<commit_message>
update paper(v3.2) platform diagram logic
</commit_message>
<xml_diff>
--- a/Documents/Papers/V3.2_AutomatisatiePlatform-GerritVanMol.docx
+++ b/Documents/Papers/V3.2_AutomatisatiePlatform-GerritVanMol.docx
@@ -5428,13 +5428,13 @@
       <w:pPr>
         <w:pStyle w:val="Heading1"/>
       </w:pPr>
-      <w:bookmarkStart w:id="0" w:name="_Toc85098256"/>
-      <w:bookmarkStart w:id="1" w:name="_Toc103875987"/>
+      <w:bookmarkStart w:id="0" w:name="_Toc103875987"/>
+      <w:bookmarkStart w:id="1" w:name="_Toc85098256"/>
       <w:r>
         <w:lastRenderedPageBreak/>
         <w:t>Codefragmentlijst</w:t>
       </w:r>
-      <w:bookmarkEnd w:id="1"/>
+      <w:bookmarkEnd w:id="0"/>
     </w:p>
     <w:p>
       <w:pPr>
@@ -6528,7 +6528,7 @@
         <w:pStyle w:val="Heading1"/>
       </w:pPr>
       <w:bookmarkStart w:id="3" w:name="_Toc103875989"/>
-      <w:bookmarkEnd w:id="0"/>
+      <w:bookmarkEnd w:id="1"/>
       <w:r>
         <w:lastRenderedPageBreak/>
         <w:t>Tabellenlijst</w:t>
@@ -7693,18 +7693,33 @@
           <w:tab w:val="left" w:pos="2832"/>
           <w:tab w:val="left" w:pos="3418"/>
         </w:tabs>
-      </w:pPr>
-      <w:r>
+        <w:rPr>
+          <w:lang w:val="en-US"/>
+        </w:rPr>
+      </w:pPr>
+      <w:r>
+        <w:rPr>
+          <w:lang w:val="en-US"/>
+        </w:rPr>
         <w:t>RAM</w:t>
       </w:r>
       <w:r>
+        <w:rPr>
+          <w:lang w:val="en-US"/>
+        </w:rPr>
         <w:tab/>
       </w:r>
       <w:r>
+        <w:rPr>
+          <w:lang w:val="en-US"/>
+        </w:rPr>
         <w:tab/>
         <w:t>Random-access memory</w:t>
       </w:r>
       <w:r>
+        <w:rPr>
+          <w:lang w:val="en-US"/>
+        </w:rPr>
         <w:br w:type="page"/>
       </w:r>
     </w:p>
@@ -8475,6 +8490,9 @@
                               <w:t>1</w:t>
                             </w:r>
                             <w:r>
+                              <w:rPr>
+                                <w:noProof/>
+                              </w:rPr>
                               <w:fldChar w:fldCharType="end"/>
                             </w:r>
                             <w:r>
@@ -8515,7 +8533,11 @@
           </mc:Choice>
           <mc:Fallback>
             <w:pict>
-              <v:shape w14:anchorId="36D8855C" id="Text Box 48" o:spid="_x0000_s1030" type="#_x0000_t202" style="position:absolute;margin-left:47.65pt;margin-top:333.35pt;width:344.25pt;height:.05pt;z-index:251808768;visibility:visible;mso-wrap-style:square;mso-width-percent:0;mso-wrap-distance-left:9pt;mso-wrap-distance-top:0;mso-wrap-distance-right:9pt;mso-wrap-distance-bottom:0;mso-position-horizontal:absolute;mso-position-horizontal-relative:text;mso-position-vertical:absolute;mso-position-vertical-relative:text;mso-width-percent:0;mso-width-relative:margin;v-text-anchor:top" o:gfxdata="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" stroked="f">
+              <v:shapetype w14:anchorId="36D8855C" id="_x0000_t202" coordsize="21600,21600" o:spt="202" path="m,l,21600r21600,l21600,xe">
+                <v:stroke joinstyle="miter"/>
+                <v:path gradientshapeok="t" o:connecttype="rect"/>
+              </v:shapetype>
+              <v:shape id="Text Box 48" o:spid="_x0000_s1030" type="#_x0000_t202" style="position:absolute;margin-left:47.65pt;margin-top:333.35pt;width:344.25pt;height:.05pt;z-index:251808768;visibility:visible;mso-wrap-style:square;mso-width-percent:0;mso-wrap-distance-left:9pt;mso-wrap-distance-top:0;mso-wrap-distance-right:9pt;mso-wrap-distance-bottom:0;mso-position-horizontal:absolute;mso-position-horizontal-relative:text;mso-position-vertical:absolute;mso-position-vertical-relative:text;mso-width-percent:0;mso-width-relative:margin;v-text-anchor:top" o:gfxdata="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" stroked="f">
                 <v:textbox style="mso-fit-shape-to-text:t" inset="0,0,0,0">
                   <w:txbxContent>
                     <w:p>
@@ -8533,24 +8555,14 @@
                       <w:r>
                         <w:t xml:space="preserve">Figuur </w:t>
                       </w:r>
-                      <w:r>
-                        <w:fldChar w:fldCharType="begin"/>
-                      </w:r>
-                      <w:r>
-                        <w:instrText xml:space="preserve"> SEQ Figuur \* ARABIC </w:instrText>
-                      </w:r>
-                      <w:r>
-                        <w:fldChar w:fldCharType="separate"/>
-                      </w:r>
-                      <w:r>
-                        <w:rPr>
-                          <w:noProof/>
-                        </w:rPr>
-                        <w:t>1</w:t>
-                      </w:r>
-                      <w:r>
-                        <w:fldChar w:fldCharType="end"/>
-                      </w:r>
+                      <w:fldSimple w:instr=" SEQ Figuur \* ARABIC ">
+                        <w:r>
+                          <w:rPr>
+                            <w:noProof/>
+                          </w:rPr>
+                          <w:t>1</w:t>
+                        </w:r>
+                      </w:fldSimple>
                       <w:r>
                         <w:t xml:space="preserve">: Huidig </w:t>
                       </w:r>
@@ -8657,7 +8669,7 @@
         <w:pStyle w:val="Heading2"/>
         <w:ind w:firstLine="708"/>
       </w:pPr>
-      <w:bookmarkStart w:id="15" w:name="_Toc103875995"/>
+      <w:bookmarkStart w:id="12" w:name="_Toc103875995"/>
       <w:r>
         <w:lastRenderedPageBreak/>
         <w:t xml:space="preserve">1.2 </w:t>
@@ -8668,7 +8680,7 @@
       <w:r>
         <w:t xml:space="preserve"> werkwijze</w:t>
       </w:r>
-      <w:bookmarkEnd w:id="15"/>
+      <w:bookmarkEnd w:id="12"/>
     </w:p>
     <w:p>
       <w:r>
@@ -8726,10 +8738,10 @@
                                 <w:szCs w:val="22"/>
                               </w:rPr>
                             </w:pPr>
-                            <w:bookmarkStart w:id="16" w:name="_Toc103865255"/>
-                            <w:bookmarkStart w:id="17" w:name="_Ref103872874"/>
-                            <w:bookmarkStart w:id="18" w:name="_Ref103873442"/>
-                            <w:bookmarkStart w:id="19" w:name="_Ref103873528"/>
+                            <w:bookmarkStart w:id="13" w:name="_Toc103865255"/>
+                            <w:bookmarkStart w:id="14" w:name="_Ref103872874"/>
+                            <w:bookmarkStart w:id="15" w:name="_Ref103873442"/>
+                            <w:bookmarkStart w:id="16" w:name="_Ref103873528"/>
                             <w:r>
                               <w:t xml:space="preserve">Figuur </w:t>
                             </w:r>
@@ -8749,6 +8761,9 @@
                               <w:t>2</w:t>
                             </w:r>
                             <w:r>
+                              <w:rPr>
+                                <w:noProof/>
+                              </w:rPr>
                               <w:fldChar w:fldCharType="end"/>
                             </w:r>
                             <w:r>
@@ -8772,16 +8787,16 @@
                               </w:rPr>
                               <w:t>interface</w:t>
                             </w:r>
-                            <w:bookmarkEnd w:id="16"/>
-                            <w:bookmarkEnd w:id="17"/>
-                            <w:bookmarkEnd w:id="18"/>
+                            <w:bookmarkEnd w:id="13"/>
+                            <w:bookmarkEnd w:id="14"/>
+                            <w:bookmarkEnd w:id="15"/>
                             <w:r>
                               <w:rPr>
                                 <w:noProof/>
                               </w:rPr>
                               <w:t>”</w:t>
                             </w:r>
-                            <w:bookmarkEnd w:id="19"/>
+                            <w:bookmarkEnd w:id="16"/>
                           </w:p>
                         </w:txbxContent>
                       </wps:txbx>
@@ -8818,24 +8833,14 @@
                       <w:r>
                         <w:t xml:space="preserve">Figuur </w:t>
                       </w:r>
-                      <w:r>
-                        <w:fldChar w:fldCharType="begin"/>
-                      </w:r>
-                      <w:r>
-                        <w:instrText xml:space="preserve"> SEQ Figuur \* ARABIC </w:instrText>
-                      </w:r>
-                      <w:r>
-                        <w:fldChar w:fldCharType="separate"/>
-                      </w:r>
-                      <w:r>
-                        <w:rPr>
-                          <w:noProof/>
-                        </w:rPr>
-                        <w:t>2</w:t>
-                      </w:r>
-                      <w:r>
-                        <w:fldChar w:fldCharType="end"/>
-                      </w:r>
+                      <w:fldSimple w:instr=" SEQ Figuur \* ARABIC ">
+                        <w:r>
+                          <w:rPr>
+                            <w:noProof/>
+                          </w:rPr>
+                          <w:t>2</w:t>
+                        </w:r>
+                      </w:fldSimple>
                       <w:r>
                         <w:t>: Nieuwe werkwijze a.d.h.v. platform</w:t>
                       </w:r>
@@ -8997,73 +9002,418 @@
     <w:p/>
     <w:p/>
     <w:p>
+      <w:pPr>
+        <w:pStyle w:val="Heading1"/>
+      </w:pPr>
       <w:r>
         <w:br w:type="page"/>
       </w:r>
-    </w:p>
-    <w:p>
-      <w:pPr>
+      <w:bookmarkStart w:id="17" w:name="_Toc103875996"/>
+      <w:r>
+        <w:rPr>
+          <w:rStyle w:val="Heading1Char"/>
+        </w:rPr>
+        <w:lastRenderedPageBreak/>
+        <w:t>2</w:t>
+      </w:r>
+      <w:r>
+        <w:rPr>
+          <w:rStyle w:val="Heading1Char"/>
+        </w:rPr>
+        <w:t xml:space="preserve"> </w:t>
+      </w:r>
+      <w:r>
+        <w:rPr>
+          <w:rStyle w:val="Heading2Char"/>
+        </w:rPr>
+        <w:t xml:space="preserve">Platform </w:t>
+      </w:r>
+      <w:bookmarkEnd w:id="17"/>
+      <w:r>
+        <w:rPr>
+          <w:rStyle w:val="Heading2Char"/>
+        </w:rPr>
+        <w:t>structuur</w:t>
+      </w:r>
+    </w:p>
+    <w:p>
+      <w:r>
+        <w:t>Omdat meerdere stappen worden samengesmolten voor het configureren van firewalls, zal aan de hand van het Django framework een grafische interface worden gemaakt om dit mogelijk te maken. Hoe dan ook voor een platform kan worden uitgewerkt moet er een structuur zijn van de pagina’s die geen gebruiker kan raadplegen, wat hun functie is en hoe ze aan elkaar hangen. In dit hoofdstuk zal elk deel zorgvuldig worden overlopen, met behulp van onderstaande figuur (Figuur 3: Django platform pagina structuur) waarbij de logica start vanaf de gebruiker</w:t>
+      </w:r>
+      <w:r>
+        <w:t xml:space="preserve"> (bovenaan)</w:t>
+      </w:r>
+      <w:r>
+        <w:t xml:space="preserve"> tot aan elk eind punt/pagina.</w:t>
+      </w:r>
+    </w:p>
+    <w:p/>
+    <w:p>
+      <w:pPr>
+        <w:pStyle w:val="Heading2"/>
         <w:ind w:firstLine="708"/>
       </w:pPr>
-      <w:bookmarkStart w:id="24" w:name="_Toc103875996"/>
-      <w:r>
-        <w:rPr>
-          <w:rStyle w:val="Heading2Char"/>
-        </w:rPr>
-        <w:lastRenderedPageBreak/>
-        <w:t xml:space="preserve">1.3 Platform </w:t>
-      </w:r>
-      <w:bookmarkEnd w:id="24"/>
-      <w:r>
-        <w:rPr>
-          <w:rStyle w:val="Heading2Char"/>
-        </w:rPr>
-        <w:t>structuur</w:t>
-      </w:r>
-    </w:p>
-    <w:p>
-      <w:r>
-        <w:t>logica zichtbaar, met daarbij de minimumpagina’s die gebruikers kunnen zien op het platform afhankelijk van welke soort rol een gebruiker heeft. Daarnaast zal het schema ook worden gebruikt om de volledige projectstructuur op te stellen en te rangschikken op de Django server. Zo zal de flowchart later ook worden gebruik als basis om logische SQL-relaties te op te bouwen in het Django framework. Deze relaties zullen definiëren welke componenten iets met elkaar gemeen hebben alsook hoe data kan vloeien om uiteindelijk overzichtelijk weer te geven aan de eindgebruiker.</w:t>
-      </w:r>
-    </w:p>
-    <w:p/>
-    <w:p>
-      <w:pPr>
-        <w:ind w:left="360"/>
-      </w:pPr>
+      <w:r>
+        <w:t>2.1 Platform logica</w:t>
+      </w:r>
+    </w:p>
+    <w:p>
+      <w:r>
+        <w:t>Voor eender wie</w:t>
+      </w:r>
+      <w:r>
+        <w:t xml:space="preserve"> die</w:t>
+      </w:r>
+      <w:r>
+        <w:t xml:space="preserve"> eventuele data kan raadplegen op een van de beschikbare pagina’s moet er eerst worden ingelogd. Accounts worden aangemaakt door de administrator van het platform. Er mag geen mogelijkheid zijn om zomaar te registreren, door de eenvoudige reden dat dit erg onveilig kan zijn voor een publieke applicatie, waarbij iedereen zomaar gevoelige data van een bedrijf kan raadplegen en aanpassen. De administrator van het platform maakt aan de hand van een vooropgestelde lijst aan gekwalificeerde personen een aantal accounts aan. Dit kan de administrator aan de hand van een admin-paneel dat wordt voorzien door het Django framework zelf. Het account van de administrator zelf wordt aangemaakt bij creatie van de databank waar het platform zijn data zal op bewaren.</w:t>
+      </w:r>
+      <w:r>
+        <w:br/>
+      </w:r>
+      <w:r>
+        <w:br/>
+        <w:t>Eenmaal de gekwalificeerde gebruiker is aangemeld krijgt hij of zij een overzicht pagina te zien waarbij men minimum onderstaande puntjes kan raadplegen.</w:t>
+      </w:r>
+    </w:p>
+    <w:p>
+      <w:pPr>
+        <w:pStyle w:val="ListParagraph"/>
+        <w:numPr>
+          <w:ilvl w:val="0"/>
+          <w:numId w:val="48"/>
+        </w:numPr>
+      </w:pPr>
+      <w:r>
+        <w:t>MGMT Interface/IP</w:t>
+      </w:r>
+    </w:p>
+    <w:p>
+      <w:pPr>
+        <w:pStyle w:val="ListParagraph"/>
+        <w:numPr>
+          <w:ilvl w:val="0"/>
+          <w:numId w:val="48"/>
+        </w:numPr>
+      </w:pPr>
+      <w:r>
+        <w:t>State (active/inactive)</w:t>
+      </w:r>
+    </w:p>
+    <w:p>
+      <w:pPr>
+        <w:pStyle w:val="ListParagraph"/>
+        <w:numPr>
+          <w:ilvl w:val="0"/>
+          <w:numId w:val="48"/>
+        </w:numPr>
+      </w:pPr>
+      <w:r>
+        <w:t>Hostname</w:t>
+      </w:r>
+    </w:p>
+    <w:p>
+      <w:pPr>
+        <w:pStyle w:val="ListParagraph"/>
+        <w:numPr>
+          <w:ilvl w:val="0"/>
+          <w:numId w:val="48"/>
+        </w:numPr>
+      </w:pPr>
+      <w:r>
+        <w:t>Site/premise code</w:t>
+      </w:r>
+    </w:p>
+    <w:p>
+      <w:pPr>
+        <w:pStyle w:val="ListParagraph"/>
+        <w:numPr>
+          <w:ilvl w:val="0"/>
+          <w:numId w:val="48"/>
+        </w:numPr>
+      </w:pPr>
+      <w:r>
+        <w:t>Software version</w:t>
+      </w:r>
+    </w:p>
+    <w:p>
+      <w:pPr>
+        <w:pStyle w:val="ListParagraph"/>
+        <w:numPr>
+          <w:ilvl w:val="0"/>
+          <w:numId w:val="48"/>
+        </w:numPr>
+      </w:pPr>
+      <w:r>
+        <w:t>Vendor/type</w:t>
+      </w:r>
+    </w:p>
+    <w:p>
+      <w:r>
+        <w:t>De vernoemde puntjes geven een snel overzicht van alle beschikbare firewalls en hun basis configuratie. Als er een aanpassing/update moet gebeuren op een van de reeds beschikbare firewalls op de overzichtspagina, kan er worden verder gegaan door op een firewall te klikken. De gebruiker zal worden omgeleid naar de firewall configuratie pagina. Daar kan de gebruiker de gekozen firewall aanpassen en/of verwijderen. Indien er nog geen firewalls beschikbaar zijn in het overzicht kan er via dezelfde pagina (firewall configuratie) een firewall worden toegevoegd. Aan de hand van een vooropgestelde CSV/Excel bestand worden firewall configuratie parameters ingeladen om een basis configuratie te genereren</w:t>
+      </w:r>
+      <w:r>
+        <w:t xml:space="preserve"> voor de specifieke firewall</w:t>
+      </w:r>
+      <w:r>
+        <w:t>.</w:t>
+      </w:r>
+      <w:r>
+        <w:t xml:space="preserve"> De nieuw gegenereerde firewall configuratie wordt opgeslagen op de server van het platform. Later kan de gebruiker kiezen om het bestand te downloaden en manueel te uploaden naar de firewall, of indien mogelijk automatisch de nieuwe configuratie pushen naar de firewall(s) waarvoor de specifieke configuratie werd gecreerd. Wanneer een configuratie wordt aangemaakt krijgt de gebruiker een succes status terug</w:t>
+      </w:r>
+      <w:r>
+        <w:t>,</w:t>
+      </w:r>
+      <w:r>
+        <w:t xml:space="preserve"> zo</w:t>
+      </w:r>
+      <w:r>
+        <w:t xml:space="preserve"> weet de gebruiker zeker dat het genereren van de configuratie succesvol was of niet.</w:t>
+      </w:r>
+      <w:r>
+        <w:br/>
+      </w:r>
     </w:p>
     <w:p/>
     <w:p/>
+    <w:p>
+      <w:r>
+        <w:lastRenderedPageBreak/>
+        <w:t>Ook op de firewall configuratie pagina kan de gebruiker een backkup-configuratie van de gekozen firewall(s) opvragen. Hierbij worden de op dat moment actieve firewall configuraties opgevraagd</w:t>
+      </w:r>
+      <w:r>
+        <w:t>, en terug opgeslagen op de server van het platform. Indien er reeds een backup is gecreerd van een specifieke firewall zal deze worden overschreven.</w:t>
+      </w:r>
+      <w:r>
+        <w:t xml:space="preserve"> Opnieuw om de gebruik op de hoogte te brengen of de backup succesvol is aangemaakt wordt er terug een succes status bijgehouden en weergegeven.</w:t>
+      </w:r>
+    </w:p>
+    <w:p>
+      <w:r>
+        <w:br/>
+      </w:r>
+      <w:r>
+        <w:br/>
+        <w:t xml:space="preserve"> e </w:t>
+      </w:r>
+      <w:r>
+        <w:t xml:space="preserve">eden dat er niet zo maar </w:t>
+      </w:r>
+      <w:r>
+        <w:br/>
+        <w:t>Eenmaal de gebruiker is ingelogd</w:t>
+      </w:r>
+    </w:p>
+    <w:p>
+      <w:r>
+        <w:t>logica zichtbaar, met daarbij de minimumpagina’s die gebruikers kunnen zien op het platform afhankelijk van welke soort rol een gebruiker heeft. Daarnaast zal het schema ook worden gebruikt om de volledige projectstructuur op te stellen en te rangschikken op de Django server. Zo zal de flowchart later ook worden gebruik als basis om logische SQL-relaties te op te bouwen in het Django framework. Deze relaties zullen definiëren welke componenten iets met elkaar gemeen hebben alsook hoe data kan vloeien om uiteindelijk overzichtelijk weer te geven aan de eindgebruiker.</w:t>
+      </w:r>
+    </w:p>
+    <w:p/>
+    <w:p>
+      <w:pPr>
+        <w:ind w:left="360"/>
+      </w:pPr>
+      <w:r>
+        <w:rPr>
+          <w:noProof/>
+        </w:rPr>
+        <mc:AlternateContent>
+          <mc:Choice Requires="wps">
+            <w:drawing>
+              <wp:anchor distT="0" distB="0" distL="114300" distR="114300" simplePos="0" relativeHeight="251816960" behindDoc="0" locked="0" layoutInCell="1" allowOverlap="1" wp14:anchorId="781C2154" wp14:editId="28EDDEA5">
+                <wp:simplePos x="0" y="0"/>
+                <wp:positionH relativeFrom="column">
+                  <wp:posOffset>-566420</wp:posOffset>
+                </wp:positionH>
+                <wp:positionV relativeFrom="paragraph">
+                  <wp:posOffset>4897120</wp:posOffset>
+                </wp:positionV>
+                <wp:extent cx="6881495" cy="635"/>
+                <wp:effectExtent l="0" t="0" r="1905" b="12065"/>
+                <wp:wrapTopAndBottom/>
+                <wp:docPr id="15" name="Text Box 15"/>
+                <wp:cNvGraphicFramePr/>
+                <a:graphic xmlns:a="http://schemas.openxmlformats.org/drawingml/2006/main">
+                  <a:graphicData uri="http://schemas.microsoft.com/office/word/2010/wordprocessingShape">
+                    <wps:wsp>
+                      <wps:cNvSpPr txBox="1"/>
+                      <wps:spPr>
+                        <a:xfrm>
+                          <a:off x="0" y="0"/>
+                          <a:ext cx="6881495" cy="635"/>
+                        </a:xfrm>
+                        <a:prstGeom prst="rect">
+                          <a:avLst/>
+                        </a:prstGeom>
+                        <a:solidFill>
+                          <a:prstClr val="white"/>
+                        </a:solidFill>
+                        <a:ln>
+                          <a:noFill/>
+                        </a:ln>
+                      </wps:spPr>
+                      <wps:txbx>
+                        <w:txbxContent>
+                          <w:p>
+                            <w:pPr>
+                              <w:pStyle w:val="Caption"/>
+                              <w:rPr>
+                                <w:noProof/>
+                                <w:sz w:val="20"/>
+                                <w:szCs w:val="22"/>
+                              </w:rPr>
+                            </w:pPr>
+                            <w:bookmarkStart w:id="18" w:name="_Ref104012106"/>
+                            <w:r>
+                              <w:t xml:space="preserve">Figuur </w:t>
+                            </w:r>
+                            <w:fldSimple w:instr=" SEQ Figuur \* ARABIC ">
+                              <w:r>
+                                <w:rPr>
+                                  <w:noProof/>
+                                </w:rPr>
+                                <w:t>3</w:t>
+                              </w:r>
+                            </w:fldSimple>
+                            <w:r>
+                              <w:t>: Django platform pagina structuur</w:t>
+                            </w:r>
+                            <w:bookmarkEnd w:id="18"/>
+                          </w:p>
+                        </w:txbxContent>
+                      </wps:txbx>
+                      <wps:bodyPr rot="0" spcFirstLastPara="0" vertOverflow="overflow" horzOverflow="overflow" vert="horz" wrap="square" lIns="0" tIns="0" rIns="0" bIns="0" numCol="1" spcCol="0" rtlCol="0" fromWordArt="0" anchor="t" anchorCtr="0" forceAA="0" compatLnSpc="1">
+                        <a:prstTxWarp prst="textNoShape">
+                          <a:avLst/>
+                        </a:prstTxWarp>
+                        <a:spAutoFit/>
+                      </wps:bodyPr>
+                    </wps:wsp>
+                  </a:graphicData>
+                </a:graphic>
+              </wp:anchor>
+            </w:drawing>
+          </mc:Choice>
+          <mc:Fallback>
+            <w:pict>
+              <v:shapetype w14:anchorId="781C2154" id="_x0000_t202" coordsize="21600,21600" o:spt="202" path="m,l,21600r21600,l21600,xe">
+                <v:stroke joinstyle="miter"/>
+                <v:path gradientshapeok="t" o:connecttype="rect"/>
+              </v:shapetype>
+              <v:shape id="Text Box 15" o:spid="_x0000_s1032" type="#_x0000_t202" style="position:absolute;left:0;text-align:left;margin-left:-44.6pt;margin-top:385.6pt;width:541.85pt;height:.05pt;z-index:251816960;visibility:visible;mso-wrap-style:square;mso-wrap-distance-left:9pt;mso-wrap-distance-top:0;mso-wrap-distance-right:9pt;mso-wrap-distance-bottom:0;mso-position-horizontal:absolute;mso-position-horizontal-relative:text;mso-position-vertical:absolute;mso-position-vertical-relative:text;v-text-anchor:top" o:gfxdata="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" stroked="f">
+                <v:textbox style="mso-fit-shape-to-text:t" inset="0,0,0,0">
+                  <w:txbxContent>
+                    <w:p>
+                      <w:pPr>
+                        <w:pStyle w:val="Caption"/>
+                        <w:rPr>
+                          <w:noProof/>
+                          <w:sz w:val="20"/>
+                          <w:szCs w:val="22"/>
+                        </w:rPr>
+                      </w:pPr>
+                      <w:bookmarkStart w:id="19" w:name="_Ref104012106"/>
+                      <w:r>
+                        <w:t xml:space="preserve">Figuur </w:t>
+                      </w:r>
+                      <w:fldSimple w:instr=" SEQ Figuur \* ARABIC ">
+                        <w:r>
+                          <w:rPr>
+                            <w:noProof/>
+                          </w:rPr>
+                          <w:t>3</w:t>
+                        </w:r>
+                      </w:fldSimple>
+                      <w:r>
+                        <w:t>: Django platform pagina structuur</w:t>
+                      </w:r>
+                      <w:bookmarkEnd w:id="19"/>
+                    </w:p>
+                  </w:txbxContent>
+                </v:textbox>
+                <w10:wrap type="topAndBottom"/>
+              </v:shape>
+            </w:pict>
+          </mc:Fallback>
+        </mc:AlternateContent>
+      </w:r>
+      <w:r>
+        <w:rPr>
+          <w:noProof/>
+        </w:rPr>
+        <w:drawing>
+          <wp:anchor distT="0" distB="0" distL="114300" distR="114300" simplePos="0" relativeHeight="251814912" behindDoc="0" locked="0" layoutInCell="1" allowOverlap="1" wp14:anchorId="33DCE62D" wp14:editId="3C7CDAA3">
+            <wp:simplePos x="0" y="0"/>
+            <wp:positionH relativeFrom="column">
+              <wp:posOffset>-566420</wp:posOffset>
+            </wp:positionH>
+            <wp:positionV relativeFrom="paragraph">
+              <wp:posOffset>315595</wp:posOffset>
+            </wp:positionV>
+            <wp:extent cx="6881495" cy="4524375"/>
+            <wp:effectExtent l="0" t="0" r="1905" b="0"/>
+            <wp:wrapTopAndBottom/>
+            <wp:docPr id="6" name="Picture 6" descr="Diagram&#10;&#10;Description automatically generated"/>
+            <wp:cNvGraphicFramePr>
+              <a:graphicFrameLocks xmlns:a="http://schemas.openxmlformats.org/drawingml/2006/main" noChangeAspect="1"/>
+            </wp:cNvGraphicFramePr>
+            <a:graphic xmlns:a="http://schemas.openxmlformats.org/drawingml/2006/main">
+              <a:graphicData uri="http://schemas.openxmlformats.org/drawingml/2006/picture">
+                <pic:pic xmlns:pic="http://schemas.openxmlformats.org/drawingml/2006/picture">
+                  <pic:nvPicPr>
+                    <pic:cNvPr id="6" name="Picture 6" descr="Diagram&#10;&#10;Description automatically generated"/>
+                    <pic:cNvPicPr/>
+                  </pic:nvPicPr>
+                  <pic:blipFill rotWithShape="1">
+                    <a:blip r:embed="rId30" cstate="print">
+                      <a:extLst>
+                        <a:ext uri="{28A0092B-C50C-407E-A947-70E740481C1C}">
+                          <a14:useLocalDpi xmlns:a14="http://schemas.microsoft.com/office/drawing/2010/main" val="0"/>
+                        </a:ext>
+                      </a:extLst>
+                    </a:blip>
+                    <a:srcRect l="2148" t="3183" r="2282" b="3787"/>
+                    <a:stretch/>
+                  </pic:blipFill>
+                  <pic:spPr bwMode="auto">
+                    <a:xfrm>
+                      <a:off x="0" y="0"/>
+                      <a:ext cx="6881495" cy="4524375"/>
+                    </a:xfrm>
+                    <a:prstGeom prst="rect">
+                      <a:avLst/>
+                    </a:prstGeom>
+                    <a:ln>
+                      <a:noFill/>
+                    </a:ln>
+                    <a:extLst>
+                      <a:ext uri="{53640926-AAD7-44D8-BBD7-CCE9431645EC}">
+                        <a14:shadowObscured xmlns:a14="http://schemas.microsoft.com/office/drawing/2010/main"/>
+                      </a:ext>
+                    </a:extLst>
+                  </pic:spPr>
+                </pic:pic>
+              </a:graphicData>
+            </a:graphic>
+            <wp14:sizeRelH relativeFrom="page">
+              <wp14:pctWidth>0</wp14:pctWidth>
+            </wp14:sizeRelH>
+            <wp14:sizeRelV relativeFrom="page">
+              <wp14:pctHeight>0</wp14:pctHeight>
+            </wp14:sizeRelV>
+          </wp:anchor>
+        </w:drawing>
+      </w:r>
+    </w:p>
     <w:p/>
     <w:p/>
-    <w:p/>
-    <w:p/>
-    <w:p/>
-    <w:p/>
-    <w:p/>
-    <w:p/>
-    <w:p/>
-    <w:p/>
-    <w:p/>
-    <w:p/>
-    <w:p/>
-    <w:p/>
-    <w:p/>
-    <w:p/>
-    <w:p/>
-    <w:p/>
-    <w:p/>
-    <w:p/>
-    <w:p/>
-    <w:p/>
     <w:p>
       <w:pPr>
         <w:pStyle w:val="Heading2"/>
       </w:pPr>
-      <w:bookmarkStart w:id="25" w:name="_Toc103875997"/>
-      <w:r>
-        <w:lastRenderedPageBreak/>
-        <w:t>2</w:t>
+      <w:bookmarkStart w:id="20" w:name="_Toc103875997"/>
+      <w:r>
+        <w:t>3</w:t>
       </w:r>
       <w:r>
         <w:t xml:space="preserve"> </w:t>
@@ -9071,7 +9421,7 @@
       <w:r>
         <w:t>Netwerk structuur</w:t>
       </w:r>
-      <w:bookmarkEnd w:id="25"/>
+      <w:bookmarkEnd w:id="20"/>
     </w:p>
     <w:p>
       <w:r>
@@ -9104,7 +9454,7 @@
                     </pic:cNvPicPr>
                   </pic:nvPicPr>
                   <pic:blipFill>
-                    <a:blip r:embed="rId30">
+                    <a:blip r:embed="rId31">
                       <a:extLst>
                         <a:ext uri="{28A0092B-C50C-407E-A947-70E740481C1C}">
                           <a14:useLocalDpi xmlns:a14="http://schemas.microsoft.com/office/drawing/2010/main" val="0"/>
@@ -9296,10 +9646,10 @@
                                 <w:sz w:val="20"/>
                               </w:rPr>
                             </w:pPr>
-                            <w:bookmarkStart w:id="26" w:name="_Ref99127388"/>
-                            <w:bookmarkStart w:id="27" w:name="_Ref100751814"/>
-                            <w:bookmarkStart w:id="28" w:name="_Ref100751826"/>
-                            <w:bookmarkStart w:id="29" w:name="_Toc103865257"/>
+                            <w:bookmarkStart w:id="21" w:name="_Ref99127388"/>
+                            <w:bookmarkStart w:id="22" w:name="_Ref100751814"/>
+                            <w:bookmarkStart w:id="23" w:name="_Ref100751826"/>
+                            <w:bookmarkStart w:id="24" w:name="_Toc103865257"/>
                             <w:r>
                               <w:t xml:space="preserve">Figuur </w:t>
                             </w:r>
@@ -9324,13 +9674,13 @@
                               </w:rPr>
                               <w:fldChar w:fldCharType="end"/>
                             </w:r>
-                            <w:bookmarkEnd w:id="26"/>
+                            <w:bookmarkEnd w:id="21"/>
                             <w:r>
                               <w:t>: Connectie relatie diagram</w:t>
                             </w:r>
-                            <w:bookmarkEnd w:id="27"/>
-                            <w:bookmarkEnd w:id="28"/>
-                            <w:bookmarkEnd w:id="29"/>
+                            <w:bookmarkEnd w:id="22"/>
+                            <w:bookmarkEnd w:id="23"/>
+                            <w:bookmarkEnd w:id="24"/>
                           </w:p>
                         </w:txbxContent>
                       </wps:txbx>
@@ -9351,7 +9701,7 @@
           </mc:Choice>
           <mc:Fallback>
             <w:pict>
-              <v:shape w14:anchorId="1B30B0C8" id="Text Box 14" o:spid="_x0000_s1032" type="#_x0000_t202" style="position:absolute;margin-left:0;margin-top:44.1pt;width:366.75pt;height:.05pt;z-index:-251587584;visibility:visible;mso-wrap-style:square;mso-width-percent:0;mso-wrap-distance-left:9pt;mso-wrap-distance-top:0;mso-wrap-distance-right:9pt;mso-wrap-distance-bottom:0;mso-position-horizontal:center;mso-position-horizontal-relative:margin;mso-position-vertical:absolute;mso-position-vertical-relative:text;mso-width-percent:0;mso-width-relative:margin;v-text-anchor:top" o:gfxdata="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" stroked="f">
+              <v:shape w14:anchorId="1B30B0C8" id="Text Box 14" o:spid="_x0000_s1033" type="#_x0000_t202" style="position:absolute;margin-left:0;margin-top:44.1pt;width:366.75pt;height:.05pt;z-index:-251587584;visibility:visible;mso-wrap-style:square;mso-width-percent:0;mso-wrap-distance-left:9pt;mso-wrap-distance-top:0;mso-wrap-distance-right:9pt;mso-wrap-distance-bottom:0;mso-position-horizontal:center;mso-position-horizontal-relative:margin;mso-position-vertical:absolute;mso-position-vertical-relative:text;mso-width-percent:0;mso-width-relative:margin;v-text-anchor:top" o:gfxdata="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" stroked="f">
                 <v:textbox style="mso-fit-shape-to-text:t" inset="0,0,0,0">
                   <w:txbxContent>
                     <w:p>
@@ -9369,27 +9719,14 @@
                       <w:r>
                         <w:t xml:space="preserve">Figuur </w:t>
                       </w:r>
-                      <w:r>
-                        <w:fldChar w:fldCharType="begin"/>
-                      </w:r>
-                      <w:r>
-                        <w:instrText xml:space="preserve"> SEQ Figuur \* ARABIC </w:instrText>
-                      </w:r>
-                      <w:r>
-                        <w:fldChar w:fldCharType="separate"/>
-                      </w:r>
-                      <w:r>
-                        <w:rPr>
-                          <w:noProof/>
-                        </w:rPr>
-                        <w:t>4</w:t>
-                      </w:r>
-                      <w:r>
-                        <w:rPr>
-                          <w:noProof/>
-                        </w:rPr>
-                        <w:fldChar w:fldCharType="end"/>
-                      </w:r>
+                      <w:fldSimple w:instr=" SEQ Figuur \* ARABIC ">
+                        <w:r>
+                          <w:rPr>
+                            <w:noProof/>
+                          </w:rPr>
+                          <w:t>4</w:t>
+                        </w:r>
+                      </w:fldSimple>
                       <w:bookmarkEnd w:id="30"/>
                       <w:r>
                         <w:t>: Connectie relatie diagram</w:t>
@@ -9412,10 +9749,13 @@
         <w:pStyle w:val="Heading2"/>
         <w:ind w:firstLine="708"/>
       </w:pPr>
-      <w:bookmarkStart w:id="34" w:name="_Toc103875998"/>
+      <w:bookmarkStart w:id="25" w:name="_Toc103875998"/>
       <w:r>
         <w:lastRenderedPageBreak/>
-        <w:t>2.1</w:t>
+        <w:t>3</w:t>
+      </w:r>
+      <w:r>
+        <w:t>.1</w:t>
       </w:r>
       <w:r>
         <w:t xml:space="preserve"> </w:t>
@@ -9423,7 +9763,7 @@
       <w:r>
         <w:t>Netwerk diagram</w:t>
       </w:r>
-      <w:bookmarkEnd w:id="34"/>
+      <w:bookmarkEnd w:id="25"/>
     </w:p>
     <w:p>
       <w:r>
@@ -9474,9 +9814,9 @@
                                 <w:sz w:val="20"/>
                               </w:rPr>
                             </w:pPr>
-                            <w:bookmarkStart w:id="35" w:name="_Ref99127370"/>
-                            <w:bookmarkStart w:id="36" w:name="_Ref100751803"/>
-                            <w:bookmarkStart w:id="37" w:name="_Toc103865258"/>
+                            <w:bookmarkStart w:id="26" w:name="_Ref99127370"/>
+                            <w:bookmarkStart w:id="27" w:name="_Ref100751803"/>
+                            <w:bookmarkStart w:id="28" w:name="_Toc103865258"/>
                             <w:r>
                               <w:t xml:space="preserve">Figuur </w:t>
                             </w:r>
@@ -9501,12 +9841,12 @@
                               </w:rPr>
                               <w:fldChar w:fldCharType="end"/>
                             </w:r>
-                            <w:bookmarkEnd w:id="35"/>
+                            <w:bookmarkEnd w:id="26"/>
                             <w:r>
                               <w:t>: Netwerk/hosting diagram</w:t>
                             </w:r>
-                            <w:bookmarkEnd w:id="36"/>
-                            <w:bookmarkEnd w:id="37"/>
+                            <w:bookmarkEnd w:id="27"/>
+                            <w:bookmarkEnd w:id="28"/>
                           </w:p>
                         </w:txbxContent>
                       </wps:txbx>
@@ -9524,7 +9864,7 @@
           </mc:Choice>
           <mc:Fallback>
             <w:pict>
-              <v:shape w14:anchorId="1D08A8C0" id="Tekstvak 29" o:spid="_x0000_s1033" type="#_x0000_t202" style="position:absolute;margin-left:81.85pt;margin-top:538.95pt;width:186pt;height:.05pt;z-index:251764736;visibility:visible;mso-wrap-style:square;mso-wrap-distance-left:9pt;mso-wrap-distance-top:0;mso-wrap-distance-right:9pt;mso-wrap-distance-bottom:0;mso-position-horizontal:absolute;mso-position-horizontal-relative:margin;mso-position-vertical:absolute;mso-position-vertical-relative:text;v-text-anchor:top" o:gfxdata="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" stroked="f">
+              <v:shape w14:anchorId="1D08A8C0" id="Tekstvak 29" o:spid="_x0000_s1034" type="#_x0000_t202" style="position:absolute;margin-left:81.85pt;margin-top:538.95pt;width:186pt;height:.05pt;z-index:251764736;visibility:visible;mso-wrap-style:square;mso-wrap-distance-left:9pt;mso-wrap-distance-top:0;mso-wrap-distance-right:9pt;mso-wrap-distance-bottom:0;mso-position-horizontal:absolute;mso-position-horizontal-relative:margin;mso-position-vertical:absolute;mso-position-vertical-relative:text;v-text-anchor:top" o:gfxdata="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" stroked="f">
                 <v:textbox style="mso-fit-shape-to-text:t" inset="0,0,0,0">
                   <w:txbxContent>
                     <w:p>
@@ -9540,27 +9880,14 @@
                       <w:r>
                         <w:t xml:space="preserve">Figuur </w:t>
                       </w:r>
-                      <w:r>
-                        <w:fldChar w:fldCharType="begin"/>
-                      </w:r>
-                      <w:r>
-                        <w:instrText xml:space="preserve"> SEQ Figuur \* ARABIC </w:instrText>
-                      </w:r>
-                      <w:r>
-                        <w:fldChar w:fldCharType="separate"/>
-                      </w:r>
-                      <w:r>
-                        <w:rPr>
-                          <w:noProof/>
-                        </w:rPr>
-                        <w:t>5</w:t>
-                      </w:r>
-                      <w:r>
-                        <w:rPr>
-                          <w:noProof/>
-                        </w:rPr>
-                        <w:fldChar w:fldCharType="end"/>
-                      </w:r>
+                      <w:fldSimple w:instr=" SEQ Figuur \* ARABIC ">
+                        <w:r>
+                          <w:rPr>
+                            <w:noProof/>
+                          </w:rPr>
+                          <w:t>5</w:t>
+                        </w:r>
+                      </w:fldSimple>
                       <w:bookmarkEnd w:id="38"/>
                       <w:r>
                         <w:t>: Netwerk/hosting diagram</w:t>
@@ -9759,7 +10086,7 @@
                     <pic:cNvPicPr/>
                   </pic:nvPicPr>
                   <pic:blipFill>
-                    <a:blip r:embed="rId31">
+                    <a:blip r:embed="rId32">
                       <a:extLst>
                         <a:ext uri="{28A0092B-C50C-407E-A947-70E740481C1C}">
                           <a14:useLocalDpi xmlns:a14="http://schemas.microsoft.com/office/drawing/2010/main" val="0"/>
@@ -9801,10 +10128,10 @@
       <w:pPr>
         <w:pStyle w:val="Heading1"/>
       </w:pPr>
-      <w:bookmarkStart w:id="41" w:name="_Toc103875999"/>
+      <w:bookmarkStart w:id="29" w:name="_Toc103875999"/>
       <w:r>
         <w:lastRenderedPageBreak/>
-        <w:t>3</w:t>
+        <w:t>4</w:t>
       </w:r>
       <w:r>
         <w:t xml:space="preserve"> </w:t>
@@ -9812,7 +10139,7 @@
       <w:r>
         <w:t>Framework</w:t>
       </w:r>
-      <w:bookmarkEnd w:id="41"/>
+      <w:bookmarkEnd w:id="29"/>
     </w:p>
     <w:p>
       <w:r>
@@ -9949,9 +10276,9 @@
         <w:pStyle w:val="Heading2"/>
         <w:ind w:firstLine="360"/>
       </w:pPr>
-      <w:bookmarkStart w:id="42" w:name="_Toc103876000"/>
-      <w:r>
-        <w:t>3</w:t>
+      <w:bookmarkStart w:id="30" w:name="_Toc103876000"/>
+      <w:r>
+        <w:t>4</w:t>
       </w:r>
       <w:r>
         <w:t>.</w:t>
@@ -9962,7 +10289,7 @@
       <w:r>
         <w:t xml:space="preserve"> Django geschiedenis</w:t>
       </w:r>
-      <w:bookmarkEnd w:id="42"/>
+      <w:bookmarkEnd w:id="30"/>
     </w:p>
     <w:p>
       <w:r>
@@ -10106,7 +10433,7 @@
                                 <w:sz w:val="20"/>
                               </w:rPr>
                             </w:pPr>
-                            <w:bookmarkStart w:id="43" w:name="_Toc103865259"/>
+                            <w:bookmarkStart w:id="31" w:name="_Toc103865259"/>
                             <w:r>
                               <w:t xml:space="preserve">Figuur </w:t>
                             </w:r>
@@ -10114,7 +10441,10 @@
                               <w:fldChar w:fldCharType="begin"/>
                             </w:r>
                             <w:r>
-                              <w:instrText xml:space="preserve"> SEQ Figuur \* ARABIC </w:instrText>
+                              <w:instrText xml:space="preserve"> SEQ Figuur </w:instrText>
+                            </w:r>
+                            <w:r>
+                              <w:instrText xml:space="preserve">\* ARABIC </w:instrText>
                             </w:r>
                             <w:r>
                               <w:fldChar w:fldCharType="separate"/>
@@ -10167,7 +10497,7 @@
                                 </w:r>
                               </w:sdtContent>
                             </w:sdt>
-                            <w:bookmarkEnd w:id="43"/>
+                            <w:bookmarkEnd w:id="31"/>
                           </w:p>
                         </w:txbxContent>
                       </wps:txbx>
@@ -10185,7 +10515,7 @@
           </mc:Choice>
           <mc:Fallback>
             <w:pict>
-              <v:shape w14:anchorId="60AF02B7" id="Text Box 7" o:spid="_x0000_s1034" type="#_x0000_t202" style="position:absolute;margin-left:0;margin-top:262.15pt;width:453.6pt;height:.05pt;z-index:251767808;visibility:visible;mso-wrap-style:square;mso-wrap-distance-left:9pt;mso-wrap-distance-top:0;mso-wrap-distance-right:9pt;mso-wrap-distance-bottom:0;mso-position-horizontal:left;mso-position-horizontal-relative:margin;mso-position-vertical:absolute;mso-position-vertical-relative:text;v-text-anchor:top" o:gfxdata="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" stroked="f">
+              <v:shape w14:anchorId="60AF02B7" id="Text Box 7" o:spid="_x0000_s1035" type="#_x0000_t202" style="position:absolute;margin-left:0;margin-top:262.15pt;width:453.6pt;height:.05pt;z-index:251767808;visibility:visible;mso-wrap-style:square;mso-wrap-distance-left:9pt;mso-wrap-distance-top:0;mso-wrap-distance-right:9pt;mso-wrap-distance-bottom:0;mso-position-horizontal:left;mso-position-horizontal-relative:margin;mso-position-vertical:absolute;mso-position-vertical-relative:text;v-text-anchor:top" o:gfxdata="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" stroked="f">
                 <v:textbox style="mso-fit-shape-to-text:t" inset="0,0,0,0">
                   <w:txbxContent>
                     <w:p>
@@ -10200,27 +10530,14 @@
                       <w:r>
                         <w:t xml:space="preserve">Figuur </w:t>
                       </w:r>
-                      <w:r>
-                        <w:fldChar w:fldCharType="begin"/>
-                      </w:r>
-                      <w:r>
-                        <w:instrText xml:space="preserve"> SEQ Figuur \* ARABIC </w:instrText>
-                      </w:r>
-                      <w:r>
-                        <w:fldChar w:fldCharType="separate"/>
-                      </w:r>
-                      <w:r>
-                        <w:rPr>
-                          <w:noProof/>
-                        </w:rPr>
-                        <w:t>6</w:t>
-                      </w:r>
-                      <w:r>
-                        <w:rPr>
-                          <w:noProof/>
-                        </w:rPr>
-                        <w:fldChar w:fldCharType="end"/>
-                      </w:r>
+                      <w:fldSimple w:instr=" SEQ Figuur \* ARABIC ">
+                        <w:r>
+                          <w:rPr>
+                            <w:noProof/>
+                          </w:rPr>
+                          <w:t>6</w:t>
+                        </w:r>
+                      </w:fldSimple>
                       <w:r>
                         <w:t>: Django tijdlijn</w:t>
                       </w:r>
@@ -10297,7 +10614,7 @@
                     </pic:cNvPicPr>
                   </pic:nvPicPr>
                   <pic:blipFill>
-                    <a:blip r:embed="rId32">
+                    <a:blip r:embed="rId33">
                       <a:extLst>
                         <a:ext uri="{28A0092B-C50C-407E-A947-70E740481C1C}">
                           <a14:useLocalDpi xmlns:a14="http://schemas.microsoft.com/office/drawing/2010/main" val="0"/>
@@ -10346,10 +10663,10 @@
         <w:pStyle w:val="Heading2"/>
         <w:ind w:firstLine="360"/>
       </w:pPr>
-      <w:bookmarkStart w:id="45" w:name="_Toc103876001"/>
+      <w:bookmarkStart w:id="32" w:name="_Toc103876001"/>
       <w:r>
         <w:lastRenderedPageBreak/>
-        <w:t>3</w:t>
+        <w:t>4</w:t>
       </w:r>
       <w:r>
         <w:t>.</w:t>
@@ -10360,7 +10677,7 @@
       <w:r>
         <w:t>Django framework</w:t>
       </w:r>
-      <w:bookmarkEnd w:id="45"/>
+      <w:bookmarkEnd w:id="32"/>
     </w:p>
     <w:p>
       <w:r>
@@ -10551,6 +10868,19 @@
       </w:r>
       <w:r>
         <w:t>.</w:t>
+      </w:r>
+    </w:p>
+    <w:p>
+      <w:pPr>
+        <w:rPr>
+          <w:color w:val="C00000"/>
+        </w:rPr>
+      </w:pPr>
+      <w:r>
+        <w:rPr>
+          <w:color w:val="C00000"/>
+        </w:rPr>
+        <w:t>Apart hoofdstuk voor MVT te illustreren!</w:t>
       </w:r>
     </w:p>
     <w:p>
@@ -10603,7 +10933,7 @@
                                 <w:szCs w:val="22"/>
                               </w:rPr>
                             </w:pPr>
-                            <w:bookmarkStart w:id="46" w:name="_Toc103865260"/>
+                            <w:bookmarkStart w:id="33" w:name="_Toc103865260"/>
                             <w:r>
                               <w:t xml:space="preserve">Figuur </w:t>
                             </w:r>
@@ -10664,7 +10994,7 @@
                                 </w:r>
                               </w:sdtContent>
                             </w:sdt>
-                            <w:bookmarkEnd w:id="46"/>
+                            <w:bookmarkEnd w:id="33"/>
                           </w:p>
                         </w:txbxContent>
                       </wps:txbx>
@@ -10682,7 +11012,7 @@
           </mc:Choice>
           <mc:Fallback>
             <w:pict>
-              <v:shape w14:anchorId="0394035D" id="Text Box 47" o:spid="_x0000_s1035" type="#_x0000_t202" style="position:absolute;margin-left:84.75pt;margin-top:363.7pt;width:279.75pt;height:.05pt;z-index:251805696;visibility:visible;mso-wrap-style:square;mso-wrap-distance-left:9pt;mso-wrap-distance-top:0;mso-wrap-distance-right:9pt;mso-wrap-distance-bottom:0;mso-position-horizontal:absolute;mso-position-horizontal-relative:text;mso-position-vertical:absolute;mso-position-vertical-relative:text;v-text-anchor:top" o:gfxdata="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" stroked="f">
+              <v:shape w14:anchorId="0394035D" id="Text Box 47" o:spid="_x0000_s1036" type="#_x0000_t202" style="position:absolute;margin-left:84.75pt;margin-top:363.7pt;width:279.75pt;height:.05pt;z-index:251805696;visibility:visible;mso-wrap-style:square;mso-wrap-distance-left:9pt;mso-wrap-distance-top:0;mso-wrap-distance-right:9pt;mso-wrap-distance-bottom:0;mso-position-horizontal:absolute;mso-position-horizontal-relative:text;mso-position-vertical:absolute;mso-position-vertical-relative:text;v-text-anchor:top" o:gfxdata="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" stroked="f">
                 <v:textbox style="mso-fit-shape-to-text:t" inset="0,0,0,0">
                   <w:txbxContent>
                     <w:p>
@@ -10697,27 +11027,14 @@
                       <w:r>
                         <w:t xml:space="preserve">Figuur </w:t>
                       </w:r>
-                      <w:r>
-                        <w:fldChar w:fldCharType="begin"/>
-                      </w:r>
-                      <w:r>
-                        <w:instrText xml:space="preserve"> SEQ Figuur \* ARABIC </w:instrText>
-                      </w:r>
-                      <w:r>
-                        <w:fldChar w:fldCharType="separate"/>
-                      </w:r>
-                      <w:r>
-                        <w:rPr>
-                          <w:noProof/>
-                        </w:rPr>
-                        <w:t>7</w:t>
-                      </w:r>
-                      <w:r>
-                        <w:rPr>
-                          <w:noProof/>
-                        </w:rPr>
-                        <w:fldChar w:fldCharType="end"/>
-                      </w:r>
+                      <w:fldSimple w:instr=" SEQ Figuur \* ARABIC ">
+                        <w:r>
+                          <w:rPr>
+                            <w:noProof/>
+                          </w:rPr>
+                          <w:t>7</w:t>
+                        </w:r>
+                      </w:fldSimple>
                       <w:r>
                         <w:t>: Django MVT werking</w:t>
                       </w:r>
@@ -10792,7 +11109,7 @@
                     <pic:cNvPicPr/>
                   </pic:nvPicPr>
                   <pic:blipFill>
-                    <a:blip r:embed="rId33" cstate="print">
+                    <a:blip r:embed="rId34" cstate="print">
                       <a:extLst>
                         <a:ext uri="{28A0092B-C50C-407E-A947-70E740481C1C}">
                           <a14:useLocalDpi xmlns:a14="http://schemas.microsoft.com/office/drawing/2010/main" val="0"/>
@@ -11140,13 +11457,13 @@
         </w:rPr>
       </w:pPr>
       <w:r>
+        <w:lastRenderedPageBreak/>
         <w:br/>
       </w:r>
       <w:r>
         <w:br/>
       </w:r>
       <w:r>
-        <w:lastRenderedPageBreak/>
         <w:t>Uiteindelijk</w:t>
       </w:r>
       <w:r>
@@ -11390,7 +11707,7 @@
       <w:pPr>
         <w:pStyle w:val="Heading3"/>
       </w:pPr>
-      <w:bookmarkStart w:id="48" w:name="_Toc103876002"/>
+      <w:bookmarkStart w:id="34" w:name="_Toc103876002"/>
       <w:r>
         <w:t>3.3.2</w:t>
       </w:r>
@@ -11400,118 +11717,167 @@
       <w:r>
         <w:t>Conclusie framework verschillen</w:t>
       </w:r>
-      <w:bookmarkEnd w:id="48"/>
-    </w:p>
-    <w:p>
-      <w:pPr>
-        <w:rPr>
+      <w:bookmarkEnd w:id="34"/>
+    </w:p>
+    <w:p>
+      <w:pPr>
+        <w:rPr>
+          <w:color w:val="C00000"/>
           <w:lang w:val="en-BE"/>
         </w:rPr>
       </w:pPr>
       <w:r>
+        <w:rPr>
+          <w:color w:val="C00000"/>
+        </w:rPr>
         <w:t xml:space="preserve">In </w:t>
       </w:r>
       <w:r>
+        <w:rPr>
+          <w:color w:val="C00000"/>
+        </w:rPr>
         <w:t>bovenstaande</w:t>
       </w:r>
       <w:r>
+        <w:rPr>
+          <w:color w:val="C00000"/>
+        </w:rPr>
         <w:t xml:space="preserve"> tabellen </w:t>
       </w:r>
       <w:r>
+        <w:rPr>
+          <w:color w:val="C00000"/>
+        </w:rPr>
         <w:t>werd</w:t>
       </w:r>
       <w:r>
+        <w:rPr>
+          <w:color w:val="C00000"/>
+        </w:rPr>
         <w:t xml:space="preserve"> een overzicht gecreëerd </w:t>
       </w:r>
       <w:r>
+        <w:rPr>
+          <w:color w:val="C00000"/>
+        </w:rPr>
         <w:t>over</w:t>
       </w:r>
       <w:r>
+        <w:rPr>
+          <w:color w:val="C00000"/>
+        </w:rPr>
         <w:t xml:space="preserve"> de voor- en nadelen van elk opgesomd framework in voorgaand hoofdstuk. Hoe dan ook</w:t>
       </w:r>
       <w:r>
+        <w:rPr>
+          <w:color w:val="C00000"/>
+        </w:rPr>
         <w:t>,</w:t>
       </w:r>
       <w:r>
+        <w:rPr>
+          <w:color w:val="C00000"/>
+        </w:rPr>
         <w:t xml:space="preserve"> als er wordt vergeleken is </w:t>
       </w:r>
       <w:r>
         <w:rPr>
+          <w:color w:val="C00000"/>
           <w:lang w:val="en-BE"/>
         </w:rPr>
         <w:t xml:space="preserve">Django </w:t>
       </w:r>
       <w:r>
         <w:rPr>
+          <w:color w:val="C00000"/>
           <w:lang w:val="nl-NL"/>
         </w:rPr>
         <w:t>toch één</w:t>
       </w:r>
       <w:r>
         <w:rPr>
+          <w:color w:val="C00000"/>
           <w:lang w:val="en-BE"/>
         </w:rPr>
         <w:t xml:space="preserve"> van de beste web frameworks voor het ontwikkelen van schaalbare complexe applicaties. Maar</w:t>
       </w:r>
       <w:r>
+        <w:rPr>
+          <w:color w:val="C00000"/>
+        </w:rPr>
         <w:t xml:space="preserve"> toch</w:t>
       </w:r>
       <w:r>
+        <w:rPr>
+          <w:color w:val="C00000"/>
+        </w:rPr>
         <w:t>,</w:t>
       </w:r>
       <w:r>
         <w:rPr>
+          <w:color w:val="C00000"/>
           <w:lang w:val="en-BE"/>
         </w:rPr>
         <w:t xml:space="preserve"> </w:t>
       </w:r>
       <w:r>
+        <w:rPr>
+          <w:color w:val="C00000"/>
+        </w:rPr>
         <w:t>blijven er</w:t>
       </w:r>
       <w:r>
         <w:rPr>
+          <w:color w:val="C00000"/>
           <w:lang w:val="nl-NL"/>
         </w:rPr>
         <w:t xml:space="preserve"> een aantal </w:t>
       </w:r>
       <w:r>
         <w:rPr>
+          <w:color w:val="C00000"/>
           <w:lang w:val="nl-NL"/>
         </w:rPr>
         <w:t xml:space="preserve">toepassingen </w:t>
       </w:r>
       <w:r>
         <w:rPr>
+          <w:color w:val="C00000"/>
           <w:lang w:val="nl-NL"/>
         </w:rPr>
         <w:t xml:space="preserve">waar Django </w:t>
       </w:r>
       <w:r>
         <w:rPr>
+          <w:color w:val="C00000"/>
           <w:lang w:val="nl-NL"/>
         </w:rPr>
         <w:t>niet geschik</w:t>
       </w:r>
       <w:r>
         <w:rPr>
+          <w:color w:val="C00000"/>
           <w:lang w:val="nl-NL"/>
         </w:rPr>
         <w:t>t</w:t>
       </w:r>
       <w:r>
         <w:rPr>
+          <w:color w:val="C00000"/>
           <w:lang w:val="nl-NL"/>
         </w:rPr>
         <w:t xml:space="preserve"> voor is zoals </w:t>
       </w:r>
       <w:r>
         <w:rPr>
+          <w:color w:val="C00000"/>
           <w:lang w:val="nl-NL"/>
         </w:rPr>
         <w:t>volledig eigen aanpasbaarheid</w:t>
       </w:r>
       <w:r>
         <w:rPr>
+          <w:color w:val="C00000"/>
           <w:lang w:val="nl-NL"/>
         </w:rPr>
         <w:t xml:space="preserve"> waar </w:t>
@@ -11519,6 +11885,7 @@
       <w:proofErr w:type="spellStart"/>
       <w:r>
         <w:rPr>
+          <w:color w:val="C00000"/>
           <w:lang w:val="nl-NL"/>
         </w:rPr>
         <w:t>Flask</w:t>
@@ -11526,18 +11893,21 @@
       <w:proofErr w:type="spellEnd"/>
       <w:r>
         <w:rPr>
+          <w:color w:val="C00000"/>
           <w:lang w:val="nl-NL"/>
         </w:rPr>
         <w:t xml:space="preserve"> dan sterker uitkomt</w:t>
       </w:r>
       <w:r>
         <w:rPr>
+          <w:color w:val="C00000"/>
           <w:lang w:val="nl-NL"/>
         </w:rPr>
         <w:t>.</w:t>
       </w:r>
       <w:r>
         <w:rPr>
+          <w:color w:val="C00000"/>
           <w:lang w:val="en-BE"/>
         </w:rPr>
         <w:t xml:space="preserve"> </w:t>
@@ -11546,41 +11916,48 @@
     <w:p>
       <w:pPr>
         <w:rPr>
+          <w:color w:val="C00000"/>
           <w:lang w:val="en-BE"/>
         </w:rPr>
       </w:pPr>
       <w:r>
         <w:rPr>
+          <w:color w:val="C00000"/>
           <w:lang w:val="nl-NL"/>
         </w:rPr>
         <w:t xml:space="preserve">In </w:t>
       </w:r>
       <w:r>
         <w:rPr>
+          <w:color w:val="C00000"/>
           <w:lang w:val="en-BE"/>
         </w:rPr>
         <w:t>dergelijke gevallen</w:t>
       </w:r>
       <w:r>
         <w:rPr>
+          <w:color w:val="C00000"/>
           <w:lang w:val="nl-NL"/>
         </w:rPr>
         <w:t xml:space="preserve"> kunnen</w:t>
       </w:r>
       <w:r>
         <w:rPr>
+          <w:color w:val="C00000"/>
           <w:lang w:val="en-BE"/>
         </w:rPr>
         <w:t xml:space="preserve"> alternatieven voor Django </w:t>
       </w:r>
       <w:r>
         <w:rPr>
+          <w:color w:val="C00000"/>
           <w:lang w:val="nl-NL"/>
         </w:rPr>
         <w:t>worden gebruikt</w:t>
       </w:r>
       <w:r>
         <w:rPr>
+          <w:color w:val="C00000"/>
           <w:lang w:val="en-BE"/>
         </w:rPr>
         <w:t xml:space="preserve">, zoals Flask, CherryPy, </w:t>
@@ -11588,6 +11965,7 @@
       <w:proofErr w:type="spellStart"/>
       <w:r>
         <w:rPr>
+          <w:color w:val="C00000"/>
           <w:lang w:val="nl-NL"/>
         </w:rPr>
         <w:t>etc</w:t>
@@ -11595,45 +11973,55 @@
       <w:proofErr w:type="spellEnd"/>
       <w:r>
         <w:rPr>
+          <w:color w:val="C00000"/>
           <w:lang w:val="en-BE"/>
         </w:rPr>
         <w:t>. Dit zijn web frameworks die kunnen worden gebruikt voor</w:t>
       </w:r>
       <w:r>
         <w:rPr>
+          <w:color w:val="C00000"/>
           <w:lang w:val="nl-NL"/>
         </w:rPr>
         <w:t xml:space="preserve"> </w:t>
       </w:r>
       <w:r>
         <w:rPr>
+          <w:color w:val="C00000"/>
           <w:lang w:val="en-BE"/>
         </w:rPr>
         <w:t xml:space="preserve">meer </w:t>
       </w:r>
       <w:r>
+        <w:rPr>
+          <w:color w:val="C00000"/>
+        </w:rPr>
         <w:t xml:space="preserve">eenvoudig </w:t>
       </w:r>
       <w:r>
         <w:rPr>
+          <w:color w:val="C00000"/>
           <w:lang w:val="en-BE"/>
         </w:rPr>
         <w:t>flexibele website</w:t>
       </w:r>
       <w:r>
         <w:rPr>
+          <w:color w:val="C00000"/>
           <w:lang w:val="nl-NL"/>
         </w:rPr>
         <w:t>s</w:t>
       </w:r>
       <w:r>
         <w:rPr>
+          <w:color w:val="C00000"/>
           <w:lang w:val="en-BE"/>
         </w:rPr>
         <w:t>.</w:t>
       </w:r>
       <w:r>
         <w:rPr>
+          <w:color w:val="C00000"/>
           <w:lang w:val="nl-NL"/>
         </w:rPr>
         <w:t xml:space="preserve"> Daarnaast zijn er nog enkele niet-Python </w:t>
@@ -11641,6 +12029,7 @@
       <w:proofErr w:type="spellStart"/>
       <w:r>
         <w:rPr>
+          <w:color w:val="C00000"/>
           <w:lang w:val="nl-NL"/>
         </w:rPr>
         <w:t>frameworks</w:t>
@@ -11648,66 +12037,77 @@
       <w:proofErr w:type="spellEnd"/>
       <w:r>
         <w:rPr>
+          <w:color w:val="C00000"/>
           <w:lang w:val="nl-NL"/>
         </w:rPr>
         <w:t xml:space="preserve"> zoals </w:t>
       </w:r>
       <w:r>
         <w:rPr>
+          <w:color w:val="C00000"/>
           <w:lang w:val="en-BE"/>
         </w:rPr>
         <w:t xml:space="preserve">Node.JS, Laravel, React die ook </w:t>
       </w:r>
       <w:r>
         <w:rPr>
+          <w:color w:val="C00000"/>
           <w:lang w:val="nl-NL"/>
         </w:rPr>
         <w:t>een goed</w:t>
       </w:r>
       <w:r>
         <w:rPr>
+          <w:color w:val="C00000"/>
           <w:lang w:val="en-BE"/>
         </w:rPr>
         <w:t xml:space="preserve"> alternatie</w:t>
       </w:r>
       <w:r>
         <w:rPr>
+          <w:color w:val="C00000"/>
           <w:lang w:val="nl-NL"/>
         </w:rPr>
         <w:t>f</w:t>
       </w:r>
       <w:r>
         <w:rPr>
+          <w:color w:val="C00000"/>
           <w:lang w:val="en-BE"/>
         </w:rPr>
         <w:t xml:space="preserve"> zijn voor Django</w:t>
       </w:r>
       <w:r>
         <w:rPr>
+          <w:color w:val="C00000"/>
           <w:lang w:val="nl-NL"/>
         </w:rPr>
         <w:t>. Maar dan is kennis van deze</w:t>
       </w:r>
       <w:r>
         <w:rPr>
+          <w:color w:val="C00000"/>
           <w:lang w:val="en-BE"/>
         </w:rPr>
         <w:t xml:space="preserve"> andere programmeertalen</w:t>
       </w:r>
       <w:r>
         <w:rPr>
+          <w:color w:val="C00000"/>
           <w:lang w:val="nl-NL"/>
         </w:rPr>
         <w:t xml:space="preserve"> ver</w:t>
       </w:r>
       <w:r>
         <w:rPr>
+          <w:color w:val="C00000"/>
           <w:lang w:val="nl-NL"/>
         </w:rPr>
         <w:t>ei</w:t>
       </w:r>
       <w:r>
         <w:rPr>
+          <w:color w:val="C00000"/>
           <w:lang w:val="nl-NL"/>
         </w:rPr>
         <w:t>st</w:t>
@@ -11715,6 +12115,7 @@
       <w:sdt>
         <w:sdtPr>
           <w:rPr>
+            <w:color w:val="C00000"/>
             <w:lang w:val="nl-NL"/>
           </w:rPr>
           <w:id w:val="-973145420"/>
@@ -11724,15 +12125,20 @@
         <w:sdtContent>
           <w:r>
             <w:rPr>
+              <w:color w:val="C00000"/>
               <w:lang w:val="nl-NL"/>
             </w:rPr>
             <w:fldChar w:fldCharType="begin"/>
           </w:r>
           <w:r>
+            <w:rPr>
+              <w:color w:val="C00000"/>
+            </w:rPr>
             <w:instrText xml:space="preserve"> CITATION JPa22 \l 2067 </w:instrText>
           </w:r>
           <w:r>
             <w:rPr>
+              <w:color w:val="C00000"/>
               <w:lang w:val="nl-NL"/>
             </w:rPr>
             <w:fldChar w:fldCharType="separate"/>
@@ -11740,17 +12146,13 @@
           <w:r>
             <w:rPr>
               <w:noProof/>
+              <w:color w:val="C00000"/>
             </w:rPr>
-            <w:t xml:space="preserve"> </w:t>
+            <w:t xml:space="preserve"> [5]</w:t>
           </w:r>
           <w:r>
             <w:rPr>
-              <w:noProof/>
-            </w:rPr>
-            <w:t>[5]</w:t>
-          </w:r>
-          <w:r>
-            <w:rPr>
+              <w:color w:val="C00000"/>
               <w:lang w:val="nl-NL"/>
             </w:rPr>
             <w:fldChar w:fldCharType="end"/>
@@ -11759,12 +12161,14 @@
       </w:sdt>
       <w:r>
         <w:rPr>
+          <w:color w:val="C00000"/>
           <w:lang w:val="en-BE"/>
         </w:rPr>
         <w:t>.</w:t>
       </w:r>
       <w:r>
         <w:rPr>
+          <w:color w:val="C00000"/>
           <w:lang w:val="nl-NL"/>
         </w:rPr>
         <w:t xml:space="preserve"> </w:t>
@@ -11775,9 +12179,9 @@
       <w:pPr>
         <w:pStyle w:val="Heading1"/>
       </w:pPr>
-      <w:bookmarkStart w:id="49" w:name="_Toc103876003"/>
-      <w:r>
-        <w:t>4</w:t>
+      <w:bookmarkStart w:id="35" w:name="_Toc103876003"/>
+      <w:r>
+        <w:t>5</w:t>
       </w:r>
       <w:r>
         <w:t xml:space="preserve"> Python </w:t>
@@ -11791,7 +12195,7 @@
       <w:r>
         <w:t>omgevingen</w:t>
       </w:r>
-      <w:bookmarkEnd w:id="49"/>
+      <w:bookmarkEnd w:id="35"/>
     </w:p>
     <w:p>
       <w:r>
@@ -11843,9 +12247,9 @@
                                 <w:sz w:val="20"/>
                               </w:rPr>
                             </w:pPr>
-                            <w:bookmarkStart w:id="50" w:name="_Ref103418716"/>
-                            <w:bookmarkStart w:id="51" w:name="_Ref103419282"/>
-                            <w:bookmarkStart w:id="52" w:name="_Toc103865261"/>
+                            <w:bookmarkStart w:id="36" w:name="_Ref103418716"/>
+                            <w:bookmarkStart w:id="37" w:name="_Ref103419282"/>
+                            <w:bookmarkStart w:id="38" w:name="_Toc103865261"/>
                             <w:r>
                               <w:t xml:space="preserve">Figuur </w:t>
                             </w:r>
@@ -11879,7 +12283,7 @@
                             <w:r>
                               <w:t xml:space="preserve"> visueel voorbeeld</w:t>
                             </w:r>
-                            <w:bookmarkEnd w:id="50"/>
+                            <w:bookmarkEnd w:id="36"/>
                             <w:sdt>
                               <w:sdtPr>
                                 <w:id w:val="-1622064408"/>
@@ -11913,8 +12317,8 @@
                                 </w:r>
                               </w:sdtContent>
                             </w:sdt>
-                            <w:bookmarkEnd w:id="51"/>
-                            <w:bookmarkEnd w:id="52"/>
+                            <w:bookmarkEnd w:id="37"/>
+                            <w:bookmarkEnd w:id="38"/>
                           </w:p>
                         </w:txbxContent>
                       </wps:txbx>
@@ -11932,7 +12336,7 @@
           </mc:Choice>
           <mc:Fallback>
             <w:pict>
-              <v:shape w14:anchorId="13BC3B7B" id="Tekstvak 36" o:spid="_x0000_s1036" type="#_x0000_t202" style="position:absolute;margin-left:-2.4pt;margin-top:318.65pt;width:455.5pt;height:.05pt;z-index:251793408;visibility:visible;mso-wrap-style:square;mso-wrap-distance-left:9pt;mso-wrap-distance-top:0;mso-wrap-distance-right:9pt;mso-wrap-distance-bottom:0;mso-position-horizontal:absolute;mso-position-horizontal-relative:text;mso-position-vertical:absolute;mso-position-vertical-relative:text;v-text-anchor:top" o:gfxdata="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" stroked="f">
+              <v:shape w14:anchorId="13BC3B7B" id="Tekstvak 36" o:spid="_x0000_s1037" type="#_x0000_t202" style="position:absolute;margin-left:-2.4pt;margin-top:318.65pt;width:455.5pt;height:.05pt;z-index:251793408;visibility:visible;mso-wrap-style:square;mso-wrap-distance-left:9pt;mso-wrap-distance-top:0;mso-wrap-distance-right:9pt;mso-wrap-distance-bottom:0;mso-position-horizontal:absolute;mso-position-horizontal-relative:text;mso-position-vertical:absolute;mso-position-vertical-relative:text;v-text-anchor:top" o:gfxdata="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" stroked="f">
                 <v:textbox style="mso-fit-shape-to-text:t" inset="0,0,0,0">
                   <w:txbxContent>
                     <w:p>
@@ -11949,27 +12353,14 @@
                       <w:r>
                         <w:t xml:space="preserve">Figuur </w:t>
                       </w:r>
-                      <w:r>
-                        <w:fldChar w:fldCharType="begin"/>
-                      </w:r>
-                      <w:r>
-                        <w:instrText xml:space="preserve"> SEQ Figuur \* ARABIC </w:instrText>
-                      </w:r>
-                      <w:r>
-                        <w:fldChar w:fldCharType="separate"/>
-                      </w:r>
-                      <w:r>
-                        <w:rPr>
-                          <w:noProof/>
-                        </w:rPr>
-                        <w:t>8</w:t>
-                      </w:r>
-                      <w:r>
-                        <w:rPr>
-                          <w:noProof/>
-                        </w:rPr>
-                        <w:fldChar w:fldCharType="end"/>
-                      </w:r>
+                      <w:fldSimple w:instr=" SEQ Figuur \* ARABIC ">
+                        <w:r>
+                          <w:rPr>
+                            <w:noProof/>
+                          </w:rPr>
+                          <w:t>8</w:t>
+                        </w:r>
+                      </w:fldSimple>
                       <w:r>
                         <w:t>: Python v</w:t>
                       </w:r>
@@ -12054,7 +12445,7 @@
                     </pic:cNvPicPr>
                   </pic:nvPicPr>
                   <pic:blipFill rotWithShape="1">
-                    <a:blip r:embed="rId34">
+                    <a:blip r:embed="rId35">
                       <a:extLst>
                         <a:ext uri="{28A0092B-C50C-407E-A947-70E740481C1C}">
                           <a14:useLocalDpi xmlns:a14="http://schemas.microsoft.com/office/drawing/2010/main" val="0"/>
@@ -12095,7 +12486,11 @@
         </w:drawing>
       </w:r>
       <w:r>
-        <w:t>Een virtuele Python omgeving bestaat uit twee componenten. De Python interpreter waarop de virtuele omgeving draait en een map met bibliotheken van derden die in de virtuele omgeving zijn geïnstalleerd. Deze virtuele omgevingen zijn gescheiden van de andere virtuele omgevingen, waardoor eventuele wijzigingen of geïnstalleerde packages aangebracht in die virtuele omgeving geen invloed hebben op de andere virtuele omgevingen of de systeembibliotheken. Er kunnen dus meerdere virtuele omgevingen worden gecreëerd met verschillende Python versies, bibliotheken of dezelfde bibliotheken in verschillende versies omdat elke virtuele omgeving onafhankelijk is van elkaar.</w:t>
+        <w:t xml:space="preserve">Een virtuele Python omgeving bestaat uit twee componenten. De Python interpreter waarop de virtuele omgeving draait en een map met bibliotheken van derden die in de virtuele omgeving zijn geïnstalleerd. Deze virtuele omgevingen zijn gescheiden van de andere virtuele omgevingen, waardoor eventuele wijzigingen of geïnstalleerde packages aangebracht in die virtuele omgeving geen invloed hebben op de andere virtuele omgevingen of de systeembibliotheken. Er kunnen dus meerdere virtuele omgevingen </w:t>
+      </w:r>
+      <w:r>
+        <w:lastRenderedPageBreak/>
+        <w:t>worden gecreëerd met verschillende Python versies, bibliotheken of dezelfde bibliotheken in verschillende versies omdat elke virtuele omgeving onafhankelijk is van elkaar.</w:t>
       </w:r>
     </w:p>
     <w:p/>
@@ -12271,9 +12666,9 @@
         <w:pStyle w:val="Heading2"/>
         <w:ind w:firstLine="708"/>
       </w:pPr>
-      <w:bookmarkStart w:id="56" w:name="_Toc103876004"/>
-      <w:r>
-        <w:t>4</w:t>
+      <w:bookmarkStart w:id="39" w:name="_Toc103876004"/>
+      <w:r>
+        <w:t>5</w:t>
       </w:r>
       <w:r>
         <w:t xml:space="preserve">.2 Voordelen </w:t>
@@ -12287,7 +12682,7 @@
       <w:r>
         <w:t>virtuele omgevingen</w:t>
       </w:r>
-      <w:bookmarkEnd w:id="56"/>
+      <w:bookmarkEnd w:id="39"/>
     </w:p>
     <w:p>
       <w:r>
@@ -12478,8 +12873,8 @@
         <w:t>).</w:t>
       </w:r>
     </w:p>
-    <w:bookmarkStart w:id="57" w:name="_MON_1714131400"/>
-    <w:bookmarkEnd w:id="57"/>
+    <w:bookmarkStart w:id="40" w:name="_MON_1714131400"/>
+    <w:bookmarkEnd w:id="40"/>
     <w:p>
       <w:pPr>
         <w:jc w:val="center"/>
@@ -12488,7 +12883,7 @@
         <w:rPr>
           <w:noProof/>
         </w:rPr>
-        <w:object w:dxaOrig="9026" w:dyaOrig="10513" w14:anchorId="34500329">
+        <w:object w:dxaOrig="9026" w:dyaOrig="10513" w14:anchorId="1F87E558">
           <v:shapetype id="_x0000_t75" coordsize="21600,21600" o:spt="75" o:preferrelative="t" path="m@4@5l@4@11@9@11@9@5xe" filled="f" stroked="f">
             <v:stroke joinstyle="miter"/>
             <v:formulas>
@@ -12509,9 +12904,9 @@
             <o:lock v:ext="edit" aspectratio="t"/>
           </v:shapetype>
           <v:shape id="_x0000_i1025" type="#_x0000_t75" alt="" style="width:231.95pt;height:270.2pt;mso-width-percent:0;mso-height-percent:0;mso-width-percent:0;mso-height-percent:0" o:ole="">
-            <v:imagedata r:id="rId35" o:title=""/>
+            <v:imagedata r:id="rId36" o:title=""/>
           </v:shape>
-          <o:OLEObject Type="Embed" ProgID="Word.OpenDocumentText.12" ShapeID="_x0000_i1025" DrawAspect="Content" ObjectID="_1714489140" r:id="rId36"/>
+          <o:OLEObject Type="Embed" ProgID="Word.OpenDocumentText.12" ShapeID="_x0000_i1025" DrawAspect="Content" ObjectID="_1714631105" r:id="rId37"/>
         </w:object>
       </w:r>
     </w:p>
@@ -12520,8 +12915,8 @@
         <w:pStyle w:val="Caption"/>
         <w:jc w:val="center"/>
       </w:pPr>
-      <w:bookmarkStart w:id="58" w:name="_Toc103519190"/>
-      <w:bookmarkStart w:id="59" w:name="_Ref103519205"/>
+      <w:bookmarkStart w:id="41" w:name="_Toc103519190"/>
+      <w:bookmarkStart w:id="42" w:name="_Ref103519205"/>
       <w:r>
         <w:t xml:space="preserve">Codefragment </w:t>
       </w:r>
@@ -12549,14 +12944,14 @@
       <w:r>
         <w:t>: Folder structuur virtuele omgeving</w:t>
       </w:r>
-      <w:bookmarkEnd w:id="58"/>
-      <w:bookmarkEnd w:id="59"/>
+      <w:bookmarkEnd w:id="41"/>
+      <w:bookmarkEnd w:id="42"/>
     </w:p>
     <w:p>
       <w:pPr>
         <w:pStyle w:val="Heading1"/>
       </w:pPr>
-      <w:bookmarkStart w:id="60" w:name="_Toc103876005"/>
+      <w:bookmarkStart w:id="43" w:name="_Toc103876005"/>
       <w:r>
         <w:t>6</w:t>
       </w:r>
@@ -12572,7 +12967,7 @@
       <w:r>
         <w:t>anager</w:t>
       </w:r>
-      <w:bookmarkEnd w:id="60"/>
+      <w:bookmarkEnd w:id="43"/>
     </w:p>
     <w:p>
       <w:r>
@@ -12584,16 +12979,16 @@
       <w:r>
         <w:t xml:space="preserve">platform gemaakt om gecentraliseerd en automatisch beheer te kunnen voorzien voor meerdere FortiGate toestellen. Het platform voorziet controle, segmentatie en algemeen consistente bescherming voor toestellen, applicaties en gebruikers. Dit platform werd </w:t>
       </w:r>
-      <w:commentRangeStart w:id="61"/>
+      <w:commentRangeStart w:id="44"/>
       <w:r>
         <w:t xml:space="preserve">gekozen </w:t>
       </w:r>
-      <w:commentRangeEnd w:id="61"/>
+      <w:commentRangeEnd w:id="44"/>
       <w:r>
         <w:rPr>
           <w:rStyle w:val="CommentReference"/>
         </w:rPr>
-        <w:commentReference w:id="61"/>
+        <w:commentReference w:id="44"/>
       </w:r>
       <w:r>
         <w:t xml:space="preserve">door de klant omdat het product specifiek is (Fortinet) en meer functionaliteit integreert dan andere alternatieven zoals IBM Security Guardium en WatchGuard Dimension. Het FortiManager platform voorziet ondersteuning om één tot honderdduizend toestellen te configureren vanuit één centrale console. </w:t>
@@ -12661,14 +13056,14 @@
         <w:pStyle w:val="Heading2"/>
         <w:ind w:firstLine="708"/>
       </w:pPr>
-      <w:bookmarkStart w:id="62" w:name="_Toc103876006"/>
+      <w:bookmarkStart w:id="45" w:name="_Toc103876006"/>
       <w:r>
         <w:t>6</w:t>
       </w:r>
       <w:r>
         <w:t>.1 Zero Touch provisioning</w:t>
       </w:r>
-      <w:bookmarkEnd w:id="62"/>
+      <w:bookmarkEnd w:id="45"/>
     </w:p>
     <w:p>
       <w:r>
@@ -12814,7 +13209,7 @@
                                 <w:lang w:val="en-US"/>
                               </w:rPr>
                             </w:pPr>
-                            <w:bookmarkStart w:id="63" w:name="_Toc103865262"/>
+                            <w:bookmarkStart w:id="46" w:name="_Toc103865262"/>
                             <w:proofErr w:type="spellStart"/>
                             <w:r>
                               <w:rPr>
@@ -12916,7 +13311,7 @@
                                 </w:r>
                               </w:sdtContent>
                             </w:sdt>
-                            <w:bookmarkEnd w:id="63"/>
+                            <w:bookmarkEnd w:id="46"/>
                           </w:p>
                         </w:txbxContent>
                       </wps:txbx>
@@ -12937,7 +13332,7 @@
           </mc:Choice>
           <mc:Fallback>
             <w:pict>
-              <v:shape w14:anchorId="2F7D89C4" id="Tekstvak 23" o:spid="_x0000_s1037" type="#_x0000_t202" style="position:absolute;margin-left:0;margin-top:214.6pt;width:449.3pt;height:.05pt;z-index:251786240;visibility:visible;mso-wrap-style:square;mso-width-percent:0;mso-wrap-distance-left:9pt;mso-wrap-distance-top:0;mso-wrap-distance-right:9pt;mso-wrap-distance-bottom:0;mso-position-horizontal:center;mso-position-horizontal-relative:margin;mso-position-vertical:absolute;mso-position-vertical-relative:text;mso-width-percent:0;mso-width-relative:margin;v-text-anchor:top" o:gfxdata="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" stroked="f">
+              <v:shape w14:anchorId="2F7D89C4" id="Tekstvak 23" o:spid="_x0000_s1038" type="#_x0000_t202" style="position:absolute;margin-left:0;margin-top:214.6pt;width:449.3pt;height:.05pt;z-index:251786240;visibility:visible;mso-wrap-style:square;mso-width-percent:0;mso-wrap-distance-left:9pt;mso-wrap-distance-top:0;mso-wrap-distance-right:9pt;mso-wrap-distance-bottom:0;mso-position-horizontal:center;mso-position-horizontal-relative:margin;mso-position-vertical:absolute;mso-position-vertical-relative:text;mso-width-percent:0;mso-width-relative:margin;v-text-anchor:top" o:gfxdata="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" stroked="f">
                 <v:textbox style="mso-fit-shape-to-text:t" inset="0,0,0,0">
                   <w:txbxContent>
                     <w:p>
@@ -13088,7 +13483,7 @@
                     <pic:cNvPicPr/>
                   </pic:nvPicPr>
                   <pic:blipFill>
-                    <a:blip r:embed="rId41">
+                    <a:blip r:embed="rId42">
                       <a:extLst>
                         <a:ext uri="{28A0092B-C50C-407E-A947-70E740481C1C}">
                           <a14:useLocalDpi xmlns:a14="http://schemas.microsoft.com/office/drawing/2010/main" val="0"/>
@@ -13167,7 +13562,7 @@
           <w:tab w:val="left" w:pos="6937"/>
         </w:tabs>
       </w:pPr>
-      <w:hyperlink r:id="rId42" w:history="1">
+      <w:hyperlink r:id="rId43" w:history="1">
         <w:r>
           <w:rPr>
             <w:rStyle w:val="Hyperlink"/>
@@ -13191,7 +13586,7 @@
           <w:lang w:val="en-US"/>
         </w:rPr>
       </w:pPr>
-      <w:bookmarkStart w:id="65" w:name="_Toc103876007"/>
+      <w:bookmarkStart w:id="47" w:name="_Toc103876007"/>
       <w:r>
         <w:rPr>
           <w:color w:val="FF0000"/>
@@ -13214,59 +13609,8 @@
         </w:rPr>
         <w:t>automatisatie</w:t>
       </w:r>
-      <w:bookmarkEnd w:id="65"/>
+      <w:bookmarkEnd w:id="47"/>
       <w:proofErr w:type="spellEnd"/>
-    </w:p>
-    <w:p>
-      <w:pPr>
-        <w:rPr>
-          <w:color w:val="FF0000"/>
-          <w:lang w:val="en-US"/>
-        </w:rPr>
-      </w:pPr>
-      <w:hyperlink r:id="rId43" w:history="1">
-        <w:r>
-          <w:rPr>
-            <w:rStyle w:val="Hyperlink"/>
-            <w:color w:val="FF0000"/>
-            <w:lang w:val="en-US"/>
-          </w:rPr>
-          <w:t>https://www.avfirewalls.com/FortiManager-Series.asp</w:t>
-        </w:r>
-      </w:hyperlink>
-      <w:r>
-        <w:rPr>
-          <w:color w:val="FF0000"/>
-          <w:lang w:val="en-US"/>
-        </w:rPr>
-        <w:t xml:space="preserve"> </w:t>
-      </w:r>
-    </w:p>
-    <w:p>
-      <w:pPr>
-        <w:pStyle w:val="Heading2"/>
-        <w:ind w:firstLine="708"/>
-        <w:rPr>
-          <w:color w:val="FF0000"/>
-          <w:lang w:val="en-US"/>
-        </w:rPr>
-      </w:pPr>
-      <w:bookmarkStart w:id="66" w:name="_Toc103876008"/>
-      <w:r>
-        <w:rPr>
-          <w:color w:val="FF0000"/>
-          <w:lang w:val="en-US"/>
-        </w:rPr>
-        <w:t>6</w:t>
-      </w:r>
-      <w:r>
-        <w:rPr>
-          <w:color w:val="FF0000"/>
-          <w:lang w:val="en-US"/>
-        </w:rPr>
-        <w:t>.3 Central management</w:t>
-      </w:r>
-      <w:bookmarkEnd w:id="66"/>
     </w:p>
     <w:p>
       <w:pPr>
@@ -13295,38 +13639,54 @@
     </w:p>
     <w:p>
       <w:pPr>
-        <w:rPr>
+        <w:pStyle w:val="Heading2"/>
+        <w:ind w:firstLine="708"/>
+        <w:rPr>
+          <w:color w:val="FF0000"/>
           <w:lang w:val="en-US"/>
         </w:rPr>
       </w:pPr>
-    </w:p>
-    <w:p>
-      <w:pPr>
-        <w:rPr>
+      <w:bookmarkStart w:id="48" w:name="_Toc103876008"/>
+      <w:r>
+        <w:rPr>
+          <w:color w:val="FF0000"/>
           <w:lang w:val="en-US"/>
         </w:rPr>
-      </w:pPr>
-    </w:p>
-    <w:p>
-      <w:pPr>
-        <w:rPr>
+        <w:t>6</w:t>
+      </w:r>
+      <w:r>
+        <w:rPr>
+          <w:color w:val="FF0000"/>
           <w:lang w:val="en-US"/>
         </w:rPr>
-      </w:pPr>
-    </w:p>
-    <w:p>
-      <w:pPr>
-        <w:rPr>
+        <w:t>.3 Central management</w:t>
+      </w:r>
+      <w:bookmarkEnd w:id="48"/>
+    </w:p>
+    <w:p>
+      <w:pPr>
+        <w:rPr>
+          <w:color w:val="FF0000"/>
           <w:lang w:val="en-US"/>
         </w:rPr>
       </w:pPr>
-    </w:p>
-    <w:p>
-      <w:pPr>
-        <w:rPr>
+      <w:hyperlink r:id="rId45" w:history="1">
+        <w:r>
+          <w:rPr>
+            <w:rStyle w:val="Hyperlink"/>
+            <w:color w:val="FF0000"/>
+            <w:lang w:val="en-US"/>
+          </w:rPr>
+          <w:t>https://www.avfirewalls.com/FortiManager-Series.asp</w:t>
+        </w:r>
+      </w:hyperlink>
+      <w:r>
+        <w:rPr>
+          <w:color w:val="FF0000"/>
           <w:lang w:val="en-US"/>
         </w:rPr>
-      </w:pPr>
+        <w:t xml:space="preserve"> </w:t>
+      </w:r>
     </w:p>
     <w:p>
       <w:pPr>
@@ -13372,12 +13732,47 @@
     </w:p>
     <w:p>
       <w:pPr>
+        <w:rPr>
+          <w:lang w:val="en-US"/>
+        </w:rPr>
+      </w:pPr>
+    </w:p>
+    <w:p>
+      <w:pPr>
+        <w:rPr>
+          <w:lang w:val="en-US"/>
+        </w:rPr>
+      </w:pPr>
+    </w:p>
+    <w:p>
+      <w:pPr>
+        <w:rPr>
+          <w:lang w:val="en-US"/>
+        </w:rPr>
+      </w:pPr>
+    </w:p>
+    <w:p>
+      <w:pPr>
+        <w:rPr>
+          <w:lang w:val="en-US"/>
+        </w:rPr>
+      </w:pPr>
+    </w:p>
+    <w:p>
+      <w:pPr>
+        <w:rPr>
+          <w:lang w:val="en-US"/>
+        </w:rPr>
+      </w:pPr>
+    </w:p>
+    <w:p>
+      <w:pPr>
         <w:pStyle w:val="Heading1"/>
         <w:rPr>
           <w:lang w:val="en-US"/>
         </w:rPr>
       </w:pPr>
-      <w:bookmarkStart w:id="67" w:name="_Toc103876009"/>
+      <w:bookmarkStart w:id="49" w:name="_Toc103876009"/>
       <w:r>
         <w:rPr>
           <w:lang w:val="en-US"/>
@@ -13396,7 +13791,7 @@
         </w:rPr>
         <w:t>Front-end frameworks</w:t>
       </w:r>
-      <w:bookmarkEnd w:id="67"/>
+      <w:bookmarkEnd w:id="49"/>
     </w:p>
     <w:p>
       <w:pPr>
@@ -13404,7 +13799,7 @@
           <w:lang w:val="en-US"/>
         </w:rPr>
       </w:pPr>
-      <w:hyperlink r:id="rId45" w:history="1">
+      <w:hyperlink r:id="rId46" w:history="1">
         <w:r>
           <w:rPr>
             <w:rStyle w:val="Hyperlink"/>
@@ -13426,7 +13821,7 @@
           <w:lang w:val="en-US"/>
         </w:rPr>
       </w:pPr>
-      <w:hyperlink r:id="rId46" w:history="1">
+      <w:hyperlink r:id="rId47" w:history="1">
         <w:r>
           <w:rPr>
             <w:rStyle w:val="Hyperlink"/>
@@ -13448,7 +13843,7 @@
           <w:lang w:val="en-US"/>
         </w:rPr>
       </w:pPr>
-      <w:hyperlink r:id="rId47" w:history="1">
+      <w:hyperlink r:id="rId48" w:history="1">
         <w:r>
           <w:rPr>
             <w:rStyle w:val="Hyperlink"/>
@@ -13498,7 +13893,7 @@
       <w:pPr>
         <w:pStyle w:val="Heading1"/>
       </w:pPr>
-      <w:bookmarkStart w:id="68" w:name="_Toc103876010"/>
+      <w:bookmarkStart w:id="50" w:name="_Toc103876010"/>
       <w:r>
         <w:t>8</w:t>
       </w:r>
@@ -13508,7 +13903,7 @@
       <w:r>
         <w:t>Ansible</w:t>
       </w:r>
-      <w:bookmarkEnd w:id="68"/>
+      <w:bookmarkEnd w:id="50"/>
     </w:p>
     <w:p>
       <w:r>
@@ -13610,7 +14005,7 @@
                                 <w:lang w:val="en-GB"/>
                               </w:rPr>
                             </w:pPr>
-                            <w:bookmarkStart w:id="69" w:name="_Toc103865263"/>
+                            <w:bookmarkStart w:id="51" w:name="_Toc103865263"/>
                             <w:r>
                               <w:t xml:space="preserve">Figuur </w:t>
                             </w:r>
@@ -13671,7 +14066,7 @@
                                 </w:r>
                               </w:sdtContent>
                             </w:sdt>
-                            <w:bookmarkEnd w:id="69"/>
+                            <w:bookmarkEnd w:id="51"/>
                           </w:p>
                         </w:txbxContent>
                       </wps:txbx>
@@ -13689,7 +14084,7 @@
           </mc:Choice>
           <mc:Fallback>
             <w:pict>
-              <v:shape w14:anchorId="24B1C984" id="Tekstvak 25" o:spid="_x0000_s1038" type="#_x0000_t202" style="position:absolute;margin-left:0;margin-top:123.3pt;width:453.6pt;height:.05pt;z-index:251789312;visibility:visible;mso-wrap-style:square;mso-wrap-distance-left:9pt;mso-wrap-distance-top:0;mso-wrap-distance-right:9pt;mso-wrap-distance-bottom:0;mso-position-horizontal:left;mso-position-horizontal-relative:margin;mso-position-vertical:absolute;mso-position-vertical-relative:text;v-text-anchor:top" o:gfxdata="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" stroked="f">
+              <v:shape w14:anchorId="24B1C984" id="Tekstvak 25" o:spid="_x0000_s1039" type="#_x0000_t202" style="position:absolute;margin-left:0;margin-top:123.3pt;width:453.6pt;height:.05pt;z-index:251789312;visibility:visible;mso-wrap-style:square;mso-wrap-distance-left:9pt;mso-wrap-distance-top:0;mso-wrap-distance-right:9pt;mso-wrap-distance-bottom:0;mso-position-horizontal:left;mso-position-horizontal-relative:margin;mso-position-vertical:absolute;mso-position-vertical-relative:text;v-text-anchor:top" o:gfxdata="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" stroked="f">
                 <v:textbox style="mso-fit-shape-to-text:t" inset="0,0,0,0">
                   <w:txbxContent>
                     <w:p>
@@ -13705,27 +14100,14 @@
                       <w:r>
                         <w:t xml:space="preserve">Figuur </w:t>
                       </w:r>
-                      <w:r>
-                        <w:fldChar w:fldCharType="begin"/>
-                      </w:r>
-                      <w:r>
-                        <w:instrText xml:space="preserve"> SEQ Figuur \* ARABIC </w:instrText>
-                      </w:r>
-                      <w:r>
-                        <w:fldChar w:fldCharType="separate"/>
-                      </w:r>
-                      <w:r>
-                        <w:rPr>
-                          <w:noProof/>
-                        </w:rPr>
-                        <w:t>10</w:t>
-                      </w:r>
-                      <w:r>
-                        <w:rPr>
-                          <w:noProof/>
-                        </w:rPr>
-                        <w:fldChar w:fldCharType="end"/>
-                      </w:r>
+                      <w:fldSimple w:instr=" SEQ Figuur \* ARABIC ">
+                        <w:r>
+                          <w:rPr>
+                            <w:noProof/>
+                          </w:rPr>
+                          <w:t>10</w:t>
+                        </w:r>
+                      </w:fldSimple>
                       <w:r>
                         <w:t>: Ansible stage levenscyclus</w:t>
                       </w:r>
@@ -13801,7 +14183,7 @@
                     <pic:cNvPicPr/>
                   </pic:nvPicPr>
                   <pic:blipFill>
-                    <a:blip r:embed="rId48">
+                    <a:blip r:embed="rId49">
                       <a:extLst>
                         <a:ext uri="{28A0092B-C50C-407E-A947-70E740481C1C}">
                           <a14:useLocalDpi xmlns:a14="http://schemas.microsoft.com/office/drawing/2010/main" val="0"/>
@@ -13846,19 +14228,19 @@
         <w:pStyle w:val="Heading2"/>
         <w:ind w:firstLine="708"/>
       </w:pPr>
-      <w:bookmarkStart w:id="71" w:name="_Toc103876011"/>
-      <w:commentRangeStart w:id="72"/>
+      <w:bookmarkStart w:id="52" w:name="_Toc103876011"/>
+      <w:commentRangeStart w:id="53"/>
       <w:r>
         <w:t>9</w:t>
       </w:r>
-      <w:commentRangeEnd w:id="72"/>
+      <w:commentRangeEnd w:id="53"/>
       <w:r>
         <w:rPr>
           <w:rStyle w:val="CommentReference"/>
           <w:rFonts w:eastAsiaTheme="minorHAnsi" w:cstheme="minorBidi"/>
           <w:color w:val="auto"/>
         </w:rPr>
-        <w:commentReference w:id="72"/>
+        <w:commentReference w:id="53"/>
       </w:r>
       <w:r>
         <w:t>.1</w:t>
@@ -13872,14 +14254,14 @@
       <w:r>
         <w:t>nsible toepassingen</w:t>
       </w:r>
-      <w:bookmarkEnd w:id="71"/>
+      <w:bookmarkEnd w:id="52"/>
     </w:p>
     <w:p>
       <w:pPr>
         <w:pStyle w:val="Heading3"/>
         <w:ind w:firstLine="708"/>
       </w:pPr>
-      <w:bookmarkStart w:id="73" w:name="_Toc103876012"/>
+      <w:bookmarkStart w:id="54" w:name="_Toc103876012"/>
       <w:r>
         <w:t>9</w:t>
       </w:r>
@@ -13889,7 +14271,7 @@
       <w:r>
         <w:t xml:space="preserve"> Provisioning</w:t>
       </w:r>
-      <w:bookmarkEnd w:id="73"/>
+      <w:bookmarkEnd w:id="54"/>
     </w:p>
     <w:p>
       <w:r>
@@ -14055,7 +14437,7 @@
         <w:pStyle w:val="Heading3"/>
         <w:ind w:firstLine="708"/>
       </w:pPr>
-      <w:bookmarkStart w:id="74" w:name="_Toc103876013"/>
+      <w:bookmarkStart w:id="55" w:name="_Toc103876013"/>
       <w:r>
         <w:t>9</w:t>
       </w:r>
@@ -14065,7 +14447,7 @@
       <w:r>
         <w:t xml:space="preserve"> Configuratie management</w:t>
       </w:r>
-      <w:bookmarkEnd w:id="74"/>
+      <w:bookmarkEnd w:id="55"/>
     </w:p>
     <w:p>
       <w:r>
@@ -14126,7 +14508,7 @@
         <w:pStyle w:val="Heading3"/>
         <w:ind w:firstLine="708"/>
       </w:pPr>
-      <w:bookmarkStart w:id="75" w:name="_Toc103876014"/>
+      <w:bookmarkStart w:id="56" w:name="_Toc103876014"/>
       <w:r>
         <w:t>9</w:t>
       </w:r>
@@ -14145,7 +14527,7 @@
       <w:r>
         <w:t xml:space="preserve"> deployment</w:t>
       </w:r>
-      <w:bookmarkEnd w:id="75"/>
+      <w:bookmarkEnd w:id="56"/>
     </w:p>
     <w:p>
       <w:r>
@@ -14276,7 +14658,7 @@
                     <pic:cNvPicPr/>
                   </pic:nvPicPr>
                   <pic:blipFill>
-                    <a:blip r:embed="rId49">
+                    <a:blip r:embed="rId50">
                       <a:extLst>
                         <a:ext uri="{28A0092B-C50C-407E-A947-70E740481C1C}">
                           <a14:useLocalDpi xmlns:a14="http://schemas.microsoft.com/office/drawing/2010/main" val="0"/>
@@ -14358,8 +14740,8 @@
                                 <w:lang w:val="en-GB"/>
                               </w:rPr>
                             </w:pPr>
-                            <w:bookmarkStart w:id="76" w:name="_Ref99127305"/>
-                            <w:bookmarkStart w:id="77" w:name="_Toc103865264"/>
+                            <w:bookmarkStart w:id="57" w:name="_Ref99127305"/>
+                            <w:bookmarkStart w:id="58" w:name="_Toc103865264"/>
                             <w:r>
                               <w:t xml:space="preserve">Figuur </w:t>
                             </w:r>
@@ -14384,7 +14766,7 @@
                               </w:rPr>
                               <w:fldChar w:fldCharType="end"/>
                             </w:r>
-                            <w:bookmarkEnd w:id="76"/>
+                            <w:bookmarkEnd w:id="57"/>
                             <w:r>
                               <w:t xml:space="preserve">: </w:t>
                             </w:r>
@@ -14430,7 +14812,7 @@
                                 </w:r>
                               </w:sdtContent>
                             </w:sdt>
-                            <w:bookmarkEnd w:id="77"/>
+                            <w:bookmarkEnd w:id="58"/>
                           </w:p>
                         </w:txbxContent>
                       </wps:txbx>
@@ -14448,7 +14830,7 @@
           </mc:Choice>
           <mc:Fallback>
             <w:pict>
-              <v:shape w14:anchorId="28D2F813" id="Tekstvak 27" o:spid="_x0000_s1039" type="#_x0000_t202" style="position:absolute;margin-left:61.8pt;margin-top:329.85pt;width:330pt;height:.05pt;z-index:251761664;visibility:visible;mso-wrap-style:square;mso-wrap-distance-left:9pt;mso-wrap-distance-top:0;mso-wrap-distance-right:9pt;mso-wrap-distance-bottom:0;mso-position-horizontal:absolute;mso-position-horizontal-relative:text;mso-position-vertical:absolute;mso-position-vertical-relative:text;v-text-anchor:top" o:gfxdata="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" stroked="f">
+              <v:shape w14:anchorId="28D2F813" id="Tekstvak 27" o:spid="_x0000_s1040" type="#_x0000_t202" style="position:absolute;margin-left:61.8pt;margin-top:329.85pt;width:330pt;height:.05pt;z-index:251761664;visibility:visible;mso-wrap-style:square;mso-wrap-distance-left:9pt;mso-wrap-distance-top:0;mso-wrap-distance-right:9pt;mso-wrap-distance-bottom:0;mso-position-horizontal:absolute;mso-position-horizontal-relative:text;mso-position-vertical:absolute;mso-position-vertical-relative:text;v-text-anchor:top" o:gfxdata="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" stroked="f">
                 <v:textbox style="mso-fit-shape-to-text:t" inset="0,0,0,0">
                   <w:txbxContent>
                     <w:p>
@@ -14465,27 +14847,14 @@
                       <w:r>
                         <w:t xml:space="preserve">Figuur </w:t>
                       </w:r>
-                      <w:r>
-                        <w:fldChar w:fldCharType="begin"/>
-                      </w:r>
-                      <w:r>
-                        <w:instrText xml:space="preserve"> SEQ Figuur \* ARABIC </w:instrText>
-                      </w:r>
-                      <w:r>
-                        <w:fldChar w:fldCharType="separate"/>
-                      </w:r>
-                      <w:r>
-                        <w:rPr>
-                          <w:noProof/>
-                        </w:rPr>
-                        <w:t>11</w:t>
-                      </w:r>
-                      <w:r>
-                        <w:rPr>
-                          <w:noProof/>
-                        </w:rPr>
-                        <w:fldChar w:fldCharType="end"/>
-                      </w:r>
+                      <w:fldSimple w:instr=" SEQ Figuur \* ARABIC ">
+                        <w:r>
+                          <w:rPr>
+                            <w:noProof/>
+                          </w:rPr>
+                          <w:t>11</w:t>
+                        </w:r>
+                      </w:fldSimple>
                       <w:bookmarkEnd w:id="78"/>
                       <w:r>
                         <w:t xml:space="preserve">: </w:t>
@@ -14875,7 +15244,7 @@
         <w:pStyle w:val="Heading2"/>
         <w:ind w:firstLine="360"/>
       </w:pPr>
-      <w:bookmarkStart w:id="80" w:name="_Toc103876015"/>
+      <w:bookmarkStart w:id="59" w:name="_Toc103876015"/>
       <w:r>
         <w:t>9</w:t>
       </w:r>
@@ -14891,7 +15260,7 @@
       <w:r>
         <w:t xml:space="preserve"> delivery</w:t>
       </w:r>
-      <w:bookmarkEnd w:id="80"/>
+      <w:bookmarkEnd w:id="59"/>
     </w:p>
     <w:p>
       <w:r>
@@ -15188,7 +15557,7 @@
         <w:pStyle w:val="Heading2"/>
         <w:ind w:firstLine="360"/>
       </w:pPr>
-      <w:bookmarkStart w:id="81" w:name="_Toc103876016"/>
+      <w:bookmarkStart w:id="60" w:name="_Toc103876016"/>
       <w:r>
         <w:t>9</w:t>
       </w:r>
@@ -15198,7 +15567,7 @@
       <w:r>
         <w:t>Ansible</w:t>
       </w:r>
-      <w:bookmarkEnd w:id="81"/>
+      <w:bookmarkEnd w:id="60"/>
     </w:p>
     <w:p>
       <w:r>
@@ -15210,16 +15579,16 @@
       <w:r>
         <w:t xml:space="preserve">Ansible </w:t>
       </w:r>
-      <w:commentRangeStart w:id="82"/>
+      <w:commentRangeStart w:id="61"/>
       <w:r>
         <w:t>een groter spectrum aan mogelijkheden naar boven brengt vergeleken met FortiManager</w:t>
       </w:r>
-      <w:commentRangeEnd w:id="82"/>
+      <w:commentRangeEnd w:id="61"/>
       <w:r>
         <w:rPr>
           <w:rStyle w:val="CommentReference"/>
         </w:rPr>
-        <w:commentReference w:id="82"/>
+        <w:commentReference w:id="61"/>
       </w:r>
       <w:r>
         <w:t xml:space="preserve">. </w:t>
@@ -15245,16 +15614,16 @@
       <w:r>
         <w:t xml:space="preserve">aar er kan met zekerheid wordt gezegd dat het niet voor CI/CD zal zijn en eerder </w:t>
       </w:r>
-      <w:commentRangeStart w:id="83"/>
+      <w:commentRangeStart w:id="62"/>
       <w:r>
         <w:t>voor pure firewall deployment</w:t>
       </w:r>
-      <w:commentRangeEnd w:id="83"/>
+      <w:commentRangeEnd w:id="62"/>
       <w:r>
         <w:rPr>
           <w:rStyle w:val="CommentReference"/>
         </w:rPr>
-        <w:commentReference w:id="83"/>
+        <w:commentReference w:id="62"/>
       </w:r>
       <w:r>
         <w:t>. Daarvoor zal een ander automation tool voor worden gebruikt genaamd Jenkins.</w:t>
@@ -15270,7 +15639,7 @@
       <w:pPr>
         <w:pStyle w:val="Heading1"/>
       </w:pPr>
-      <w:bookmarkStart w:id="84" w:name="_Toc103876017"/>
+      <w:bookmarkStart w:id="63" w:name="_Toc103876017"/>
       <w:r>
         <w:t>10</w:t>
       </w:r>
@@ -15280,7 +15649,7 @@
       <w:r>
         <w:t>Jenkins</w:t>
       </w:r>
-      <w:bookmarkEnd w:id="84"/>
+      <w:bookmarkEnd w:id="63"/>
     </w:p>
     <w:p>
       <w:r>
@@ -15587,8 +15956,8 @@
                                 <w:sz w:val="20"/>
                               </w:rPr>
                             </w:pPr>
-                            <w:bookmarkStart w:id="85" w:name="_Ref103508571"/>
-                            <w:bookmarkStart w:id="86" w:name="_Toc103865265"/>
+                            <w:bookmarkStart w:id="64" w:name="_Ref103508571"/>
+                            <w:bookmarkStart w:id="65" w:name="_Toc103865265"/>
                             <w:r>
                               <w:t xml:space="preserve">Figuur </w:t>
                             </w:r>
@@ -15649,8 +16018,8 @@
                                 </w:r>
                               </w:sdtContent>
                             </w:sdt>
-                            <w:bookmarkEnd w:id="85"/>
-                            <w:bookmarkEnd w:id="86"/>
+                            <w:bookmarkEnd w:id="64"/>
+                            <w:bookmarkEnd w:id="65"/>
                           </w:p>
                         </w:txbxContent>
                       </wps:txbx>
@@ -15668,7 +16037,7 @@
           </mc:Choice>
           <mc:Fallback>
             <w:pict>
-              <v:shape w14:anchorId="0A031179" id="Tekstvak 40" o:spid="_x0000_s1040" type="#_x0000_t202" style="position:absolute;margin-left:0;margin-top:384.75pt;width:298.35pt;height:.05pt;z-index:251801600;visibility:visible;mso-wrap-style:square;mso-wrap-distance-left:9pt;mso-wrap-distance-top:0;mso-wrap-distance-right:9pt;mso-wrap-distance-bottom:0;mso-position-horizontal:center;mso-position-horizontal-relative:margin;mso-position-vertical:absolute;mso-position-vertical-relative:text;v-text-anchor:top" o:gfxdata="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" stroked="f">
+              <v:shape w14:anchorId="0A031179" id="Tekstvak 40" o:spid="_x0000_s1041" type="#_x0000_t202" style="position:absolute;margin-left:0;margin-top:384.75pt;width:298.35pt;height:.05pt;z-index:251801600;visibility:visible;mso-wrap-style:square;mso-wrap-distance-left:9pt;mso-wrap-distance-top:0;mso-wrap-distance-right:9pt;mso-wrap-distance-bottom:0;mso-position-horizontal:center;mso-position-horizontal-relative:margin;mso-position-vertical:absolute;mso-position-vertical-relative:text;v-text-anchor:top" o:gfxdata="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" stroked="f">
                 <v:textbox style="mso-fit-shape-to-text:t" inset="0,0,0,0">
                   <w:txbxContent>
                     <w:p>
@@ -15684,27 +16053,14 @@
                       <w:r>
                         <w:t xml:space="preserve">Figuur </w:t>
                       </w:r>
-                      <w:r>
-                        <w:fldChar w:fldCharType="begin"/>
-                      </w:r>
-                      <w:r>
-                        <w:instrText xml:space="preserve"> SEQ Figuur \* ARABIC </w:instrText>
-                      </w:r>
-                      <w:r>
-                        <w:fldChar w:fldCharType="separate"/>
-                      </w:r>
-                      <w:r>
-                        <w:rPr>
-                          <w:noProof/>
-                        </w:rPr>
-                        <w:t>12</w:t>
-                      </w:r>
-                      <w:r>
-                        <w:rPr>
-                          <w:noProof/>
-                        </w:rPr>
-                        <w:fldChar w:fldCharType="end"/>
-                      </w:r>
+                      <w:fldSimple w:instr=" SEQ Figuur \* ARABIC ">
+                        <w:r>
+                          <w:rPr>
+                            <w:noProof/>
+                          </w:rPr>
+                          <w:t>12</w:t>
+                        </w:r>
+                      </w:fldSimple>
                       <w:r>
                         <w:t>: Jenkins master-slave architectuur</w:t>
                       </w:r>
@@ -15782,7 +16138,7 @@
                     </pic:cNvPicPr>
                   </pic:nvPicPr>
                   <pic:blipFill rotWithShape="1">
-                    <a:blip r:embed="rId50">
+                    <a:blip r:embed="rId51">
                       <a:extLst>
                         <a:ext uri="{28A0092B-C50C-407E-A947-70E740481C1C}">
                           <a14:useLocalDpi xmlns:a14="http://schemas.microsoft.com/office/drawing/2010/main" val="0"/>
@@ -15882,16 +16238,16 @@
       <w:r>
         <w:t xml:space="preserve"> te voorzien, zelfs voor complexe projecten. De reden dat </w:t>
       </w:r>
-      <w:commentRangeStart w:id="89"/>
+      <w:commentRangeStart w:id="66"/>
       <w:r>
         <w:t xml:space="preserve">maar één server </w:t>
       </w:r>
-      <w:commentRangeEnd w:id="89"/>
+      <w:commentRangeEnd w:id="66"/>
       <w:r>
         <w:rPr>
           <w:rStyle w:val="CommentReference"/>
         </w:rPr>
-        <w:commentReference w:id="89"/>
+        <w:commentReference w:id="66"/>
       </w:r>
       <w:r>
         <w:t xml:space="preserve">nodig is, is omdat </w:t>
@@ -16114,7 +16470,7 @@
                     </pic:cNvPicPr>
                   </pic:nvPicPr>
                   <pic:blipFill>
-                    <a:blip r:embed="rId51" cstate="print">
+                    <a:blip r:embed="rId52" cstate="print">
                       <a:extLst>
                         <a:ext uri="{28A0092B-C50C-407E-A947-70E740481C1C}">
                           <a14:useLocalDpi xmlns:a14="http://schemas.microsoft.com/office/drawing/2010/main" val="0"/>
@@ -16202,7 +16558,7 @@
                                 <w:sz w:val="20"/>
                               </w:rPr>
                             </w:pPr>
-                            <w:bookmarkStart w:id="90" w:name="_Toc103865266"/>
+                            <w:bookmarkStart w:id="67" w:name="_Toc103865266"/>
                             <w:r>
                               <w:t xml:space="preserve">Figuur </w:t>
                             </w:r>
@@ -16263,7 +16619,7 @@
                                 </w:r>
                               </w:sdtContent>
                             </w:sdt>
-                            <w:bookmarkEnd w:id="90"/>
+                            <w:bookmarkEnd w:id="67"/>
                           </w:p>
                         </w:txbxContent>
                       </wps:txbx>
@@ -16284,7 +16640,7 @@
           </mc:Choice>
           <mc:Fallback>
             <w:pict>
-              <v:shape w14:anchorId="241F5885" id="Tekstvak 38" o:spid="_x0000_s1041" type="#_x0000_t202" style="position:absolute;margin-left:0;margin-top:258.25pt;width:416.05pt;height:.05pt;z-index:251798528;visibility:visible;mso-wrap-style:square;mso-width-percent:0;mso-wrap-distance-left:9pt;mso-wrap-distance-top:0;mso-wrap-distance-right:9pt;mso-wrap-distance-bottom:0;mso-position-horizontal:center;mso-position-horizontal-relative:margin;mso-position-vertical:absolute;mso-position-vertical-relative:text;mso-width-percent:0;mso-width-relative:margin;v-text-anchor:top" o:gfxdata="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" stroked="f">
+              <v:shape w14:anchorId="241F5885" id="Tekstvak 38" o:spid="_x0000_s1042" type="#_x0000_t202" style="position:absolute;margin-left:0;margin-top:258.25pt;width:416.05pt;height:.05pt;z-index:251798528;visibility:visible;mso-wrap-style:square;mso-width-percent:0;mso-wrap-distance-left:9pt;mso-wrap-distance-top:0;mso-wrap-distance-right:9pt;mso-wrap-distance-bottom:0;mso-position-horizontal:center;mso-position-horizontal-relative:margin;mso-position-vertical:absolute;mso-position-vertical-relative:text;mso-width-percent:0;mso-width-relative:margin;v-text-anchor:top" o:gfxdata="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" stroked="f">
                 <v:textbox style="mso-fit-shape-to-text:t" inset="0,0,0,0">
                   <w:txbxContent>
                     <w:p>
@@ -16299,27 +16655,14 @@
                       <w:r>
                         <w:t xml:space="preserve">Figuur </w:t>
                       </w:r>
-                      <w:r>
-                        <w:fldChar w:fldCharType="begin"/>
-                      </w:r>
-                      <w:r>
-                        <w:instrText xml:space="preserve"> SEQ Figuur \* ARABIC </w:instrText>
-                      </w:r>
-                      <w:r>
-                        <w:fldChar w:fldCharType="separate"/>
-                      </w:r>
-                      <w:r>
-                        <w:rPr>
-                          <w:noProof/>
-                        </w:rPr>
-                        <w:t>13</w:t>
-                      </w:r>
-                      <w:r>
-                        <w:rPr>
-                          <w:noProof/>
-                        </w:rPr>
-                        <w:fldChar w:fldCharType="end"/>
-                      </w:r>
+                      <w:fldSimple w:instr=" SEQ Figuur \* ARABIC ">
+                        <w:r>
+                          <w:rPr>
+                            <w:noProof/>
+                          </w:rPr>
+                          <w:t>13</w:t>
+                        </w:r>
+                      </w:fldSimple>
                       <w:r>
                         <w:t>: Jenkins visuele werking</w:t>
                       </w:r>
@@ -16376,24 +16719,24 @@
         <w:pStyle w:val="Heading2"/>
         <w:ind w:firstLine="708"/>
       </w:pPr>
-      <w:bookmarkStart w:id="92" w:name="_Toc103876018"/>
+      <w:bookmarkStart w:id="68" w:name="_Toc103876018"/>
       <w:r>
         <w:t xml:space="preserve">10.1 Jenkins </w:t>
       </w:r>
-      <w:commentRangeStart w:id="93"/>
+      <w:commentRangeStart w:id="69"/>
       <w:r>
         <w:t>minimumvoorwaarden</w:t>
       </w:r>
-      <w:commentRangeEnd w:id="93"/>
+      <w:commentRangeEnd w:id="69"/>
       <w:r>
         <w:rPr>
           <w:rStyle w:val="CommentReference"/>
           <w:rFonts w:eastAsiaTheme="minorHAnsi" w:cstheme="minorBidi"/>
           <w:color w:val="auto"/>
         </w:rPr>
-        <w:commentReference w:id="93"/>
-      </w:r>
-      <w:bookmarkEnd w:id="92"/>
+        <w:commentReference w:id="69"/>
+      </w:r>
+      <w:bookmarkEnd w:id="68"/>
     </w:p>
     <w:tbl>
       <w:tblPr>
@@ -16574,7 +16917,7 @@
         <w:pStyle w:val="Caption"/>
         <w:framePr w:hSpace="141" w:wrap="around" w:vAnchor="text" w:hAnchor="page" w:x="1435" w:y="712"/>
       </w:pPr>
-      <w:bookmarkStart w:id="94" w:name="_Toc103876302"/>
+      <w:bookmarkStart w:id="70" w:name="_Toc103876302"/>
       <w:r>
         <w:t xml:space="preserve">Tabel </w:t>
       </w:r>
@@ -16594,6 +16937,9 @@
         <w:t>1</w:t>
       </w:r>
       <w:r>
+        <w:rPr>
+          <w:noProof/>
+        </w:rPr>
         <w:fldChar w:fldCharType="end"/>
       </w:r>
       <w:r>
@@ -16602,7 +16948,7 @@
       <w:r>
         <w:t>Jenkins minimum hardware voorwaarden</w:t>
       </w:r>
-      <w:bookmarkEnd w:id="94"/>
+      <w:bookmarkEnd w:id="70"/>
     </w:p>
     <w:p/>
     <w:p/>
@@ -16874,7 +17220,7 @@
               </w:rPr>
               <w:t>Java Development Kit (</w:t>
             </w:r>
-            <w:hyperlink r:id="rId52" w:history="1">
+            <w:hyperlink r:id="rId53" w:history="1">
               <w:r>
                 <w:rPr>
                   <w:rStyle w:val="Hyperlink"/>
@@ -17014,8 +17360,8 @@
         <w:pStyle w:val="Caption"/>
         <w:keepNext/>
       </w:pPr>
-      <w:bookmarkStart w:id="95" w:name="_Ref103438413"/>
-      <w:bookmarkStart w:id="96" w:name="_Toc103876303"/>
+      <w:bookmarkStart w:id="71" w:name="_Ref103438413"/>
+      <w:bookmarkStart w:id="72" w:name="_Toc103876303"/>
       <w:r>
         <w:t xml:space="preserve">Tabel </w:t>
       </w:r>
@@ -17035,12 +17381,15 @@
         <w:t>2</w:t>
       </w:r>
       <w:r>
+        <w:rPr>
+          <w:noProof/>
+        </w:rPr>
         <w:fldChar w:fldCharType="end"/>
       </w:r>
       <w:r>
         <w:t>: Jenkins minimumsoftware voorwaarden</w:t>
       </w:r>
-      <w:bookmarkEnd w:id="95"/>
+      <w:bookmarkEnd w:id="71"/>
       <w:sdt>
         <w:sdtPr>
           <w:id w:val="-444234611"/>
@@ -17074,7 +17423,7 @@
           </w:r>
         </w:sdtContent>
       </w:sdt>
-      <w:bookmarkEnd w:id="96"/>
+      <w:bookmarkEnd w:id="72"/>
     </w:p>
     <w:p>
       <w:r>
@@ -17164,14 +17513,14 @@
       <w:pPr>
         <w:ind w:firstLine="708"/>
       </w:pPr>
-      <w:bookmarkStart w:id="97" w:name="_Toc103876019"/>
+      <w:bookmarkStart w:id="73" w:name="_Toc103876019"/>
       <w:r>
         <w:rPr>
           <w:rStyle w:val="Heading2Char"/>
         </w:rPr>
         <w:t>10.2 Jenkins best practices</w:t>
       </w:r>
-      <w:bookmarkEnd w:id="97"/>
+      <w:bookmarkEnd w:id="73"/>
     </w:p>
     <w:p>
       <w:r>
@@ -17246,16 +17595,16 @@
       <w:r>
         <w:t xml:space="preserve"> </w:t>
       </w:r>
-      <w:commentRangeStart w:id="98"/>
+      <w:commentRangeStart w:id="74"/>
       <w:r>
         <w:t>in eender welke situatie</w:t>
       </w:r>
-      <w:commentRangeEnd w:id="98"/>
+      <w:commentRangeEnd w:id="74"/>
       <w:r>
         <w:rPr>
           <w:rStyle w:val="CommentReference"/>
         </w:rPr>
-        <w:commentReference w:id="98"/>
+        <w:commentReference w:id="74"/>
       </w:r>
       <w:r>
         <w:t>.</w:t>
@@ -17441,7 +17790,7 @@
       <w:pPr>
         <w:pStyle w:val="Heading1"/>
       </w:pPr>
-      <w:bookmarkStart w:id="99" w:name="_Toc103876020"/>
+      <w:bookmarkStart w:id="75" w:name="_Toc103876020"/>
       <w:r>
         <w:t>11</w:t>
       </w:r>
@@ -17451,7 +17800,7 @@
       <w:r>
         <w:t>Praktische uitwerking</w:t>
       </w:r>
-      <w:bookmarkEnd w:id="99"/>
+      <w:bookmarkEnd w:id="75"/>
     </w:p>
     <w:p>
       <w:r>
@@ -17563,7 +17912,7 @@
       <w:pPr>
         <w:pStyle w:val="Heading1"/>
       </w:pPr>
-      <w:bookmarkStart w:id="100" w:name="_Toc103876021"/>
+      <w:bookmarkStart w:id="76" w:name="_Toc103876021"/>
       <w:r>
         <w:t>1</w:t>
       </w:r>
@@ -17579,7 +17928,7 @@
       <w:r>
         <w:t>osting</w:t>
       </w:r>
-      <w:bookmarkEnd w:id="100"/>
+      <w:bookmarkEnd w:id="76"/>
     </w:p>
     <w:p>
       <w:r>
@@ -17665,7 +18014,7 @@
       <w:pPr>
         <w:pStyle w:val="Heading1"/>
       </w:pPr>
-      <w:bookmarkStart w:id="101" w:name="_Toc103876022"/>
+      <w:bookmarkStart w:id="77" w:name="_Toc103876022"/>
       <w:r>
         <w:t>1</w:t>
       </w:r>
@@ -17678,7 +18027,7 @@
       <w:r>
         <w:t>Handleiding</w:t>
       </w:r>
-      <w:bookmarkEnd w:id="101"/>
+      <w:bookmarkEnd w:id="77"/>
     </w:p>
     <w:p>
       <w:r>
@@ -17713,12 +18062,12 @@
       <w:pPr>
         <w:pStyle w:val="Heading1"/>
       </w:pPr>
-      <w:bookmarkStart w:id="102" w:name="_Toc103876023"/>
+      <w:bookmarkStart w:id="78" w:name="_Toc103876023"/>
       <w:r>
         <w:lastRenderedPageBreak/>
         <w:t>Conclusie</w:t>
       </w:r>
-      <w:bookmarkEnd w:id="102"/>
+      <w:bookmarkEnd w:id="78"/>
     </w:p>
     <w:p>
       <w:r>
@@ -17788,12 +18137,12 @@
       <w:pPr>
         <w:pStyle w:val="Heading1"/>
       </w:pPr>
-      <w:bookmarkStart w:id="103" w:name="_Toc103876024"/>
+      <w:bookmarkStart w:id="79" w:name="_Toc103876024"/>
       <w:r>
         <w:lastRenderedPageBreak/>
         <w:t>Nawoord</w:t>
       </w:r>
-      <w:bookmarkEnd w:id="103"/>
+      <w:bookmarkEnd w:id="79"/>
     </w:p>
     <w:p>
       <w:r>
@@ -17851,7 +18200,7 @@
         <w:br w:type="page"/>
       </w:r>
     </w:p>
-    <w:bookmarkStart w:id="104" w:name="_Toc103876025" w:displacedByCustomXml="next"/>
+    <w:bookmarkStart w:id="80" w:name="_Toc103876025" w:displacedByCustomXml="next"/>
     <w:sdt>
       <w:sdtPr>
         <w:rPr>
@@ -17880,7 +18229,7 @@
           <w:r>
             <w:t>Literatuurlijst</w:t>
           </w:r>
-          <w:bookmarkEnd w:id="104"/>
+          <w:bookmarkEnd w:id="80"/>
         </w:p>
         <w:sdt>
           <w:sdtPr>
@@ -17925,7 +18274,7 @@
               </w:tblGrid>
               <w:tr>
                 <w:trPr>
-                  <w:divId w:val="1747722147"/>
+                  <w:divId w:val="831024321"/>
                   <w:tblCellSpacing w:w="15" w:type="dxa"/>
                 </w:trPr>
                 <w:tc>
@@ -17980,7 +18329,7 @@
               </w:tr>
               <w:tr>
                 <w:trPr>
-                  <w:divId w:val="1747722147"/>
+                  <w:divId w:val="831024321"/>
                   <w:tblCellSpacing w:w="15" w:type="dxa"/>
                 </w:trPr>
                 <w:tc>
@@ -18033,7 +18382,7 @@
               </w:tr>
               <w:tr>
                 <w:trPr>
-                  <w:divId w:val="1747722147"/>
+                  <w:divId w:val="831024321"/>
                   <w:tblCellSpacing w:w="15" w:type="dxa"/>
                 </w:trPr>
                 <w:tc>
@@ -18086,7 +18435,7 @@
               </w:tr>
               <w:tr>
                 <w:trPr>
-                  <w:divId w:val="1747722147"/>
+                  <w:divId w:val="831024321"/>
                   <w:tblCellSpacing w:w="15" w:type="dxa"/>
                 </w:trPr>
                 <w:tc>
@@ -18139,7 +18488,7 @@
               </w:tr>
               <w:tr>
                 <w:trPr>
-                  <w:divId w:val="1747722147"/>
+                  <w:divId w:val="831024321"/>
                   <w:tblCellSpacing w:w="15" w:type="dxa"/>
                 </w:trPr>
                 <w:tc>
@@ -18192,7 +18541,7 @@
               </w:tr>
               <w:tr>
                 <w:trPr>
-                  <w:divId w:val="1747722147"/>
+                  <w:divId w:val="831024321"/>
                   <w:tblCellSpacing w:w="15" w:type="dxa"/>
                 </w:trPr>
                 <w:tc>
@@ -18240,7 +18589,7 @@
               </w:tr>
               <w:tr>
                 <w:trPr>
-                  <w:divId w:val="1747722147"/>
+                  <w:divId w:val="831024321"/>
                   <w:tblCellSpacing w:w="15" w:type="dxa"/>
                 </w:trPr>
                 <w:tc>
@@ -18280,20 +18629,20 @@
                         <w:noProof/>
                         <w:lang w:val="en-US"/>
                       </w:rPr>
-                      <w:t xml:space="preserve">W. Semik, „Flask vs. Django - STXNEXT,” 29 11 2021. [Online]. Available: https://www.stxnext.com/blog/flask-vs-django-comparison/. </w:t>
+                      <w:t xml:space="preserve">M. Lotfinejad, „Dataquest - A Complete Guide to Python Virtual Environments,” 09 03 2022. [Online]. Available: https://www.dataquest.io/blog/a-complete-guide-to-python-virtual-environments/. </w:t>
                     </w:r>
                     <w:r>
                       <w:rPr>
                         <w:noProof/>
                       </w:rPr>
-                      <w:t>[Geopend 10 05 2022].</w:t>
+                      <w:t>[Geopend 14 05 2022].</w:t>
                     </w:r>
                   </w:p>
                 </w:tc>
               </w:tr>
               <w:tr>
                 <w:trPr>
-                  <w:divId w:val="1747722147"/>
+                  <w:divId w:val="831024321"/>
                   <w:tblCellSpacing w:w="15" w:type="dxa"/>
                 </w:trPr>
                 <w:tc>
@@ -18326,7 +18675,6 @@
                       <w:pStyle w:val="Bibliography"/>
                       <w:rPr>
                         <w:noProof/>
-                        <w:lang w:val="en-US"/>
                       </w:rPr>
                     </w:pPr>
                     <w:r>
@@ -18334,14 +18682,20 @@
                         <w:noProof/>
                         <w:lang w:val="en-US"/>
                       </w:rPr>
-                      <w:t>„Web2Py pros and cons - Choosing a better framework,” [Online]. Available: https://www.tutorialspoint.com/python_web_development_libraries/python_web_development_libraries_choosing_a_better_framework.htm. [Geopend 10 05 2022].</w:t>
+                      <w:t xml:space="preserve">J. Torian, „Zero(ish) Touch Provisioning with FortiManager – Explained,” 04 02 2019. [Online]. Available: https://www.historiantech.com/zeroish-touch-provisioning-with-fortimanager-explained/. </w:t>
+                    </w:r>
+                    <w:r>
+                      <w:rPr>
+                        <w:noProof/>
+                      </w:rPr>
+                      <w:t>[Geopend 01 05 2022].</w:t>
                     </w:r>
                   </w:p>
                 </w:tc>
               </w:tr>
               <w:tr>
                 <w:trPr>
-                  <w:divId w:val="1747722147"/>
+                  <w:divId w:val="831024321"/>
                   <w:tblCellSpacing w:w="15" w:type="dxa"/>
                 </w:trPr>
                 <w:tc>
@@ -18374,6 +18728,7 @@
                       <w:pStyle w:val="Bibliography"/>
                       <w:rPr>
                         <w:noProof/>
+                        <w:lang w:val="en-US"/>
                       </w:rPr>
                     </w:pPr>
                     <w:r>
@@ -18381,20 +18736,14 @@
                         <w:noProof/>
                         <w:lang w:val="en-US"/>
                       </w:rPr>
-                      <w:t xml:space="preserve">„Compare CherryPy vs web2py,” 13 02 2021. [Online]. Available: https://codeahoy.com/compare/cherrypy-vs-web2py. </w:t>
-                    </w:r>
-                    <w:r>
-                      <w:rPr>
-                        <w:noProof/>
-                      </w:rPr>
-                      <w:t>[Geopend 10 05 2022].</w:t>
+                      <w:t>R.H Ansible, „About Ansible - Ansible documentation,” [Online]. Available: https://docs.ansible.com/ansible/latest/index.html. [Geopend 03 11 2021].</w:t>
                     </w:r>
                   </w:p>
                 </w:tc>
               </w:tr>
               <w:tr>
                 <w:trPr>
-                  <w:divId w:val="1747722147"/>
+                  <w:divId w:val="831024321"/>
                   <w:tblCellSpacing w:w="15" w:type="dxa"/>
                 </w:trPr>
                 <w:tc>
@@ -18434,20 +18783,20 @@
                         <w:noProof/>
                         <w:lang w:val="en-US"/>
                       </w:rPr>
-                      <w:t xml:space="preserve">M. Lotfinejad, „Dataquest - A Complete Guide to Python Virtual Environments,” 09 03 2022. [Online]. Available: https://www.dataquest.io/blog/a-complete-guide-to-python-virtual-environments/. </w:t>
+                      <w:t xml:space="preserve">R.H Ansible, „Red Hat Ansible use case - Provisioning,” [Online]. </w:t>
                     </w:r>
                     <w:r>
                       <w:rPr>
                         <w:noProof/>
                       </w:rPr>
-                      <w:t>[Geopend 14 05 2022].</w:t>
+                      <w:t>Available: https://www.ansible.com/use-cases/provisioning. [Geopend 03 11 2021].</w:t>
                     </w:r>
                   </w:p>
                 </w:tc>
               </w:tr>
               <w:tr>
                 <w:trPr>
-                  <w:divId w:val="1747722147"/>
+                  <w:divId w:val="831024321"/>
                   <w:tblCellSpacing w:w="15" w:type="dxa"/>
                 </w:trPr>
                 <w:tc>
@@ -18487,20 +18836,20 @@
                         <w:noProof/>
                         <w:lang w:val="en-US"/>
                       </w:rPr>
-                      <w:t xml:space="preserve">J. Torian, „Zero(ish) Touch Provisioning with FortiManager – Explained,” 04 02 2019. [Online]. Available: https://www.historiantech.com/zeroish-touch-provisioning-with-fortimanager-explained/. </w:t>
+                      <w:t xml:space="preserve">R.H. Ansible, „Ansible for Configuration management,” [Online]. Available: https://www.ansible.com/use-cases/configuration-management. </w:t>
                     </w:r>
                     <w:r>
                       <w:rPr>
                         <w:noProof/>
                       </w:rPr>
-                      <w:t>[Geopend 01 05 2022].</w:t>
+                      <w:t>[Geopend 03 11 2021].</w:t>
                     </w:r>
                   </w:p>
                 </w:tc>
               </w:tr>
               <w:tr>
                 <w:trPr>
-                  <w:divId w:val="1747722147"/>
+                  <w:divId w:val="831024321"/>
                   <w:tblCellSpacing w:w="15" w:type="dxa"/>
                 </w:trPr>
                 <w:tc>
@@ -18533,7 +18882,6 @@
                       <w:pStyle w:val="Bibliography"/>
                       <w:rPr>
                         <w:noProof/>
-                        <w:lang w:val="en-US"/>
                       </w:rPr>
                     </w:pPr>
                     <w:r>
@@ -18541,14 +18889,20 @@
                         <w:noProof/>
                         <w:lang w:val="en-US"/>
                       </w:rPr>
-                      <w:t>R.H Ansible, „About Ansible - Ansible documentation,” [Online]. Available: https://docs.ansible.com/ansible/latest/index.html. [Geopend 03 11 2021].</w:t>
+                      <w:t xml:space="preserve">R.H. Ansible, „Ansible For Continuous Delivery,” [Online]. Available: https://www.ansible.com/use-cases/continuous-delivery. </w:t>
+                    </w:r>
+                    <w:r>
+                      <w:rPr>
+                        <w:noProof/>
+                      </w:rPr>
+                      <w:t>[Geopend 03 11 2021].</w:t>
                     </w:r>
                   </w:p>
                 </w:tc>
               </w:tr>
               <w:tr>
                 <w:trPr>
-                  <w:divId w:val="1747722147"/>
+                  <w:divId w:val="831024321"/>
                   <w:tblCellSpacing w:w="15" w:type="dxa"/>
                 </w:trPr>
                 <w:tc>
@@ -18588,20 +18942,20 @@
                         <w:noProof/>
                         <w:lang w:val="en-US"/>
                       </w:rPr>
-                      <w:t xml:space="preserve">R.H Ansible, „Red Hat Ansible use case - Provisioning,” [Online]. </w:t>
+                      <w:t xml:space="preserve">J. McAllister, „packtpub - Mastering Jenkins,” [Online]. Available: https://subscription.packtpub.com/book/application-testing/9781784390891/2/ch02lvl1sec15/understanding-the-master-and-slave-architecture. </w:t>
                     </w:r>
                     <w:r>
                       <w:rPr>
                         <w:noProof/>
                       </w:rPr>
-                      <w:t>Available: https://www.ansible.com/use-cases/provisioning. [Geopend 03 11 2021].</w:t>
+                      <w:t>[Geopend 15 05 2022].</w:t>
                     </w:r>
                   </w:p>
                 </w:tc>
               </w:tr>
               <w:tr>
                 <w:trPr>
-                  <w:divId w:val="1747722147"/>
+                  <w:divId w:val="831024321"/>
                   <w:tblCellSpacing w:w="15" w:type="dxa"/>
                 </w:trPr>
                 <w:tc>
@@ -18620,6 +18974,7 @@
                       <w:rPr>
                         <w:noProof/>
                       </w:rPr>
+                      <w:lastRenderedPageBreak/>
                       <w:t xml:space="preserve">[14] </w:t>
                     </w:r>
                   </w:p>
@@ -18641,20 +18996,20 @@
                         <w:noProof/>
                         <w:lang w:val="en-US"/>
                       </w:rPr>
-                      <w:t xml:space="preserve">R.H. Ansible, „Ansible for Configuration management,” [Online]. Available: https://www.ansible.com/use-cases/configuration-management. </w:t>
+                      <w:t xml:space="preserve">S. Mino, „Jobsity - What is Jenkins and Why Should You Use It?,” [Online]. Available: https://www.jobsity.com/blog/what-is-jenkins-and-why-should-you-use-it. </w:t>
                     </w:r>
                     <w:r>
                       <w:rPr>
                         <w:noProof/>
                       </w:rPr>
-                      <w:t>[Geopend 03 11 2021].</w:t>
+                      <w:t>[Geopend v 05 2022].</w:t>
                     </w:r>
                   </w:p>
                 </w:tc>
               </w:tr>
               <w:tr>
                 <w:trPr>
-                  <w:divId w:val="1747722147"/>
+                  <w:divId w:val="831024321"/>
                   <w:tblCellSpacing w:w="15" w:type="dxa"/>
                 </w:trPr>
                 <w:tc>
@@ -18673,7 +19028,6 @@
                       <w:rPr>
                         <w:noProof/>
                       </w:rPr>
-                      <w:lastRenderedPageBreak/>
                       <w:t xml:space="preserve">[15] </w:t>
                     </w:r>
                   </w:p>
@@ -18688,6 +19042,7 @@
                       <w:pStyle w:val="Bibliography"/>
                       <w:rPr>
                         <w:noProof/>
+                        <w:lang w:val="en-US"/>
                       </w:rPr>
                     </w:pPr>
                     <w:r>
@@ -18695,20 +19050,14 @@
                         <w:noProof/>
                         <w:lang w:val="en-US"/>
                       </w:rPr>
-                      <w:t xml:space="preserve">R.H. Ansible, „Ansible For Continuous Delivery,” [Online]. Available: https://www.ansible.com/use-cases/continuous-delivery. </w:t>
-                    </w:r>
-                    <w:r>
-                      <w:rPr>
-                        <w:noProof/>
-                      </w:rPr>
-                      <w:t>[Geopend 03 11 2021].</w:t>
+                      <w:t>J., „TOOLSQA - Jenkins What are the pre- requisites and procedure,” 14 05 2022. [Online]. Available: https://www.toolsqa.com/jenkins/install-jenkins/. [Geopend 14 05 2022].</w:t>
                     </w:r>
                   </w:p>
                 </w:tc>
               </w:tr>
               <w:tr>
                 <w:trPr>
-                  <w:divId w:val="1747722147"/>
+                  <w:divId w:val="831024321"/>
                   <w:tblCellSpacing w:w="15" w:type="dxa"/>
                 </w:trPr>
                 <w:tc>
@@ -18748,20 +19097,20 @@
                         <w:noProof/>
                         <w:lang w:val="en-US"/>
                       </w:rPr>
-                      <w:t xml:space="preserve">J. McAllister, „packtpub - Mastering Jenkins,” [Online]. Available: https://subscription.packtpub.com/book/application-testing/9781784390891/2/ch02lvl1sec15/understanding-the-master-and-slave-architecture. </w:t>
+                      <w:t xml:space="preserve">A. Technologies, „Django timeline – Skillsets, Budget and Benefits,” 05 01 2021. [Online]. Available: https://www.agiratech.com/django-web-development-skillsets-budget-and-benefits. </w:t>
                     </w:r>
                     <w:r>
                       <w:rPr>
                         <w:noProof/>
                       </w:rPr>
-                      <w:t>[Geopend 15 05 2022].</w:t>
+                      <w:t>[Geopend 21 03 2022].</w:t>
                     </w:r>
                   </w:p>
                 </w:tc>
               </w:tr>
               <w:tr>
                 <w:trPr>
-                  <w:divId w:val="1747722147"/>
+                  <w:divId w:val="831024321"/>
                   <w:tblCellSpacing w:w="15" w:type="dxa"/>
                 </w:trPr>
                 <w:tc>
@@ -18801,20 +19150,20 @@
                         <w:noProof/>
                         <w:lang w:val="en-US"/>
                       </w:rPr>
-                      <w:t xml:space="preserve">S. Mino, „Jobsity - What is Jenkins and Why Should You Use It?,” [Online]. Available: https://www.jobsity.com/blog/what-is-jenkins-and-why-should-you-use-it. </w:t>
+                      <w:t xml:space="preserve">A. Martin, „Django logo,” 03 08 2021. [Online]. Available: https://njkhanh.com/flask-django-or-pyramid-choose-the-right-python-framework-for-your-project-p5f33363134. </w:t>
                     </w:r>
                     <w:r>
                       <w:rPr>
                         <w:noProof/>
                       </w:rPr>
-                      <w:t>[Geopend v 05 2022].</w:t>
+                      <w:t>[Geopend 24 03 2022].</w:t>
                     </w:r>
                   </w:p>
                 </w:tc>
               </w:tr>
               <w:tr>
                 <w:trPr>
-                  <w:divId w:val="1747722147"/>
+                  <w:divId w:val="831024321"/>
                   <w:tblCellSpacing w:w="15" w:type="dxa"/>
                 </w:trPr>
                 <w:tc>
@@ -18847,7 +19196,6 @@
                       <w:pStyle w:val="Bibliography"/>
                       <w:rPr>
                         <w:noProof/>
-                        <w:lang w:val="en-US"/>
                       </w:rPr>
                     </w:pPr>
                     <w:r>
@@ -18855,14 +19203,20 @@
                         <w:noProof/>
                         <w:lang w:val="en-US"/>
                       </w:rPr>
-                      <w:t>J., „TOOLSQA - Jenkins What are the pre- requisites and procedure,” 14 05 2022. [Online]. Available: https://www.toolsqa.com/jenkins/install-jenkins/. [Geopend 14 05 2022].</w:t>
+                      <w:t xml:space="preserve">R.H. Ansible, „Ansible for application deployment,” [Online]. Available: https://www.ansible.com/use-cases/application-deployment. </w:t>
+                    </w:r>
+                    <w:r>
+                      <w:rPr>
+                        <w:noProof/>
+                      </w:rPr>
+                      <w:t>[Geopend 03 11 2021].</w:t>
                     </w:r>
                   </w:p>
                 </w:tc>
               </w:tr>
               <w:tr>
                 <w:trPr>
-                  <w:divId w:val="1747722147"/>
+                  <w:divId w:val="831024321"/>
                   <w:tblCellSpacing w:w="15" w:type="dxa"/>
                 </w:trPr>
                 <w:tc>
@@ -18902,20 +19256,20 @@
                         <w:noProof/>
                         <w:lang w:val="en-US"/>
                       </w:rPr>
-                      <w:t xml:space="preserve">A. Technologies, „Django timeline – Skillsets, Budget and Benefits,” 05 01 2021. [Online]. Available: https://www.agiratech.com/django-web-development-skillsets-budget-and-benefits. </w:t>
+                      <w:t xml:space="preserve">Wikipedia contributors, „Django (web framework),” 05 04 2022. [Online]. Available: https://en.wikipedia.org/wiki/Django_(web_framework). </w:t>
                     </w:r>
                     <w:r>
                       <w:rPr>
                         <w:noProof/>
                       </w:rPr>
-                      <w:t>[Geopend 21 03 2022].</w:t>
+                      <w:t>[Geopend 13 04 2022].</w:t>
                     </w:r>
                   </w:p>
                 </w:tc>
               </w:tr>
               <w:tr>
                 <w:trPr>
-                  <w:divId w:val="1747722147"/>
+                  <w:divId w:val="831024321"/>
                   <w:tblCellSpacing w:w="15" w:type="dxa"/>
                 </w:trPr>
                 <w:tc>
@@ -18955,20 +19309,20 @@
                         <w:noProof/>
                         <w:lang w:val="en-US"/>
                       </w:rPr>
-                      <w:t xml:space="preserve">A. Martin, „Django logo,” 03 08 2021. [Online]. Available: https://njkhanh.com/flask-django-or-pyramid-choose-the-right-python-framework-for-your-project-p5f33363134. </w:t>
+                      <w:t xml:space="preserve">„Web2py Python Framework (Youtube),” 01 08 2014. [Online]. Available: https://www.youtube.com/watch?v=yKQNmutC0WY. </w:t>
                     </w:r>
                     <w:r>
                       <w:rPr>
                         <w:noProof/>
                       </w:rPr>
-                      <w:t>[Geopend 24 03 2022].</w:t>
+                      <w:t>[Geopend 28 04 2022].</w:t>
                     </w:r>
                   </w:p>
                 </w:tc>
               </w:tr>
               <w:tr>
                 <w:trPr>
-                  <w:divId w:val="1747722147"/>
+                  <w:divId w:val="831024321"/>
                   <w:tblCellSpacing w:w="15" w:type="dxa"/>
                 </w:trPr>
                 <w:tc>
@@ -19008,20 +19362,20 @@
                         <w:noProof/>
                         <w:lang w:val="en-US"/>
                       </w:rPr>
-                      <w:t xml:space="preserve">R.H. Ansible, „Ansible for application deployment,” [Online]. Available: https://www.ansible.com/use-cases/application-deployment. </w:t>
+                      <w:t xml:space="preserve">P. ReviewDesk, „CherryPy - Python Web Framework,” 13 04 2022. [Online]. Available: https://www.predictiveanalyticstoday.com/cherrypy/. </w:t>
                     </w:r>
                     <w:r>
                       <w:rPr>
                         <w:noProof/>
                       </w:rPr>
-                      <w:t>[Geopend 03 11 2021].</w:t>
+                      <w:t>[Geopend 28 04 2022].</w:t>
                     </w:r>
                   </w:p>
                 </w:tc>
               </w:tr>
               <w:tr>
                 <w:trPr>
-                  <w:divId w:val="1747722147"/>
+                  <w:divId w:val="831024321"/>
                   <w:tblCellSpacing w:w="15" w:type="dxa"/>
                 </w:trPr>
                 <w:tc>
@@ -19061,20 +19415,20 @@
                         <w:noProof/>
                         <w:lang w:val="en-US"/>
                       </w:rPr>
-                      <w:t xml:space="preserve">Wikipedia contributors, „Django (web framework),” 05 04 2022. [Online]. Available: https://en.wikipedia.org/wiki/Django_(web_framework). </w:t>
+                      <w:t xml:space="preserve">W. Semik, „Flask vs. Django - STXNEXT,” 29 11 2021. [Online]. Available: https://www.stxnext.com/blog/flask-vs-django-comparison/. </w:t>
                     </w:r>
                     <w:r>
                       <w:rPr>
                         <w:noProof/>
                       </w:rPr>
-                      <w:t>[Geopend 13 04 2022].</w:t>
+                      <w:t>[Geopend 10 05 2022].</w:t>
                     </w:r>
                   </w:p>
                 </w:tc>
               </w:tr>
               <w:tr>
                 <w:trPr>
-                  <w:divId w:val="1747722147"/>
+                  <w:divId w:val="831024321"/>
                   <w:tblCellSpacing w:w="15" w:type="dxa"/>
                 </w:trPr>
                 <w:tc>
@@ -19107,6 +19461,7 @@
                       <w:pStyle w:val="Bibliography"/>
                       <w:rPr>
                         <w:noProof/>
+                        <w:lang w:val="en-US"/>
                       </w:rPr>
                     </w:pPr>
                     <w:r>
@@ -19114,20 +19469,14 @@
                         <w:noProof/>
                         <w:lang w:val="en-US"/>
                       </w:rPr>
-                      <w:t xml:space="preserve">„Web2py Python Framework (Youtube),” 01 08 2014. [Online]. Available: https://www.youtube.com/watch?v=yKQNmutC0WY. </w:t>
-                    </w:r>
-                    <w:r>
-                      <w:rPr>
-                        <w:noProof/>
-                      </w:rPr>
-                      <w:t>[Geopend 28 04 2022].</w:t>
+                      <w:t>„Web2Py pros and cons - Choosing a better framework,” [Online]. Available: https://www.tutorialspoint.com/python_web_development_libraries/python_web_development_libraries_choosing_a_better_framework.htm. [Geopend 10 05 2022].</w:t>
                     </w:r>
                   </w:p>
                 </w:tc>
               </w:tr>
               <w:tr>
                 <w:trPr>
-                  <w:divId w:val="1747722147"/>
+                  <w:divId w:val="831024321"/>
                   <w:tblCellSpacing w:w="15" w:type="dxa"/>
                 </w:trPr>
                 <w:tc>
@@ -19167,20 +19516,20 @@
                         <w:noProof/>
                         <w:lang w:val="en-US"/>
                       </w:rPr>
-                      <w:t xml:space="preserve">P. ReviewDesk, „CherryPy - Python Web Framework,” 13 04 2022. [Online]. Available: https://www.predictiveanalyticstoday.com/cherrypy/. </w:t>
+                      <w:t xml:space="preserve">„Compare CherryPy vs web2py,” 13 02 2021. [Online]. Available: https://codeahoy.com/compare/cherrypy-vs-web2py. </w:t>
                     </w:r>
                     <w:r>
                       <w:rPr>
                         <w:noProof/>
                       </w:rPr>
-                      <w:t>[Geopend 28 04 2022].</w:t>
+                      <w:t>[Geopend 10 05 2022].</w:t>
                     </w:r>
                   </w:p>
                 </w:tc>
               </w:tr>
               <w:tr>
                 <w:trPr>
-                  <w:divId w:val="1747722147"/>
+                  <w:divId w:val="831024321"/>
                   <w:tblCellSpacing w:w="15" w:type="dxa"/>
                 </w:trPr>
                 <w:tc>
@@ -19235,7 +19584,7 @@
             </w:tbl>
             <w:p>
               <w:pPr>
-                <w:divId w:val="1747722147"/>
+                <w:divId w:val="831024321"/>
                 <w:rPr>
                   <w:rFonts w:eastAsia="Times New Roman"/>
                   <w:noProof/>
@@ -19268,15 +19617,14 @@
       <w:pPr>
         <w:pStyle w:val="Heading1"/>
       </w:pPr>
-      <w:bookmarkStart w:id="105" w:name="_Toc103876026"/>
-      <w:r>
-        <w:lastRenderedPageBreak/>
+      <w:bookmarkStart w:id="81" w:name="_Toc103876026"/>
+      <w:r>
         <w:t>Bijlagen</w:t>
       </w:r>
       <w:r>
         <w:t>overzicht</w:t>
       </w:r>
-      <w:bookmarkEnd w:id="105"/>
+      <w:bookmarkEnd w:id="81"/>
     </w:p>
     <w:p>
       <w:r>
@@ -19305,7 +19653,7 @@
       <w:pPr>
         <w:pStyle w:val="Heading2"/>
       </w:pPr>
-      <w:bookmarkStart w:id="106" w:name="_Toc103876027"/>
+      <w:bookmarkStart w:id="82" w:name="_Toc103876027"/>
       <w:r>
         <w:rPr>
           <w:noProof/>
@@ -19337,7 +19685,7 @@
                     </pic:cNvPicPr>
                   </pic:nvPicPr>
                   <pic:blipFill>
-                    <a:blip r:embed="rId53" cstate="print">
+                    <a:blip r:embed="rId54" cstate="print">
                       <a:extLst>
                         <a:ext uri="{28A0092B-C50C-407E-A947-70E740481C1C}">
                           <a14:useLocalDpi xmlns:a14="http://schemas.microsoft.com/office/drawing/2010/main" val="0"/>
@@ -19377,13 +19725,13 @@
       <w:r>
         <w:t>Bijlage 1: Platform flowchart</w:t>
       </w:r>
-      <w:bookmarkEnd w:id="106"/>
+      <w:bookmarkEnd w:id="82"/>
     </w:p>
     <w:p>
       <w:pPr>
         <w:pStyle w:val="Heading2"/>
       </w:pPr>
-      <w:bookmarkStart w:id="107" w:name="_Toc103876028"/>
+      <w:bookmarkStart w:id="83" w:name="_Toc103876028"/>
       <w:r>
         <w:rPr>
           <w:noProof/>
@@ -19415,7 +19763,7 @@
                     </pic:cNvPicPr>
                   </pic:nvPicPr>
                   <pic:blipFill>
-                    <a:blip r:embed="rId30">
+                    <a:blip r:embed="rId31">
                       <a:extLst>
                         <a:ext uri="{28A0092B-C50C-407E-A947-70E740481C1C}">
                           <a14:useLocalDpi xmlns:a14="http://schemas.microsoft.com/office/drawing/2010/main" val="0"/>
@@ -19455,18 +19803,18 @@
       <w:r>
         <w:t>Bijlage 2: Relatie diagram</w:t>
       </w:r>
-      <w:bookmarkEnd w:id="107"/>
+      <w:bookmarkEnd w:id="83"/>
     </w:p>
     <w:p>
       <w:pPr>
         <w:pStyle w:val="Heading2"/>
       </w:pPr>
-      <w:bookmarkStart w:id="108" w:name="_Toc103876029"/>
+      <w:bookmarkStart w:id="84" w:name="_Toc103876029"/>
       <w:r>
         <w:lastRenderedPageBreak/>
         <w:t>Bijlage 3: Netwerk diagram</w:t>
       </w:r>
-      <w:bookmarkEnd w:id="108"/>
+      <w:bookmarkEnd w:id="84"/>
     </w:p>
     <w:p>
       <w:r>
@@ -19497,7 +19845,7 @@
                     <pic:cNvPicPr/>
                   </pic:nvPicPr>
                   <pic:blipFill>
-                    <a:blip r:embed="rId31">
+                    <a:blip r:embed="rId32">
                       <a:extLst>
                         <a:ext uri="{28A0092B-C50C-407E-A947-70E740481C1C}">
                           <a14:useLocalDpi xmlns:a14="http://schemas.microsoft.com/office/drawing/2010/main" val="0"/>
@@ -19531,8 +19879,8 @@
       </w:r>
     </w:p>
     <w:sectPr>
-      <w:headerReference w:type="default" r:id="rId54"/>
-      <w:footerReference w:type="default" r:id="rId55"/>
+      <w:headerReference w:type="default" r:id="rId55"/>
+      <w:footerReference w:type="default" r:id="rId56"/>
       <w:pgSz w:w="11906" w:h="16838"/>
       <w:pgMar w:top="1417" w:right="1417" w:bottom="1417" w:left="1417" w:header="708" w:footer="708" w:gutter="0"/>
       <w:pgNumType w:start="1"/>
@@ -19545,7 +19893,7 @@
 
 <file path=word/comments.xml><?xml version="1.0" encoding="utf-8"?>
 <w:comments xmlns:wpc="http://schemas.microsoft.com/office/word/2010/wordprocessingCanvas" xmlns:cx="http://schemas.microsoft.com/office/drawing/2014/chartex" xmlns:cx1="http://schemas.microsoft.com/office/drawing/2015/9/8/chartex" xmlns:cx2="http://schemas.microsoft.com/office/drawing/2015/10/21/chartex" xmlns:cx3="http://schemas.microsoft.com/office/drawing/2016/5/9/chartex" xmlns:cx4="http://schemas.microsoft.com/office/drawing/2016/5/10/chartex" xmlns:cx5="http://schemas.microsoft.com/office/drawing/2016/5/11/chartex" xmlns:cx6="http://schemas.microsoft.com/office/drawing/2016/5/12/chartex" xmlns:cx7="http://schemas.microsoft.com/office/drawing/2016/5/13/chartex" xmlns:cx8="http://schemas.microsoft.com/office/drawing/2016/5/14/chartex" xmlns:mc="http://schemas.openxmlformats.org/markup-compatibility/2006" xmlns:aink="http://schemas.microsoft.com/office/drawing/2016/ink" xmlns:am3d="http://schemas.microsoft.com/office/drawing/2017/model3d" xmlns:o="urn:schemas-microsoft-com:office:office" xmlns:oel="http://schemas.microsoft.com/office/2019/extlst" xmlns:r="http://schemas.openxmlformats.org/officeDocument/2006/relationships" xmlns:m="http://schemas.openxmlformats.org/officeDocument/2006/math" xmlns:v="urn:schemas-microsoft-com:vml" xmlns:wp14="http://schemas.microsoft.com/office/word/2010/wordprocessingDrawing" xmlns:wp="http://schemas.openxmlformats.org/drawingml/2006/wordprocessingDrawing" xmlns:w10="urn:schemas-microsoft-com:office:word" xmlns:w="http://schemas.openxmlformats.org/wordprocessingml/2006/main" xmlns:w14="http://schemas.microsoft.com/office/word/2010/wordml" xmlns:w15="http://schemas.microsoft.com/office/word/2012/wordml" xmlns:w16cex="http://schemas.microsoft.com/office/word/2018/wordml/cex" xmlns:w16cid="http://schemas.microsoft.com/office/word/2016/wordml/cid" xmlns:w16="http://schemas.microsoft.com/office/word/2018/wordml" xmlns:w16sdtdh="http://schemas.microsoft.com/office/word/2020/wordml/sdtdatahash" xmlns:w16se="http://schemas.microsoft.com/office/word/2015/wordml/symex" xmlns:wpg="http://schemas.microsoft.com/office/word/2010/wordprocessingGroup" xmlns:wpi="http://schemas.microsoft.com/office/word/2010/wordprocessingInk" xmlns:wne="http://schemas.microsoft.com/office/word/2006/wordml" xmlns:wps="http://schemas.microsoft.com/office/word/2010/wordprocessingShape" mc:Ignorable="w14 w15 w16se w16cid w16 w16cex w16sdtdh wp14">
-  <w:comment w:id="61" w:author="Sven Sanders" w:date="2022-05-17T11:12:00Z" w:initials="SS">
+  <w:comment w:id="44" w:author="Sven Sanders" w:date="2022-05-17T11:12:00Z" w:initials="SS">
     <w:p>
       <w:pPr>
         <w:pStyle w:val="CommentText"/>
@@ -19564,7 +19912,7 @@
       </w:r>
     </w:p>
   </w:comment>
-  <w:comment w:id="72" w:author="Sven Sanders" w:date="2022-05-17T11:18:00Z" w:initials="SS">
+  <w:comment w:id="53" w:author="Sven Sanders" w:date="2022-05-17T11:18:00Z" w:initials="SS">
     <w:p>
       <w:pPr>
         <w:pStyle w:val="CommentText"/>
@@ -19583,7 +19931,7 @@
       </w:r>
     </w:p>
   </w:comment>
-  <w:comment w:id="82" w:author="Sven Sanders" w:date="2022-05-17T11:23:00Z" w:initials="SS">
+  <w:comment w:id="61" w:author="Sven Sanders" w:date="2022-05-17T11:23:00Z" w:initials="SS">
     <w:p>
       <w:pPr>
         <w:pStyle w:val="CommentText"/>
@@ -19599,7 +19947,7 @@
       </w:r>
     </w:p>
   </w:comment>
-  <w:comment w:id="83" w:author="Sven Sanders" w:date="2022-05-17T11:25:00Z" w:initials="SS">
+  <w:comment w:id="62" w:author="Sven Sanders" w:date="2022-05-17T11:25:00Z" w:initials="SS">
     <w:p>
       <w:pPr>
         <w:pStyle w:val="CommentText"/>
@@ -19618,7 +19966,7 @@
       </w:r>
     </w:p>
   </w:comment>
-  <w:comment w:id="89" w:author="Sven Sanders" w:date="2022-05-17T11:29:00Z" w:initials="SS">
+  <w:comment w:id="66" w:author="Sven Sanders" w:date="2022-05-17T11:29:00Z" w:initials="SS">
     <w:p>
       <w:pPr>
         <w:pStyle w:val="CommentText"/>
@@ -19634,7 +19982,7 @@
       </w:r>
     </w:p>
   </w:comment>
-  <w:comment w:id="93" w:author="Sven Sanders" w:date="2022-05-17T11:30:00Z" w:initials="SS">
+  <w:comment w:id="69" w:author="Sven Sanders" w:date="2022-05-17T11:30:00Z" w:initials="SS">
     <w:p>
       <w:pPr>
         <w:pStyle w:val="CommentText"/>
@@ -19650,7 +19998,7 @@
       </w:r>
     </w:p>
   </w:comment>
-  <w:comment w:id="98" w:author="Sven Sanders" w:date="2022-05-17T11:31:00Z" w:initials="SS">
+  <w:comment w:id="74" w:author="Sven Sanders" w:date="2022-05-17T11:31:00Z" w:initials="SS">
     <w:p>
       <w:pPr>
         <w:pStyle w:val="CommentText"/>
@@ -24564,6 +24912,119 @@
     </w:lvl>
   </w:abstractNum>
   <w:abstractNum w:abstractNumId="37" w15:restartNumberingAfterBreak="0">
+    <w:nsid w:val="61B4090E"/>
+    <w:multiLevelType w:val="hybridMultilevel"/>
+    <w:tmpl w:val="FF9215B0"/>
+    <w:lvl w:ilvl="0" w:tplc="08090001">
+      <w:start w:val="1"/>
+      <w:numFmt w:val="bullet"/>
+      <w:lvlText w:val=""/>
+      <w:lvlJc w:val="left"/>
+      <w:pPr>
+        <w:ind w:left="720" w:hanging="360"/>
+      </w:pPr>
+      <w:rPr>
+        <w:rFonts w:ascii="Symbol" w:hAnsi="Symbol" w:hint="default"/>
+      </w:rPr>
+    </w:lvl>
+    <w:lvl w:ilvl="1" w:tplc="08090003" w:tentative="1">
+      <w:start w:val="1"/>
+      <w:numFmt w:val="bullet"/>
+      <w:lvlText w:val="o"/>
+      <w:lvlJc w:val="left"/>
+      <w:pPr>
+        <w:ind w:left="1440" w:hanging="360"/>
+      </w:pPr>
+      <w:rPr>
+        <w:rFonts w:ascii="Courier New" w:hAnsi="Courier New" w:cs="Courier New" w:hint="default"/>
+      </w:rPr>
+    </w:lvl>
+    <w:lvl w:ilvl="2" w:tplc="08090005" w:tentative="1">
+      <w:start w:val="1"/>
+      <w:numFmt w:val="bullet"/>
+      <w:lvlText w:val=""/>
+      <w:lvlJc w:val="left"/>
+      <w:pPr>
+        <w:ind w:left="2160" w:hanging="360"/>
+      </w:pPr>
+      <w:rPr>
+        <w:rFonts w:ascii="Wingdings" w:hAnsi="Wingdings" w:hint="default"/>
+      </w:rPr>
+    </w:lvl>
+    <w:lvl w:ilvl="3" w:tplc="08090001" w:tentative="1">
+      <w:start w:val="1"/>
+      <w:numFmt w:val="bullet"/>
+      <w:lvlText w:val=""/>
+      <w:lvlJc w:val="left"/>
+      <w:pPr>
+        <w:ind w:left="2880" w:hanging="360"/>
+      </w:pPr>
+      <w:rPr>
+        <w:rFonts w:ascii="Symbol" w:hAnsi="Symbol" w:hint="default"/>
+      </w:rPr>
+    </w:lvl>
+    <w:lvl w:ilvl="4" w:tplc="08090003" w:tentative="1">
+      <w:start w:val="1"/>
+      <w:numFmt w:val="bullet"/>
+      <w:lvlText w:val="o"/>
+      <w:lvlJc w:val="left"/>
+      <w:pPr>
+        <w:ind w:left="3600" w:hanging="360"/>
+      </w:pPr>
+      <w:rPr>
+        <w:rFonts w:ascii="Courier New" w:hAnsi="Courier New" w:cs="Courier New" w:hint="default"/>
+      </w:rPr>
+    </w:lvl>
+    <w:lvl w:ilvl="5" w:tplc="08090005" w:tentative="1">
+      <w:start w:val="1"/>
+      <w:numFmt w:val="bullet"/>
+      <w:lvlText w:val=""/>
+      <w:lvlJc w:val="left"/>
+      <w:pPr>
+        <w:ind w:left="4320" w:hanging="360"/>
+      </w:pPr>
+      <w:rPr>
+        <w:rFonts w:ascii="Wingdings" w:hAnsi="Wingdings" w:hint="default"/>
+      </w:rPr>
+    </w:lvl>
+    <w:lvl w:ilvl="6" w:tplc="08090001" w:tentative="1">
+      <w:start w:val="1"/>
+      <w:numFmt w:val="bullet"/>
+      <w:lvlText w:val=""/>
+      <w:lvlJc w:val="left"/>
+      <w:pPr>
+        <w:ind w:left="5040" w:hanging="360"/>
+      </w:pPr>
+      <w:rPr>
+        <w:rFonts w:ascii="Symbol" w:hAnsi="Symbol" w:hint="default"/>
+      </w:rPr>
+    </w:lvl>
+    <w:lvl w:ilvl="7" w:tplc="08090003" w:tentative="1">
+      <w:start w:val="1"/>
+      <w:numFmt w:val="bullet"/>
+      <w:lvlText w:val="o"/>
+      <w:lvlJc w:val="left"/>
+      <w:pPr>
+        <w:ind w:left="5760" w:hanging="360"/>
+      </w:pPr>
+      <w:rPr>
+        <w:rFonts w:ascii="Courier New" w:hAnsi="Courier New" w:cs="Courier New" w:hint="default"/>
+      </w:rPr>
+    </w:lvl>
+    <w:lvl w:ilvl="8" w:tplc="08090005" w:tentative="1">
+      <w:start w:val="1"/>
+      <w:numFmt w:val="bullet"/>
+      <w:lvlText w:val=""/>
+      <w:lvlJc w:val="left"/>
+      <w:pPr>
+        <w:ind w:left="6480" w:hanging="360"/>
+      </w:pPr>
+      <w:rPr>
+        <w:rFonts w:ascii="Wingdings" w:hAnsi="Wingdings" w:hint="default"/>
+      </w:rPr>
+    </w:lvl>
+  </w:abstractNum>
+  <w:abstractNum w:abstractNumId="38" w15:restartNumberingAfterBreak="0">
     <w:nsid w:val="621B7185"/>
     <w:multiLevelType w:val="hybridMultilevel"/>
     <w:tmpl w:val="D400BD7A"/>
@@ -24676,7 +25137,7 @@
       </w:rPr>
     </w:lvl>
   </w:abstractNum>
-  <w:abstractNum w:abstractNumId="38" w15:restartNumberingAfterBreak="0">
+  <w:abstractNum w:abstractNumId="39" w15:restartNumberingAfterBreak="0">
     <w:nsid w:val="68100AD8"/>
     <w:multiLevelType w:val="hybridMultilevel"/>
     <w:tmpl w:val="1BBAEE9E"/>
@@ -24765,7 +25226,7 @@
       </w:pPr>
     </w:lvl>
   </w:abstractNum>
-  <w:abstractNum w:abstractNumId="39" w15:restartNumberingAfterBreak="0">
+  <w:abstractNum w:abstractNumId="40" w15:restartNumberingAfterBreak="0">
     <w:nsid w:val="68821FDB"/>
     <w:multiLevelType w:val="multilevel"/>
     <w:tmpl w:val="04CC594C"/>
@@ -24886,7 +25347,7 @@
       </w:rPr>
     </w:lvl>
   </w:abstractNum>
-  <w:abstractNum w:abstractNumId="40" w15:restartNumberingAfterBreak="0">
+  <w:abstractNum w:abstractNumId="41" w15:restartNumberingAfterBreak="0">
     <w:nsid w:val="6BAD1CD1"/>
     <w:multiLevelType w:val="hybridMultilevel"/>
     <w:tmpl w:val="87542692"/>
@@ -24999,7 +25460,7 @@
       </w:rPr>
     </w:lvl>
   </w:abstractNum>
-  <w:abstractNum w:abstractNumId="41" w15:restartNumberingAfterBreak="0">
+  <w:abstractNum w:abstractNumId="42" w15:restartNumberingAfterBreak="0">
     <w:nsid w:val="6C3151C0"/>
     <w:multiLevelType w:val="hybridMultilevel"/>
     <w:tmpl w:val="508221CC"/>
@@ -25111,7 +25572,7 @@
       </w:rPr>
     </w:lvl>
   </w:abstractNum>
-  <w:abstractNum w:abstractNumId="42" w15:restartNumberingAfterBreak="0">
+  <w:abstractNum w:abstractNumId="43" w15:restartNumberingAfterBreak="0">
     <w:nsid w:val="721C5A3B"/>
     <w:multiLevelType w:val="multilevel"/>
     <w:tmpl w:val="5A54B18A"/>
@@ -25224,7 +25685,7 @@
       </w:rPr>
     </w:lvl>
   </w:abstractNum>
-  <w:abstractNum w:abstractNumId="43" w15:restartNumberingAfterBreak="0">
+  <w:abstractNum w:abstractNumId="44" w15:restartNumberingAfterBreak="0">
     <w:nsid w:val="726F6645"/>
     <w:multiLevelType w:val="multilevel"/>
     <w:tmpl w:val="775A5700"/>
@@ -25345,7 +25806,7 @@
       </w:rPr>
     </w:lvl>
   </w:abstractNum>
-  <w:abstractNum w:abstractNumId="44" w15:restartNumberingAfterBreak="0">
+  <w:abstractNum w:abstractNumId="45" w15:restartNumberingAfterBreak="0">
     <w:nsid w:val="739D15D1"/>
     <w:multiLevelType w:val="hybridMultilevel"/>
     <w:tmpl w:val="5CA0D884"/>
@@ -25458,7 +25919,7 @@
       </w:rPr>
     </w:lvl>
   </w:abstractNum>
-  <w:abstractNum w:abstractNumId="45" w15:restartNumberingAfterBreak="0">
+  <w:abstractNum w:abstractNumId="46" w15:restartNumberingAfterBreak="0">
     <w:nsid w:val="7583753B"/>
     <w:multiLevelType w:val="hybridMultilevel"/>
     <w:tmpl w:val="80CC72B8"/>
@@ -25571,7 +26032,7 @@
       </w:rPr>
     </w:lvl>
   </w:abstractNum>
-  <w:abstractNum w:abstractNumId="46" w15:restartNumberingAfterBreak="0">
+  <w:abstractNum w:abstractNumId="47" w15:restartNumberingAfterBreak="0">
     <w:nsid w:val="794D49CA"/>
     <w:multiLevelType w:val="hybridMultilevel"/>
     <w:tmpl w:val="26D07872"/>
@@ -25685,10 +26146,10 @@
     </w:lvl>
   </w:abstractNum>
   <w:num w:numId="1" w16cid:durableId="1091511187">
-    <w:abstractNumId w:val="41"/>
+    <w:abstractNumId w:val="42"/>
   </w:num>
   <w:num w:numId="2" w16cid:durableId="63963649">
-    <w:abstractNumId w:val="46"/>
+    <w:abstractNumId w:val="47"/>
   </w:num>
   <w:num w:numId="3" w16cid:durableId="1692755917">
     <w:abstractNumId w:val="25"/>
@@ -25715,7 +26176,7 @@
     <w:abstractNumId w:val="7"/>
   </w:num>
   <w:num w:numId="11" w16cid:durableId="504587003">
-    <w:abstractNumId w:val="44"/>
+    <w:abstractNumId w:val="45"/>
   </w:num>
   <w:num w:numId="12" w16cid:durableId="380175880">
     <w:abstractNumId w:val="35"/>
@@ -25745,7 +26206,7 @@
     <w:abstractNumId w:val="10"/>
   </w:num>
   <w:num w:numId="21" w16cid:durableId="1551115463">
-    <w:abstractNumId w:val="45"/>
+    <w:abstractNumId w:val="46"/>
   </w:num>
   <w:num w:numId="22" w16cid:durableId="1192958853">
     <w:abstractNumId w:val="32"/>
@@ -25760,7 +26221,7 @@
     <w:abstractNumId w:val="18"/>
   </w:num>
   <w:num w:numId="26" w16cid:durableId="1541437686">
-    <w:abstractNumId w:val="42"/>
+    <w:abstractNumId w:val="43"/>
   </w:num>
   <w:num w:numId="27" w16cid:durableId="1545291143">
     <w:abstractNumId w:val="28"/>
@@ -25772,22 +26233,22 @@
     <w:abstractNumId w:val="0"/>
   </w:num>
   <w:num w:numId="30" w16cid:durableId="1052264818">
-    <w:abstractNumId w:val="43"/>
+    <w:abstractNumId w:val="44"/>
   </w:num>
   <w:num w:numId="31" w16cid:durableId="444036765">
-    <w:abstractNumId w:val="38"/>
+    <w:abstractNumId w:val="39"/>
   </w:num>
   <w:num w:numId="32" w16cid:durableId="1339382080">
     <w:abstractNumId w:val="23"/>
   </w:num>
   <w:num w:numId="33" w16cid:durableId="548147938">
-    <w:abstractNumId w:val="37"/>
+    <w:abstractNumId w:val="38"/>
   </w:num>
   <w:num w:numId="34" w16cid:durableId="2048138279">
     <w:abstractNumId w:val="27"/>
   </w:num>
   <w:num w:numId="35" w16cid:durableId="1884780360">
-    <w:abstractNumId w:val="39"/>
+    <w:abstractNumId w:val="40"/>
   </w:num>
   <w:num w:numId="36" w16cid:durableId="1726828554">
     <w:abstractNumId w:val="24"/>
@@ -25823,7 +26284,10 @@
     <w:abstractNumId w:val="26"/>
   </w:num>
   <w:num w:numId="47" w16cid:durableId="602421174">
-    <w:abstractNumId w:val="40"/>
+    <w:abstractNumId w:val="41"/>
+  </w:num>
+  <w:num w:numId="48" w16cid:durableId="1675106207">
+    <w:abstractNumId w:val="37"/>
   </w:num>
 </w:numbering>
 </file>
@@ -27103,7 +27567,7 @@
     <b:MonthAccessed>03</b:MonthAccessed>
     <b:DayAccessed>21</b:DayAccessed>
     <b:URL>https://www.agiratech.com/django-web-development-skillsets-budget-and-benefits</b:URL>
-    <b:RefOrder>19</b:RefOrder>
+    <b:RefOrder>16</b:RefOrder>
   </b:Source>
   <b:Source>
     <b:Tag>AMa21</b:Tag>
@@ -27127,7 +27591,7 @@
     <b:MonthAccessed>03</b:MonthAccessed>
     <b:DayAccessed>24</b:DayAccessed>
     <b:URL>https://njkhanh.com/flask-django-or-pyramid-choose-the-right-python-framework-for-your-project-p5f33363134</b:URL>
-    <b:RefOrder>20</b:RefOrder>
+    <b:RefOrder>17</b:RefOrder>
   </b:Source>
   <b:Source>
     <b:Tag>Jav22</b:Tag>
@@ -27183,7 +27647,7 @@
         <b:Corporate>R.H Ansible</b:Corporate>
       </b:Author>
     </b:Author>
-    <b:RefOrder>12</b:RefOrder>
+    <b:RefOrder>9</b:RefOrder>
   </b:Source>
   <b:Source>
     <b:Tag>Ans21</b:Tag>
@@ -27199,7 +27663,7 @@
         <b:Corporate>R.H Ansible</b:Corporate>
       </b:Author>
     </b:Author>
-    <b:RefOrder>13</b:RefOrder>
+    <b:RefOrder>10</b:RefOrder>
   </b:Source>
   <b:Source>
     <b:Tag>RHA21</b:Tag>
@@ -27215,7 +27679,7 @@
     <b:MonthAccessed>11</b:MonthAccessed>
     <b:DayAccessed>03</b:DayAccessed>
     <b:URL>https://www.ansible.com/use-cases/configuration-management</b:URL>
-    <b:RefOrder>14</b:RefOrder>
+    <b:RefOrder>11</b:RefOrder>
   </b:Source>
   <b:Source>
     <b:Tag>RHA211</b:Tag>
@@ -27231,7 +27695,7 @@
     <b:MonthAccessed>11</b:MonthAccessed>
     <b:DayAccessed>03</b:DayAccessed>
     <b:URL>https://www.ansible.com/use-cases/application-deployment</b:URL>
-    <b:RefOrder>21</b:RefOrder>
+    <b:RefOrder>18</b:RefOrder>
   </b:Source>
   <b:Source>
     <b:Tag>CI_Ansible</b:Tag>
@@ -27247,7 +27711,7 @@
     <b:MonthAccessed>11</b:MonthAccessed>
     <b:DayAccessed>03</b:DayAccessed>
     <b:URL>https://www.ansible.com/use-cases/continuous-delivery</b:URL>
-    <b:RefOrder>15</b:RefOrder>
+    <b:RefOrder>12</b:RefOrder>
   </b:Source>
   <b:Source>
     <b:Tag>Wik22</b:Tag>
@@ -27266,7 +27730,7 @@
     <b:MonthAccessed>04</b:MonthAccessed>
     <b:DayAccessed>13</b:DayAccessed>
     <b:URL>https://en.wikipedia.org/wiki/Django_(web_framework)</b:URL>
-    <b:RefOrder>22</b:RefOrder>
+    <b:RefOrder>19</b:RefOrder>
   </b:Source>
   <b:Source>
     <b:Tag>Web14</b:Tag>
@@ -27280,7 +27744,7 @@
     <b:MonthAccessed>04</b:MonthAccessed>
     <b:DayAccessed>28</b:DayAccessed>
     <b:URL>https://www.youtube.com/watch?v=yKQNmutC0WY</b:URL>
-    <b:RefOrder>23</b:RefOrder>
+    <b:RefOrder>20</b:RefOrder>
   </b:Source>
   <b:Source>
     <b:Tag>JAt22</b:Tag>
@@ -27304,7 +27768,7 @@
     <b:MonthAccessed>04</b:MonthAccessed>
     <b:DayAccessed>28</b:DayAccessed>
     <b:URL>https://www.predictiveanalyticstoday.com/cherrypy/</b:URL>
-    <b:RefOrder>24</b:RefOrder>
+    <b:RefOrder>21</b:RefOrder>
   </b:Source>
   <b:Source>
     <b:Tag>JTo19</b:Tag>
@@ -27328,7 +27792,7 @@
     <b:MonthAccessed>05</b:MonthAccessed>
     <b:DayAccessed>01</b:DayAccessed>
     <b:URL>https://www.historiantech.com/zeroish-touch-provisioning-with-fortimanager-explained/</b:URL>
-    <b:RefOrder>11</b:RefOrder>
+    <b:RefOrder>8</b:RefOrder>
   </b:Source>
   <b:Source>
     <b:Tag>WSe21</b:Tag>
@@ -27352,7 +27816,7 @@
     <b:YearAccessed>2022</b:YearAccessed>
     <b:MonthAccessed>05</b:MonthAccessed>
     <b:DayAccessed>10</b:DayAccessed>
-    <b:RefOrder>7</b:RefOrder>
+    <b:RefOrder>22</b:RefOrder>
   </b:Source>
   <b:Source>
     <b:Tag>Web22</b:Tag>
@@ -27363,7 +27827,7 @@
     <b:YearAccessed>2022</b:YearAccessed>
     <b:MonthAccessed>05</b:MonthAccessed>
     <b:DayAccessed>10</b:DayAccessed>
-    <b:RefOrder>8</b:RefOrder>
+    <b:RefOrder>23</b:RefOrder>
   </b:Source>
   <b:Source>
     <b:Tag>Com21</b:Tag>
@@ -27377,7 +27841,7 @@
     <b:YearAccessed>2022</b:YearAccessed>
     <b:MonthAccessed>05</b:MonthAccessed>
     <b:DayAccessed>10</b:DayAccessed>
-    <b:RefOrder>9</b:RefOrder>
+    <b:RefOrder>24</b:RefOrder>
   </b:Source>
   <b:Source>
     <b:Tag>MLo22</b:Tag>
@@ -27401,7 +27865,7 @@
     <b:MonthAccessed>05</b:MonthAccessed>
     <b:DayAccessed>14</b:DayAccessed>
     <b:URL>https://www.dataquest.io/blog/a-complete-guide-to-python-virtual-environments/</b:URL>
-    <b:RefOrder>10</b:RefOrder>
+    <b:RefOrder>7</b:RefOrder>
   </b:Source>
   <b:Source>
     <b:Tag>J22</b:Tag>
@@ -27424,7 +27888,7 @@
     <b:MonthAccessed>05</b:MonthAccessed>
     <b:DayAccessed>14</b:DayAccessed>
     <b:URL>https://www.toolsqa.com/jenkins/install-jenkins/</b:URL>
-    <b:RefOrder>18</b:RefOrder>
+    <b:RefOrder>15</b:RefOrder>
   </b:Source>
   <b:Source>
     <b:Tag>Edu22</b:Tag>
@@ -27456,7 +27920,7 @@
     <b:MonthAccessed>05</b:MonthAccessed>
     <b:DayAccessed>15</b:DayAccessed>
     <b:URL>https://subscription.packtpub.com/book/application-testing/9781784390891/2/ch02lvl1sec15/understanding-the-master-and-slave-architecture</b:URL>
-    <b:RefOrder>16</b:RefOrder>
+    <b:RefOrder>13</b:RefOrder>
   </b:Source>
   <b:Source>
     <b:Tag>SMi22</b:Tag>
@@ -27477,7 +27941,7 @@
     <b:MonthAccessed>05</b:MonthAccessed>
     <b:DayAccessed>v</b:DayAccessed>
     <b:URL>https://www.jobsity.com/blog/what-is-jenkins-and-why-should-you-use-it</b:URL>
-    <b:RefOrder>17</b:RefOrder>
+    <b:RefOrder>14</b:RefOrder>
   </b:Source>
   <b:Source>
     <b:Tag>FAQDja22</b:Tag>
@@ -27516,7 +27980,7 @@
 </file>
 
 <file path=customXml/itemProps1.xml><?xml version="1.0" encoding="utf-8"?>
-<ds:datastoreItem xmlns:ds="http://schemas.openxmlformats.org/officeDocument/2006/customXml" ds:itemID="{389B7D19-E526-7C49-B7D6-AD7D63DC28B5}">
+<ds:datastoreItem xmlns:ds="http://schemas.openxmlformats.org/officeDocument/2006/customXml" ds:itemID="{17CD6502-4D14-8E47-825A-1298F3695C8B}">
   <ds:schemaRefs>
     <ds:schemaRef ds:uri="http://schemas.openxmlformats.org/officeDocument/2006/bibliography"/>
   </ds:schemaRefs>

</xml_diff>

<commit_message>
update paper(v3.2) platform/actions logic
</commit_message>
<xml_diff>
--- a/Documents/Papers/V3.2_AutomatisatiePlatform-GerritVanMol.docx
+++ b/Documents/Papers/V3.2_AutomatisatiePlatform-GerritVanMol.docx
@@ -2310,7 +2310,7 @@
               <w:lang w:val="en-BE" w:eastAsia="en-GB"/>
             </w:rPr>
           </w:pPr>
-          <w:hyperlink w:anchor="_Toc103875987" w:history="1">
+          <w:hyperlink w:anchor="_Toc104019017" w:history="1">
             <w:r>
               <w:rPr>
                 <w:rStyle w:val="Hyperlink"/>
@@ -2337,7 +2337,7 @@
                 <w:noProof/>
                 <w:webHidden/>
               </w:rPr>
-              <w:instrText xml:space="preserve"> PAGEREF _Toc103875987 \h </w:instrText>
+              <w:instrText xml:space="preserve"> PAGEREF _Toc104019017 \h </w:instrText>
             </w:r>
             <w:r>
               <w:rPr>
@@ -2382,7 +2382,7 @@
               <w:lang w:val="en-BE" w:eastAsia="en-GB"/>
             </w:rPr>
           </w:pPr>
-          <w:hyperlink w:anchor="_Toc103875988" w:history="1">
+          <w:hyperlink w:anchor="_Toc104019018" w:history="1">
             <w:r>
               <w:rPr>
                 <w:rStyle w:val="Hyperlink"/>
@@ -2409,7 +2409,7 @@
                 <w:noProof/>
                 <w:webHidden/>
               </w:rPr>
-              <w:instrText xml:space="preserve"> PAGEREF _Toc103875988 \h </w:instrText>
+              <w:instrText xml:space="preserve"> PAGEREF _Toc104019018 \h </w:instrText>
             </w:r>
             <w:r>
               <w:rPr>
@@ -2454,7 +2454,7 @@
               <w:lang w:val="en-BE" w:eastAsia="en-GB"/>
             </w:rPr>
           </w:pPr>
-          <w:hyperlink w:anchor="_Toc103875989" w:history="1">
+          <w:hyperlink w:anchor="_Toc104019019" w:history="1">
             <w:r>
               <w:rPr>
                 <w:rStyle w:val="Hyperlink"/>
@@ -2481,7 +2481,7 @@
                 <w:noProof/>
                 <w:webHidden/>
               </w:rPr>
-              <w:instrText xml:space="preserve"> PAGEREF _Toc103875989 \h </w:instrText>
+              <w:instrText xml:space="preserve"> PAGEREF _Toc104019019 \h </w:instrText>
             </w:r>
             <w:r>
               <w:rPr>
@@ -2526,7 +2526,7 @@
               <w:lang w:val="en-BE" w:eastAsia="en-GB"/>
             </w:rPr>
           </w:pPr>
-          <w:hyperlink w:anchor="_Toc103875990" w:history="1">
+          <w:hyperlink w:anchor="_Toc104019020" w:history="1">
             <w:r>
               <w:rPr>
                 <w:rStyle w:val="Hyperlink"/>
@@ -2554,7 +2554,7 @@
                 <w:noProof/>
                 <w:webHidden/>
               </w:rPr>
-              <w:instrText xml:space="preserve"> PAGEREF _Toc103875990 \h </w:instrText>
+              <w:instrText xml:space="preserve"> PAGEREF _Toc104019020 \h </w:instrText>
             </w:r>
             <w:r>
               <w:rPr>
@@ -2599,7 +2599,7 @@
               <w:lang w:val="en-BE" w:eastAsia="en-GB"/>
             </w:rPr>
           </w:pPr>
-          <w:hyperlink w:anchor="_Toc103875991" w:history="1">
+          <w:hyperlink w:anchor="_Toc104019021" w:history="1">
             <w:r>
               <w:rPr>
                 <w:rStyle w:val="Hyperlink"/>
@@ -2626,7 +2626,7 @@
                 <w:noProof/>
                 <w:webHidden/>
               </w:rPr>
-              <w:instrText xml:space="preserve"> PAGEREF _Toc103875991 \h </w:instrText>
+              <w:instrText xml:space="preserve"> PAGEREF _Toc104019021 \h </w:instrText>
             </w:r>
             <w:r>
               <w:rPr>
@@ -2671,7 +2671,7 @@
               <w:lang w:val="en-BE" w:eastAsia="en-GB"/>
             </w:rPr>
           </w:pPr>
-          <w:hyperlink w:anchor="_Toc103875992" w:history="1">
+          <w:hyperlink w:anchor="_Toc104019022" w:history="1">
             <w:r>
               <w:rPr>
                 <w:rStyle w:val="Hyperlink"/>
@@ -2698,7 +2698,7 @@
                 <w:noProof/>
                 <w:webHidden/>
               </w:rPr>
-              <w:instrText xml:space="preserve"> PAGEREF _Toc103875992 \h </w:instrText>
+              <w:instrText xml:space="preserve"> PAGEREF _Toc104019022 \h </w:instrText>
             </w:r>
             <w:r>
               <w:rPr>
@@ -2743,7 +2743,7 @@
               <w:lang w:val="en-BE" w:eastAsia="en-GB"/>
             </w:rPr>
           </w:pPr>
-          <w:hyperlink w:anchor="_Toc103875993" w:history="1">
+          <w:hyperlink w:anchor="_Toc104019023" w:history="1">
             <w:r>
               <w:rPr>
                 <w:rStyle w:val="Hyperlink"/>
@@ -2770,7 +2770,7 @@
                 <w:noProof/>
                 <w:webHidden/>
               </w:rPr>
-              <w:instrText xml:space="preserve"> PAGEREF _Toc103875993 \h </w:instrText>
+              <w:instrText xml:space="preserve"> PAGEREF _Toc104019023 \h </w:instrText>
             </w:r>
             <w:r>
               <w:rPr>
@@ -2815,7 +2815,7 @@
               <w:lang w:val="en-BE" w:eastAsia="en-GB"/>
             </w:rPr>
           </w:pPr>
-          <w:hyperlink w:anchor="_Toc103875994" w:history="1">
+          <w:hyperlink w:anchor="_Toc104019024" w:history="1">
             <w:r>
               <w:rPr>
                 <w:rStyle w:val="Hyperlink"/>
@@ -2842,7 +2842,7 @@
                 <w:noProof/>
                 <w:webHidden/>
               </w:rPr>
-              <w:instrText xml:space="preserve"> PAGEREF _Toc103875994 \h </w:instrText>
+              <w:instrText xml:space="preserve"> PAGEREF _Toc104019024 \h </w:instrText>
             </w:r>
             <w:r>
               <w:rPr>
@@ -2887,7 +2887,7 @@
               <w:lang w:val="en-BE" w:eastAsia="en-GB"/>
             </w:rPr>
           </w:pPr>
-          <w:hyperlink w:anchor="_Toc103875995" w:history="1">
+          <w:hyperlink w:anchor="_Toc104019025" w:history="1">
             <w:r>
               <w:rPr>
                 <w:rStyle w:val="Hyperlink"/>
@@ -2914,7 +2914,7 @@
                 <w:noProof/>
                 <w:webHidden/>
               </w:rPr>
-              <w:instrText xml:space="preserve"> PAGEREF _Toc103875995 \h </w:instrText>
+              <w:instrText xml:space="preserve"> PAGEREF _Toc104019025 \h </w:instrText>
             </w:r>
             <w:r>
               <w:rPr>
@@ -2935,6 +2935,78 @@
                 <w:webHidden/>
               </w:rPr>
               <w:t>8</w:t>
+            </w:r>
+            <w:r>
+              <w:rPr>
+                <w:noProof/>
+                <w:webHidden/>
+              </w:rPr>
+              <w:fldChar w:fldCharType="end"/>
+            </w:r>
+          </w:hyperlink>
+        </w:p>
+        <w:p>
+          <w:pPr>
+            <w:pStyle w:val="TOC1"/>
+            <w:tabs>
+              <w:tab w:val="right" w:leader="dot" w:pos="9060"/>
+            </w:tabs>
+            <w:rPr>
+              <w:rFonts w:asciiTheme="minorHAnsi" w:eastAsiaTheme="minorEastAsia" w:hAnsiTheme="minorHAnsi"/>
+              <w:noProof/>
+              <w:sz w:val="24"/>
+              <w:szCs w:val="24"/>
+              <w:lang w:val="en-BE" w:eastAsia="en-GB"/>
+            </w:rPr>
+          </w:pPr>
+          <w:hyperlink w:anchor="_Toc104019026" w:history="1">
+            <w:r>
+              <w:rPr>
+                <w:rStyle w:val="Hyperlink"/>
+                <w:noProof/>
+              </w:rPr>
+              <w:t>2 Platform structuur</w:t>
+            </w:r>
+            <w:r>
+              <w:rPr>
+                <w:noProof/>
+                <w:webHidden/>
+              </w:rPr>
+              <w:tab/>
+            </w:r>
+            <w:r>
+              <w:rPr>
+                <w:noProof/>
+                <w:webHidden/>
+              </w:rPr>
+              <w:fldChar w:fldCharType="begin"/>
+            </w:r>
+            <w:r>
+              <w:rPr>
+                <w:noProof/>
+                <w:webHidden/>
+              </w:rPr>
+              <w:instrText xml:space="preserve"> PAGEREF _Toc104019026 \h </w:instrText>
+            </w:r>
+            <w:r>
+              <w:rPr>
+                <w:noProof/>
+                <w:webHidden/>
+              </w:rPr>
+            </w:r>
+            <w:r>
+              <w:rPr>
+                <w:noProof/>
+                <w:webHidden/>
+              </w:rPr>
+              <w:fldChar w:fldCharType="separate"/>
+            </w:r>
+            <w:r>
+              <w:rPr>
+                <w:noProof/>
+                <w:webHidden/>
+              </w:rPr>
+              <w:t>9</w:t>
             </w:r>
             <w:r>
               <w:rPr>
@@ -2959,13 +3031,13 @@
               <w:lang w:val="en-BE" w:eastAsia="en-GB"/>
             </w:rPr>
           </w:pPr>
-          <w:hyperlink w:anchor="_Toc103875996" w:history="1">
+          <w:hyperlink w:anchor="_Toc104019027" w:history="1">
             <w:r>
               <w:rPr>
                 <w:rStyle w:val="Hyperlink"/>
                 <w:noProof/>
               </w:rPr>
-              <w:t>1.3 Platform diagram</w:t>
+              <w:t>2.1 Platform logica</w:t>
             </w:r>
             <w:r>
               <w:rPr>
@@ -2986,7 +3058,7 @@
                 <w:noProof/>
                 <w:webHidden/>
               </w:rPr>
-              <w:instrText xml:space="preserve"> PAGEREF _Toc103875996 \h </w:instrText>
+              <w:instrText xml:space="preserve"> PAGEREF _Toc104019027 \h </w:instrText>
             </w:r>
             <w:r>
               <w:rPr>
@@ -3031,13 +3103,13 @@
               <w:lang w:val="en-BE" w:eastAsia="en-GB"/>
             </w:rPr>
           </w:pPr>
-          <w:hyperlink w:anchor="_Toc103875997" w:history="1">
+          <w:hyperlink w:anchor="_Toc104019028" w:history="1">
             <w:r>
               <w:rPr>
                 <w:rStyle w:val="Hyperlink"/>
                 <w:noProof/>
               </w:rPr>
-              <w:t>1.2 Relatie diagram</w:t>
+              <w:t>3 Netwerk structuur</w:t>
             </w:r>
             <w:r>
               <w:rPr>
@@ -3058,7 +3130,7 @@
                 <w:noProof/>
                 <w:webHidden/>
               </w:rPr>
-              <w:instrText xml:space="preserve"> PAGEREF _Toc103875997 \h </w:instrText>
+              <w:instrText xml:space="preserve"> PAGEREF _Toc104019028 \h </w:instrText>
             </w:r>
             <w:r>
               <w:rPr>
@@ -3078,7 +3150,7 @@
                 <w:noProof/>
                 <w:webHidden/>
               </w:rPr>
-              <w:t>9</w:t>
+              <w:t>11</w:t>
             </w:r>
             <w:r>
               <w:rPr>
@@ -3103,13 +3175,13 @@
               <w:lang w:val="en-BE" w:eastAsia="en-GB"/>
             </w:rPr>
           </w:pPr>
-          <w:hyperlink w:anchor="_Toc103875998" w:history="1">
+          <w:hyperlink w:anchor="_Toc104019029" w:history="1">
             <w:r>
               <w:rPr>
                 <w:rStyle w:val="Hyperlink"/>
                 <w:noProof/>
               </w:rPr>
-              <w:t>1.3 Netwerk diagram</w:t>
+              <w:t>3.1 Netwerk diagram</w:t>
             </w:r>
             <w:r>
               <w:rPr>
@@ -3130,7 +3202,7 @@
                 <w:noProof/>
                 <w:webHidden/>
               </w:rPr>
-              <w:instrText xml:space="preserve"> PAGEREF _Toc103875998 \h </w:instrText>
+              <w:instrText xml:space="preserve"> PAGEREF _Toc104019029 \h </w:instrText>
             </w:r>
             <w:r>
               <w:rPr>
@@ -3150,7 +3222,7 @@
                 <w:noProof/>
                 <w:webHidden/>
               </w:rPr>
-              <w:t>10</w:t>
+              <w:t>12</w:t>
             </w:r>
             <w:r>
               <w:rPr>
@@ -3175,13 +3247,13 @@
               <w:lang w:val="en-BE" w:eastAsia="en-GB"/>
             </w:rPr>
           </w:pPr>
-          <w:hyperlink w:anchor="_Toc103875999" w:history="1">
+          <w:hyperlink w:anchor="_Toc104019030" w:history="1">
             <w:r>
               <w:rPr>
                 <w:rStyle w:val="Hyperlink"/>
                 <w:noProof/>
               </w:rPr>
-              <w:t>2 Framework</w:t>
+              <w:t>4 Framework</w:t>
             </w:r>
             <w:r>
               <w:rPr>
@@ -3202,7 +3274,7 @@
                 <w:noProof/>
                 <w:webHidden/>
               </w:rPr>
-              <w:instrText xml:space="preserve"> PAGEREF _Toc103875999 \h </w:instrText>
+              <w:instrText xml:space="preserve"> PAGEREF _Toc104019030 \h </w:instrText>
             </w:r>
             <w:r>
               <w:rPr>
@@ -3222,7 +3294,7 @@
                 <w:noProof/>
                 <w:webHidden/>
               </w:rPr>
-              <w:t>11</w:t>
+              <w:t>13</w:t>
             </w:r>
             <w:r>
               <w:rPr>
@@ -3247,13 +3319,13 @@
               <w:lang w:val="en-BE" w:eastAsia="en-GB"/>
             </w:rPr>
           </w:pPr>
-          <w:hyperlink w:anchor="_Toc103876000" w:history="1">
+          <w:hyperlink w:anchor="_Toc104019031" w:history="1">
             <w:r>
               <w:rPr>
                 <w:rStyle w:val="Hyperlink"/>
                 <w:noProof/>
               </w:rPr>
-              <w:t>2.1 Django geschiedenis</w:t>
+              <w:t>4.1 Django geschiedenis</w:t>
             </w:r>
             <w:r>
               <w:rPr>
@@ -3274,7 +3346,7 @@
                 <w:noProof/>
                 <w:webHidden/>
               </w:rPr>
-              <w:instrText xml:space="preserve"> PAGEREF _Toc103876000 \h </w:instrText>
+              <w:instrText xml:space="preserve"> PAGEREF _Toc104019031 \h </w:instrText>
             </w:r>
             <w:r>
               <w:rPr>
@@ -3294,7 +3366,7 @@
                 <w:noProof/>
                 <w:webHidden/>
               </w:rPr>
-              <w:t>12</w:t>
+              <w:t>13</w:t>
             </w:r>
             <w:r>
               <w:rPr>
@@ -3319,13 +3391,13 @@
               <w:lang w:val="en-BE" w:eastAsia="en-GB"/>
             </w:rPr>
           </w:pPr>
-          <w:hyperlink w:anchor="_Toc103876001" w:history="1">
+          <w:hyperlink w:anchor="_Toc104019032" w:history="1">
             <w:r>
               <w:rPr>
                 <w:rStyle w:val="Hyperlink"/>
                 <w:noProof/>
               </w:rPr>
-              <w:t>2.2 Django framework</w:t>
+              <w:t>4.2 Django framework</w:t>
             </w:r>
             <w:r>
               <w:rPr>
@@ -3346,7 +3418,7 @@
                 <w:noProof/>
                 <w:webHidden/>
               </w:rPr>
-              <w:instrText xml:space="preserve"> PAGEREF _Toc103876001 \h </w:instrText>
+              <w:instrText xml:space="preserve"> PAGEREF _Toc104019032 \h </w:instrText>
             </w:r>
             <w:r>
               <w:rPr>
@@ -3366,7 +3438,7 @@
                 <w:noProof/>
                 <w:webHidden/>
               </w:rPr>
-              <w:t>12</w:t>
+              <w:t>14</w:t>
             </w:r>
             <w:r>
               <w:rPr>
@@ -3391,7 +3463,7 @@
               <w:lang w:val="en-BE" w:eastAsia="en-GB"/>
             </w:rPr>
           </w:pPr>
-          <w:hyperlink w:anchor="_Toc103876002" w:history="1">
+          <w:hyperlink w:anchor="_Toc104019033" w:history="1">
             <w:r>
               <w:rPr>
                 <w:rStyle w:val="Hyperlink"/>
@@ -3418,7 +3490,7 @@
                 <w:noProof/>
                 <w:webHidden/>
               </w:rPr>
-              <w:instrText xml:space="preserve"> PAGEREF _Toc103876002 \h </w:instrText>
+              <w:instrText xml:space="preserve"> PAGEREF _Toc104019033 \h </w:instrText>
             </w:r>
             <w:r>
               <w:rPr>
@@ -3438,7 +3510,7 @@
                 <w:noProof/>
                 <w:webHidden/>
               </w:rPr>
-              <w:t>14</w:t>
+              <w:t>15</w:t>
             </w:r>
             <w:r>
               <w:rPr>
@@ -3463,7 +3535,7 @@
               <w:lang w:val="en-BE" w:eastAsia="en-GB"/>
             </w:rPr>
           </w:pPr>
-          <w:hyperlink w:anchor="_Toc103876003" w:history="1">
+          <w:hyperlink w:anchor="_Toc104019034" w:history="1">
             <w:r>
               <w:rPr>
                 <w:rStyle w:val="Hyperlink"/>
@@ -3490,7 +3562,7 @@
                 <w:noProof/>
                 <w:webHidden/>
               </w:rPr>
-              <w:instrText xml:space="preserve"> PAGEREF _Toc103876003 \h </w:instrText>
+              <w:instrText xml:space="preserve"> PAGEREF _Toc104019034 \h </w:instrText>
             </w:r>
             <w:r>
               <w:rPr>
@@ -3510,7 +3582,7 @@
                 <w:noProof/>
                 <w:webHidden/>
               </w:rPr>
-              <w:t>14</w:t>
+              <w:t>15</w:t>
             </w:r>
             <w:r>
               <w:rPr>
@@ -3535,7 +3607,7 @@
               <w:lang w:val="en-BE" w:eastAsia="en-GB"/>
             </w:rPr>
           </w:pPr>
-          <w:hyperlink w:anchor="_Toc103876004" w:history="1">
+          <w:hyperlink w:anchor="_Toc104019035" w:history="1">
             <w:r>
               <w:rPr>
                 <w:rStyle w:val="Hyperlink"/>
@@ -3562,7 +3634,7 @@
                 <w:noProof/>
                 <w:webHidden/>
               </w:rPr>
-              <w:instrText xml:space="preserve"> PAGEREF _Toc103876004 \h </w:instrText>
+              <w:instrText xml:space="preserve"> PAGEREF _Toc104019035 \h </w:instrText>
             </w:r>
             <w:r>
               <w:rPr>
@@ -3582,7 +3654,7 @@
                 <w:noProof/>
                 <w:webHidden/>
               </w:rPr>
-              <w:t>15</w:t>
+              <w:t>16</w:t>
             </w:r>
             <w:r>
               <w:rPr>
@@ -3607,7 +3679,7 @@
               <w:lang w:val="en-BE" w:eastAsia="en-GB"/>
             </w:rPr>
           </w:pPr>
-          <w:hyperlink w:anchor="_Toc103876005" w:history="1">
+          <w:hyperlink w:anchor="_Toc104019036" w:history="1">
             <w:r>
               <w:rPr>
                 <w:rStyle w:val="Hyperlink"/>
@@ -3634,7 +3706,7 @@
                 <w:noProof/>
                 <w:webHidden/>
               </w:rPr>
-              <w:instrText xml:space="preserve"> PAGEREF _Toc103876005 \h </w:instrText>
+              <w:instrText xml:space="preserve"> PAGEREF _Toc104019036 \h </w:instrText>
             </w:r>
             <w:r>
               <w:rPr>
@@ -3654,7 +3726,7 @@
                 <w:noProof/>
                 <w:webHidden/>
               </w:rPr>
-              <w:t>16</w:t>
+              <w:t>17</w:t>
             </w:r>
             <w:r>
               <w:rPr>
@@ -3679,7 +3751,7 @@
               <w:lang w:val="en-BE" w:eastAsia="en-GB"/>
             </w:rPr>
           </w:pPr>
-          <w:hyperlink w:anchor="_Toc103876006" w:history="1">
+          <w:hyperlink w:anchor="_Toc104019037" w:history="1">
             <w:r>
               <w:rPr>
                 <w:rStyle w:val="Hyperlink"/>
@@ -3706,7 +3778,7 @@
                 <w:noProof/>
                 <w:webHidden/>
               </w:rPr>
-              <w:instrText xml:space="preserve"> PAGEREF _Toc103876006 \h </w:instrText>
+              <w:instrText xml:space="preserve"> PAGEREF _Toc104019037 \h </w:instrText>
             </w:r>
             <w:r>
               <w:rPr>
@@ -3726,7 +3798,7 @@
                 <w:noProof/>
                 <w:webHidden/>
               </w:rPr>
-              <w:t>16</w:t>
+              <w:t>17</w:t>
             </w:r>
             <w:r>
               <w:rPr>
@@ -3751,7 +3823,7 @@
               <w:lang w:val="en-BE" w:eastAsia="en-GB"/>
             </w:rPr>
           </w:pPr>
-          <w:hyperlink w:anchor="_Toc103876007" w:history="1">
+          <w:hyperlink w:anchor="_Toc104019038" w:history="1">
             <w:r>
               <w:rPr>
                 <w:rStyle w:val="Hyperlink"/>
@@ -3779,7 +3851,7 @@
                 <w:noProof/>
                 <w:webHidden/>
               </w:rPr>
-              <w:instrText xml:space="preserve"> PAGEREF _Toc103876007 \h </w:instrText>
+              <w:instrText xml:space="preserve"> PAGEREF _Toc104019038 \h </w:instrText>
             </w:r>
             <w:r>
               <w:rPr>
@@ -3799,7 +3871,7 @@
                 <w:noProof/>
                 <w:webHidden/>
               </w:rPr>
-              <w:t>17</w:t>
+              <w:t>18</w:t>
             </w:r>
             <w:r>
               <w:rPr>
@@ -3824,7 +3896,7 @@
               <w:lang w:val="en-BE" w:eastAsia="en-GB"/>
             </w:rPr>
           </w:pPr>
-          <w:hyperlink w:anchor="_Toc103876008" w:history="1">
+          <w:hyperlink w:anchor="_Toc104019039" w:history="1">
             <w:r>
               <w:rPr>
                 <w:rStyle w:val="Hyperlink"/>
@@ -3852,7 +3924,7 @@
                 <w:noProof/>
                 <w:webHidden/>
               </w:rPr>
-              <w:instrText xml:space="preserve"> PAGEREF _Toc103876008 \h </w:instrText>
+              <w:instrText xml:space="preserve"> PAGEREF _Toc104019039 \h </w:instrText>
             </w:r>
             <w:r>
               <w:rPr>
@@ -3872,7 +3944,7 @@
                 <w:noProof/>
                 <w:webHidden/>
               </w:rPr>
-              <w:t>17</w:t>
+              <w:t>18</w:t>
             </w:r>
             <w:r>
               <w:rPr>
@@ -3897,7 +3969,7 @@
               <w:lang w:val="en-BE" w:eastAsia="en-GB"/>
             </w:rPr>
           </w:pPr>
-          <w:hyperlink w:anchor="_Toc103876009" w:history="1">
+          <w:hyperlink w:anchor="_Toc104019040" w:history="1">
             <w:r>
               <w:rPr>
                 <w:rStyle w:val="Hyperlink"/>
@@ -3925,7 +3997,7 @@
                 <w:noProof/>
                 <w:webHidden/>
               </w:rPr>
-              <w:instrText xml:space="preserve"> PAGEREF _Toc103876009 \h </w:instrText>
+              <w:instrText xml:space="preserve"> PAGEREF _Toc104019040 \h </w:instrText>
             </w:r>
             <w:r>
               <w:rPr>
@@ -3945,7 +4017,7 @@
                 <w:noProof/>
                 <w:webHidden/>
               </w:rPr>
-              <w:t>17</w:t>
+              <w:t>18</w:t>
             </w:r>
             <w:r>
               <w:rPr>
@@ -3970,7 +4042,7 @@
               <w:lang w:val="en-BE" w:eastAsia="en-GB"/>
             </w:rPr>
           </w:pPr>
-          <w:hyperlink w:anchor="_Toc103876010" w:history="1">
+          <w:hyperlink w:anchor="_Toc104019041" w:history="1">
             <w:r>
               <w:rPr>
                 <w:rStyle w:val="Hyperlink"/>
@@ -3997,7 +4069,7 @@
                 <w:noProof/>
                 <w:webHidden/>
               </w:rPr>
-              <w:instrText xml:space="preserve"> PAGEREF _Toc103876010 \h </w:instrText>
+              <w:instrText xml:space="preserve"> PAGEREF _Toc104019041 \h </w:instrText>
             </w:r>
             <w:r>
               <w:rPr>
@@ -4017,7 +4089,7 @@
                 <w:noProof/>
                 <w:webHidden/>
               </w:rPr>
-              <w:t>18</w:t>
+              <w:t>19</w:t>
             </w:r>
             <w:r>
               <w:rPr>
@@ -4042,7 +4114,7 @@
               <w:lang w:val="en-BE" w:eastAsia="en-GB"/>
             </w:rPr>
           </w:pPr>
-          <w:hyperlink w:anchor="_Toc103876011" w:history="1">
+          <w:hyperlink w:anchor="_Toc104019042" w:history="1">
             <w:r>
               <w:rPr>
                 <w:rStyle w:val="Hyperlink"/>
@@ -4069,7 +4141,7 @@
                 <w:noProof/>
                 <w:webHidden/>
               </w:rPr>
-              <w:instrText xml:space="preserve"> PAGEREF _Toc103876011 \h </w:instrText>
+              <w:instrText xml:space="preserve"> PAGEREF _Toc104019042 \h </w:instrText>
             </w:r>
             <w:r>
               <w:rPr>
@@ -4089,7 +4161,7 @@
                 <w:noProof/>
                 <w:webHidden/>
               </w:rPr>
-              <w:t>19</w:t>
+              <w:t>20</w:t>
             </w:r>
             <w:r>
               <w:rPr>
@@ -4114,7 +4186,7 @@
               <w:lang w:val="en-BE" w:eastAsia="en-GB"/>
             </w:rPr>
           </w:pPr>
-          <w:hyperlink w:anchor="_Toc103876012" w:history="1">
+          <w:hyperlink w:anchor="_Toc104019043" w:history="1">
             <w:r>
               <w:rPr>
                 <w:rStyle w:val="Hyperlink"/>
@@ -4141,7 +4213,7 @@
                 <w:noProof/>
                 <w:webHidden/>
               </w:rPr>
-              <w:instrText xml:space="preserve"> PAGEREF _Toc103876012 \h </w:instrText>
+              <w:instrText xml:space="preserve"> PAGEREF _Toc104019043 \h </w:instrText>
             </w:r>
             <w:r>
               <w:rPr>
@@ -4161,7 +4233,7 @@
                 <w:noProof/>
                 <w:webHidden/>
               </w:rPr>
-              <w:t>19</w:t>
+              <w:t>20</w:t>
             </w:r>
             <w:r>
               <w:rPr>
@@ -4186,7 +4258,7 @@
               <w:lang w:val="en-BE" w:eastAsia="en-GB"/>
             </w:rPr>
           </w:pPr>
-          <w:hyperlink w:anchor="_Toc103876013" w:history="1">
+          <w:hyperlink w:anchor="_Toc104019044" w:history="1">
             <w:r>
               <w:rPr>
                 <w:rStyle w:val="Hyperlink"/>
@@ -4213,7 +4285,7 @@
                 <w:noProof/>
                 <w:webHidden/>
               </w:rPr>
-              <w:instrText xml:space="preserve"> PAGEREF _Toc103876013 \h </w:instrText>
+              <w:instrText xml:space="preserve"> PAGEREF _Toc104019044 \h </w:instrText>
             </w:r>
             <w:r>
               <w:rPr>
@@ -4233,7 +4305,7 @@
                 <w:noProof/>
                 <w:webHidden/>
               </w:rPr>
-              <w:t>19</w:t>
+              <w:t>20</w:t>
             </w:r>
             <w:r>
               <w:rPr>
@@ -4258,7 +4330,7 @@
               <w:lang w:val="en-BE" w:eastAsia="en-GB"/>
             </w:rPr>
           </w:pPr>
-          <w:hyperlink w:anchor="_Toc103876014" w:history="1">
+          <w:hyperlink w:anchor="_Toc104019045" w:history="1">
             <w:r>
               <w:rPr>
                 <w:rStyle w:val="Hyperlink"/>
@@ -4285,7 +4357,7 @@
                 <w:noProof/>
                 <w:webHidden/>
               </w:rPr>
-              <w:instrText xml:space="preserve"> PAGEREF _Toc103876014 \h </w:instrText>
+              <w:instrText xml:space="preserve"> PAGEREF _Toc104019045 \h </w:instrText>
             </w:r>
             <w:r>
               <w:rPr>
@@ -4305,7 +4377,7 @@
                 <w:noProof/>
                 <w:webHidden/>
               </w:rPr>
-              <w:t>19</w:t>
+              <w:t>20</w:t>
             </w:r>
             <w:r>
               <w:rPr>
@@ -4330,7 +4402,7 @@
               <w:lang w:val="en-BE" w:eastAsia="en-GB"/>
             </w:rPr>
           </w:pPr>
-          <w:hyperlink w:anchor="_Toc103876015" w:history="1">
+          <w:hyperlink w:anchor="_Toc104019046" w:history="1">
             <w:r>
               <w:rPr>
                 <w:rStyle w:val="Hyperlink"/>
@@ -4357,7 +4429,7 @@
                 <w:noProof/>
                 <w:webHidden/>
               </w:rPr>
-              <w:instrText xml:space="preserve"> PAGEREF _Toc103876015 \h </w:instrText>
+              <w:instrText xml:space="preserve"> PAGEREF _Toc104019046 \h </w:instrText>
             </w:r>
             <w:r>
               <w:rPr>
@@ -4377,7 +4449,7 @@
                 <w:noProof/>
                 <w:webHidden/>
               </w:rPr>
-              <w:t>20</w:t>
+              <w:t>21</w:t>
             </w:r>
             <w:r>
               <w:rPr>
@@ -4402,7 +4474,7 @@
               <w:lang w:val="en-BE" w:eastAsia="en-GB"/>
             </w:rPr>
           </w:pPr>
-          <w:hyperlink w:anchor="_Toc103876016" w:history="1">
+          <w:hyperlink w:anchor="_Toc104019047" w:history="1">
             <w:r>
               <w:rPr>
                 <w:rStyle w:val="Hyperlink"/>
@@ -4429,7 +4501,7 @@
                 <w:noProof/>
                 <w:webHidden/>
               </w:rPr>
-              <w:instrText xml:space="preserve"> PAGEREF _Toc103876016 \h </w:instrText>
+              <w:instrText xml:space="preserve"> PAGEREF _Toc104019047 \h </w:instrText>
             </w:r>
             <w:r>
               <w:rPr>
@@ -4449,7 +4521,7 @@
                 <w:noProof/>
                 <w:webHidden/>
               </w:rPr>
-              <w:t>21</w:t>
+              <w:t>22</w:t>
             </w:r>
             <w:r>
               <w:rPr>
@@ -4474,7 +4546,7 @@
               <w:lang w:val="en-BE" w:eastAsia="en-GB"/>
             </w:rPr>
           </w:pPr>
-          <w:hyperlink w:anchor="_Toc103876017" w:history="1">
+          <w:hyperlink w:anchor="_Toc104019048" w:history="1">
             <w:r>
               <w:rPr>
                 <w:rStyle w:val="Hyperlink"/>
@@ -4501,7 +4573,7 @@
                 <w:noProof/>
                 <w:webHidden/>
               </w:rPr>
-              <w:instrText xml:space="preserve"> PAGEREF _Toc103876017 \h </w:instrText>
+              <w:instrText xml:space="preserve"> PAGEREF _Toc104019048 \h </w:instrText>
             </w:r>
             <w:r>
               <w:rPr>
@@ -4521,7 +4593,7 @@
                 <w:noProof/>
                 <w:webHidden/>
               </w:rPr>
-              <w:t>21</w:t>
+              <w:t>22</w:t>
             </w:r>
             <w:r>
               <w:rPr>
@@ -4546,7 +4618,7 @@
               <w:lang w:val="en-BE" w:eastAsia="en-GB"/>
             </w:rPr>
           </w:pPr>
-          <w:hyperlink w:anchor="_Toc103876018" w:history="1">
+          <w:hyperlink w:anchor="_Toc104019049" w:history="1">
             <w:r>
               <w:rPr>
                 <w:rStyle w:val="Hyperlink"/>
@@ -4573,7 +4645,7 @@
                 <w:noProof/>
                 <w:webHidden/>
               </w:rPr>
-              <w:instrText xml:space="preserve"> PAGEREF _Toc103876018 \h </w:instrText>
+              <w:instrText xml:space="preserve"> PAGEREF _Toc104019049 \h </w:instrText>
             </w:r>
             <w:r>
               <w:rPr>
@@ -4593,7 +4665,7 @@
                 <w:noProof/>
                 <w:webHidden/>
               </w:rPr>
-              <w:t>23</w:t>
+              <w:t>24</w:t>
             </w:r>
             <w:r>
               <w:rPr>
@@ -4618,7 +4690,7 @@
               <w:lang w:val="en-BE" w:eastAsia="en-GB"/>
             </w:rPr>
           </w:pPr>
-          <w:hyperlink w:anchor="_Toc103876019" w:history="1">
+          <w:hyperlink w:anchor="_Toc104019050" w:history="1">
             <w:r>
               <w:rPr>
                 <w:rStyle w:val="Hyperlink"/>
@@ -4645,7 +4717,7 @@
                 <w:noProof/>
                 <w:webHidden/>
               </w:rPr>
-              <w:instrText xml:space="preserve"> PAGEREF _Toc103876019 \h </w:instrText>
+              <w:instrText xml:space="preserve"> PAGEREF _Toc104019050 \h </w:instrText>
             </w:r>
             <w:r>
               <w:rPr>
@@ -4665,7 +4737,7 @@
                 <w:noProof/>
                 <w:webHidden/>
               </w:rPr>
-              <w:t>24</w:t>
+              <w:t>25</w:t>
             </w:r>
             <w:r>
               <w:rPr>
@@ -4690,7 +4762,7 @@
               <w:lang w:val="en-BE" w:eastAsia="en-GB"/>
             </w:rPr>
           </w:pPr>
-          <w:hyperlink w:anchor="_Toc103876020" w:history="1">
+          <w:hyperlink w:anchor="_Toc104019051" w:history="1">
             <w:r>
               <w:rPr>
                 <w:rStyle w:val="Hyperlink"/>
@@ -4717,7 +4789,7 @@
                 <w:noProof/>
                 <w:webHidden/>
               </w:rPr>
-              <w:instrText xml:space="preserve"> PAGEREF _Toc103876020 \h </w:instrText>
+              <w:instrText xml:space="preserve"> PAGEREF _Toc104019051 \h </w:instrText>
             </w:r>
             <w:r>
               <w:rPr>
@@ -4737,7 +4809,7 @@
                 <w:noProof/>
                 <w:webHidden/>
               </w:rPr>
-              <w:t>24</w:t>
+              <w:t>25</w:t>
             </w:r>
             <w:r>
               <w:rPr>
@@ -4762,7 +4834,7 @@
               <w:lang w:val="en-BE" w:eastAsia="en-GB"/>
             </w:rPr>
           </w:pPr>
-          <w:hyperlink w:anchor="_Toc103876021" w:history="1">
+          <w:hyperlink w:anchor="_Toc104019052" w:history="1">
             <w:r>
               <w:rPr>
                 <w:rStyle w:val="Hyperlink"/>
@@ -4789,7 +4861,7 @@
                 <w:noProof/>
                 <w:webHidden/>
               </w:rPr>
-              <w:instrText xml:space="preserve"> PAGEREF _Toc103876021 \h </w:instrText>
+              <w:instrText xml:space="preserve"> PAGEREF _Toc104019052 \h </w:instrText>
             </w:r>
             <w:r>
               <w:rPr>
@@ -4809,7 +4881,7 @@
                 <w:noProof/>
                 <w:webHidden/>
               </w:rPr>
-              <w:t>25</w:t>
+              <w:t>26</w:t>
             </w:r>
             <w:r>
               <w:rPr>
@@ -4834,7 +4906,7 @@
               <w:lang w:val="en-BE" w:eastAsia="en-GB"/>
             </w:rPr>
           </w:pPr>
-          <w:hyperlink w:anchor="_Toc103876022" w:history="1">
+          <w:hyperlink w:anchor="_Toc104019053" w:history="1">
             <w:r>
               <w:rPr>
                 <w:rStyle w:val="Hyperlink"/>
@@ -4861,7 +4933,7 @@
                 <w:noProof/>
                 <w:webHidden/>
               </w:rPr>
-              <w:instrText xml:space="preserve"> PAGEREF _Toc103876022 \h </w:instrText>
+              <w:instrText xml:space="preserve"> PAGEREF _Toc104019053 \h </w:instrText>
             </w:r>
             <w:r>
               <w:rPr>
@@ -4881,7 +4953,7 @@
                 <w:noProof/>
                 <w:webHidden/>
               </w:rPr>
-              <w:t>26</w:t>
+              <w:t>27</w:t>
             </w:r>
             <w:r>
               <w:rPr>
@@ -4906,7 +4978,7 @@
               <w:lang w:val="en-BE" w:eastAsia="en-GB"/>
             </w:rPr>
           </w:pPr>
-          <w:hyperlink w:anchor="_Toc103876023" w:history="1">
+          <w:hyperlink w:anchor="_Toc104019054" w:history="1">
             <w:r>
               <w:rPr>
                 <w:rStyle w:val="Hyperlink"/>
@@ -4933,7 +5005,7 @@
                 <w:noProof/>
                 <w:webHidden/>
               </w:rPr>
-              <w:instrText xml:space="preserve"> PAGEREF _Toc103876023 \h </w:instrText>
+              <w:instrText xml:space="preserve"> PAGEREF _Toc104019054 \h </w:instrText>
             </w:r>
             <w:r>
               <w:rPr>
@@ -4953,7 +5025,7 @@
                 <w:noProof/>
                 <w:webHidden/>
               </w:rPr>
-              <w:t>27</w:t>
+              <w:t>28</w:t>
             </w:r>
             <w:r>
               <w:rPr>
@@ -4978,7 +5050,7 @@
               <w:lang w:val="en-BE" w:eastAsia="en-GB"/>
             </w:rPr>
           </w:pPr>
-          <w:hyperlink w:anchor="_Toc103876024" w:history="1">
+          <w:hyperlink w:anchor="_Toc104019055" w:history="1">
             <w:r>
               <w:rPr>
                 <w:rStyle w:val="Hyperlink"/>
@@ -5005,7 +5077,7 @@
                 <w:noProof/>
                 <w:webHidden/>
               </w:rPr>
-              <w:instrText xml:space="preserve"> PAGEREF _Toc103876024 \h </w:instrText>
+              <w:instrText xml:space="preserve"> PAGEREF _Toc104019055 \h </w:instrText>
             </w:r>
             <w:r>
               <w:rPr>
@@ -5025,7 +5097,7 @@
                 <w:noProof/>
                 <w:webHidden/>
               </w:rPr>
-              <w:t>28</w:t>
+              <w:t>29</w:t>
             </w:r>
             <w:r>
               <w:rPr>
@@ -5050,7 +5122,7 @@
               <w:lang w:val="en-BE" w:eastAsia="en-GB"/>
             </w:rPr>
           </w:pPr>
-          <w:hyperlink w:anchor="_Toc103876025" w:history="1">
+          <w:hyperlink w:anchor="_Toc104019056" w:history="1">
             <w:r>
               <w:rPr>
                 <w:rStyle w:val="Hyperlink"/>
@@ -5077,7 +5149,7 @@
                 <w:noProof/>
                 <w:webHidden/>
               </w:rPr>
-              <w:instrText xml:space="preserve"> PAGEREF _Toc103876025 \h </w:instrText>
+              <w:instrText xml:space="preserve"> PAGEREF _Toc104019056 \h </w:instrText>
             </w:r>
             <w:r>
               <w:rPr>
@@ -5097,7 +5169,7 @@
                 <w:noProof/>
                 <w:webHidden/>
               </w:rPr>
-              <w:t>29</w:t>
+              <w:t>30</w:t>
             </w:r>
             <w:r>
               <w:rPr>
@@ -5122,7 +5194,7 @@
               <w:lang w:val="en-BE" w:eastAsia="en-GB"/>
             </w:rPr>
           </w:pPr>
-          <w:hyperlink w:anchor="_Toc103876026" w:history="1">
+          <w:hyperlink w:anchor="_Toc104019057" w:history="1">
             <w:r>
               <w:rPr>
                 <w:rStyle w:val="Hyperlink"/>
@@ -5149,7 +5221,7 @@
                 <w:noProof/>
                 <w:webHidden/>
               </w:rPr>
-              <w:instrText xml:space="preserve"> PAGEREF _Toc103876026 \h </w:instrText>
+              <w:instrText xml:space="preserve"> PAGEREF _Toc104019057 \h </w:instrText>
             </w:r>
             <w:r>
               <w:rPr>
@@ -5169,7 +5241,7 @@
                 <w:noProof/>
                 <w:webHidden/>
               </w:rPr>
-              <w:t>31</w:t>
+              <w:t>32</w:t>
             </w:r>
             <w:r>
               <w:rPr>
@@ -5194,7 +5266,7 @@
               <w:lang w:val="en-BE" w:eastAsia="en-GB"/>
             </w:rPr>
           </w:pPr>
-          <w:hyperlink w:anchor="_Toc103876027" w:history="1">
+          <w:hyperlink w:anchor="_Toc104019058" w:history="1">
             <w:r>
               <w:rPr>
                 <w:rStyle w:val="Hyperlink"/>
@@ -5221,7 +5293,7 @@
                 <w:noProof/>
                 <w:webHidden/>
               </w:rPr>
-              <w:instrText xml:space="preserve"> PAGEREF _Toc103876027 \h </w:instrText>
+              <w:instrText xml:space="preserve"> PAGEREF _Toc104019058 \h </w:instrText>
             </w:r>
             <w:r>
               <w:rPr>
@@ -5241,7 +5313,7 @@
                 <w:noProof/>
                 <w:webHidden/>
               </w:rPr>
-              <w:t>32</w:t>
+              <w:t>33</w:t>
             </w:r>
             <w:r>
               <w:rPr>
@@ -5266,7 +5338,7 @@
               <w:lang w:val="en-BE" w:eastAsia="en-GB"/>
             </w:rPr>
           </w:pPr>
-          <w:hyperlink w:anchor="_Toc103876028" w:history="1">
+          <w:hyperlink w:anchor="_Toc104019059" w:history="1">
             <w:r>
               <w:rPr>
                 <w:rStyle w:val="Hyperlink"/>
@@ -5293,7 +5365,7 @@
                 <w:noProof/>
                 <w:webHidden/>
               </w:rPr>
-              <w:instrText xml:space="preserve"> PAGEREF _Toc103876028 \h </w:instrText>
+              <w:instrText xml:space="preserve"> PAGEREF _Toc104019059 \h </w:instrText>
             </w:r>
             <w:r>
               <w:rPr>
@@ -5313,7 +5385,7 @@
                 <w:noProof/>
                 <w:webHidden/>
               </w:rPr>
-              <w:t>33</w:t>
+              <w:t>34</w:t>
             </w:r>
             <w:r>
               <w:rPr>
@@ -5338,7 +5410,7 @@
               <w:lang w:val="en-BE" w:eastAsia="en-GB"/>
             </w:rPr>
           </w:pPr>
-          <w:hyperlink w:anchor="_Toc103876029" w:history="1">
+          <w:hyperlink w:anchor="_Toc104019060" w:history="1">
             <w:r>
               <w:rPr>
                 <w:rStyle w:val="Hyperlink"/>
@@ -5365,7 +5437,7 @@
                 <w:noProof/>
                 <w:webHidden/>
               </w:rPr>
-              <w:instrText xml:space="preserve"> PAGEREF _Toc103876029 \h </w:instrText>
+              <w:instrText xml:space="preserve"> PAGEREF _Toc104019060 \h </w:instrText>
             </w:r>
             <w:r>
               <w:rPr>
@@ -5385,7 +5457,7 @@
                 <w:noProof/>
                 <w:webHidden/>
               </w:rPr>
-              <w:t>34</w:t>
+              <w:t>35</w:t>
             </w:r>
             <w:r>
               <w:rPr>
@@ -5428,13 +5500,13 @@
       <w:pPr>
         <w:pStyle w:val="Heading1"/>
       </w:pPr>
-      <w:bookmarkStart w:id="0" w:name="_Toc103875987"/>
-      <w:bookmarkStart w:id="1" w:name="_Toc85098256"/>
+      <w:bookmarkStart w:id="0" w:name="_Toc85098256"/>
+      <w:bookmarkStart w:id="1" w:name="_Toc104019017"/>
       <w:r>
         <w:lastRenderedPageBreak/>
         <w:t>Codefragmentlijst</w:t>
       </w:r>
-      <w:bookmarkEnd w:id="0"/>
+      <w:bookmarkEnd w:id="1"/>
     </w:p>
     <w:p>
       <w:pPr>
@@ -5543,7 +5615,7 @@
       <w:pPr>
         <w:pStyle w:val="Heading1"/>
       </w:pPr>
-      <w:bookmarkStart w:id="2" w:name="_Toc103875988"/>
+      <w:bookmarkStart w:id="2" w:name="_Toc104019018"/>
       <w:r>
         <w:lastRenderedPageBreak/>
         <w:t>Figurenlijst</w:t>
@@ -6527,8 +6599,8 @@
       <w:pPr>
         <w:pStyle w:val="Heading1"/>
       </w:pPr>
-      <w:bookmarkStart w:id="3" w:name="_Toc103875989"/>
-      <w:bookmarkEnd w:id="1"/>
+      <w:bookmarkStart w:id="3" w:name="_Toc104019019"/>
+      <w:bookmarkEnd w:id="0"/>
       <w:r>
         <w:lastRenderedPageBreak/>
         <w:t>Tabellenlijst</w:t>
@@ -6734,7 +6806,7 @@
           <w:lang w:val="en-US"/>
         </w:rPr>
       </w:pPr>
-      <w:bookmarkStart w:id="4" w:name="_Toc103875990"/>
+      <w:bookmarkStart w:id="4" w:name="_Toc104019020"/>
       <w:proofErr w:type="spellStart"/>
       <w:r>
         <w:rPr>
@@ -7727,7 +7799,7 @@
       <w:pPr>
         <w:pStyle w:val="Heading1"/>
       </w:pPr>
-      <w:bookmarkStart w:id="5" w:name="_Toc103875991"/>
+      <w:bookmarkStart w:id="5" w:name="_Toc104019021"/>
       <w:r>
         <w:lastRenderedPageBreak/>
         <w:t>Begrippenlijst</w:t>
@@ -7852,7 +7924,7 @@
       <w:pPr>
         <w:pStyle w:val="Heading1"/>
       </w:pPr>
-      <w:bookmarkStart w:id="6" w:name="_Toc103875992"/>
+      <w:bookmarkStart w:id="6" w:name="_Toc104019022"/>
       <w:r>
         <w:lastRenderedPageBreak/>
         <w:t>Inleiding</w:t>
@@ -8272,7 +8344,7 @@
       <w:pPr>
         <w:pStyle w:val="Heading1"/>
       </w:pPr>
-      <w:bookmarkStart w:id="7" w:name="_Toc103875993"/>
+      <w:bookmarkStart w:id="7" w:name="_Toc104019023"/>
       <w:r>
         <w:lastRenderedPageBreak/>
         <w:t xml:space="preserve">1 </w:t>
@@ -8295,7 +8367,7 @@
         <w:pStyle w:val="Heading2"/>
         <w:ind w:firstLine="708"/>
       </w:pPr>
-      <w:bookmarkStart w:id="8" w:name="_Toc103875994"/>
+      <w:bookmarkStart w:id="8" w:name="_Toc104019024"/>
       <w:r>
         <w:t xml:space="preserve">1.1 </w:t>
       </w:r>
@@ -8474,27 +8546,14 @@
                             <w:r>
                               <w:t xml:space="preserve">Figuur </w:t>
                             </w:r>
-                            <w:r>
-                              <w:fldChar w:fldCharType="begin"/>
-                            </w:r>
-                            <w:r>
-                              <w:instrText xml:space="preserve"> SEQ Figuur \* ARABIC </w:instrText>
-                            </w:r>
-                            <w:r>
-                              <w:fldChar w:fldCharType="separate"/>
-                            </w:r>
-                            <w:r>
-                              <w:rPr>
-                                <w:noProof/>
-                              </w:rPr>
-                              <w:t>1</w:t>
-                            </w:r>
-                            <w:r>
-                              <w:rPr>
-                                <w:noProof/>
-                              </w:rPr>
-                              <w:fldChar w:fldCharType="end"/>
-                            </w:r>
+                            <w:fldSimple w:instr=" SEQ Figuur \* ARABIC ">
+                              <w:r>
+                                <w:rPr>
+                                  <w:noProof/>
+                                </w:rPr>
+                                <w:t>1</w:t>
+                              </w:r>
+                            </w:fldSimple>
                             <w:r>
                               <w:t xml:space="preserve">: Huidig </w:t>
                             </w:r>
@@ -8533,11 +8592,7 @@
           </mc:Choice>
           <mc:Fallback>
             <w:pict>
-              <v:shapetype w14:anchorId="36D8855C" id="_x0000_t202" coordsize="21600,21600" o:spt="202" path="m,l,21600r21600,l21600,xe">
-                <v:stroke joinstyle="miter"/>
-                <v:path gradientshapeok="t" o:connecttype="rect"/>
-              </v:shapetype>
-              <v:shape id="Text Box 48" o:spid="_x0000_s1030" type="#_x0000_t202" style="position:absolute;margin-left:47.65pt;margin-top:333.35pt;width:344.25pt;height:.05pt;z-index:251808768;visibility:visible;mso-wrap-style:square;mso-width-percent:0;mso-wrap-distance-left:9pt;mso-wrap-distance-top:0;mso-wrap-distance-right:9pt;mso-wrap-distance-bottom:0;mso-position-horizontal:absolute;mso-position-horizontal-relative:text;mso-position-vertical:absolute;mso-position-vertical-relative:text;mso-width-percent:0;mso-width-relative:margin;v-text-anchor:top" o:gfxdata="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" stroked="f">
+              <v:shape w14:anchorId="36D8855C" id="Text Box 48" o:spid="_x0000_s1030" type="#_x0000_t202" style="position:absolute;margin-left:47.65pt;margin-top:333.35pt;width:344.25pt;height:.05pt;z-index:251808768;visibility:visible;mso-wrap-style:square;mso-width-percent:0;mso-wrap-distance-left:9pt;mso-wrap-distance-top:0;mso-wrap-distance-right:9pt;mso-wrap-distance-bottom:0;mso-position-horizontal:absolute;mso-position-horizontal-relative:text;mso-position-vertical:absolute;mso-position-vertical-relative:text;mso-width-percent:0;mso-width-relative:margin;v-text-anchor:top" o:gfxdata="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" stroked="f">
                 <v:textbox style="mso-fit-shape-to-text:t" inset="0,0,0,0">
                   <w:txbxContent>
                     <w:p>
@@ -8669,7 +8724,7 @@
         <w:pStyle w:val="Heading2"/>
         <w:ind w:firstLine="708"/>
       </w:pPr>
-      <w:bookmarkStart w:id="12" w:name="_Toc103875995"/>
+      <w:bookmarkStart w:id="15" w:name="_Toc104019025"/>
       <w:r>
         <w:lastRenderedPageBreak/>
         <w:t xml:space="preserve">1.2 </w:t>
@@ -8680,7 +8735,7 @@
       <w:r>
         <w:t xml:space="preserve"> werkwijze</w:t>
       </w:r>
-      <w:bookmarkEnd w:id="12"/>
+      <w:bookmarkEnd w:id="15"/>
     </w:p>
     <w:p>
       <w:r>
@@ -8738,34 +8793,21 @@
                                 <w:szCs w:val="22"/>
                               </w:rPr>
                             </w:pPr>
-                            <w:bookmarkStart w:id="13" w:name="_Toc103865255"/>
-                            <w:bookmarkStart w:id="14" w:name="_Ref103872874"/>
-                            <w:bookmarkStart w:id="15" w:name="_Ref103873442"/>
-                            <w:bookmarkStart w:id="16" w:name="_Ref103873528"/>
+                            <w:bookmarkStart w:id="16" w:name="_Toc103865255"/>
+                            <w:bookmarkStart w:id="17" w:name="_Ref103872874"/>
+                            <w:bookmarkStart w:id="18" w:name="_Ref103873442"/>
+                            <w:bookmarkStart w:id="19" w:name="_Ref103873528"/>
                             <w:r>
                               <w:t xml:space="preserve">Figuur </w:t>
                             </w:r>
-                            <w:r>
-                              <w:fldChar w:fldCharType="begin"/>
-                            </w:r>
-                            <w:r>
-                              <w:instrText xml:space="preserve"> SEQ Figuur \* ARABIC </w:instrText>
-                            </w:r>
-                            <w:r>
-                              <w:fldChar w:fldCharType="separate"/>
-                            </w:r>
-                            <w:r>
-                              <w:rPr>
-                                <w:noProof/>
-                              </w:rPr>
-                              <w:t>2</w:t>
-                            </w:r>
-                            <w:r>
-                              <w:rPr>
-                                <w:noProof/>
-                              </w:rPr>
-                              <w:fldChar w:fldCharType="end"/>
-                            </w:r>
+                            <w:fldSimple w:instr=" SEQ Figuur \* ARABIC ">
+                              <w:r>
+                                <w:rPr>
+                                  <w:noProof/>
+                                </w:rPr>
+                                <w:t>2</w:t>
+                              </w:r>
+                            </w:fldSimple>
                             <w:r>
                               <w:t>: Nieuwe werkwijze a.d.h.v. platform</w:t>
                             </w:r>
@@ -8787,16 +8829,16 @@
                               </w:rPr>
                               <w:t>interface</w:t>
                             </w:r>
-                            <w:bookmarkEnd w:id="13"/>
-                            <w:bookmarkEnd w:id="14"/>
-                            <w:bookmarkEnd w:id="15"/>
+                            <w:bookmarkEnd w:id="16"/>
+                            <w:bookmarkEnd w:id="17"/>
+                            <w:bookmarkEnd w:id="18"/>
                             <w:r>
                               <w:rPr>
                                 <w:noProof/>
                               </w:rPr>
                               <w:t>”</w:t>
                             </w:r>
-                            <w:bookmarkEnd w:id="16"/>
+                            <w:bookmarkEnd w:id="19"/>
                           </w:p>
                         </w:txbxContent>
                       </wps:txbx>
@@ -9008,7 +9050,7 @@
       <w:r>
         <w:br w:type="page"/>
       </w:r>
-      <w:bookmarkStart w:id="17" w:name="_Toc103875996"/>
+      <w:bookmarkStart w:id="24" w:name="_Toc104019026"/>
       <w:r>
         <w:rPr>
           <w:rStyle w:val="Heading1Char"/>
@@ -9028,13 +9070,13 @@
         </w:rPr>
         <w:t xml:space="preserve">Platform </w:t>
       </w:r>
-      <w:bookmarkEnd w:id="17"/>
       <w:r>
         <w:rPr>
           <w:rStyle w:val="Heading2Char"/>
         </w:rPr>
         <w:t>structuur</w:t>
       </w:r>
+      <w:bookmarkEnd w:id="24"/>
     </w:p>
     <w:p>
       <w:r>
@@ -9053,9 +9095,11 @@
         <w:pStyle w:val="Heading2"/>
         <w:ind w:firstLine="708"/>
       </w:pPr>
+      <w:bookmarkStart w:id="25" w:name="_Toc104019027"/>
       <w:r>
         <w:t>2.1 Platform logica</w:t>
       </w:r>
+      <w:bookmarkEnd w:id="25"/>
     </w:p>
     <w:p>
       <w:r>
@@ -9175,180 +9219,21 @@
     </w:p>
     <w:p/>
     <w:p/>
-    <w:p>
-      <w:r>
+    <w:p/>
+    <w:p>
+      <w:r>
+        <w:rPr>
+          <w:noProof/>
+        </w:rPr>
         <w:lastRenderedPageBreak/>
-        <w:t>Ook op de firewall configuratie pagina kan de gebruiker een backkup-configuratie van de gekozen firewall(s) opvragen. Hierbij worden de op dat moment actieve firewall configuraties opgevraagd</w:t>
-      </w:r>
-      <w:r>
-        <w:t>, en terug opgeslagen op de server van het platform. Indien er reeds een backup is gecreerd van een specifieke firewall zal deze worden overschreven.</w:t>
-      </w:r>
-      <w:r>
-        <w:t xml:space="preserve"> Opnieuw om de gebruik op de hoogte te brengen of de backup succesvol is aangemaakt wordt er terug een succes status bijgehouden en weergegeven.</w:t>
-      </w:r>
-    </w:p>
-    <w:p>
-      <w:r>
-        <w:br/>
-      </w:r>
-      <w:r>
-        <w:br/>
-        <w:t xml:space="preserve"> e </w:t>
-      </w:r>
-      <w:r>
-        <w:t xml:space="preserve">eden dat er niet zo maar </w:t>
-      </w:r>
-      <w:r>
-        <w:br/>
-        <w:t>Eenmaal de gebruiker is ingelogd</w:t>
-      </w:r>
-    </w:p>
-    <w:p>
-      <w:r>
-        <w:t>logica zichtbaar, met daarbij de minimumpagina’s die gebruikers kunnen zien op het platform afhankelijk van welke soort rol een gebruiker heeft. Daarnaast zal het schema ook worden gebruikt om de volledige projectstructuur op te stellen en te rangschikken op de Django server. Zo zal de flowchart later ook worden gebruik als basis om logische SQL-relaties te op te bouwen in het Django framework. Deze relaties zullen definiëren welke componenten iets met elkaar gemeen hebben alsook hoe data kan vloeien om uiteindelijk overzichtelijk weer te geven aan de eindgebruiker.</w:t>
-      </w:r>
-    </w:p>
-    <w:p/>
-    <w:p>
-      <w:pPr>
-        <w:ind w:left="360"/>
-      </w:pPr>
-      <w:r>
-        <w:rPr>
-          <w:noProof/>
-        </w:rPr>
-        <mc:AlternateContent>
-          <mc:Choice Requires="wps">
-            <w:drawing>
-              <wp:anchor distT="0" distB="0" distL="114300" distR="114300" simplePos="0" relativeHeight="251816960" behindDoc="0" locked="0" layoutInCell="1" allowOverlap="1" wp14:anchorId="781C2154" wp14:editId="28EDDEA5">
-                <wp:simplePos x="0" y="0"/>
-                <wp:positionH relativeFrom="column">
-                  <wp:posOffset>-566420</wp:posOffset>
-                </wp:positionH>
-                <wp:positionV relativeFrom="paragraph">
-                  <wp:posOffset>4897120</wp:posOffset>
-                </wp:positionV>
-                <wp:extent cx="6881495" cy="635"/>
-                <wp:effectExtent l="0" t="0" r="1905" b="12065"/>
-                <wp:wrapTopAndBottom/>
-                <wp:docPr id="15" name="Text Box 15"/>
-                <wp:cNvGraphicFramePr/>
-                <a:graphic xmlns:a="http://schemas.openxmlformats.org/drawingml/2006/main">
-                  <a:graphicData uri="http://schemas.microsoft.com/office/word/2010/wordprocessingShape">
-                    <wps:wsp>
-                      <wps:cNvSpPr txBox="1"/>
-                      <wps:spPr>
-                        <a:xfrm>
-                          <a:off x="0" y="0"/>
-                          <a:ext cx="6881495" cy="635"/>
-                        </a:xfrm>
-                        <a:prstGeom prst="rect">
-                          <a:avLst/>
-                        </a:prstGeom>
-                        <a:solidFill>
-                          <a:prstClr val="white"/>
-                        </a:solidFill>
-                        <a:ln>
-                          <a:noFill/>
-                        </a:ln>
-                      </wps:spPr>
-                      <wps:txbx>
-                        <w:txbxContent>
-                          <w:p>
-                            <w:pPr>
-                              <w:pStyle w:val="Caption"/>
-                              <w:rPr>
-                                <w:noProof/>
-                                <w:sz w:val="20"/>
-                                <w:szCs w:val="22"/>
-                              </w:rPr>
-                            </w:pPr>
-                            <w:bookmarkStart w:id="18" w:name="_Ref104012106"/>
-                            <w:r>
-                              <w:t xml:space="preserve">Figuur </w:t>
-                            </w:r>
-                            <w:fldSimple w:instr=" SEQ Figuur \* ARABIC ">
-                              <w:r>
-                                <w:rPr>
-                                  <w:noProof/>
-                                </w:rPr>
-                                <w:t>3</w:t>
-                              </w:r>
-                            </w:fldSimple>
-                            <w:r>
-                              <w:t>: Django platform pagina structuur</w:t>
-                            </w:r>
-                            <w:bookmarkEnd w:id="18"/>
-                          </w:p>
-                        </w:txbxContent>
-                      </wps:txbx>
-                      <wps:bodyPr rot="0" spcFirstLastPara="0" vertOverflow="overflow" horzOverflow="overflow" vert="horz" wrap="square" lIns="0" tIns="0" rIns="0" bIns="0" numCol="1" spcCol="0" rtlCol="0" fromWordArt="0" anchor="t" anchorCtr="0" forceAA="0" compatLnSpc="1">
-                        <a:prstTxWarp prst="textNoShape">
-                          <a:avLst/>
-                        </a:prstTxWarp>
-                        <a:spAutoFit/>
-                      </wps:bodyPr>
-                    </wps:wsp>
-                  </a:graphicData>
-                </a:graphic>
-              </wp:anchor>
-            </w:drawing>
-          </mc:Choice>
-          <mc:Fallback>
-            <w:pict>
-              <v:shapetype w14:anchorId="781C2154" id="_x0000_t202" coordsize="21600,21600" o:spt="202" path="m,l,21600r21600,l21600,xe">
-                <v:stroke joinstyle="miter"/>
-                <v:path gradientshapeok="t" o:connecttype="rect"/>
-              </v:shapetype>
-              <v:shape id="Text Box 15" o:spid="_x0000_s1032" type="#_x0000_t202" style="position:absolute;left:0;text-align:left;margin-left:-44.6pt;margin-top:385.6pt;width:541.85pt;height:.05pt;z-index:251816960;visibility:visible;mso-wrap-style:square;mso-wrap-distance-left:9pt;mso-wrap-distance-top:0;mso-wrap-distance-right:9pt;mso-wrap-distance-bottom:0;mso-position-horizontal:absolute;mso-position-horizontal-relative:text;mso-position-vertical:absolute;mso-position-vertical-relative:text;v-text-anchor:top" o:gfxdata="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" stroked="f">
-                <v:textbox style="mso-fit-shape-to-text:t" inset="0,0,0,0">
-                  <w:txbxContent>
-                    <w:p>
-                      <w:pPr>
-                        <w:pStyle w:val="Caption"/>
-                        <w:rPr>
-                          <w:noProof/>
-                          <w:sz w:val="20"/>
-                          <w:szCs w:val="22"/>
-                        </w:rPr>
-                      </w:pPr>
-                      <w:bookmarkStart w:id="19" w:name="_Ref104012106"/>
-                      <w:r>
-                        <w:t xml:space="preserve">Figuur </w:t>
-                      </w:r>
-                      <w:fldSimple w:instr=" SEQ Figuur \* ARABIC ">
-                        <w:r>
-                          <w:rPr>
-                            <w:noProof/>
-                          </w:rPr>
-                          <w:t>3</w:t>
-                        </w:r>
-                      </w:fldSimple>
-                      <w:r>
-                        <w:t>: Django platform pagina structuur</w:t>
-                      </w:r>
-                      <w:bookmarkEnd w:id="19"/>
-                    </w:p>
-                  </w:txbxContent>
-                </v:textbox>
-                <w10:wrap type="topAndBottom"/>
-              </v:shape>
-            </w:pict>
-          </mc:Fallback>
-        </mc:AlternateContent>
-      </w:r>
-      <w:r>
-        <w:rPr>
-          <w:noProof/>
-        </w:rPr>
         <w:drawing>
-          <wp:anchor distT="0" distB="0" distL="114300" distR="114300" simplePos="0" relativeHeight="251814912" behindDoc="0" locked="0" layoutInCell="1" allowOverlap="1" wp14:anchorId="33DCE62D" wp14:editId="3C7CDAA3">
+          <wp:anchor distT="0" distB="0" distL="114300" distR="114300" simplePos="0" relativeHeight="251815936" behindDoc="0" locked="0" layoutInCell="1" allowOverlap="1" wp14:anchorId="2E6103BF" wp14:editId="5BF741E0">
             <wp:simplePos x="0" y="0"/>
             <wp:positionH relativeFrom="column">
-              <wp:posOffset>-566420</wp:posOffset>
+              <wp:posOffset>-549910</wp:posOffset>
             </wp:positionH>
             <wp:positionV relativeFrom="paragraph">
-              <wp:posOffset>315595</wp:posOffset>
+              <wp:posOffset>468</wp:posOffset>
             </wp:positionV>
             <wp:extent cx="6881495" cy="4524375"/>
             <wp:effectExtent l="0" t="0" r="1905" b="0"/>
@@ -9404,15 +9289,262 @@
           </wp:anchor>
         </w:drawing>
       </w:r>
-    </w:p>
+      <w:r>
+        <w:rPr>
+          <w:noProof/>
+        </w:rPr>
+        <mc:AlternateContent>
+          <mc:Choice Requires="wps">
+            <w:drawing>
+              <wp:anchor distT="0" distB="0" distL="114300" distR="114300" simplePos="0" relativeHeight="251816960" behindDoc="0" locked="0" layoutInCell="1" allowOverlap="1" wp14:anchorId="6362C213" wp14:editId="15A4F85C">
+                <wp:simplePos x="0" y="0"/>
+                <wp:positionH relativeFrom="column">
+                  <wp:posOffset>-550545</wp:posOffset>
+                </wp:positionH>
+                <wp:positionV relativeFrom="paragraph">
+                  <wp:posOffset>4532796</wp:posOffset>
+                </wp:positionV>
+                <wp:extent cx="6881495" cy="635"/>
+                <wp:effectExtent l="0" t="0" r="1905" b="12065"/>
+                <wp:wrapTopAndBottom/>
+                <wp:docPr id="15" name="Text Box 15"/>
+                <wp:cNvGraphicFramePr/>
+                <a:graphic xmlns:a="http://schemas.openxmlformats.org/drawingml/2006/main">
+                  <a:graphicData uri="http://schemas.microsoft.com/office/word/2010/wordprocessingShape">
+                    <wps:wsp>
+                      <wps:cNvSpPr txBox="1"/>
+                      <wps:spPr>
+                        <a:xfrm>
+                          <a:off x="0" y="0"/>
+                          <a:ext cx="6881495" cy="635"/>
+                        </a:xfrm>
+                        <a:prstGeom prst="rect">
+                          <a:avLst/>
+                        </a:prstGeom>
+                        <a:solidFill>
+                          <a:prstClr val="white"/>
+                        </a:solidFill>
+                        <a:ln>
+                          <a:noFill/>
+                        </a:ln>
+                      </wps:spPr>
+                      <wps:txbx>
+                        <w:txbxContent>
+                          <w:p>
+                            <w:pPr>
+                              <w:pStyle w:val="Caption"/>
+                              <w:rPr>
+                                <w:noProof/>
+                                <w:sz w:val="20"/>
+                                <w:szCs w:val="22"/>
+                              </w:rPr>
+                            </w:pPr>
+                            <w:bookmarkStart w:id="26" w:name="_Ref104012106"/>
+                            <w:r>
+                              <w:t xml:space="preserve">Figuur </w:t>
+                            </w:r>
+                            <w:r>
+                              <w:fldChar w:fldCharType="begin"/>
+                            </w:r>
+                            <w:r>
+                              <w:instrText xml:space="preserve"> SEQ Figuur \* ARABIC </w:instrText>
+                            </w:r>
+                            <w:r>
+                              <w:fldChar w:fldCharType="separate"/>
+                            </w:r>
+                            <w:r>
+                              <w:rPr>
+                                <w:noProof/>
+                              </w:rPr>
+                              <w:t>3</w:t>
+                            </w:r>
+                            <w:r>
+                              <w:rPr>
+                                <w:noProof/>
+                              </w:rPr>
+                              <w:fldChar w:fldCharType="end"/>
+                            </w:r>
+                            <w:r>
+                              <w:t>: Django platform pagina structuur</w:t>
+                            </w:r>
+                            <w:bookmarkEnd w:id="26"/>
+                          </w:p>
+                        </w:txbxContent>
+                      </wps:txbx>
+                      <wps:bodyPr rot="0" spcFirstLastPara="0" vertOverflow="overflow" horzOverflow="overflow" vert="horz" wrap="square" lIns="0" tIns="0" rIns="0" bIns="0" numCol="1" spcCol="0" rtlCol="0" fromWordArt="0" anchor="t" anchorCtr="0" forceAA="0" compatLnSpc="1">
+                        <a:prstTxWarp prst="textNoShape">
+                          <a:avLst/>
+                        </a:prstTxWarp>
+                        <a:spAutoFit/>
+                      </wps:bodyPr>
+                    </wps:wsp>
+                  </a:graphicData>
+                </a:graphic>
+              </wp:anchor>
+            </w:drawing>
+          </mc:Choice>
+          <mc:Fallback>
+            <w:pict>
+              <v:shape w14:anchorId="6362C213" id="Text Box 15" o:spid="_x0000_s1032" type="#_x0000_t202" style="position:absolute;margin-left:-43.35pt;margin-top:356.9pt;width:541.85pt;height:.05pt;z-index:251816960;visibility:visible;mso-wrap-style:square;mso-wrap-distance-left:9pt;mso-wrap-distance-top:0;mso-wrap-distance-right:9pt;mso-wrap-distance-bottom:0;mso-position-horizontal:absolute;mso-position-horizontal-relative:text;mso-position-vertical:absolute;mso-position-vertical-relative:text;v-text-anchor:top" o:gfxdata="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" stroked="f">
+                <v:textbox style="mso-fit-shape-to-text:t" inset="0,0,0,0">
+                  <w:txbxContent>
+                    <w:p>
+                      <w:pPr>
+                        <w:pStyle w:val="Caption"/>
+                        <w:rPr>
+                          <w:noProof/>
+                          <w:sz w:val="20"/>
+                          <w:szCs w:val="22"/>
+                        </w:rPr>
+                      </w:pPr>
+                      <w:bookmarkStart w:id="27" w:name="_Ref104012106"/>
+                      <w:r>
+                        <w:t xml:space="preserve">Figuur </w:t>
+                      </w:r>
+                      <w:r>
+                        <w:fldChar w:fldCharType="begin"/>
+                      </w:r>
+                      <w:r>
+                        <w:instrText xml:space="preserve"> SEQ Figuur \* ARABIC </w:instrText>
+                      </w:r>
+                      <w:r>
+                        <w:fldChar w:fldCharType="separate"/>
+                      </w:r>
+                      <w:r>
+                        <w:rPr>
+                          <w:noProof/>
+                        </w:rPr>
+                        <w:t>3</w:t>
+                      </w:r>
+                      <w:r>
+                        <w:rPr>
+                          <w:noProof/>
+                        </w:rPr>
+                        <w:fldChar w:fldCharType="end"/>
+                      </w:r>
+                      <w:r>
+                        <w:t>: Django platform pagina structuur</w:t>
+                      </w:r>
+                      <w:bookmarkEnd w:id="27"/>
+                    </w:p>
+                  </w:txbxContent>
+                </v:textbox>
+                <w10:wrap type="topAndBottom"/>
+              </v:shape>
+            </w:pict>
+          </mc:Fallback>
+        </mc:AlternateContent>
+      </w:r>
+    </w:p>
+    <w:p>
+      <w:r>
+        <w:t>Ook op de firewall configuratie pagina kan de gebruiker een back-upconfiguratie van de gekozen firewall(s) opvragen. Hierbij worden de op dat moment actieve firewall configuraties opgevraagd, en terug opgeslagen op de server van het platform. Indien er reeds een back-up is gecreëerd van een specifieke firewall zal deze worden overschreven. Opnieuw, om de gebruiker op de hoogte te brengen of de back-up succesvol is aangemaakt, wordt er terug een succes status bijgehouden en weergegeven.</w:t>
+      </w:r>
+    </w:p>
+    <w:p>
+      <w:r>
+        <w:t>Soms is het mogelijk dat een firewall moet her-labeld/verplaatst worden naar een andere site. Daarom is er de mogelijkheid om firewall hostnamen en adres objecten aan te passen. Een hostnaam kan rechtstreeks worden aangepast op de interface van het platform. Adres objecten daarin tegen moeten terug worden voorzien aan de hand van een CSV/Excel bestand. Dit bestand wordt geüpload en opgeslagen op de server van het platform. De gedefinieerde waarden worden uit het Csv-bestand opgehaald en omgevormd in een JSON bestand zo dat het via een API-call of alternatief kan worden geüpload naar de firewall. Na een hostnaam of adres object update, krijgt de gebruiker opnieuw een succes status melding. Op die manier weet de gebruiker met zekerheid dat de aanpassing is doorgevoerd.</w:t>
+      </w:r>
+    </w:p>
+    <w:p/>
+    <w:p/>
+    <w:p/>
+    <w:p>
+      <w:r>
+        <w:lastRenderedPageBreak/>
+        <w:t xml:space="preserve">Wanneer een firewall voor het eest wordt geconfigureerd en toegevoegd aan het platform moet de engineer zeker zijn dat het aparaat operationeel is, daarom is er een </w:t>
+      </w:r>
+      <w:r>
+        <w:t xml:space="preserve">pagina voorzien waar dit kan worden gecontroleerd. Op de “operational” pagina wordt er een overzicht gecreerd van de actief en inactieve firewalls. </w:t>
+      </w:r>
+      <w:r>
+        <w:t>De staat van een firewall wordt bepaald afhandekelijk van een ping (</w:t>
+      </w:r>
+      <w:r>
+        <w:t>ICMP protocol). Wanneer er een antwoord is op de ping zal op het platform worden weergegeven dat het toestel actief, ook wanneer geen ractie is op de verzonden ping zal er inactief worden weergegeven.</w:t>
+      </w:r>
+      <w:r>
+        <w:t xml:space="preserve"> </w:t>
+      </w:r>
+      <w:r>
+        <w:t>Een firewall dat op inactief staat kan twee dingen betekenen;</w:t>
+      </w:r>
+    </w:p>
+    <w:p>
+      <w:pPr>
+        <w:pStyle w:val="ListParagraph"/>
+        <w:numPr>
+          <w:ilvl w:val="0"/>
+          <w:numId w:val="49"/>
+        </w:numPr>
+      </w:pPr>
+      <w:r>
+        <w:t>De firewall is net toegevoegd en dus nog niet getest</w:t>
+      </w:r>
+    </w:p>
+    <w:p>
+      <w:pPr>
+        <w:pStyle w:val="ListParagraph"/>
+        <w:numPr>
+          <w:ilvl w:val="0"/>
+          <w:numId w:val="49"/>
+        </w:numPr>
+      </w:pPr>
+      <w:r>
+        <w:t>De firewall heeft mogelijks een fout en kan niet (meer) worden getest</w:t>
+      </w:r>
+    </w:p>
+    <w:p>
+      <w:r>
+        <w:t xml:space="preserve">Wanneer een test wordt uitgevoerd </w:t>
+      </w:r>
+      <w:r>
+        <w:t xml:space="preserve">krijgt de gerbuiker een melding van de interface die aangeeft of de ping is uitgestuurd of niet. Als dan de status van die specifieke firewall op inactief staat, en zijn status niet update weet de engineer dat het toestel moet worden gecontroleerd op configuratie fouten of andere </w:t>
+      </w:r>
+      <w:r>
+        <w:t>oorzaken</w:t>
+      </w:r>
+      <w:r>
+        <w:t>.</w:t>
+      </w:r>
+      <w:r>
+        <w:t xml:space="preserve"> </w:t>
+      </w:r>
+      <w:r>
+        <w:br/>
+      </w:r>
+      <w:r>
+        <w:br/>
+      </w:r>
+    </w:p>
+    <w:p/>
+    <w:p>
+      <w:r>
+        <w:t>logica zichtbaar, met daarbij de minimumpagina’s die gebruikers kunnen zien op het platform afhankelijk van welke soort rol een gebruiker heeft. Daarnaast zal het schema ook worden gebruikt om de volledige projectstructuur op te stellen en te rangschikken op de Django server. Zo zal de flowchart later ook worden gebruik als basis om logische SQL-relaties te op te bouwen in het Django framework. Deze relaties zullen definiëren welke componenten iets met elkaar gemeen hebben alsook hoe data kan vloeien om uiteindelijk overzichtelijk weer te geven aan de eindgebruiker.</w:t>
+      </w:r>
+    </w:p>
+    <w:p/>
+    <w:p/>
+    <w:p/>
+    <w:p/>
+    <w:p/>
+    <w:p/>
+    <w:p/>
+    <w:p/>
+    <w:p/>
+    <w:p/>
+    <w:p/>
+    <w:p/>
+    <w:p/>
     <w:p/>
     <w:p/>
     <w:p>
       <w:pPr>
         <w:pStyle w:val="Heading2"/>
       </w:pPr>
-      <w:bookmarkStart w:id="20" w:name="_Toc103875997"/>
-      <w:r>
+      <w:bookmarkStart w:id="28" w:name="_Toc104019028"/>
+      <w:r>
+        <w:lastRenderedPageBreak/>
         <w:t>3</w:t>
       </w:r>
       <w:r>
@@ -9421,7 +9553,7 @@
       <w:r>
         <w:t>Netwerk structuur</w:t>
       </w:r>
-      <w:bookmarkEnd w:id="20"/>
+      <w:bookmarkEnd w:id="28"/>
     </w:p>
     <w:p>
       <w:r>
@@ -9646,10 +9778,10 @@
                                 <w:sz w:val="20"/>
                               </w:rPr>
                             </w:pPr>
-                            <w:bookmarkStart w:id="21" w:name="_Ref99127388"/>
-                            <w:bookmarkStart w:id="22" w:name="_Ref100751814"/>
-                            <w:bookmarkStart w:id="23" w:name="_Ref100751826"/>
-                            <w:bookmarkStart w:id="24" w:name="_Toc103865257"/>
+                            <w:bookmarkStart w:id="29" w:name="_Ref99127388"/>
+                            <w:bookmarkStart w:id="30" w:name="_Ref100751814"/>
+                            <w:bookmarkStart w:id="31" w:name="_Ref100751826"/>
+                            <w:bookmarkStart w:id="32" w:name="_Toc103865257"/>
                             <w:r>
                               <w:t xml:space="preserve">Figuur </w:t>
                             </w:r>
@@ -9674,13 +9806,13 @@
                               </w:rPr>
                               <w:fldChar w:fldCharType="end"/>
                             </w:r>
-                            <w:bookmarkEnd w:id="21"/>
+                            <w:bookmarkEnd w:id="29"/>
                             <w:r>
                               <w:t>: Connectie relatie diagram</w:t>
                             </w:r>
-                            <w:bookmarkEnd w:id="22"/>
-                            <w:bookmarkEnd w:id="23"/>
-                            <w:bookmarkEnd w:id="24"/>
+                            <w:bookmarkEnd w:id="30"/>
+                            <w:bookmarkEnd w:id="31"/>
+                            <w:bookmarkEnd w:id="32"/>
                           </w:p>
                         </w:txbxContent>
                       </wps:txbx>
@@ -9712,28 +9844,41 @@
                           <w:sz w:val="20"/>
                         </w:rPr>
                       </w:pPr>
-                      <w:bookmarkStart w:id="30" w:name="_Ref99127388"/>
-                      <w:bookmarkStart w:id="31" w:name="_Ref100751814"/>
-                      <w:bookmarkStart w:id="32" w:name="_Ref100751826"/>
-                      <w:bookmarkStart w:id="33" w:name="_Toc103865257"/>
+                      <w:bookmarkStart w:id="33" w:name="_Ref99127388"/>
+                      <w:bookmarkStart w:id="34" w:name="_Ref100751814"/>
+                      <w:bookmarkStart w:id="35" w:name="_Ref100751826"/>
+                      <w:bookmarkStart w:id="36" w:name="_Toc103865257"/>
                       <w:r>
                         <w:t xml:space="preserve">Figuur </w:t>
                       </w:r>
-                      <w:fldSimple w:instr=" SEQ Figuur \* ARABIC ">
-                        <w:r>
-                          <w:rPr>
-                            <w:noProof/>
-                          </w:rPr>
-                          <w:t>4</w:t>
-                        </w:r>
-                      </w:fldSimple>
-                      <w:bookmarkEnd w:id="30"/>
+                      <w:r>
+                        <w:fldChar w:fldCharType="begin"/>
+                      </w:r>
+                      <w:r>
+                        <w:instrText xml:space="preserve"> SEQ Figuur \* ARABIC </w:instrText>
+                      </w:r>
+                      <w:r>
+                        <w:fldChar w:fldCharType="separate"/>
+                      </w:r>
+                      <w:r>
+                        <w:rPr>
+                          <w:noProof/>
+                        </w:rPr>
+                        <w:t>4</w:t>
+                      </w:r>
+                      <w:r>
+                        <w:rPr>
+                          <w:noProof/>
+                        </w:rPr>
+                        <w:fldChar w:fldCharType="end"/>
+                      </w:r>
+                      <w:bookmarkEnd w:id="33"/>
                       <w:r>
                         <w:t>: Connectie relatie diagram</w:t>
                       </w:r>
-                      <w:bookmarkEnd w:id="31"/>
-                      <w:bookmarkEnd w:id="32"/>
-                      <w:bookmarkEnd w:id="33"/>
+                      <w:bookmarkEnd w:id="34"/>
+                      <w:bookmarkEnd w:id="35"/>
+                      <w:bookmarkEnd w:id="36"/>
                     </w:p>
                   </w:txbxContent>
                 </v:textbox>
@@ -9749,7 +9894,7 @@
         <w:pStyle w:val="Heading2"/>
         <w:ind w:firstLine="708"/>
       </w:pPr>
-      <w:bookmarkStart w:id="25" w:name="_Toc103875998"/>
+      <w:bookmarkStart w:id="37" w:name="_Toc104019029"/>
       <w:r>
         <w:lastRenderedPageBreak/>
         <w:t>3</w:t>
@@ -9763,7 +9908,7 @@
       <w:r>
         <w:t>Netwerk diagram</w:t>
       </w:r>
-      <w:bookmarkEnd w:id="25"/>
+      <w:bookmarkEnd w:id="37"/>
     </w:p>
     <w:p>
       <w:r>
@@ -9814,9 +9959,9 @@
                                 <w:sz w:val="20"/>
                               </w:rPr>
                             </w:pPr>
-                            <w:bookmarkStart w:id="26" w:name="_Ref99127370"/>
-                            <w:bookmarkStart w:id="27" w:name="_Ref100751803"/>
-                            <w:bookmarkStart w:id="28" w:name="_Toc103865258"/>
+                            <w:bookmarkStart w:id="38" w:name="_Ref99127370"/>
+                            <w:bookmarkStart w:id="39" w:name="_Ref100751803"/>
+                            <w:bookmarkStart w:id="40" w:name="_Toc103865258"/>
                             <w:r>
                               <w:t xml:space="preserve">Figuur </w:t>
                             </w:r>
@@ -9841,12 +9986,12 @@
                               </w:rPr>
                               <w:fldChar w:fldCharType="end"/>
                             </w:r>
-                            <w:bookmarkEnd w:id="26"/>
+                            <w:bookmarkEnd w:id="38"/>
                             <w:r>
                               <w:t>: Netwerk/hosting diagram</w:t>
                             </w:r>
-                            <w:bookmarkEnd w:id="27"/>
-                            <w:bookmarkEnd w:id="28"/>
+                            <w:bookmarkEnd w:id="39"/>
+                            <w:bookmarkEnd w:id="40"/>
                           </w:p>
                         </w:txbxContent>
                       </wps:txbx>
@@ -9874,26 +10019,39 @@
                           <w:sz w:val="20"/>
                         </w:rPr>
                       </w:pPr>
-                      <w:bookmarkStart w:id="38" w:name="_Ref99127370"/>
-                      <w:bookmarkStart w:id="39" w:name="_Ref100751803"/>
-                      <w:bookmarkStart w:id="40" w:name="_Toc103865258"/>
+                      <w:bookmarkStart w:id="41" w:name="_Ref99127370"/>
+                      <w:bookmarkStart w:id="42" w:name="_Ref100751803"/>
+                      <w:bookmarkStart w:id="43" w:name="_Toc103865258"/>
                       <w:r>
                         <w:t xml:space="preserve">Figuur </w:t>
                       </w:r>
-                      <w:fldSimple w:instr=" SEQ Figuur \* ARABIC ">
-                        <w:r>
-                          <w:rPr>
-                            <w:noProof/>
-                          </w:rPr>
-                          <w:t>5</w:t>
-                        </w:r>
-                      </w:fldSimple>
-                      <w:bookmarkEnd w:id="38"/>
+                      <w:r>
+                        <w:fldChar w:fldCharType="begin"/>
+                      </w:r>
+                      <w:r>
+                        <w:instrText xml:space="preserve"> SEQ Figuur \* ARABIC </w:instrText>
+                      </w:r>
+                      <w:r>
+                        <w:fldChar w:fldCharType="separate"/>
+                      </w:r>
+                      <w:r>
+                        <w:rPr>
+                          <w:noProof/>
+                        </w:rPr>
+                        <w:t>5</w:t>
+                      </w:r>
+                      <w:r>
+                        <w:rPr>
+                          <w:noProof/>
+                        </w:rPr>
+                        <w:fldChar w:fldCharType="end"/>
+                      </w:r>
+                      <w:bookmarkEnd w:id="41"/>
                       <w:r>
                         <w:t>: Netwerk/hosting diagram</w:t>
                       </w:r>
-                      <w:bookmarkEnd w:id="39"/>
-                      <w:bookmarkEnd w:id="40"/>
+                      <w:bookmarkEnd w:id="42"/>
+                      <w:bookmarkEnd w:id="43"/>
                     </w:p>
                   </w:txbxContent>
                 </v:textbox>
@@ -10128,7 +10286,7 @@
       <w:pPr>
         <w:pStyle w:val="Heading1"/>
       </w:pPr>
-      <w:bookmarkStart w:id="29" w:name="_Toc103875999"/>
+      <w:bookmarkStart w:id="44" w:name="_Toc104019030"/>
       <w:r>
         <w:lastRenderedPageBreak/>
         <w:t>4</w:t>
@@ -10139,7 +10297,7 @@
       <w:r>
         <w:t>Framework</w:t>
       </w:r>
-      <w:bookmarkEnd w:id="29"/>
+      <w:bookmarkEnd w:id="44"/>
     </w:p>
     <w:p>
       <w:r>
@@ -10276,7 +10434,7 @@
         <w:pStyle w:val="Heading2"/>
         <w:ind w:firstLine="360"/>
       </w:pPr>
-      <w:bookmarkStart w:id="30" w:name="_Toc103876000"/>
+      <w:bookmarkStart w:id="45" w:name="_Toc104019031"/>
       <w:r>
         <w:t>4</w:t>
       </w:r>
@@ -10289,7 +10447,7 @@
       <w:r>
         <w:t xml:space="preserve"> Django geschiedenis</w:t>
       </w:r>
-      <w:bookmarkEnd w:id="30"/>
+      <w:bookmarkEnd w:id="45"/>
     </w:p>
     <w:p>
       <w:r>
@@ -10433,7 +10591,7 @@
                                 <w:sz w:val="20"/>
                               </w:rPr>
                             </w:pPr>
-                            <w:bookmarkStart w:id="31" w:name="_Toc103865259"/>
+                            <w:bookmarkStart w:id="46" w:name="_Toc103865259"/>
                             <w:r>
                               <w:t xml:space="preserve">Figuur </w:t>
                             </w:r>
@@ -10441,10 +10599,7 @@
                               <w:fldChar w:fldCharType="begin"/>
                             </w:r>
                             <w:r>
-                              <w:instrText xml:space="preserve"> SEQ Figuur </w:instrText>
-                            </w:r>
-                            <w:r>
-                              <w:instrText xml:space="preserve">\* ARABIC </w:instrText>
+                              <w:instrText xml:space="preserve"> SEQ Figuur \* ARABIC </w:instrText>
                             </w:r>
                             <w:r>
                               <w:fldChar w:fldCharType="separate"/>
@@ -10497,7 +10652,7 @@
                                 </w:r>
                               </w:sdtContent>
                             </w:sdt>
-                            <w:bookmarkEnd w:id="31"/>
+                            <w:bookmarkEnd w:id="46"/>
                           </w:p>
                         </w:txbxContent>
                       </wps:txbx>
@@ -10526,18 +10681,31 @@
                           <w:sz w:val="20"/>
                         </w:rPr>
                       </w:pPr>
-                      <w:bookmarkStart w:id="44" w:name="_Toc103865259"/>
+                      <w:bookmarkStart w:id="47" w:name="_Toc103865259"/>
                       <w:r>
                         <w:t xml:space="preserve">Figuur </w:t>
                       </w:r>
-                      <w:fldSimple w:instr=" SEQ Figuur \* ARABIC ">
-                        <w:r>
-                          <w:rPr>
-                            <w:noProof/>
-                          </w:rPr>
-                          <w:t>6</w:t>
-                        </w:r>
-                      </w:fldSimple>
+                      <w:r>
+                        <w:fldChar w:fldCharType="begin"/>
+                      </w:r>
+                      <w:r>
+                        <w:instrText xml:space="preserve"> SEQ Figuur \* ARABIC </w:instrText>
+                      </w:r>
+                      <w:r>
+                        <w:fldChar w:fldCharType="separate"/>
+                      </w:r>
+                      <w:r>
+                        <w:rPr>
+                          <w:noProof/>
+                        </w:rPr>
+                        <w:t>6</w:t>
+                      </w:r>
+                      <w:r>
+                        <w:rPr>
+                          <w:noProof/>
+                        </w:rPr>
+                        <w:fldChar w:fldCharType="end"/>
+                      </w:r>
                       <w:r>
                         <w:t>: Django tijdlijn</w:t>
                       </w:r>
@@ -10574,7 +10742,7 @@
                           </w:r>
                         </w:sdtContent>
                       </w:sdt>
-                      <w:bookmarkEnd w:id="44"/>
+                      <w:bookmarkEnd w:id="47"/>
                     </w:p>
                   </w:txbxContent>
                 </v:textbox>
@@ -10663,7 +10831,7 @@
         <w:pStyle w:val="Heading2"/>
         <w:ind w:firstLine="360"/>
       </w:pPr>
-      <w:bookmarkStart w:id="32" w:name="_Toc103876001"/>
+      <w:bookmarkStart w:id="48" w:name="_Toc104019032"/>
       <w:r>
         <w:lastRenderedPageBreak/>
         <w:t>4</w:t>
@@ -10677,7 +10845,7 @@
       <w:r>
         <w:t>Django framework</w:t>
       </w:r>
-      <w:bookmarkEnd w:id="32"/>
+      <w:bookmarkEnd w:id="48"/>
     </w:p>
     <w:p>
       <w:r>
@@ -10933,7 +11101,7 @@
                                 <w:szCs w:val="22"/>
                               </w:rPr>
                             </w:pPr>
-                            <w:bookmarkStart w:id="33" w:name="_Toc103865260"/>
+                            <w:bookmarkStart w:id="49" w:name="_Toc103865260"/>
                             <w:r>
                               <w:t xml:space="preserve">Figuur </w:t>
                             </w:r>
@@ -10994,7 +11162,7 @@
                                 </w:r>
                               </w:sdtContent>
                             </w:sdt>
-                            <w:bookmarkEnd w:id="33"/>
+                            <w:bookmarkEnd w:id="49"/>
                           </w:p>
                         </w:txbxContent>
                       </wps:txbx>
@@ -11023,18 +11191,31 @@
                           <w:szCs w:val="22"/>
                         </w:rPr>
                       </w:pPr>
-                      <w:bookmarkStart w:id="47" w:name="_Toc103865260"/>
+                      <w:bookmarkStart w:id="50" w:name="_Toc103865260"/>
                       <w:r>
                         <w:t xml:space="preserve">Figuur </w:t>
                       </w:r>
-                      <w:fldSimple w:instr=" SEQ Figuur \* ARABIC ">
-                        <w:r>
-                          <w:rPr>
-                            <w:noProof/>
-                          </w:rPr>
-                          <w:t>7</w:t>
-                        </w:r>
-                      </w:fldSimple>
+                      <w:r>
+                        <w:fldChar w:fldCharType="begin"/>
+                      </w:r>
+                      <w:r>
+                        <w:instrText xml:space="preserve"> SEQ Figuur \* ARABIC </w:instrText>
+                      </w:r>
+                      <w:r>
+                        <w:fldChar w:fldCharType="separate"/>
+                      </w:r>
+                      <w:r>
+                        <w:rPr>
+                          <w:noProof/>
+                        </w:rPr>
+                        <w:t>7</w:t>
+                      </w:r>
+                      <w:r>
+                        <w:rPr>
+                          <w:noProof/>
+                        </w:rPr>
+                        <w:fldChar w:fldCharType="end"/>
+                      </w:r>
                       <w:r>
                         <w:t>: Django MVT werking</w:t>
                       </w:r>
@@ -11071,7 +11252,7 @@
                           </w:r>
                         </w:sdtContent>
                       </w:sdt>
-                      <w:bookmarkEnd w:id="47"/>
+                      <w:bookmarkEnd w:id="50"/>
                     </w:p>
                   </w:txbxContent>
                 </v:textbox>
@@ -11707,7 +11888,7 @@
       <w:pPr>
         <w:pStyle w:val="Heading3"/>
       </w:pPr>
-      <w:bookmarkStart w:id="34" w:name="_Toc103876002"/>
+      <w:bookmarkStart w:id="51" w:name="_Toc104019033"/>
       <w:r>
         <w:t>3.3.2</w:t>
       </w:r>
@@ -11717,7 +11898,7 @@
       <w:r>
         <w:t>Conclusie framework verschillen</w:t>
       </w:r>
-      <w:bookmarkEnd w:id="34"/>
+      <w:bookmarkEnd w:id="51"/>
     </w:p>
     <w:p>
       <w:pPr>
@@ -12179,7 +12360,7 @@
       <w:pPr>
         <w:pStyle w:val="Heading1"/>
       </w:pPr>
-      <w:bookmarkStart w:id="35" w:name="_Toc103876003"/>
+      <w:bookmarkStart w:id="52" w:name="_Toc104019034"/>
       <w:r>
         <w:t>5</w:t>
       </w:r>
@@ -12195,7 +12376,7 @@
       <w:r>
         <w:t>omgevingen</w:t>
       </w:r>
-      <w:bookmarkEnd w:id="35"/>
+      <w:bookmarkEnd w:id="52"/>
     </w:p>
     <w:p>
       <w:r>
@@ -12247,9 +12428,9 @@
                                 <w:sz w:val="20"/>
                               </w:rPr>
                             </w:pPr>
-                            <w:bookmarkStart w:id="36" w:name="_Ref103418716"/>
-                            <w:bookmarkStart w:id="37" w:name="_Ref103419282"/>
-                            <w:bookmarkStart w:id="38" w:name="_Toc103865261"/>
+                            <w:bookmarkStart w:id="53" w:name="_Ref103418716"/>
+                            <w:bookmarkStart w:id="54" w:name="_Ref103419282"/>
+                            <w:bookmarkStart w:id="55" w:name="_Toc103865261"/>
                             <w:r>
                               <w:t xml:space="preserve">Figuur </w:t>
                             </w:r>
@@ -12283,7 +12464,7 @@
                             <w:r>
                               <w:t xml:space="preserve"> visueel voorbeeld</w:t>
                             </w:r>
-                            <w:bookmarkEnd w:id="36"/>
+                            <w:bookmarkEnd w:id="53"/>
                             <w:sdt>
                               <w:sdtPr>
                                 <w:id w:val="-1622064408"/>
@@ -12317,8 +12498,8 @@
                                 </w:r>
                               </w:sdtContent>
                             </w:sdt>
-                            <w:bookmarkEnd w:id="37"/>
-                            <w:bookmarkEnd w:id="38"/>
+                            <w:bookmarkEnd w:id="54"/>
+                            <w:bookmarkEnd w:id="55"/>
                           </w:p>
                         </w:txbxContent>
                       </wps:txbx>
@@ -12347,20 +12528,33 @@
                           <w:sz w:val="20"/>
                         </w:rPr>
                       </w:pPr>
-                      <w:bookmarkStart w:id="53" w:name="_Ref103418716"/>
-                      <w:bookmarkStart w:id="54" w:name="_Ref103419282"/>
-                      <w:bookmarkStart w:id="55" w:name="_Toc103865261"/>
+                      <w:bookmarkStart w:id="56" w:name="_Ref103418716"/>
+                      <w:bookmarkStart w:id="57" w:name="_Ref103419282"/>
+                      <w:bookmarkStart w:id="58" w:name="_Toc103865261"/>
                       <w:r>
                         <w:t xml:space="preserve">Figuur </w:t>
                       </w:r>
-                      <w:fldSimple w:instr=" SEQ Figuur \* ARABIC ">
-                        <w:r>
-                          <w:rPr>
-                            <w:noProof/>
-                          </w:rPr>
-                          <w:t>8</w:t>
-                        </w:r>
-                      </w:fldSimple>
+                      <w:r>
+                        <w:fldChar w:fldCharType="begin"/>
+                      </w:r>
+                      <w:r>
+                        <w:instrText xml:space="preserve"> SEQ Figuur \* ARABIC </w:instrText>
+                      </w:r>
+                      <w:r>
+                        <w:fldChar w:fldCharType="separate"/>
+                      </w:r>
+                      <w:r>
+                        <w:rPr>
+                          <w:noProof/>
+                        </w:rPr>
+                        <w:t>8</w:t>
+                      </w:r>
+                      <w:r>
+                        <w:rPr>
+                          <w:noProof/>
+                        </w:rPr>
+                        <w:fldChar w:fldCharType="end"/>
+                      </w:r>
                       <w:r>
                         <w:t>: Python v</w:t>
                       </w:r>
@@ -12370,7 +12564,7 @@
                       <w:r>
                         <w:t xml:space="preserve"> visueel voorbeeld</w:t>
                       </w:r>
-                      <w:bookmarkEnd w:id="53"/>
+                      <w:bookmarkEnd w:id="56"/>
                       <w:sdt>
                         <w:sdtPr>
                           <w:id w:val="-1622064408"/>
@@ -12404,8 +12598,8 @@
                           </w:r>
                         </w:sdtContent>
                       </w:sdt>
-                      <w:bookmarkEnd w:id="54"/>
-                      <w:bookmarkEnd w:id="55"/>
+                      <w:bookmarkEnd w:id="57"/>
+                      <w:bookmarkEnd w:id="58"/>
                     </w:p>
                   </w:txbxContent>
                 </v:textbox>
@@ -12666,7 +12860,7 @@
         <w:pStyle w:val="Heading2"/>
         <w:ind w:firstLine="708"/>
       </w:pPr>
-      <w:bookmarkStart w:id="39" w:name="_Toc103876004"/>
+      <w:bookmarkStart w:id="59" w:name="_Toc104019035"/>
       <w:r>
         <w:t>5</w:t>
       </w:r>
@@ -12682,7 +12876,7 @@
       <w:r>
         <w:t>virtuele omgevingen</w:t>
       </w:r>
-      <w:bookmarkEnd w:id="39"/>
+      <w:bookmarkEnd w:id="59"/>
     </w:p>
     <w:p>
       <w:r>
@@ -12873,8 +13067,8 @@
         <w:t>).</w:t>
       </w:r>
     </w:p>
-    <w:bookmarkStart w:id="40" w:name="_MON_1714131400"/>
-    <w:bookmarkEnd w:id="40"/>
+    <w:bookmarkStart w:id="60" w:name="_MON_1714131400"/>
+    <w:bookmarkEnd w:id="60"/>
     <w:p>
       <w:pPr>
         <w:jc w:val="center"/>
@@ -12883,7 +13077,7 @@
         <w:rPr>
           <w:noProof/>
         </w:rPr>
-        <w:object w:dxaOrig="9026" w:dyaOrig="10513" w14:anchorId="1F87E558">
+        <w:object w:dxaOrig="9026" w:dyaOrig="10513" w14:anchorId="6D361D06">
           <v:shapetype id="_x0000_t75" coordsize="21600,21600" o:spt="75" o:preferrelative="t" path="m@4@5l@4@11@9@11@9@5xe" filled="f" stroked="f">
             <v:stroke joinstyle="miter"/>
             <v:formulas>
@@ -12906,7 +13100,7 @@
           <v:shape id="_x0000_i1025" type="#_x0000_t75" alt="" style="width:231.95pt;height:270.2pt;mso-width-percent:0;mso-height-percent:0;mso-width-percent:0;mso-height-percent:0" o:ole="">
             <v:imagedata r:id="rId36" o:title=""/>
           </v:shape>
-          <o:OLEObject Type="Embed" ProgID="Word.OpenDocumentText.12" ShapeID="_x0000_i1025" DrawAspect="Content" ObjectID="_1714631105" r:id="rId37"/>
+          <o:OLEObject Type="Embed" ProgID="Word.OpenDocumentText.12" ShapeID="_x0000_i1025" DrawAspect="Content" ObjectID="_1714638332" r:id="rId37"/>
         </w:object>
       </w:r>
     </w:p>
@@ -12915,8 +13109,8 @@
         <w:pStyle w:val="Caption"/>
         <w:jc w:val="center"/>
       </w:pPr>
-      <w:bookmarkStart w:id="41" w:name="_Toc103519190"/>
-      <w:bookmarkStart w:id="42" w:name="_Ref103519205"/>
+      <w:bookmarkStart w:id="61" w:name="_Toc103519190"/>
+      <w:bookmarkStart w:id="62" w:name="_Ref103519205"/>
       <w:r>
         <w:t xml:space="preserve">Codefragment </w:t>
       </w:r>
@@ -12944,14 +13138,14 @@
       <w:r>
         <w:t>: Folder structuur virtuele omgeving</w:t>
       </w:r>
-      <w:bookmarkEnd w:id="41"/>
-      <w:bookmarkEnd w:id="42"/>
+      <w:bookmarkEnd w:id="61"/>
+      <w:bookmarkEnd w:id="62"/>
     </w:p>
     <w:p>
       <w:pPr>
         <w:pStyle w:val="Heading1"/>
       </w:pPr>
-      <w:bookmarkStart w:id="43" w:name="_Toc103876005"/>
+      <w:bookmarkStart w:id="63" w:name="_Toc104019036"/>
       <w:r>
         <w:t>6</w:t>
       </w:r>
@@ -12967,7 +13161,7 @@
       <w:r>
         <w:t>anager</w:t>
       </w:r>
-      <w:bookmarkEnd w:id="43"/>
+      <w:bookmarkEnd w:id="63"/>
     </w:p>
     <w:p>
       <w:r>
@@ -12979,16 +13173,16 @@
       <w:r>
         <w:t xml:space="preserve">platform gemaakt om gecentraliseerd en automatisch beheer te kunnen voorzien voor meerdere FortiGate toestellen. Het platform voorziet controle, segmentatie en algemeen consistente bescherming voor toestellen, applicaties en gebruikers. Dit platform werd </w:t>
       </w:r>
-      <w:commentRangeStart w:id="44"/>
+      <w:commentRangeStart w:id="64"/>
       <w:r>
         <w:t xml:space="preserve">gekozen </w:t>
       </w:r>
-      <w:commentRangeEnd w:id="44"/>
+      <w:commentRangeEnd w:id="64"/>
       <w:r>
         <w:rPr>
           <w:rStyle w:val="CommentReference"/>
         </w:rPr>
-        <w:commentReference w:id="44"/>
+        <w:commentReference w:id="64"/>
       </w:r>
       <w:r>
         <w:t xml:space="preserve">door de klant omdat het product specifiek is (Fortinet) en meer functionaliteit integreert dan andere alternatieven zoals IBM Security Guardium en WatchGuard Dimension. Het FortiManager platform voorziet ondersteuning om één tot honderdduizend toestellen te configureren vanuit één centrale console. </w:t>
@@ -13056,14 +13250,14 @@
         <w:pStyle w:val="Heading2"/>
         <w:ind w:firstLine="708"/>
       </w:pPr>
-      <w:bookmarkStart w:id="45" w:name="_Toc103876006"/>
+      <w:bookmarkStart w:id="65" w:name="_Toc104019037"/>
       <w:r>
         <w:t>6</w:t>
       </w:r>
       <w:r>
         <w:t>.1 Zero Touch provisioning</w:t>
       </w:r>
-      <w:bookmarkEnd w:id="45"/>
+      <w:bookmarkEnd w:id="65"/>
     </w:p>
     <w:p>
       <w:r>
@@ -13209,7 +13403,7 @@
                                 <w:lang w:val="en-US"/>
                               </w:rPr>
                             </w:pPr>
-                            <w:bookmarkStart w:id="46" w:name="_Toc103865262"/>
+                            <w:bookmarkStart w:id="66" w:name="_Toc103865262"/>
                             <w:proofErr w:type="spellStart"/>
                             <w:r>
                               <w:rPr>
@@ -13311,7 +13505,7 @@
                                 </w:r>
                               </w:sdtContent>
                             </w:sdt>
-                            <w:bookmarkEnd w:id="46"/>
+                            <w:bookmarkEnd w:id="66"/>
                           </w:p>
                         </w:txbxContent>
                       </wps:txbx>
@@ -13343,7 +13537,7 @@
                           <w:lang w:val="en-US"/>
                         </w:rPr>
                       </w:pPr>
-                      <w:bookmarkStart w:id="64" w:name="_Toc103865262"/>
+                      <w:bookmarkStart w:id="67" w:name="_Toc103865262"/>
                       <w:proofErr w:type="spellStart"/>
                       <w:r>
                         <w:rPr>
@@ -13445,7 +13639,7 @@
                           </w:r>
                         </w:sdtContent>
                       </w:sdt>
-                      <w:bookmarkEnd w:id="64"/>
+                      <w:bookmarkEnd w:id="67"/>
                     </w:p>
                   </w:txbxContent>
                 </v:textbox>
@@ -13586,7 +13780,7 @@
           <w:lang w:val="en-US"/>
         </w:rPr>
       </w:pPr>
-      <w:bookmarkStart w:id="47" w:name="_Toc103876007"/>
+      <w:bookmarkStart w:id="68" w:name="_Toc104019038"/>
       <w:r>
         <w:rPr>
           <w:color w:val="FF0000"/>
@@ -13609,7 +13803,7 @@
         </w:rPr>
         <w:t>automatisatie</w:t>
       </w:r>
-      <w:bookmarkEnd w:id="47"/>
+      <w:bookmarkEnd w:id="68"/>
       <w:proofErr w:type="spellEnd"/>
     </w:p>
     <w:p>
@@ -13646,7 +13840,7 @@
           <w:lang w:val="en-US"/>
         </w:rPr>
       </w:pPr>
-      <w:bookmarkStart w:id="48" w:name="_Toc103876008"/>
+      <w:bookmarkStart w:id="69" w:name="_Toc104019039"/>
       <w:r>
         <w:rPr>
           <w:color w:val="FF0000"/>
@@ -13661,7 +13855,7 @@
         </w:rPr>
         <w:t>.3 Central management</w:t>
       </w:r>
-      <w:bookmarkEnd w:id="48"/>
+      <w:bookmarkEnd w:id="69"/>
     </w:p>
     <w:p>
       <w:pPr>
@@ -13772,7 +13966,7 @@
           <w:lang w:val="en-US"/>
         </w:rPr>
       </w:pPr>
-      <w:bookmarkStart w:id="49" w:name="_Toc103876009"/>
+      <w:bookmarkStart w:id="70" w:name="_Toc104019040"/>
       <w:r>
         <w:rPr>
           <w:lang w:val="en-US"/>
@@ -13791,7 +13985,7 @@
         </w:rPr>
         <w:t>Front-end frameworks</w:t>
       </w:r>
-      <w:bookmarkEnd w:id="49"/>
+      <w:bookmarkEnd w:id="70"/>
     </w:p>
     <w:p>
       <w:pPr>
@@ -13893,7 +14087,7 @@
       <w:pPr>
         <w:pStyle w:val="Heading1"/>
       </w:pPr>
-      <w:bookmarkStart w:id="50" w:name="_Toc103876010"/>
+      <w:bookmarkStart w:id="71" w:name="_Toc104019041"/>
       <w:r>
         <w:t>8</w:t>
       </w:r>
@@ -13903,7 +14097,7 @@
       <w:r>
         <w:t>Ansible</w:t>
       </w:r>
-      <w:bookmarkEnd w:id="50"/>
+      <w:bookmarkEnd w:id="71"/>
     </w:p>
     <w:p>
       <w:r>
@@ -14005,31 +14199,18 @@
                                 <w:lang w:val="en-GB"/>
                               </w:rPr>
                             </w:pPr>
-                            <w:bookmarkStart w:id="51" w:name="_Toc103865263"/>
+                            <w:bookmarkStart w:id="72" w:name="_Toc103865263"/>
                             <w:r>
                               <w:t xml:space="preserve">Figuur </w:t>
                             </w:r>
-                            <w:r>
-                              <w:fldChar w:fldCharType="begin"/>
-                            </w:r>
-                            <w:r>
-                              <w:instrText xml:space="preserve"> SEQ Figuur \* ARABIC </w:instrText>
-                            </w:r>
-                            <w:r>
-                              <w:fldChar w:fldCharType="separate"/>
-                            </w:r>
-                            <w:r>
-                              <w:rPr>
-                                <w:noProof/>
-                              </w:rPr>
-                              <w:t>10</w:t>
-                            </w:r>
-                            <w:r>
-                              <w:rPr>
-                                <w:noProof/>
-                              </w:rPr>
-                              <w:fldChar w:fldCharType="end"/>
-                            </w:r>
+                            <w:fldSimple w:instr=" SEQ Figuur \* ARABIC ">
+                              <w:r>
+                                <w:rPr>
+                                  <w:noProof/>
+                                </w:rPr>
+                                <w:t>10</w:t>
+                              </w:r>
+                            </w:fldSimple>
                             <w:r>
                               <w:t>: Ansible stage levenscyclus</w:t>
                             </w:r>
@@ -14066,7 +14247,7 @@
                                 </w:r>
                               </w:sdtContent>
                             </w:sdt>
-                            <w:bookmarkEnd w:id="51"/>
+                            <w:bookmarkEnd w:id="72"/>
                           </w:p>
                         </w:txbxContent>
                       </wps:txbx>
@@ -14096,7 +14277,7 @@
                           <w:lang w:val="en-GB"/>
                         </w:rPr>
                       </w:pPr>
-                      <w:bookmarkStart w:id="70" w:name="_Toc103865263"/>
+                      <w:bookmarkStart w:id="73" w:name="_Toc103865263"/>
                       <w:r>
                         <w:t xml:space="preserve">Figuur </w:t>
                       </w:r>
@@ -14144,7 +14325,7 @@
                           </w:r>
                         </w:sdtContent>
                       </w:sdt>
-                      <w:bookmarkEnd w:id="70"/>
+                      <w:bookmarkEnd w:id="73"/>
                     </w:p>
                   </w:txbxContent>
                 </v:textbox>
@@ -14228,19 +14409,19 @@
         <w:pStyle w:val="Heading2"/>
         <w:ind w:firstLine="708"/>
       </w:pPr>
-      <w:bookmarkStart w:id="52" w:name="_Toc103876011"/>
-      <w:commentRangeStart w:id="53"/>
+      <w:bookmarkStart w:id="74" w:name="_Toc104019042"/>
+      <w:commentRangeStart w:id="75"/>
       <w:r>
         <w:t>9</w:t>
       </w:r>
-      <w:commentRangeEnd w:id="53"/>
+      <w:commentRangeEnd w:id="75"/>
       <w:r>
         <w:rPr>
           <w:rStyle w:val="CommentReference"/>
           <w:rFonts w:eastAsiaTheme="minorHAnsi" w:cstheme="minorBidi"/>
           <w:color w:val="auto"/>
         </w:rPr>
-        <w:commentReference w:id="53"/>
+        <w:commentReference w:id="75"/>
       </w:r>
       <w:r>
         <w:t>.1</w:t>
@@ -14254,14 +14435,14 @@
       <w:r>
         <w:t>nsible toepassingen</w:t>
       </w:r>
-      <w:bookmarkEnd w:id="52"/>
+      <w:bookmarkEnd w:id="74"/>
     </w:p>
     <w:p>
       <w:pPr>
         <w:pStyle w:val="Heading3"/>
         <w:ind w:firstLine="708"/>
       </w:pPr>
-      <w:bookmarkStart w:id="54" w:name="_Toc103876012"/>
+      <w:bookmarkStart w:id="76" w:name="_Toc104019043"/>
       <w:r>
         <w:t>9</w:t>
       </w:r>
@@ -14271,7 +14452,7 @@
       <w:r>
         <w:t xml:space="preserve"> Provisioning</w:t>
       </w:r>
-      <w:bookmarkEnd w:id="54"/>
+      <w:bookmarkEnd w:id="76"/>
     </w:p>
     <w:p>
       <w:r>
@@ -14437,7 +14618,7 @@
         <w:pStyle w:val="Heading3"/>
         <w:ind w:firstLine="708"/>
       </w:pPr>
-      <w:bookmarkStart w:id="55" w:name="_Toc103876013"/>
+      <w:bookmarkStart w:id="77" w:name="_Toc104019044"/>
       <w:r>
         <w:t>9</w:t>
       </w:r>
@@ -14447,7 +14628,7 @@
       <w:r>
         <w:t xml:space="preserve"> Configuratie management</w:t>
       </w:r>
-      <w:bookmarkEnd w:id="55"/>
+      <w:bookmarkEnd w:id="77"/>
     </w:p>
     <w:p>
       <w:r>
@@ -14508,7 +14689,7 @@
         <w:pStyle w:val="Heading3"/>
         <w:ind w:firstLine="708"/>
       </w:pPr>
-      <w:bookmarkStart w:id="56" w:name="_Toc103876014"/>
+      <w:bookmarkStart w:id="78" w:name="_Toc104019045"/>
       <w:r>
         <w:t>9</w:t>
       </w:r>
@@ -14527,7 +14708,7 @@
       <w:r>
         <w:t xml:space="preserve"> deployment</w:t>
       </w:r>
-      <w:bookmarkEnd w:id="56"/>
+      <w:bookmarkEnd w:id="78"/>
     </w:p>
     <w:p>
       <w:r>
@@ -14740,33 +14921,20 @@
                                 <w:lang w:val="en-GB"/>
                               </w:rPr>
                             </w:pPr>
-                            <w:bookmarkStart w:id="57" w:name="_Ref99127305"/>
-                            <w:bookmarkStart w:id="58" w:name="_Toc103865264"/>
+                            <w:bookmarkStart w:id="79" w:name="_Ref99127305"/>
+                            <w:bookmarkStart w:id="80" w:name="_Toc103865264"/>
                             <w:r>
                               <w:t xml:space="preserve">Figuur </w:t>
                             </w:r>
-                            <w:r>
-                              <w:fldChar w:fldCharType="begin"/>
-                            </w:r>
-                            <w:r>
-                              <w:instrText xml:space="preserve"> SEQ Figuur \* ARABIC </w:instrText>
-                            </w:r>
-                            <w:r>
-                              <w:fldChar w:fldCharType="separate"/>
-                            </w:r>
-                            <w:r>
-                              <w:rPr>
-                                <w:noProof/>
-                              </w:rPr>
-                              <w:t>11</w:t>
-                            </w:r>
-                            <w:r>
-                              <w:rPr>
-                                <w:noProof/>
-                              </w:rPr>
-                              <w:fldChar w:fldCharType="end"/>
-                            </w:r>
-                            <w:bookmarkEnd w:id="57"/>
+                            <w:fldSimple w:instr=" SEQ Figuur \* ARABIC ">
+                              <w:r>
+                                <w:rPr>
+                                  <w:noProof/>
+                                </w:rPr>
+                                <w:t>11</w:t>
+                              </w:r>
+                            </w:fldSimple>
+                            <w:bookmarkEnd w:id="79"/>
                             <w:r>
                               <w:t xml:space="preserve">: </w:t>
                             </w:r>
@@ -14812,7 +14980,7 @@
                                 </w:r>
                               </w:sdtContent>
                             </w:sdt>
-                            <w:bookmarkEnd w:id="58"/>
+                            <w:bookmarkEnd w:id="80"/>
                           </w:p>
                         </w:txbxContent>
                       </wps:txbx>
@@ -14842,8 +15010,8 @@
                           <w:lang w:val="en-GB"/>
                         </w:rPr>
                       </w:pPr>
-                      <w:bookmarkStart w:id="78" w:name="_Ref99127305"/>
-                      <w:bookmarkStart w:id="79" w:name="_Toc103865264"/>
+                      <w:bookmarkStart w:id="81" w:name="_Ref99127305"/>
+                      <w:bookmarkStart w:id="82" w:name="_Toc103865264"/>
                       <w:r>
                         <w:t xml:space="preserve">Figuur </w:t>
                       </w:r>
@@ -14855,7 +15023,7 @@
                           <w:t>11</w:t>
                         </w:r>
                       </w:fldSimple>
-                      <w:bookmarkEnd w:id="78"/>
+                      <w:bookmarkEnd w:id="81"/>
                       <w:r>
                         <w:t xml:space="preserve">: </w:t>
                       </w:r>
@@ -14901,7 +15069,7 @@
                           </w:r>
                         </w:sdtContent>
                       </w:sdt>
-                      <w:bookmarkEnd w:id="79"/>
+                      <w:bookmarkEnd w:id="82"/>
                     </w:p>
                   </w:txbxContent>
                 </v:textbox>
@@ -15244,7 +15412,7 @@
         <w:pStyle w:val="Heading2"/>
         <w:ind w:firstLine="360"/>
       </w:pPr>
-      <w:bookmarkStart w:id="59" w:name="_Toc103876015"/>
+      <w:bookmarkStart w:id="83" w:name="_Toc104019046"/>
       <w:r>
         <w:t>9</w:t>
       </w:r>
@@ -15260,7 +15428,7 @@
       <w:r>
         <w:t xml:space="preserve"> delivery</w:t>
       </w:r>
-      <w:bookmarkEnd w:id="59"/>
+      <w:bookmarkEnd w:id="83"/>
     </w:p>
     <w:p>
       <w:r>
@@ -15557,7 +15725,7 @@
         <w:pStyle w:val="Heading2"/>
         <w:ind w:firstLine="360"/>
       </w:pPr>
-      <w:bookmarkStart w:id="60" w:name="_Toc103876016"/>
+      <w:bookmarkStart w:id="84" w:name="_Toc104019047"/>
       <w:r>
         <w:t>9</w:t>
       </w:r>
@@ -15567,7 +15735,7 @@
       <w:r>
         <w:t>Ansible</w:t>
       </w:r>
-      <w:bookmarkEnd w:id="60"/>
+      <w:bookmarkEnd w:id="84"/>
     </w:p>
     <w:p>
       <w:r>
@@ -15579,16 +15747,16 @@
       <w:r>
         <w:t xml:space="preserve">Ansible </w:t>
       </w:r>
-      <w:commentRangeStart w:id="61"/>
+      <w:commentRangeStart w:id="85"/>
       <w:r>
         <w:t>een groter spectrum aan mogelijkheden naar boven brengt vergeleken met FortiManager</w:t>
       </w:r>
-      <w:commentRangeEnd w:id="61"/>
+      <w:commentRangeEnd w:id="85"/>
       <w:r>
         <w:rPr>
           <w:rStyle w:val="CommentReference"/>
         </w:rPr>
-        <w:commentReference w:id="61"/>
+        <w:commentReference w:id="85"/>
       </w:r>
       <w:r>
         <w:t xml:space="preserve">. </w:t>
@@ -15614,16 +15782,16 @@
       <w:r>
         <w:t xml:space="preserve">aar er kan met zekerheid wordt gezegd dat het niet voor CI/CD zal zijn en eerder </w:t>
       </w:r>
-      <w:commentRangeStart w:id="62"/>
+      <w:commentRangeStart w:id="86"/>
       <w:r>
         <w:t>voor pure firewall deployment</w:t>
       </w:r>
-      <w:commentRangeEnd w:id="62"/>
+      <w:commentRangeEnd w:id="86"/>
       <w:r>
         <w:rPr>
           <w:rStyle w:val="CommentReference"/>
         </w:rPr>
-        <w:commentReference w:id="62"/>
+        <w:commentReference w:id="86"/>
       </w:r>
       <w:r>
         <w:t>. Daarvoor zal een ander automation tool voor worden gebruikt genaamd Jenkins.</w:t>
@@ -15639,7 +15807,7 @@
       <w:pPr>
         <w:pStyle w:val="Heading1"/>
       </w:pPr>
-      <w:bookmarkStart w:id="63" w:name="_Toc103876017"/>
+      <w:bookmarkStart w:id="87" w:name="_Toc104019048"/>
       <w:r>
         <w:t>10</w:t>
       </w:r>
@@ -15649,7 +15817,7 @@
       <w:r>
         <w:t>Jenkins</w:t>
       </w:r>
-      <w:bookmarkEnd w:id="63"/>
+      <w:bookmarkEnd w:id="87"/>
     </w:p>
     <w:p>
       <w:r>
@@ -15956,32 +16124,19 @@
                                 <w:sz w:val="20"/>
                               </w:rPr>
                             </w:pPr>
-                            <w:bookmarkStart w:id="64" w:name="_Ref103508571"/>
-                            <w:bookmarkStart w:id="65" w:name="_Toc103865265"/>
+                            <w:bookmarkStart w:id="88" w:name="_Ref103508571"/>
+                            <w:bookmarkStart w:id="89" w:name="_Toc103865265"/>
                             <w:r>
                               <w:t xml:space="preserve">Figuur </w:t>
                             </w:r>
-                            <w:r>
-                              <w:fldChar w:fldCharType="begin"/>
-                            </w:r>
-                            <w:r>
-                              <w:instrText xml:space="preserve"> SEQ Figuur \* ARABIC </w:instrText>
-                            </w:r>
-                            <w:r>
-                              <w:fldChar w:fldCharType="separate"/>
-                            </w:r>
-                            <w:r>
-                              <w:rPr>
-                                <w:noProof/>
-                              </w:rPr>
-                              <w:t>12</w:t>
-                            </w:r>
-                            <w:r>
-                              <w:rPr>
-                                <w:noProof/>
-                              </w:rPr>
-                              <w:fldChar w:fldCharType="end"/>
-                            </w:r>
+                            <w:fldSimple w:instr=" SEQ Figuur \* ARABIC ">
+                              <w:r>
+                                <w:rPr>
+                                  <w:noProof/>
+                                </w:rPr>
+                                <w:t>12</w:t>
+                              </w:r>
+                            </w:fldSimple>
                             <w:r>
                               <w:t>: Jenkins master-slave architectuur</w:t>
                             </w:r>
@@ -16018,8 +16173,8 @@
                                 </w:r>
                               </w:sdtContent>
                             </w:sdt>
-                            <w:bookmarkEnd w:id="64"/>
-                            <w:bookmarkEnd w:id="65"/>
+                            <w:bookmarkEnd w:id="88"/>
+                            <w:bookmarkEnd w:id="89"/>
                           </w:p>
                         </w:txbxContent>
                       </wps:txbx>
@@ -16048,8 +16203,8 @@
                           <w:sz w:val="20"/>
                         </w:rPr>
                       </w:pPr>
-                      <w:bookmarkStart w:id="87" w:name="_Ref103508571"/>
-                      <w:bookmarkStart w:id="88" w:name="_Toc103865265"/>
+                      <w:bookmarkStart w:id="90" w:name="_Ref103508571"/>
+                      <w:bookmarkStart w:id="91" w:name="_Toc103865265"/>
                       <w:r>
                         <w:t xml:space="preserve">Figuur </w:t>
                       </w:r>
@@ -16097,8 +16252,8 @@
                           </w:r>
                         </w:sdtContent>
                       </w:sdt>
-                      <w:bookmarkEnd w:id="87"/>
-                      <w:bookmarkEnd w:id="88"/>
+                      <w:bookmarkEnd w:id="90"/>
+                      <w:bookmarkEnd w:id="91"/>
                     </w:p>
                   </w:txbxContent>
                 </v:textbox>
@@ -16238,16 +16393,16 @@
       <w:r>
         <w:t xml:space="preserve"> te voorzien, zelfs voor complexe projecten. De reden dat </w:t>
       </w:r>
-      <w:commentRangeStart w:id="66"/>
+      <w:commentRangeStart w:id="92"/>
       <w:r>
         <w:t xml:space="preserve">maar één server </w:t>
       </w:r>
-      <w:commentRangeEnd w:id="66"/>
+      <w:commentRangeEnd w:id="92"/>
       <w:r>
         <w:rPr>
           <w:rStyle w:val="CommentReference"/>
         </w:rPr>
-        <w:commentReference w:id="66"/>
+        <w:commentReference w:id="92"/>
       </w:r>
       <w:r>
         <w:t xml:space="preserve">nodig is, is omdat </w:t>
@@ -16558,31 +16713,18 @@
                                 <w:sz w:val="20"/>
                               </w:rPr>
                             </w:pPr>
-                            <w:bookmarkStart w:id="67" w:name="_Toc103865266"/>
+                            <w:bookmarkStart w:id="93" w:name="_Toc103865266"/>
                             <w:r>
                               <w:t xml:space="preserve">Figuur </w:t>
                             </w:r>
-                            <w:r>
-                              <w:fldChar w:fldCharType="begin"/>
-                            </w:r>
-                            <w:r>
-                              <w:instrText xml:space="preserve"> SEQ Figuur \* ARABIC </w:instrText>
-                            </w:r>
-                            <w:r>
-                              <w:fldChar w:fldCharType="separate"/>
-                            </w:r>
-                            <w:r>
-                              <w:rPr>
-                                <w:noProof/>
-                              </w:rPr>
-                              <w:t>13</w:t>
-                            </w:r>
-                            <w:r>
-                              <w:rPr>
-                                <w:noProof/>
-                              </w:rPr>
-                              <w:fldChar w:fldCharType="end"/>
-                            </w:r>
+                            <w:fldSimple w:instr=" SEQ Figuur \* ARABIC ">
+                              <w:r>
+                                <w:rPr>
+                                  <w:noProof/>
+                                </w:rPr>
+                                <w:t>13</w:t>
+                              </w:r>
+                            </w:fldSimple>
                             <w:r>
                               <w:t>: Jenkins visuele werking</w:t>
                             </w:r>
@@ -16619,7 +16761,7 @@
                                 </w:r>
                               </w:sdtContent>
                             </w:sdt>
-                            <w:bookmarkEnd w:id="67"/>
+                            <w:bookmarkEnd w:id="93"/>
                           </w:p>
                         </w:txbxContent>
                       </wps:txbx>
@@ -16651,7 +16793,7 @@
                           <w:sz w:val="20"/>
                         </w:rPr>
                       </w:pPr>
-                      <w:bookmarkStart w:id="91" w:name="_Toc103865266"/>
+                      <w:bookmarkStart w:id="94" w:name="_Toc103865266"/>
                       <w:r>
                         <w:t xml:space="preserve">Figuur </w:t>
                       </w:r>
@@ -16699,7 +16841,7 @@
                           </w:r>
                         </w:sdtContent>
                       </w:sdt>
-                      <w:bookmarkEnd w:id="91"/>
+                      <w:bookmarkEnd w:id="94"/>
                     </w:p>
                   </w:txbxContent>
                 </v:textbox>
@@ -16719,24 +16861,24 @@
         <w:pStyle w:val="Heading2"/>
         <w:ind w:firstLine="708"/>
       </w:pPr>
-      <w:bookmarkStart w:id="68" w:name="_Toc103876018"/>
+      <w:bookmarkStart w:id="95" w:name="_Toc104019049"/>
       <w:r>
         <w:t xml:space="preserve">10.1 Jenkins </w:t>
       </w:r>
-      <w:commentRangeStart w:id="69"/>
+      <w:commentRangeStart w:id="96"/>
       <w:r>
         <w:t>minimumvoorwaarden</w:t>
       </w:r>
-      <w:commentRangeEnd w:id="69"/>
+      <w:commentRangeEnd w:id="96"/>
       <w:r>
         <w:rPr>
           <w:rStyle w:val="CommentReference"/>
           <w:rFonts w:eastAsiaTheme="minorHAnsi" w:cstheme="minorBidi"/>
           <w:color w:val="auto"/>
         </w:rPr>
-        <w:commentReference w:id="69"/>
-      </w:r>
-      <w:bookmarkEnd w:id="68"/>
+        <w:commentReference w:id="96"/>
+      </w:r>
+      <w:bookmarkEnd w:id="95"/>
     </w:p>
     <w:tbl>
       <w:tblPr>
@@ -16917,38 +17059,25 @@
         <w:pStyle w:val="Caption"/>
         <w:framePr w:hSpace="141" w:wrap="around" w:vAnchor="text" w:hAnchor="page" w:x="1435" w:y="712"/>
       </w:pPr>
-      <w:bookmarkStart w:id="70" w:name="_Toc103876302"/>
+      <w:bookmarkStart w:id="97" w:name="_Toc103876302"/>
       <w:r>
         <w:t xml:space="preserve">Tabel </w:t>
       </w:r>
-      <w:r>
-        <w:fldChar w:fldCharType="begin"/>
-      </w:r>
-      <w:r>
-        <w:instrText xml:space="preserve"> SEQ Tabel \* ARABIC </w:instrText>
-      </w:r>
-      <w:r>
-        <w:fldChar w:fldCharType="separate"/>
-      </w:r>
-      <w:r>
-        <w:rPr>
-          <w:noProof/>
-        </w:rPr>
-        <w:t>1</w:t>
-      </w:r>
-      <w:r>
-        <w:rPr>
-          <w:noProof/>
-        </w:rPr>
-        <w:fldChar w:fldCharType="end"/>
-      </w:r>
+      <w:fldSimple w:instr=" SEQ Tabel \* ARABIC ">
+        <w:r>
+          <w:rPr>
+            <w:noProof/>
+          </w:rPr>
+          <w:t>1</w:t>
+        </w:r>
+      </w:fldSimple>
       <w:r>
         <w:t xml:space="preserve">: </w:t>
       </w:r>
       <w:r>
         <w:t>Jenkins minimum hardware voorwaarden</w:t>
       </w:r>
-      <w:bookmarkEnd w:id="70"/>
+      <w:bookmarkEnd w:id="97"/>
     </w:p>
     <w:p/>
     <w:p/>
@@ -17360,36 +17489,23 @@
         <w:pStyle w:val="Caption"/>
         <w:keepNext/>
       </w:pPr>
-      <w:bookmarkStart w:id="71" w:name="_Ref103438413"/>
-      <w:bookmarkStart w:id="72" w:name="_Toc103876303"/>
+      <w:bookmarkStart w:id="98" w:name="_Ref103438413"/>
+      <w:bookmarkStart w:id="99" w:name="_Toc103876303"/>
       <w:r>
         <w:t xml:space="preserve">Tabel </w:t>
       </w:r>
-      <w:r>
-        <w:fldChar w:fldCharType="begin"/>
-      </w:r>
-      <w:r>
-        <w:instrText xml:space="preserve"> SEQ Tabel \* ARABIC </w:instrText>
-      </w:r>
-      <w:r>
-        <w:fldChar w:fldCharType="separate"/>
-      </w:r>
-      <w:r>
-        <w:rPr>
-          <w:noProof/>
-        </w:rPr>
-        <w:t>2</w:t>
-      </w:r>
-      <w:r>
-        <w:rPr>
-          <w:noProof/>
-        </w:rPr>
-        <w:fldChar w:fldCharType="end"/>
-      </w:r>
+      <w:fldSimple w:instr=" SEQ Tabel \* ARABIC ">
+        <w:r>
+          <w:rPr>
+            <w:noProof/>
+          </w:rPr>
+          <w:t>2</w:t>
+        </w:r>
+      </w:fldSimple>
       <w:r>
         <w:t>: Jenkins minimumsoftware voorwaarden</w:t>
       </w:r>
-      <w:bookmarkEnd w:id="71"/>
+      <w:bookmarkEnd w:id="98"/>
       <w:sdt>
         <w:sdtPr>
           <w:id w:val="-444234611"/>
@@ -17423,7 +17539,7 @@
           </w:r>
         </w:sdtContent>
       </w:sdt>
-      <w:bookmarkEnd w:id="72"/>
+      <w:bookmarkEnd w:id="99"/>
     </w:p>
     <w:p>
       <w:r>
@@ -17513,14 +17629,14 @@
       <w:pPr>
         <w:ind w:firstLine="708"/>
       </w:pPr>
-      <w:bookmarkStart w:id="73" w:name="_Toc103876019"/>
+      <w:bookmarkStart w:id="100" w:name="_Toc104019050"/>
       <w:r>
         <w:rPr>
           <w:rStyle w:val="Heading2Char"/>
         </w:rPr>
         <w:t>10.2 Jenkins best practices</w:t>
       </w:r>
-      <w:bookmarkEnd w:id="73"/>
+      <w:bookmarkEnd w:id="100"/>
     </w:p>
     <w:p>
       <w:r>
@@ -17595,16 +17711,16 @@
       <w:r>
         <w:t xml:space="preserve"> </w:t>
       </w:r>
-      <w:commentRangeStart w:id="74"/>
+      <w:commentRangeStart w:id="101"/>
       <w:r>
         <w:t>in eender welke situatie</w:t>
       </w:r>
-      <w:commentRangeEnd w:id="74"/>
+      <w:commentRangeEnd w:id="101"/>
       <w:r>
         <w:rPr>
           <w:rStyle w:val="CommentReference"/>
         </w:rPr>
-        <w:commentReference w:id="74"/>
+        <w:commentReference w:id="101"/>
       </w:r>
       <w:r>
         <w:t>.</w:t>
@@ -17790,7 +17906,7 @@
       <w:pPr>
         <w:pStyle w:val="Heading1"/>
       </w:pPr>
-      <w:bookmarkStart w:id="75" w:name="_Toc103876020"/>
+      <w:bookmarkStart w:id="102" w:name="_Toc104019051"/>
       <w:r>
         <w:t>11</w:t>
       </w:r>
@@ -17800,7 +17916,7 @@
       <w:r>
         <w:t>Praktische uitwerking</w:t>
       </w:r>
-      <w:bookmarkEnd w:id="75"/>
+      <w:bookmarkEnd w:id="102"/>
     </w:p>
     <w:p>
       <w:r>
@@ -17912,7 +18028,7 @@
       <w:pPr>
         <w:pStyle w:val="Heading1"/>
       </w:pPr>
-      <w:bookmarkStart w:id="76" w:name="_Toc103876021"/>
+      <w:bookmarkStart w:id="103" w:name="_Toc104019052"/>
       <w:r>
         <w:t>1</w:t>
       </w:r>
@@ -17928,7 +18044,7 @@
       <w:r>
         <w:t>osting</w:t>
       </w:r>
-      <w:bookmarkEnd w:id="76"/>
+      <w:bookmarkEnd w:id="103"/>
     </w:p>
     <w:p>
       <w:r>
@@ -18014,7 +18130,7 @@
       <w:pPr>
         <w:pStyle w:val="Heading1"/>
       </w:pPr>
-      <w:bookmarkStart w:id="77" w:name="_Toc103876022"/>
+      <w:bookmarkStart w:id="104" w:name="_Toc104019053"/>
       <w:r>
         <w:t>1</w:t>
       </w:r>
@@ -18027,7 +18143,7 @@
       <w:r>
         <w:t>Handleiding</w:t>
       </w:r>
-      <w:bookmarkEnd w:id="77"/>
+      <w:bookmarkEnd w:id="104"/>
     </w:p>
     <w:p>
       <w:r>
@@ -18062,12 +18178,12 @@
       <w:pPr>
         <w:pStyle w:val="Heading1"/>
       </w:pPr>
-      <w:bookmarkStart w:id="78" w:name="_Toc103876023"/>
+      <w:bookmarkStart w:id="105" w:name="_Toc104019054"/>
       <w:r>
         <w:lastRenderedPageBreak/>
         <w:t>Conclusie</w:t>
       </w:r>
-      <w:bookmarkEnd w:id="78"/>
+      <w:bookmarkEnd w:id="105"/>
     </w:p>
     <w:p>
       <w:r>
@@ -18137,12 +18253,12 @@
       <w:pPr>
         <w:pStyle w:val="Heading1"/>
       </w:pPr>
-      <w:bookmarkStart w:id="79" w:name="_Toc103876024"/>
+      <w:bookmarkStart w:id="106" w:name="_Toc104019055"/>
       <w:r>
         <w:lastRenderedPageBreak/>
         <w:t>Nawoord</w:t>
       </w:r>
-      <w:bookmarkEnd w:id="79"/>
+      <w:bookmarkEnd w:id="106"/>
     </w:p>
     <w:p>
       <w:r>
@@ -18200,7 +18316,7 @@
         <w:br w:type="page"/>
       </w:r>
     </w:p>
-    <w:bookmarkStart w:id="80" w:name="_Toc103876025" w:displacedByCustomXml="next"/>
+    <w:bookmarkStart w:id="107" w:name="_Toc104019056" w:displacedByCustomXml="next"/>
     <w:sdt>
       <w:sdtPr>
         <w:rPr>
@@ -18229,7 +18345,7 @@
           <w:r>
             <w:t>Literatuurlijst</w:t>
           </w:r>
-          <w:bookmarkEnd w:id="80"/>
+          <w:bookmarkEnd w:id="107"/>
         </w:p>
         <w:sdt>
           <w:sdtPr>
@@ -19617,14 +19733,14 @@
       <w:pPr>
         <w:pStyle w:val="Heading1"/>
       </w:pPr>
-      <w:bookmarkStart w:id="81" w:name="_Toc103876026"/>
+      <w:bookmarkStart w:id="108" w:name="_Toc104019057"/>
       <w:r>
         <w:t>Bijlagen</w:t>
       </w:r>
       <w:r>
         <w:t>overzicht</w:t>
       </w:r>
-      <w:bookmarkEnd w:id="81"/>
+      <w:bookmarkEnd w:id="108"/>
     </w:p>
     <w:p>
       <w:r>
@@ -19653,7 +19769,7 @@
       <w:pPr>
         <w:pStyle w:val="Heading2"/>
       </w:pPr>
-      <w:bookmarkStart w:id="82" w:name="_Toc103876027"/>
+      <w:bookmarkStart w:id="109" w:name="_Toc104019058"/>
       <w:r>
         <w:rPr>
           <w:noProof/>
@@ -19725,13 +19841,13 @@
       <w:r>
         <w:t>Bijlage 1: Platform flowchart</w:t>
       </w:r>
-      <w:bookmarkEnd w:id="82"/>
+      <w:bookmarkEnd w:id="109"/>
     </w:p>
     <w:p>
       <w:pPr>
         <w:pStyle w:val="Heading2"/>
       </w:pPr>
-      <w:bookmarkStart w:id="83" w:name="_Toc103876028"/>
+      <w:bookmarkStart w:id="110" w:name="_Toc104019059"/>
       <w:r>
         <w:rPr>
           <w:noProof/>
@@ -19803,18 +19919,18 @@
       <w:r>
         <w:t>Bijlage 2: Relatie diagram</w:t>
       </w:r>
-      <w:bookmarkEnd w:id="83"/>
+      <w:bookmarkEnd w:id="110"/>
     </w:p>
     <w:p>
       <w:pPr>
         <w:pStyle w:val="Heading2"/>
       </w:pPr>
-      <w:bookmarkStart w:id="84" w:name="_Toc103876029"/>
+      <w:bookmarkStart w:id="111" w:name="_Toc104019060"/>
       <w:r>
         <w:lastRenderedPageBreak/>
         <w:t>Bijlage 3: Netwerk diagram</w:t>
       </w:r>
-      <w:bookmarkEnd w:id="84"/>
+      <w:bookmarkEnd w:id="111"/>
     </w:p>
     <w:p>
       <w:r>
@@ -19893,7 +20009,7 @@
 
 <file path=word/comments.xml><?xml version="1.0" encoding="utf-8"?>
 <w:comments xmlns:wpc="http://schemas.microsoft.com/office/word/2010/wordprocessingCanvas" xmlns:cx="http://schemas.microsoft.com/office/drawing/2014/chartex" xmlns:cx1="http://schemas.microsoft.com/office/drawing/2015/9/8/chartex" xmlns:cx2="http://schemas.microsoft.com/office/drawing/2015/10/21/chartex" xmlns:cx3="http://schemas.microsoft.com/office/drawing/2016/5/9/chartex" xmlns:cx4="http://schemas.microsoft.com/office/drawing/2016/5/10/chartex" xmlns:cx5="http://schemas.microsoft.com/office/drawing/2016/5/11/chartex" xmlns:cx6="http://schemas.microsoft.com/office/drawing/2016/5/12/chartex" xmlns:cx7="http://schemas.microsoft.com/office/drawing/2016/5/13/chartex" xmlns:cx8="http://schemas.microsoft.com/office/drawing/2016/5/14/chartex" xmlns:mc="http://schemas.openxmlformats.org/markup-compatibility/2006" xmlns:aink="http://schemas.microsoft.com/office/drawing/2016/ink" xmlns:am3d="http://schemas.microsoft.com/office/drawing/2017/model3d" xmlns:o="urn:schemas-microsoft-com:office:office" xmlns:oel="http://schemas.microsoft.com/office/2019/extlst" xmlns:r="http://schemas.openxmlformats.org/officeDocument/2006/relationships" xmlns:m="http://schemas.openxmlformats.org/officeDocument/2006/math" xmlns:v="urn:schemas-microsoft-com:vml" xmlns:wp14="http://schemas.microsoft.com/office/word/2010/wordprocessingDrawing" xmlns:wp="http://schemas.openxmlformats.org/drawingml/2006/wordprocessingDrawing" xmlns:w10="urn:schemas-microsoft-com:office:word" xmlns:w="http://schemas.openxmlformats.org/wordprocessingml/2006/main" xmlns:w14="http://schemas.microsoft.com/office/word/2010/wordml" xmlns:w15="http://schemas.microsoft.com/office/word/2012/wordml" xmlns:w16cex="http://schemas.microsoft.com/office/word/2018/wordml/cex" xmlns:w16cid="http://schemas.microsoft.com/office/word/2016/wordml/cid" xmlns:w16="http://schemas.microsoft.com/office/word/2018/wordml" xmlns:w16sdtdh="http://schemas.microsoft.com/office/word/2020/wordml/sdtdatahash" xmlns:w16se="http://schemas.microsoft.com/office/word/2015/wordml/symex" xmlns:wpg="http://schemas.microsoft.com/office/word/2010/wordprocessingGroup" xmlns:wpi="http://schemas.microsoft.com/office/word/2010/wordprocessingInk" xmlns:wne="http://schemas.microsoft.com/office/word/2006/wordml" xmlns:wps="http://schemas.microsoft.com/office/word/2010/wordprocessingShape" mc:Ignorable="w14 w15 w16se w16cid w16 w16cex w16sdtdh wp14">
-  <w:comment w:id="44" w:author="Sven Sanders" w:date="2022-05-17T11:12:00Z" w:initials="SS">
+  <w:comment w:id="64" w:author="Sven Sanders" w:date="2022-05-17T11:12:00Z" w:initials="SS">
     <w:p>
       <w:pPr>
         <w:pStyle w:val="CommentText"/>
@@ -19912,7 +20028,7 @@
       </w:r>
     </w:p>
   </w:comment>
-  <w:comment w:id="53" w:author="Sven Sanders" w:date="2022-05-17T11:18:00Z" w:initials="SS">
+  <w:comment w:id="75" w:author="Sven Sanders" w:date="2022-05-17T11:18:00Z" w:initials="SS">
     <w:p>
       <w:pPr>
         <w:pStyle w:val="CommentText"/>
@@ -19931,7 +20047,7 @@
       </w:r>
     </w:p>
   </w:comment>
-  <w:comment w:id="61" w:author="Sven Sanders" w:date="2022-05-17T11:23:00Z" w:initials="SS">
+  <w:comment w:id="85" w:author="Sven Sanders" w:date="2022-05-17T11:23:00Z" w:initials="SS">
     <w:p>
       <w:pPr>
         <w:pStyle w:val="CommentText"/>
@@ -19947,7 +20063,7 @@
       </w:r>
     </w:p>
   </w:comment>
-  <w:comment w:id="62" w:author="Sven Sanders" w:date="2022-05-17T11:25:00Z" w:initials="SS">
+  <w:comment w:id="86" w:author="Sven Sanders" w:date="2022-05-17T11:25:00Z" w:initials="SS">
     <w:p>
       <w:pPr>
         <w:pStyle w:val="CommentText"/>
@@ -19966,7 +20082,7 @@
       </w:r>
     </w:p>
   </w:comment>
-  <w:comment w:id="66" w:author="Sven Sanders" w:date="2022-05-17T11:29:00Z" w:initials="SS">
+  <w:comment w:id="92" w:author="Sven Sanders" w:date="2022-05-17T11:29:00Z" w:initials="SS">
     <w:p>
       <w:pPr>
         <w:pStyle w:val="CommentText"/>
@@ -19982,7 +20098,7 @@
       </w:r>
     </w:p>
   </w:comment>
-  <w:comment w:id="69" w:author="Sven Sanders" w:date="2022-05-17T11:30:00Z" w:initials="SS">
+  <w:comment w:id="96" w:author="Sven Sanders" w:date="2022-05-17T11:30:00Z" w:initials="SS">
     <w:p>
       <w:pPr>
         <w:pStyle w:val="CommentText"/>
@@ -19998,7 +20114,7 @@
       </w:r>
     </w:p>
   </w:comment>
-  <w:comment w:id="74" w:author="Sven Sanders" w:date="2022-05-17T11:31:00Z" w:initials="SS">
+  <w:comment w:id="101" w:author="Sven Sanders" w:date="2022-05-17T11:31:00Z" w:initials="SS">
     <w:p>
       <w:pPr>
         <w:pStyle w:val="CommentText"/>
@@ -20555,7 +20671,7 @@
               <v:stroke joinstyle="miter"/>
               <v:path gradientshapeok="t" o:connecttype="rect"/>
             </v:shapetype>
-            <v:shape id="Text Box 2" o:spid="_x0000_s1042" type="#_x0000_t202" style="position:absolute;margin-left:236.75pt;margin-top:-46.55pt;width:287.95pt;height:53.85pt;z-index:251664384;visibility:visible;mso-wrap-style:square;mso-width-percent:0;mso-height-percent:0;mso-wrap-distance-left:9pt;mso-wrap-distance-top:0;mso-wrap-distance-right:9pt;mso-wrap-distance-bottom:0;mso-position-horizontal:right;mso-position-horizontal-relative:margin;mso-position-vertical:absolute;mso-position-vertical-relative:text;mso-width-percent:0;mso-height-percent:0;mso-width-relative:margin;mso-height-relative:margin;v-text-anchor:top" o:gfxdata="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" filled="f" stroked="f">
+            <v:shape id="Text Box 2" o:spid="_x0000_s1043" type="#_x0000_t202" style="position:absolute;margin-left:236.75pt;margin-top:-46.55pt;width:287.95pt;height:53.85pt;z-index:251664384;visibility:visible;mso-wrap-style:square;mso-width-percent:0;mso-height-percent:0;mso-wrap-distance-left:9pt;mso-wrap-distance-top:0;mso-wrap-distance-right:9pt;mso-wrap-distance-bottom:0;mso-position-horizontal:right;mso-position-horizontal-relative:margin;mso-position-vertical:absolute;mso-position-vertical-relative:text;mso-width-percent:0;mso-height-percent:0;mso-width-relative:margin;mso-height-relative:margin;v-text-anchor:top" o:gfxdata="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" filled="f" stroked="f">
               <v:textbox>
                 <w:txbxContent>
                   <w:p>
@@ -20825,7 +20941,7 @@
               <v:stroke joinstyle="miter"/>
               <v:path gradientshapeok="t" o:connecttype="rect"/>
             </v:shapetype>
-            <v:shape id="_x0000_s1043" type="#_x0000_t202" style="position:absolute;margin-left:236.75pt;margin-top:-46.55pt;width:287.95pt;height:53.85pt;z-index:251659264;visibility:visible;mso-wrap-style:square;mso-width-percent:0;mso-height-percent:0;mso-wrap-distance-left:9pt;mso-wrap-distance-top:0;mso-wrap-distance-right:9pt;mso-wrap-distance-bottom:0;mso-position-horizontal:right;mso-position-horizontal-relative:margin;mso-position-vertical:absolute;mso-position-vertical-relative:text;mso-width-percent:0;mso-height-percent:0;mso-width-relative:margin;mso-height-relative:margin;v-text-anchor:top" o:gfxdata="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" filled="f" stroked="f">
+            <v:shape id="_x0000_s1044" type="#_x0000_t202" style="position:absolute;margin-left:236.75pt;margin-top:-46.55pt;width:287.95pt;height:53.85pt;z-index:251659264;visibility:visible;mso-wrap-style:square;mso-width-percent:0;mso-height-percent:0;mso-wrap-distance-left:9pt;mso-wrap-distance-top:0;mso-wrap-distance-right:9pt;mso-wrap-distance-bottom:0;mso-position-horizontal:right;mso-position-horizontal-relative:margin;mso-position-vertical:absolute;mso-position-vertical-relative:text;mso-width-percent:0;mso-height-percent:0;mso-width-relative:margin;mso-height-relative:margin;v-text-anchor:top" o:gfxdata="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" filled="f" stroked="f">
               <v:textbox>
                 <w:txbxContent>
                   <w:p>
@@ -21161,6 +21277,92 @@
     </w:lvl>
   </w:abstractNum>
   <w:abstractNum w:abstractNumId="2" w15:restartNumberingAfterBreak="0">
+    <w:nsid w:val="03224C62"/>
+    <w:multiLevelType w:val="hybridMultilevel"/>
+    <w:tmpl w:val="469E8F32"/>
+    <w:lvl w:ilvl="0" w:tplc="0809000F">
+      <w:start w:val="1"/>
+      <w:numFmt w:val="decimal"/>
+      <w:lvlText w:val="%1."/>
+      <w:lvlJc w:val="left"/>
+      <w:pPr>
+        <w:ind w:left="720" w:hanging="360"/>
+      </w:pPr>
+    </w:lvl>
+    <w:lvl w:ilvl="1" w:tplc="08090019" w:tentative="1">
+      <w:start w:val="1"/>
+      <w:numFmt w:val="lowerLetter"/>
+      <w:lvlText w:val="%2."/>
+      <w:lvlJc w:val="left"/>
+      <w:pPr>
+        <w:ind w:left="1440" w:hanging="360"/>
+      </w:pPr>
+    </w:lvl>
+    <w:lvl w:ilvl="2" w:tplc="0809001B" w:tentative="1">
+      <w:start w:val="1"/>
+      <w:numFmt w:val="lowerRoman"/>
+      <w:lvlText w:val="%3."/>
+      <w:lvlJc w:val="right"/>
+      <w:pPr>
+        <w:ind w:left="2160" w:hanging="180"/>
+      </w:pPr>
+    </w:lvl>
+    <w:lvl w:ilvl="3" w:tplc="0809000F" w:tentative="1">
+      <w:start w:val="1"/>
+      <w:numFmt w:val="decimal"/>
+      <w:lvlText w:val="%4."/>
+      <w:lvlJc w:val="left"/>
+      <w:pPr>
+        <w:ind w:left="2880" w:hanging="360"/>
+      </w:pPr>
+    </w:lvl>
+    <w:lvl w:ilvl="4" w:tplc="08090019" w:tentative="1">
+      <w:start w:val="1"/>
+      <w:numFmt w:val="lowerLetter"/>
+      <w:lvlText w:val="%5."/>
+      <w:lvlJc w:val="left"/>
+      <w:pPr>
+        <w:ind w:left="3600" w:hanging="360"/>
+      </w:pPr>
+    </w:lvl>
+    <w:lvl w:ilvl="5" w:tplc="0809001B" w:tentative="1">
+      <w:start w:val="1"/>
+      <w:numFmt w:val="lowerRoman"/>
+      <w:lvlText w:val="%6."/>
+      <w:lvlJc w:val="right"/>
+      <w:pPr>
+        <w:ind w:left="4320" w:hanging="180"/>
+      </w:pPr>
+    </w:lvl>
+    <w:lvl w:ilvl="6" w:tplc="0809000F" w:tentative="1">
+      <w:start w:val="1"/>
+      <w:numFmt w:val="decimal"/>
+      <w:lvlText w:val="%7."/>
+      <w:lvlJc w:val="left"/>
+      <w:pPr>
+        <w:ind w:left="5040" w:hanging="360"/>
+      </w:pPr>
+    </w:lvl>
+    <w:lvl w:ilvl="7" w:tplc="08090019" w:tentative="1">
+      <w:start w:val="1"/>
+      <w:numFmt w:val="lowerLetter"/>
+      <w:lvlText w:val="%8."/>
+      <w:lvlJc w:val="left"/>
+      <w:pPr>
+        <w:ind w:left="5760" w:hanging="360"/>
+      </w:pPr>
+    </w:lvl>
+    <w:lvl w:ilvl="8" w:tplc="0809001B" w:tentative="1">
+      <w:start w:val="1"/>
+      <w:numFmt w:val="lowerRoman"/>
+      <w:lvlText w:val="%9."/>
+      <w:lvlJc w:val="right"/>
+      <w:pPr>
+        <w:ind w:left="6480" w:hanging="180"/>
+      </w:pPr>
+    </w:lvl>
+  </w:abstractNum>
+  <w:abstractNum w:abstractNumId="3" w15:restartNumberingAfterBreak="0">
     <w:nsid w:val="03E21F55"/>
     <w:multiLevelType w:val="multilevel"/>
     <w:tmpl w:val="5042545C"/>
@@ -21273,7 +21475,7 @@
       </w:rPr>
     </w:lvl>
   </w:abstractNum>
-  <w:abstractNum w:abstractNumId="3" w15:restartNumberingAfterBreak="0">
+  <w:abstractNum w:abstractNumId="4" w15:restartNumberingAfterBreak="0">
     <w:nsid w:val="04C53709"/>
     <w:multiLevelType w:val="hybridMultilevel"/>
     <w:tmpl w:val="593E22A2"/>
@@ -21385,7 +21587,7 @@
       </w:rPr>
     </w:lvl>
   </w:abstractNum>
-  <w:abstractNum w:abstractNumId="4" w15:restartNumberingAfterBreak="0">
+  <w:abstractNum w:abstractNumId="5" w15:restartNumberingAfterBreak="0">
     <w:nsid w:val="06F755E1"/>
     <w:multiLevelType w:val="hybridMultilevel"/>
     <w:tmpl w:val="E1668C48"/>
@@ -21498,7 +21700,7 @@
       </w:rPr>
     </w:lvl>
   </w:abstractNum>
-  <w:abstractNum w:abstractNumId="5" w15:restartNumberingAfterBreak="0">
+  <w:abstractNum w:abstractNumId="6" w15:restartNumberingAfterBreak="0">
     <w:nsid w:val="07032CB4"/>
     <w:multiLevelType w:val="hybridMultilevel"/>
     <w:tmpl w:val="7604EA14"/>
@@ -21610,7 +21812,7 @@
       </w:rPr>
     </w:lvl>
   </w:abstractNum>
-  <w:abstractNum w:abstractNumId="6" w15:restartNumberingAfterBreak="0">
+  <w:abstractNum w:abstractNumId="7" w15:restartNumberingAfterBreak="0">
     <w:nsid w:val="0A384854"/>
     <w:multiLevelType w:val="hybridMultilevel"/>
     <w:tmpl w:val="141E40CA"/>
@@ -21723,7 +21925,7 @@
       </w:rPr>
     </w:lvl>
   </w:abstractNum>
-  <w:abstractNum w:abstractNumId="7" w15:restartNumberingAfterBreak="0">
+  <w:abstractNum w:abstractNumId="8" w15:restartNumberingAfterBreak="0">
     <w:nsid w:val="0A855483"/>
     <w:multiLevelType w:val="hybridMultilevel"/>
     <w:tmpl w:val="E688A61E"/>
@@ -21836,7 +22038,7 @@
       </w:rPr>
     </w:lvl>
   </w:abstractNum>
-  <w:abstractNum w:abstractNumId="8" w15:restartNumberingAfterBreak="0">
+  <w:abstractNum w:abstractNumId="9" w15:restartNumberingAfterBreak="0">
     <w:nsid w:val="0E127702"/>
     <w:multiLevelType w:val="hybridMultilevel"/>
     <w:tmpl w:val="2DE4D85E"/>
@@ -21948,7 +22150,7 @@
       </w:rPr>
     </w:lvl>
   </w:abstractNum>
-  <w:abstractNum w:abstractNumId="9" w15:restartNumberingAfterBreak="0">
+  <w:abstractNum w:abstractNumId="10" w15:restartNumberingAfterBreak="0">
     <w:nsid w:val="0EE517B3"/>
     <w:multiLevelType w:val="hybridMultilevel"/>
     <w:tmpl w:val="CA22293A"/>
@@ -22061,7 +22263,7 @@
       </w:rPr>
     </w:lvl>
   </w:abstractNum>
-  <w:abstractNum w:abstractNumId="10" w15:restartNumberingAfterBreak="0">
+  <w:abstractNum w:abstractNumId="11" w15:restartNumberingAfterBreak="0">
     <w:nsid w:val="185C3764"/>
     <w:multiLevelType w:val="multilevel"/>
     <w:tmpl w:val="5A54B18A"/>
@@ -22174,7 +22376,7 @@
       </w:rPr>
     </w:lvl>
   </w:abstractNum>
-  <w:abstractNum w:abstractNumId="11" w15:restartNumberingAfterBreak="0">
+  <w:abstractNum w:abstractNumId="12" w15:restartNumberingAfterBreak="0">
     <w:nsid w:val="1A9B5388"/>
     <w:multiLevelType w:val="hybridMultilevel"/>
     <w:tmpl w:val="901E3FAA"/>
@@ -22287,7 +22489,7 @@
       </w:rPr>
     </w:lvl>
   </w:abstractNum>
-  <w:abstractNum w:abstractNumId="12" w15:restartNumberingAfterBreak="0">
+  <w:abstractNum w:abstractNumId="13" w15:restartNumberingAfterBreak="0">
     <w:nsid w:val="1B885B66"/>
     <w:multiLevelType w:val="hybridMultilevel"/>
     <w:tmpl w:val="B1D254A2"/>
@@ -22400,7 +22602,7 @@
       </w:rPr>
     </w:lvl>
   </w:abstractNum>
-  <w:abstractNum w:abstractNumId="13" w15:restartNumberingAfterBreak="0">
+  <w:abstractNum w:abstractNumId="14" w15:restartNumberingAfterBreak="0">
     <w:nsid w:val="214D4122"/>
     <w:multiLevelType w:val="hybridMultilevel"/>
     <w:tmpl w:val="4D6A57F8"/>
@@ -22489,7 +22691,7 @@
       </w:pPr>
     </w:lvl>
   </w:abstractNum>
-  <w:abstractNum w:abstractNumId="14" w15:restartNumberingAfterBreak="0">
+  <w:abstractNum w:abstractNumId="15" w15:restartNumberingAfterBreak="0">
     <w:nsid w:val="25EF765D"/>
     <w:multiLevelType w:val="hybridMultilevel"/>
     <w:tmpl w:val="1C483AD6"/>
@@ -22602,7 +22804,7 @@
       </w:rPr>
     </w:lvl>
   </w:abstractNum>
-  <w:abstractNum w:abstractNumId="15" w15:restartNumberingAfterBreak="0">
+  <w:abstractNum w:abstractNumId="16" w15:restartNumberingAfterBreak="0">
     <w:nsid w:val="29F562F7"/>
     <w:multiLevelType w:val="hybridMultilevel"/>
     <w:tmpl w:val="4190C2D6"/>
@@ -22715,7 +22917,7 @@
       </w:rPr>
     </w:lvl>
   </w:abstractNum>
-  <w:abstractNum w:abstractNumId="16" w15:restartNumberingAfterBreak="0">
+  <w:abstractNum w:abstractNumId="17" w15:restartNumberingAfterBreak="0">
     <w:nsid w:val="34207D64"/>
     <w:multiLevelType w:val="hybridMultilevel"/>
     <w:tmpl w:val="5A40CDE6"/>
@@ -22804,7 +23006,7 @@
       </w:pPr>
     </w:lvl>
   </w:abstractNum>
-  <w:abstractNum w:abstractNumId="17" w15:restartNumberingAfterBreak="0">
+  <w:abstractNum w:abstractNumId="18" w15:restartNumberingAfterBreak="0">
     <w:nsid w:val="36D300D8"/>
     <w:multiLevelType w:val="hybridMultilevel"/>
     <w:tmpl w:val="BBE0F552"/>
@@ -22893,7 +23095,7 @@
       </w:pPr>
     </w:lvl>
   </w:abstractNum>
-  <w:abstractNum w:abstractNumId="18" w15:restartNumberingAfterBreak="0">
+  <w:abstractNum w:abstractNumId="19" w15:restartNumberingAfterBreak="0">
     <w:nsid w:val="36E66116"/>
     <w:multiLevelType w:val="multilevel"/>
     <w:tmpl w:val="5A54B18A"/>
@@ -23006,7 +23208,7 @@
       </w:rPr>
     </w:lvl>
   </w:abstractNum>
-  <w:abstractNum w:abstractNumId="19" w15:restartNumberingAfterBreak="0">
+  <w:abstractNum w:abstractNumId="20" w15:restartNumberingAfterBreak="0">
     <w:nsid w:val="387114BF"/>
     <w:multiLevelType w:val="hybridMultilevel"/>
     <w:tmpl w:val="F8A2F574"/>
@@ -23095,7 +23297,7 @@
       </w:pPr>
     </w:lvl>
   </w:abstractNum>
-  <w:abstractNum w:abstractNumId="20" w15:restartNumberingAfterBreak="0">
+  <w:abstractNum w:abstractNumId="21" w15:restartNumberingAfterBreak="0">
     <w:nsid w:val="395C4728"/>
     <w:multiLevelType w:val="hybridMultilevel"/>
     <w:tmpl w:val="19C60CD6"/>
@@ -23208,7 +23410,7 @@
       </w:rPr>
     </w:lvl>
   </w:abstractNum>
-  <w:abstractNum w:abstractNumId="21" w15:restartNumberingAfterBreak="0">
+  <w:abstractNum w:abstractNumId="22" w15:restartNumberingAfterBreak="0">
     <w:nsid w:val="3E1D1C7D"/>
     <w:multiLevelType w:val="hybridMultilevel"/>
     <w:tmpl w:val="2508F5E8"/>
@@ -23321,7 +23523,7 @@
       </w:rPr>
     </w:lvl>
   </w:abstractNum>
-  <w:abstractNum w:abstractNumId="22" w15:restartNumberingAfterBreak="0">
+  <w:abstractNum w:abstractNumId="23" w15:restartNumberingAfterBreak="0">
     <w:nsid w:val="3F4F78C9"/>
     <w:multiLevelType w:val="hybridMultilevel"/>
     <w:tmpl w:val="66DC6882"/>
@@ -23410,7 +23612,7 @@
       </w:pPr>
     </w:lvl>
   </w:abstractNum>
-  <w:abstractNum w:abstractNumId="23" w15:restartNumberingAfterBreak="0">
+  <w:abstractNum w:abstractNumId="24" w15:restartNumberingAfterBreak="0">
     <w:nsid w:val="3FFC6ECB"/>
     <w:multiLevelType w:val="hybridMultilevel"/>
     <w:tmpl w:val="BEB6BE0A"/>
@@ -23523,7 +23725,7 @@
       </w:rPr>
     </w:lvl>
   </w:abstractNum>
-  <w:abstractNum w:abstractNumId="24" w15:restartNumberingAfterBreak="0">
+  <w:abstractNum w:abstractNumId="25" w15:restartNumberingAfterBreak="0">
     <w:nsid w:val="42627B07"/>
     <w:multiLevelType w:val="multilevel"/>
     <w:tmpl w:val="FC98E23C"/>
@@ -23636,7 +23838,7 @@
       </w:rPr>
     </w:lvl>
   </w:abstractNum>
-  <w:abstractNum w:abstractNumId="25" w15:restartNumberingAfterBreak="0">
+  <w:abstractNum w:abstractNumId="26" w15:restartNumberingAfterBreak="0">
     <w:nsid w:val="433E59BA"/>
     <w:multiLevelType w:val="hybridMultilevel"/>
     <w:tmpl w:val="E5CC6658"/>
@@ -23749,7 +23951,7 @@
       </w:rPr>
     </w:lvl>
   </w:abstractNum>
-  <w:abstractNum w:abstractNumId="26" w15:restartNumberingAfterBreak="0">
+  <w:abstractNum w:abstractNumId="27" w15:restartNumberingAfterBreak="0">
     <w:nsid w:val="48373320"/>
     <w:multiLevelType w:val="hybridMultilevel"/>
     <w:tmpl w:val="42C268C2"/>
@@ -23862,7 +24064,7 @@
       </w:rPr>
     </w:lvl>
   </w:abstractNum>
-  <w:abstractNum w:abstractNumId="27" w15:restartNumberingAfterBreak="0">
+  <w:abstractNum w:abstractNumId="28" w15:restartNumberingAfterBreak="0">
     <w:nsid w:val="485652D4"/>
     <w:multiLevelType w:val="hybridMultilevel"/>
     <w:tmpl w:val="DC10E878"/>
@@ -23951,7 +24153,7 @@
       </w:pPr>
     </w:lvl>
   </w:abstractNum>
-  <w:abstractNum w:abstractNumId="28" w15:restartNumberingAfterBreak="0">
+  <w:abstractNum w:abstractNumId="29" w15:restartNumberingAfterBreak="0">
     <w:nsid w:val="48D95F52"/>
     <w:multiLevelType w:val="multilevel"/>
     <w:tmpl w:val="4302F020"/>
@@ -24072,7 +24274,7 @@
       </w:rPr>
     </w:lvl>
   </w:abstractNum>
-  <w:abstractNum w:abstractNumId="29" w15:restartNumberingAfterBreak="0">
+  <w:abstractNum w:abstractNumId="30" w15:restartNumberingAfterBreak="0">
     <w:nsid w:val="48FC1EAC"/>
     <w:multiLevelType w:val="hybridMultilevel"/>
     <w:tmpl w:val="A5E8538A"/>
@@ -24185,7 +24387,7 @@
       </w:rPr>
     </w:lvl>
   </w:abstractNum>
-  <w:abstractNum w:abstractNumId="30" w15:restartNumberingAfterBreak="0">
+  <w:abstractNum w:abstractNumId="31" w15:restartNumberingAfterBreak="0">
     <w:nsid w:val="4F426D9B"/>
     <w:multiLevelType w:val="hybridMultilevel"/>
     <w:tmpl w:val="B48AB25C"/>
@@ -24274,7 +24476,7 @@
       </w:pPr>
     </w:lvl>
   </w:abstractNum>
-  <w:abstractNum w:abstractNumId="31" w15:restartNumberingAfterBreak="0">
+  <w:abstractNum w:abstractNumId="32" w15:restartNumberingAfterBreak="0">
     <w:nsid w:val="53D5674C"/>
     <w:multiLevelType w:val="hybridMultilevel"/>
     <w:tmpl w:val="5C0459B8"/>
@@ -24387,7 +24589,7 @@
       </w:rPr>
     </w:lvl>
   </w:abstractNum>
-  <w:abstractNum w:abstractNumId="32" w15:restartNumberingAfterBreak="0">
+  <w:abstractNum w:abstractNumId="33" w15:restartNumberingAfterBreak="0">
     <w:nsid w:val="54F04675"/>
     <w:multiLevelType w:val="multilevel"/>
     <w:tmpl w:val="920A072C"/>
@@ -24500,7 +24702,7 @@
       </w:rPr>
     </w:lvl>
   </w:abstractNum>
-  <w:abstractNum w:abstractNumId="33" w15:restartNumberingAfterBreak="0">
+  <w:abstractNum w:abstractNumId="34" w15:restartNumberingAfterBreak="0">
     <w:nsid w:val="55056AE0"/>
     <w:multiLevelType w:val="hybridMultilevel"/>
     <w:tmpl w:val="36604B34"/>
@@ -24589,7 +24791,7 @@
       </w:pPr>
     </w:lvl>
   </w:abstractNum>
-  <w:abstractNum w:abstractNumId="34" w15:restartNumberingAfterBreak="0">
+  <w:abstractNum w:abstractNumId="35" w15:restartNumberingAfterBreak="0">
     <w:nsid w:val="570F24CE"/>
     <w:multiLevelType w:val="hybridMultilevel"/>
     <w:tmpl w:val="5674F062"/>
@@ -24678,7 +24880,7 @@
       </w:pPr>
     </w:lvl>
   </w:abstractNum>
-  <w:abstractNum w:abstractNumId="35" w15:restartNumberingAfterBreak="0">
+  <w:abstractNum w:abstractNumId="36" w15:restartNumberingAfterBreak="0">
     <w:nsid w:val="59A83C92"/>
     <w:multiLevelType w:val="hybridMultilevel"/>
     <w:tmpl w:val="92D21E3E"/>
@@ -24790,7 +24992,7 @@
       </w:rPr>
     </w:lvl>
   </w:abstractNum>
-  <w:abstractNum w:abstractNumId="36" w15:restartNumberingAfterBreak="0">
+  <w:abstractNum w:abstractNumId="37" w15:restartNumberingAfterBreak="0">
     <w:nsid w:val="5E401374"/>
     <w:multiLevelType w:val="multilevel"/>
     <w:tmpl w:val="8E001A0A"/>
@@ -24911,7 +25113,7 @@
       </w:rPr>
     </w:lvl>
   </w:abstractNum>
-  <w:abstractNum w:abstractNumId="37" w15:restartNumberingAfterBreak="0">
+  <w:abstractNum w:abstractNumId="38" w15:restartNumberingAfterBreak="0">
     <w:nsid w:val="61B4090E"/>
     <w:multiLevelType w:val="hybridMultilevel"/>
     <w:tmpl w:val="FF9215B0"/>
@@ -25024,7 +25226,7 @@
       </w:rPr>
     </w:lvl>
   </w:abstractNum>
-  <w:abstractNum w:abstractNumId="38" w15:restartNumberingAfterBreak="0">
+  <w:abstractNum w:abstractNumId="39" w15:restartNumberingAfterBreak="0">
     <w:nsid w:val="621B7185"/>
     <w:multiLevelType w:val="hybridMultilevel"/>
     <w:tmpl w:val="D400BD7A"/>
@@ -25137,7 +25339,7 @@
       </w:rPr>
     </w:lvl>
   </w:abstractNum>
-  <w:abstractNum w:abstractNumId="39" w15:restartNumberingAfterBreak="0">
+  <w:abstractNum w:abstractNumId="40" w15:restartNumberingAfterBreak="0">
     <w:nsid w:val="68100AD8"/>
     <w:multiLevelType w:val="hybridMultilevel"/>
     <w:tmpl w:val="1BBAEE9E"/>
@@ -25226,7 +25428,7 @@
       </w:pPr>
     </w:lvl>
   </w:abstractNum>
-  <w:abstractNum w:abstractNumId="40" w15:restartNumberingAfterBreak="0">
+  <w:abstractNum w:abstractNumId="41" w15:restartNumberingAfterBreak="0">
     <w:nsid w:val="68821FDB"/>
     <w:multiLevelType w:val="multilevel"/>
     <w:tmpl w:val="04CC594C"/>
@@ -25347,7 +25549,7 @@
       </w:rPr>
     </w:lvl>
   </w:abstractNum>
-  <w:abstractNum w:abstractNumId="41" w15:restartNumberingAfterBreak="0">
+  <w:abstractNum w:abstractNumId="42" w15:restartNumberingAfterBreak="0">
     <w:nsid w:val="6BAD1CD1"/>
     <w:multiLevelType w:val="hybridMultilevel"/>
     <w:tmpl w:val="87542692"/>
@@ -25460,7 +25662,7 @@
       </w:rPr>
     </w:lvl>
   </w:abstractNum>
-  <w:abstractNum w:abstractNumId="42" w15:restartNumberingAfterBreak="0">
+  <w:abstractNum w:abstractNumId="43" w15:restartNumberingAfterBreak="0">
     <w:nsid w:val="6C3151C0"/>
     <w:multiLevelType w:val="hybridMultilevel"/>
     <w:tmpl w:val="508221CC"/>
@@ -25572,7 +25774,7 @@
       </w:rPr>
     </w:lvl>
   </w:abstractNum>
-  <w:abstractNum w:abstractNumId="43" w15:restartNumberingAfterBreak="0">
+  <w:abstractNum w:abstractNumId="44" w15:restartNumberingAfterBreak="0">
     <w:nsid w:val="721C5A3B"/>
     <w:multiLevelType w:val="multilevel"/>
     <w:tmpl w:val="5A54B18A"/>
@@ -25685,7 +25887,7 @@
       </w:rPr>
     </w:lvl>
   </w:abstractNum>
-  <w:abstractNum w:abstractNumId="44" w15:restartNumberingAfterBreak="0">
+  <w:abstractNum w:abstractNumId="45" w15:restartNumberingAfterBreak="0">
     <w:nsid w:val="726F6645"/>
     <w:multiLevelType w:val="multilevel"/>
     <w:tmpl w:val="775A5700"/>
@@ -25806,7 +26008,7 @@
       </w:rPr>
     </w:lvl>
   </w:abstractNum>
-  <w:abstractNum w:abstractNumId="45" w15:restartNumberingAfterBreak="0">
+  <w:abstractNum w:abstractNumId="46" w15:restartNumberingAfterBreak="0">
     <w:nsid w:val="739D15D1"/>
     <w:multiLevelType w:val="hybridMultilevel"/>
     <w:tmpl w:val="5CA0D884"/>
@@ -25919,7 +26121,7 @@
       </w:rPr>
     </w:lvl>
   </w:abstractNum>
-  <w:abstractNum w:abstractNumId="46" w15:restartNumberingAfterBreak="0">
+  <w:abstractNum w:abstractNumId="47" w15:restartNumberingAfterBreak="0">
     <w:nsid w:val="7583753B"/>
     <w:multiLevelType w:val="hybridMultilevel"/>
     <w:tmpl w:val="80CC72B8"/>
@@ -26032,7 +26234,7 @@
       </w:rPr>
     </w:lvl>
   </w:abstractNum>
-  <w:abstractNum w:abstractNumId="47" w15:restartNumberingAfterBreak="0">
+  <w:abstractNum w:abstractNumId="48" w15:restartNumberingAfterBreak="0">
     <w:nsid w:val="794D49CA"/>
     <w:multiLevelType w:val="hybridMultilevel"/>
     <w:tmpl w:val="26D07872"/>
@@ -26146,148 +26348,151 @@
     </w:lvl>
   </w:abstractNum>
   <w:num w:numId="1" w16cid:durableId="1091511187">
-    <w:abstractNumId w:val="42"/>
+    <w:abstractNumId w:val="43"/>
   </w:num>
   <w:num w:numId="2" w16cid:durableId="63963649">
-    <w:abstractNumId w:val="47"/>
+    <w:abstractNumId w:val="48"/>
   </w:num>
   <w:num w:numId="3" w16cid:durableId="1692755917">
-    <w:abstractNumId w:val="25"/>
+    <w:abstractNumId w:val="26"/>
   </w:num>
   <w:num w:numId="4" w16cid:durableId="758216097">
-    <w:abstractNumId w:val="29"/>
+    <w:abstractNumId w:val="30"/>
   </w:num>
   <w:num w:numId="5" w16cid:durableId="1717001323">
-    <w:abstractNumId w:val="11"/>
+    <w:abstractNumId w:val="12"/>
   </w:num>
   <w:num w:numId="6" w16cid:durableId="100489409">
-    <w:abstractNumId w:val="3"/>
+    <w:abstractNumId w:val="4"/>
   </w:num>
   <w:num w:numId="7" w16cid:durableId="769085139">
+    <w:abstractNumId w:val="9"/>
+  </w:num>
+  <w:num w:numId="8" w16cid:durableId="1344240910">
+    <w:abstractNumId w:val="7"/>
+  </w:num>
+  <w:num w:numId="9" w16cid:durableId="1556313657">
+    <w:abstractNumId w:val="5"/>
+  </w:num>
+  <w:num w:numId="10" w16cid:durableId="601911413">
     <w:abstractNumId w:val="8"/>
   </w:num>
-  <w:num w:numId="8" w16cid:durableId="1344240910">
-    <w:abstractNumId w:val="6"/>
-  </w:num>
-  <w:num w:numId="9" w16cid:durableId="1556313657">
-    <w:abstractNumId w:val="4"/>
-  </w:num>
-  <w:num w:numId="10" w16cid:durableId="601911413">
-    <w:abstractNumId w:val="7"/>
-  </w:num>
   <w:num w:numId="11" w16cid:durableId="504587003">
-    <w:abstractNumId w:val="45"/>
+    <w:abstractNumId w:val="46"/>
   </w:num>
   <w:num w:numId="12" w16cid:durableId="380175880">
-    <w:abstractNumId w:val="35"/>
+    <w:abstractNumId w:val="36"/>
   </w:num>
   <w:num w:numId="13" w16cid:durableId="520899158">
-    <w:abstractNumId w:val="15"/>
+    <w:abstractNumId w:val="16"/>
   </w:num>
   <w:num w:numId="14" w16cid:durableId="824081203">
-    <w:abstractNumId w:val="12"/>
+    <w:abstractNumId w:val="13"/>
   </w:num>
   <w:num w:numId="15" w16cid:durableId="159658428">
-    <w:abstractNumId w:val="9"/>
+    <w:abstractNumId w:val="10"/>
   </w:num>
   <w:num w:numId="16" w16cid:durableId="1443069713">
-    <w:abstractNumId w:val="31"/>
+    <w:abstractNumId w:val="32"/>
   </w:num>
   <w:num w:numId="17" w16cid:durableId="337579239">
     <w:abstractNumId w:val="1"/>
   </w:num>
   <w:num w:numId="18" w16cid:durableId="2122453666">
-    <w:abstractNumId w:val="5"/>
+    <w:abstractNumId w:val="6"/>
   </w:num>
   <w:num w:numId="19" w16cid:durableId="1967346322">
+    <w:abstractNumId w:val="22"/>
+  </w:num>
+  <w:num w:numId="20" w16cid:durableId="1236625119">
+    <w:abstractNumId w:val="11"/>
+  </w:num>
+  <w:num w:numId="21" w16cid:durableId="1551115463">
+    <w:abstractNumId w:val="47"/>
+  </w:num>
+  <w:num w:numId="22" w16cid:durableId="1192958853">
+    <w:abstractNumId w:val="33"/>
+  </w:num>
+  <w:num w:numId="23" w16cid:durableId="112746816">
     <w:abstractNumId w:val="21"/>
   </w:num>
-  <w:num w:numId="20" w16cid:durableId="1236625119">
-    <w:abstractNumId w:val="10"/>
-  </w:num>
-  <w:num w:numId="21" w16cid:durableId="1551115463">
-    <w:abstractNumId w:val="46"/>
-  </w:num>
-  <w:num w:numId="22" w16cid:durableId="1192958853">
-    <w:abstractNumId w:val="32"/>
-  </w:num>
-  <w:num w:numId="23" w16cid:durableId="112746816">
-    <w:abstractNumId w:val="20"/>
-  </w:num>
   <w:num w:numId="24" w16cid:durableId="494147015">
-    <w:abstractNumId w:val="17"/>
+    <w:abstractNumId w:val="18"/>
   </w:num>
   <w:num w:numId="25" w16cid:durableId="2128966263">
-    <w:abstractNumId w:val="18"/>
+    <w:abstractNumId w:val="19"/>
   </w:num>
   <w:num w:numId="26" w16cid:durableId="1541437686">
-    <w:abstractNumId w:val="43"/>
+    <w:abstractNumId w:val="44"/>
   </w:num>
   <w:num w:numId="27" w16cid:durableId="1545291143">
-    <w:abstractNumId w:val="28"/>
+    <w:abstractNumId w:val="29"/>
   </w:num>
   <w:num w:numId="28" w16cid:durableId="1662662862">
-    <w:abstractNumId w:val="36"/>
+    <w:abstractNumId w:val="37"/>
   </w:num>
   <w:num w:numId="29" w16cid:durableId="1843734434">
     <w:abstractNumId w:val="0"/>
   </w:num>
   <w:num w:numId="30" w16cid:durableId="1052264818">
-    <w:abstractNumId w:val="44"/>
+    <w:abstractNumId w:val="45"/>
   </w:num>
   <w:num w:numId="31" w16cid:durableId="444036765">
+    <w:abstractNumId w:val="40"/>
+  </w:num>
+  <w:num w:numId="32" w16cid:durableId="1339382080">
+    <w:abstractNumId w:val="24"/>
+  </w:num>
+  <w:num w:numId="33" w16cid:durableId="548147938">
     <w:abstractNumId w:val="39"/>
   </w:num>
-  <w:num w:numId="32" w16cid:durableId="1339382080">
+  <w:num w:numId="34" w16cid:durableId="2048138279">
+    <w:abstractNumId w:val="28"/>
+  </w:num>
+  <w:num w:numId="35" w16cid:durableId="1884780360">
+    <w:abstractNumId w:val="41"/>
+  </w:num>
+  <w:num w:numId="36" w16cid:durableId="1726828554">
+    <w:abstractNumId w:val="25"/>
+  </w:num>
+  <w:num w:numId="37" w16cid:durableId="1581789375">
+    <w:abstractNumId w:val="20"/>
+  </w:num>
+  <w:num w:numId="38" w16cid:durableId="332339398">
+    <w:abstractNumId w:val="17"/>
+  </w:num>
+  <w:num w:numId="39" w16cid:durableId="11495879">
     <w:abstractNumId w:val="23"/>
   </w:num>
-  <w:num w:numId="33" w16cid:durableId="548147938">
+  <w:num w:numId="40" w16cid:durableId="133451478">
+    <w:abstractNumId w:val="15"/>
+  </w:num>
+  <w:num w:numId="41" w16cid:durableId="1034768753">
+    <w:abstractNumId w:val="34"/>
+  </w:num>
+  <w:num w:numId="42" w16cid:durableId="862205899">
+    <w:abstractNumId w:val="14"/>
+  </w:num>
+  <w:num w:numId="43" w16cid:durableId="470100620">
+    <w:abstractNumId w:val="35"/>
+  </w:num>
+  <w:num w:numId="44" w16cid:durableId="518281576">
+    <w:abstractNumId w:val="31"/>
+  </w:num>
+  <w:num w:numId="45" w16cid:durableId="1305622483">
+    <w:abstractNumId w:val="3"/>
+  </w:num>
+  <w:num w:numId="46" w16cid:durableId="544604706">
+    <w:abstractNumId w:val="27"/>
+  </w:num>
+  <w:num w:numId="47" w16cid:durableId="602421174">
+    <w:abstractNumId w:val="42"/>
+  </w:num>
+  <w:num w:numId="48" w16cid:durableId="1675106207">
     <w:abstractNumId w:val="38"/>
   </w:num>
-  <w:num w:numId="34" w16cid:durableId="2048138279">
-    <w:abstractNumId w:val="27"/>
-  </w:num>
-  <w:num w:numId="35" w16cid:durableId="1884780360">
-    <w:abstractNumId w:val="40"/>
-  </w:num>
-  <w:num w:numId="36" w16cid:durableId="1726828554">
-    <w:abstractNumId w:val="24"/>
-  </w:num>
-  <w:num w:numId="37" w16cid:durableId="1581789375">
-    <w:abstractNumId w:val="19"/>
-  </w:num>
-  <w:num w:numId="38" w16cid:durableId="332339398">
-    <w:abstractNumId w:val="16"/>
-  </w:num>
-  <w:num w:numId="39" w16cid:durableId="11495879">
-    <w:abstractNumId w:val="22"/>
-  </w:num>
-  <w:num w:numId="40" w16cid:durableId="133451478">
-    <w:abstractNumId w:val="14"/>
-  </w:num>
-  <w:num w:numId="41" w16cid:durableId="1034768753">
-    <w:abstractNumId w:val="33"/>
-  </w:num>
-  <w:num w:numId="42" w16cid:durableId="862205899">
-    <w:abstractNumId w:val="13"/>
-  </w:num>
-  <w:num w:numId="43" w16cid:durableId="470100620">
-    <w:abstractNumId w:val="34"/>
-  </w:num>
-  <w:num w:numId="44" w16cid:durableId="518281576">
-    <w:abstractNumId w:val="30"/>
-  </w:num>
-  <w:num w:numId="45" w16cid:durableId="1305622483">
+  <w:num w:numId="49" w16cid:durableId="1123839943">
     <w:abstractNumId w:val="2"/>
-  </w:num>
-  <w:num w:numId="46" w16cid:durableId="544604706">
-    <w:abstractNumId w:val="26"/>
-  </w:num>
-  <w:num w:numId="47" w16cid:durableId="602421174">
-    <w:abstractNumId w:val="41"/>
-  </w:num>
-  <w:num w:numId="48" w16cid:durableId="1675106207">
-    <w:abstractNumId w:val="37"/>
   </w:num>
 </w:numbering>
 </file>

</xml_diff>

<commit_message>
update paper(v3.2) platform MVT
</commit_message>
<xml_diff>
--- a/Documents/Papers/V3.2_AutomatisatiePlatform-GerritVanMol.docx
+++ b/Documents/Papers/V3.2_AutomatisatiePlatform-GerritVanMol.docx
@@ -5500,13 +5500,13 @@
       <w:pPr>
         <w:pStyle w:val="Heading1"/>
       </w:pPr>
-      <w:bookmarkStart w:id="0" w:name="_Toc85098256"/>
-      <w:bookmarkStart w:id="1" w:name="_Toc104019017"/>
+      <w:bookmarkStart w:id="0" w:name="_Toc104019017"/>
+      <w:bookmarkStart w:id="1" w:name="_Toc85098256"/>
       <w:r>
         <w:lastRenderedPageBreak/>
         <w:t>Codefragmentlijst</w:t>
       </w:r>
-      <w:bookmarkEnd w:id="1"/>
+      <w:bookmarkEnd w:id="0"/>
     </w:p>
     <w:p>
       <w:pPr>
@@ -6600,7 +6600,7 @@
         <w:pStyle w:val="Heading1"/>
       </w:pPr>
       <w:bookmarkStart w:id="3" w:name="_Toc104019019"/>
-      <w:bookmarkEnd w:id="0"/>
+      <w:bookmarkEnd w:id="1"/>
       <w:r>
         <w:lastRenderedPageBreak/>
         <w:t>Tabellenlijst</w:t>
@@ -8546,14 +8546,27 @@
                             <w:r>
                               <w:t xml:space="preserve">Figuur </w:t>
                             </w:r>
-                            <w:fldSimple w:instr=" SEQ Figuur \* ARABIC ">
-                              <w:r>
-                                <w:rPr>
-                                  <w:noProof/>
-                                </w:rPr>
-                                <w:t>1</w:t>
-                              </w:r>
-                            </w:fldSimple>
+                            <w:r>
+                              <w:fldChar w:fldCharType="begin"/>
+                            </w:r>
+                            <w:r>
+                              <w:instrText xml:space="preserve"> SEQ Figuur \* ARABIC </w:instrText>
+                            </w:r>
+                            <w:r>
+                              <w:fldChar w:fldCharType="separate"/>
+                            </w:r>
+                            <w:r>
+                              <w:rPr>
+                                <w:noProof/>
+                              </w:rPr>
+                              <w:t>1</w:t>
+                            </w:r>
+                            <w:r>
+                              <w:rPr>
+                                <w:noProof/>
+                              </w:rPr>
+                              <w:fldChar w:fldCharType="end"/>
+                            </w:r>
                             <w:r>
                               <w:t xml:space="preserve">: Huidig </w:t>
                             </w:r>
@@ -8610,14 +8623,27 @@
                       <w:r>
                         <w:t xml:space="preserve">Figuur </w:t>
                       </w:r>
-                      <w:fldSimple w:instr=" SEQ Figuur \* ARABIC ">
-                        <w:r>
-                          <w:rPr>
-                            <w:noProof/>
-                          </w:rPr>
-                          <w:t>1</w:t>
-                        </w:r>
-                      </w:fldSimple>
+                      <w:r>
+                        <w:fldChar w:fldCharType="begin"/>
+                      </w:r>
+                      <w:r>
+                        <w:instrText xml:space="preserve"> SEQ Figuur \* ARABIC </w:instrText>
+                      </w:r>
+                      <w:r>
+                        <w:fldChar w:fldCharType="separate"/>
+                      </w:r>
+                      <w:r>
+                        <w:rPr>
+                          <w:noProof/>
+                        </w:rPr>
+                        <w:t>1</w:t>
+                      </w:r>
+                      <w:r>
+                        <w:rPr>
+                          <w:noProof/>
+                        </w:rPr>
+                        <w:fldChar w:fldCharType="end"/>
+                      </w:r>
                       <w:r>
                         <w:t xml:space="preserve">: Huidig </w:t>
                       </w:r>
@@ -8800,14 +8826,27 @@
                             <w:r>
                               <w:t xml:space="preserve">Figuur </w:t>
                             </w:r>
-                            <w:fldSimple w:instr=" SEQ Figuur \* ARABIC ">
-                              <w:r>
-                                <w:rPr>
-                                  <w:noProof/>
-                                </w:rPr>
-                                <w:t>2</w:t>
-                              </w:r>
-                            </w:fldSimple>
+                            <w:r>
+                              <w:fldChar w:fldCharType="begin"/>
+                            </w:r>
+                            <w:r>
+                              <w:instrText xml:space="preserve"> SEQ Figuur \* ARABIC </w:instrText>
+                            </w:r>
+                            <w:r>
+                              <w:fldChar w:fldCharType="separate"/>
+                            </w:r>
+                            <w:r>
+                              <w:rPr>
+                                <w:noProof/>
+                              </w:rPr>
+                              <w:t>2</w:t>
+                            </w:r>
+                            <w:r>
+                              <w:rPr>
+                                <w:noProof/>
+                              </w:rPr>
+                              <w:fldChar w:fldCharType="end"/>
+                            </w:r>
                             <w:r>
                               <w:t>: Nieuwe werkwijze a.d.h.v. platform</w:t>
                             </w:r>
@@ -8875,14 +8914,27 @@
                       <w:r>
                         <w:t xml:space="preserve">Figuur </w:t>
                       </w:r>
-                      <w:fldSimple w:instr=" SEQ Figuur \* ARABIC ">
-                        <w:r>
-                          <w:rPr>
-                            <w:noProof/>
-                          </w:rPr>
-                          <w:t>2</w:t>
-                        </w:r>
-                      </w:fldSimple>
+                      <w:r>
+                        <w:fldChar w:fldCharType="begin"/>
+                      </w:r>
+                      <w:r>
+                        <w:instrText xml:space="preserve"> SEQ Figuur \* ARABIC </w:instrText>
+                      </w:r>
+                      <w:r>
+                        <w:fldChar w:fldCharType="separate"/>
+                      </w:r>
+                      <w:r>
+                        <w:rPr>
+                          <w:noProof/>
+                        </w:rPr>
+                        <w:t>2</w:t>
+                      </w:r>
+                      <w:r>
+                        <w:rPr>
+                          <w:noProof/>
+                        </w:rPr>
+                        <w:fldChar w:fldCharType="end"/>
+                      </w:r>
                       <w:r>
                         <w:t>: Nieuwe werkwijze a.d.h.v. platform</w:t>
                       </w:r>
@@ -9106,7 +9158,10 @@
         <w:t>Voor eender wie</w:t>
       </w:r>
       <w:r>
-        <w:t xml:space="preserve"> die</w:t>
+        <w:t xml:space="preserve"> </w:t>
+      </w:r>
+      <w:r>
+        <w:t>dat</w:t>
       </w:r>
       <w:r>
         <w:t xml:space="preserve"> eventuele data kan raadplegen op een van de beschikbare pagina’s moet er eerst worden ingelogd. Accounts worden aangemaakt door de administrator van het platform. Er mag geen mogelijkheid zijn om zomaar te registreren, door de eenvoudige reden dat dit erg onveilig kan zijn voor een publieke applicatie, waarbij iedereen zomaar gevoelige data van een bedrijf kan raadplegen en aanpassen. De administrator van het platform maakt aan de hand van een vooropgestelde lijst aan gekwalificeerde personen een aantal accounts aan. Dit kan de administrator aan de hand van een admin-paneel dat wordt voorzien door het Django framework zelf. Het account van de administrator zelf wordt aangemaakt bij creatie van de databank waar het platform zijn data zal op bewaren.</w:t>
@@ -9343,27 +9398,14 @@
                             <w:r>
                               <w:t xml:space="preserve">Figuur </w:t>
                             </w:r>
-                            <w:r>
-                              <w:fldChar w:fldCharType="begin"/>
-                            </w:r>
-                            <w:r>
-                              <w:instrText xml:space="preserve"> SEQ Figuur \* ARABIC </w:instrText>
-                            </w:r>
-                            <w:r>
-                              <w:fldChar w:fldCharType="separate"/>
-                            </w:r>
-                            <w:r>
-                              <w:rPr>
-                                <w:noProof/>
-                              </w:rPr>
-                              <w:t>3</w:t>
-                            </w:r>
-                            <w:r>
-                              <w:rPr>
-                                <w:noProof/>
-                              </w:rPr>
-                              <w:fldChar w:fldCharType="end"/>
-                            </w:r>
+                            <w:fldSimple w:instr=" SEQ Figuur \* ARABIC ">
+                              <w:r>
+                                <w:rPr>
+                                  <w:noProof/>
+                                </w:rPr>
+                                <w:t>3</w:t>
+                              </w:r>
+                            </w:fldSimple>
                             <w:r>
                               <w:t>: Django platform pagina structuur</w:t>
                             </w:r>
@@ -9401,27 +9443,14 @@
                       <w:r>
                         <w:t xml:space="preserve">Figuur </w:t>
                       </w:r>
-                      <w:r>
-                        <w:fldChar w:fldCharType="begin"/>
-                      </w:r>
-                      <w:r>
-                        <w:instrText xml:space="preserve"> SEQ Figuur \* ARABIC </w:instrText>
-                      </w:r>
-                      <w:r>
-                        <w:fldChar w:fldCharType="separate"/>
-                      </w:r>
-                      <w:r>
-                        <w:rPr>
-                          <w:noProof/>
-                        </w:rPr>
-                        <w:t>3</w:t>
-                      </w:r>
-                      <w:r>
-                        <w:rPr>
-                          <w:noProof/>
-                        </w:rPr>
-                        <w:fldChar w:fldCharType="end"/>
-                      </w:r>
+                      <w:fldSimple w:instr=" SEQ Figuur \* ARABIC ">
+                        <w:r>
+                          <w:rPr>
+                            <w:noProof/>
+                          </w:rPr>
+                          <w:t>3</w:t>
+                        </w:r>
+                      </w:fldSimple>
                       <w:r>
                         <w:t>: Django platform pagina structuur</w:t>
                       </w:r>
@@ -9499,7 +9528,13 @@
         <w:t xml:space="preserve">Wanneer een test wordt uitgevoerd </w:t>
       </w:r>
       <w:r>
-        <w:t xml:space="preserve">krijgt de gerbuiker een melding van de interface die aangeeft of de ping is uitgestuurd of niet. Als dan de status van die specifieke firewall op inactief staat, en zijn status niet update weet de engineer dat het toestel moet worden gecontroleerd op configuratie fouten of andere </w:t>
+        <w:t xml:space="preserve">krijgt de gerbuiker een melding </w:t>
+      </w:r>
+      <w:r>
+        <w:t>op het grafische</w:t>
+      </w:r>
+      <w:r>
+        <w:t xml:space="preserve"> interface die aangeeft of de ping is uitgestuurd of niet. Als dan de status van die specifieke firewall op inactief staat, en zijn status niet update weet de engineer dat het toestel moet worden gecontroleerd op configuratie fouten of andere </w:t>
       </w:r>
       <w:r>
         <w:t>oorzaken</w:t>
@@ -9519,7 +9554,15 @@
     </w:p>
     <w:p/>
     <w:p>
-      <w:r>
+      <w:pPr>
+        <w:rPr>
+          <w:color w:val="FFC000"/>
+        </w:rPr>
+      </w:pPr>
+      <w:r>
+        <w:rPr>
+          <w:color w:val="FFC000"/>
+        </w:rPr>
         <w:t>logica zichtbaar, met daarbij de minimumpagina’s die gebruikers kunnen zien op het platform afhankelijk van welke soort rol een gebruiker heeft. Daarnaast zal het schema ook worden gebruikt om de volledige projectstructuur op te stellen en te rangschikken op de Django server. Zo zal de flowchart later ook worden gebruik als basis om logische SQL-relaties te op te bouwen in het Django framework. Deze relaties zullen definiëren welke componenten iets met elkaar gemeen hebben alsook hoe data kan vloeien om uiteindelijk overzichtelijk weer te geven aan de eindgebruiker.</w:t>
       </w:r>
     </w:p>
@@ -9556,9 +9599,15 @@
       <w:bookmarkEnd w:id="28"/>
     </w:p>
     <w:p>
+      <w:pPr>
+        <w:rPr>
+          <w:color w:val="FFC000"/>
+        </w:rPr>
+      </w:pPr>
       <w:r>
         <w:rPr>
           <w:noProof/>
+          <w:color w:val="FFC000"/>
         </w:rPr>
         <w:drawing>
           <wp:anchor distT="0" distB="0" distL="114300" distR="114300" simplePos="0" relativeHeight="251726848" behindDoc="1" locked="0" layoutInCell="1" allowOverlap="1" wp14:anchorId="3B6A47FE" wp14:editId="1F7414C0">
@@ -9624,81 +9673,159 @@
         </w:drawing>
       </w:r>
       <w:r>
+        <w:rPr>
+          <w:color w:val="FFC000"/>
+        </w:rPr>
         <w:t>Het</w:t>
       </w:r>
       <w:r>
+        <w:rPr>
+          <w:color w:val="FFC000"/>
+        </w:rPr>
         <w:t xml:space="preserve"> relatie diagram (</w:t>
       </w:r>
       <w:r>
+        <w:rPr>
+          <w:color w:val="FFC000"/>
+        </w:rPr>
         <w:fldChar w:fldCharType="begin"/>
       </w:r>
       <w:r>
+        <w:rPr>
+          <w:color w:val="FFC000"/>
+        </w:rPr>
         <w:instrText xml:space="preserve"> REF _Ref100751826 \h </w:instrText>
       </w:r>
       <w:r>
+        <w:rPr>
+          <w:color w:val="FFC000"/>
+        </w:rPr>
+      </w:r>
+      <w:r>
+        <w:rPr>
+          <w:color w:val="FFC000"/>
+        </w:rPr>
         <w:fldChar w:fldCharType="separate"/>
       </w:r>
       <w:r>
+        <w:rPr>
+          <w:color w:val="FFC000"/>
+        </w:rPr>
         <w:t xml:space="preserve">Figuur </w:t>
       </w:r>
       <w:r>
         <w:rPr>
           <w:noProof/>
+          <w:color w:val="FFC000"/>
         </w:rPr>
         <w:t>2</w:t>
       </w:r>
       <w:r>
+        <w:rPr>
+          <w:color w:val="FFC000"/>
+        </w:rPr>
         <w:t>: Connectie relatie diagram</w:t>
       </w:r>
       <w:r>
+        <w:rPr>
+          <w:color w:val="FFC000"/>
+        </w:rPr>
         <w:fldChar w:fldCharType="end"/>
       </w:r>
       <w:r>
+        <w:rPr>
+          <w:color w:val="FFC000"/>
+        </w:rPr>
         <w:t xml:space="preserve">) visualiseert hoe de verschillende technologieën zullen samenwerken en geconnecteerd worden. Onder deze technologieën </w:t>
       </w:r>
       <w:r>
+        <w:rPr>
+          <w:color w:val="FFC000"/>
+        </w:rPr>
         <w:t xml:space="preserve">worden </w:t>
       </w:r>
       <w:r>
+        <w:rPr>
+          <w:color w:val="FFC000"/>
+        </w:rPr>
         <w:t>dan het backend, front-end en netwerk gedeelte</w:t>
       </w:r>
       <w:r>
+        <w:rPr>
+          <w:color w:val="FFC000"/>
+        </w:rPr>
         <w:t xml:space="preserve"> verstaan</w:t>
       </w:r>
       <w:r>
+        <w:rPr>
+          <w:color w:val="FFC000"/>
+        </w:rPr>
         <w:t xml:space="preserve">. Er wordt een beter beeld gegeven van de cruciale componenten en velden die in het gehele project zullen moeten bijgehouden worden. Op die manier kan </w:t>
       </w:r>
       <w:r>
+        <w:rPr>
+          <w:color w:val="FFC000"/>
+        </w:rPr>
         <w:t>door de field engineer</w:t>
       </w:r>
       <w:r>
+        <w:rPr>
+          <w:color w:val="FFC000"/>
+        </w:rPr>
         <w:t xml:space="preserve"> sneller </w:t>
       </w:r>
       <w:r>
+        <w:rPr>
+          <w:color w:val="FFC000"/>
+        </w:rPr>
         <w:t>maar ook</w:t>
       </w:r>
       <w:r>
+        <w:rPr>
+          <w:color w:val="FFC000"/>
+        </w:rPr>
         <w:t xml:space="preserve"> beter</w:t>
       </w:r>
       <w:r>
+        <w:rPr>
+          <w:color w:val="FFC000"/>
+        </w:rPr>
         <w:t>,</w:t>
       </w:r>
       <w:r>
+        <w:rPr>
+          <w:color w:val="FFC000"/>
+        </w:rPr>
         <w:t xml:space="preserve"> een correct</w:t>
       </w:r>
       <w:r>
+        <w:rPr>
+          <w:color w:val="FFC000"/>
+        </w:rPr>
         <w:t>e</w:t>
       </w:r>
       <w:r>
+        <w:rPr>
+          <w:color w:val="FFC000"/>
+        </w:rPr>
         <w:t xml:space="preserve"> en werkende omgeving </w:t>
       </w:r>
       <w:r>
+        <w:rPr>
+          <w:color w:val="FFC000"/>
+        </w:rPr>
         <w:t>opgebouwd</w:t>
       </w:r>
       <w:r>
+        <w:rPr>
+          <w:color w:val="FFC000"/>
+        </w:rPr>
         <w:t xml:space="preserve"> worden</w:t>
       </w:r>
       <w:r>
+        <w:rPr>
+          <w:color w:val="FFC000"/>
+        </w:rPr>
         <w:t>.</w:t>
       </w:r>
     </w:p>
@@ -9785,27 +9912,14 @@
                             <w:r>
                               <w:t xml:space="preserve">Figuur </w:t>
                             </w:r>
-                            <w:r>
-                              <w:fldChar w:fldCharType="begin"/>
-                            </w:r>
-                            <w:r>
-                              <w:instrText xml:space="preserve"> SEQ Figuur \* ARABIC </w:instrText>
-                            </w:r>
-                            <w:r>
-                              <w:fldChar w:fldCharType="separate"/>
-                            </w:r>
-                            <w:r>
-                              <w:rPr>
-                                <w:noProof/>
-                              </w:rPr>
-                              <w:t>4</w:t>
-                            </w:r>
-                            <w:r>
-                              <w:rPr>
-                                <w:noProof/>
-                              </w:rPr>
-                              <w:fldChar w:fldCharType="end"/>
-                            </w:r>
+                            <w:fldSimple w:instr=" SEQ Figuur \* ARABIC ">
+                              <w:r>
+                                <w:rPr>
+                                  <w:noProof/>
+                                </w:rPr>
+                                <w:t>4</w:t>
+                              </w:r>
+                            </w:fldSimple>
                             <w:bookmarkEnd w:id="29"/>
                             <w:r>
                               <w:t>: Connectie relatie diagram</w:t>
@@ -9851,27 +9965,14 @@
                       <w:r>
                         <w:t xml:space="preserve">Figuur </w:t>
                       </w:r>
-                      <w:r>
-                        <w:fldChar w:fldCharType="begin"/>
-                      </w:r>
-                      <w:r>
-                        <w:instrText xml:space="preserve"> SEQ Figuur \* ARABIC </w:instrText>
-                      </w:r>
-                      <w:r>
-                        <w:fldChar w:fldCharType="separate"/>
-                      </w:r>
-                      <w:r>
-                        <w:rPr>
-                          <w:noProof/>
-                        </w:rPr>
-                        <w:t>4</w:t>
-                      </w:r>
-                      <w:r>
-                        <w:rPr>
-                          <w:noProof/>
-                        </w:rPr>
-                        <w:fldChar w:fldCharType="end"/>
-                      </w:r>
+                      <w:fldSimple w:instr=" SEQ Figuur \* ARABIC ">
+                        <w:r>
+                          <w:rPr>
+                            <w:noProof/>
+                          </w:rPr>
+                          <w:t>4</w:t>
+                        </w:r>
+                      </w:fldSimple>
                       <w:bookmarkEnd w:id="33"/>
                       <w:r>
                         <w:t>: Connectie relatie diagram</w:t>
@@ -9911,9 +10012,15 @@
       <w:bookmarkEnd w:id="37"/>
     </w:p>
     <w:p>
+      <w:pPr>
+        <w:rPr>
+          <w:color w:val="FFC000"/>
+        </w:rPr>
+      </w:pPr>
       <w:r>
         <w:rPr>
           <w:noProof/>
+          <w:color w:val="FFC000"/>
         </w:rPr>
         <mc:AlternateContent>
           <mc:Choice Requires="wps">
@@ -9965,27 +10072,14 @@
                             <w:r>
                               <w:t xml:space="preserve">Figuur </w:t>
                             </w:r>
-                            <w:r>
-                              <w:fldChar w:fldCharType="begin"/>
-                            </w:r>
-                            <w:r>
-                              <w:instrText xml:space="preserve"> SEQ Figuur \* ARABIC </w:instrText>
-                            </w:r>
-                            <w:r>
-                              <w:fldChar w:fldCharType="separate"/>
-                            </w:r>
-                            <w:r>
-                              <w:rPr>
-                                <w:noProof/>
-                              </w:rPr>
-                              <w:t>5</w:t>
-                            </w:r>
-                            <w:r>
-                              <w:rPr>
-                                <w:noProof/>
-                              </w:rPr>
-                              <w:fldChar w:fldCharType="end"/>
-                            </w:r>
+                            <w:fldSimple w:instr=" SEQ Figuur \* ARABIC ">
+                              <w:r>
+                                <w:rPr>
+                                  <w:noProof/>
+                                </w:rPr>
+                                <w:t>5</w:t>
+                              </w:r>
+                            </w:fldSimple>
                             <w:bookmarkEnd w:id="38"/>
                             <w:r>
                               <w:t>: Netwerk/hosting diagram</w:t>
@@ -10025,27 +10119,14 @@
                       <w:r>
                         <w:t xml:space="preserve">Figuur </w:t>
                       </w:r>
-                      <w:r>
-                        <w:fldChar w:fldCharType="begin"/>
-                      </w:r>
-                      <w:r>
-                        <w:instrText xml:space="preserve"> SEQ Figuur \* ARABIC </w:instrText>
-                      </w:r>
-                      <w:r>
-                        <w:fldChar w:fldCharType="separate"/>
-                      </w:r>
-                      <w:r>
-                        <w:rPr>
-                          <w:noProof/>
-                        </w:rPr>
-                        <w:t>5</w:t>
-                      </w:r>
-                      <w:r>
-                        <w:rPr>
-                          <w:noProof/>
-                        </w:rPr>
-                        <w:fldChar w:fldCharType="end"/>
-                      </w:r>
+                      <w:fldSimple w:instr=" SEQ Figuur \* ARABIC ">
+                        <w:r>
+                          <w:rPr>
+                            <w:noProof/>
+                          </w:rPr>
+                          <w:t>5</w:t>
+                        </w:r>
+                      </w:fldSimple>
                       <w:bookmarkEnd w:id="41"/>
                       <w:r>
                         <w:t>: Netwerk/hosting diagram</w:t>
@@ -10062,153 +10143,303 @@
         </mc:AlternateContent>
       </w:r>
       <w:r>
+        <w:rPr>
+          <w:color w:val="FFC000"/>
+        </w:rPr>
         <w:t xml:space="preserve">Om het platform </w:t>
       </w:r>
       <w:r>
+        <w:rPr>
+          <w:color w:val="FFC000"/>
+        </w:rPr>
         <w:t xml:space="preserve">beschikbaar te maken naar de eindgebruiker moet </w:t>
       </w:r>
       <w:r>
+        <w:rPr>
+          <w:color w:val="FFC000"/>
+        </w:rPr>
         <w:t>dit</w:t>
       </w:r>
       <w:r>
+        <w:rPr>
+          <w:color w:val="FFC000"/>
+        </w:rPr>
         <w:t xml:space="preserve"> ook toegankelijk zijn. Daarom </w:t>
       </w:r>
       <w:r>
+        <w:rPr>
+          <w:color w:val="FFC000"/>
+        </w:rPr>
         <w:t>is</w:t>
       </w:r>
       <w:r>
+        <w:rPr>
+          <w:color w:val="FFC000"/>
+        </w:rPr>
         <w:t xml:space="preserve"> er een </w:t>
       </w:r>
       <w:r>
+        <w:rPr>
+          <w:color w:val="FFC000"/>
+        </w:rPr>
         <w:t>productieserver (Django-srv) in (</w:t>
       </w:r>
       <w:r>
+        <w:rPr>
+          <w:color w:val="FFC000"/>
+        </w:rPr>
         <w:fldChar w:fldCharType="begin"/>
       </w:r>
       <w:r>
+        <w:rPr>
+          <w:color w:val="FFC000"/>
+        </w:rPr>
         <w:instrText xml:space="preserve"> REF _Ref100751803 \h </w:instrText>
       </w:r>
       <w:r>
+        <w:rPr>
+          <w:color w:val="FFC000"/>
+        </w:rPr>
+      </w:r>
+      <w:r>
+        <w:rPr>
+          <w:color w:val="FFC000"/>
+        </w:rPr>
         <w:fldChar w:fldCharType="separate"/>
       </w:r>
       <w:r>
+        <w:rPr>
+          <w:color w:val="FFC000"/>
+        </w:rPr>
         <w:t xml:space="preserve">Figuur </w:t>
       </w:r>
       <w:r>
         <w:rPr>
           <w:noProof/>
+          <w:color w:val="FFC000"/>
         </w:rPr>
         <w:t>3</w:t>
       </w:r>
       <w:r>
+        <w:rPr>
+          <w:color w:val="FFC000"/>
+        </w:rPr>
         <w:t>: Netwerk/hosting diagram</w:t>
       </w:r>
       <w:r>
+        <w:rPr>
+          <w:color w:val="FFC000"/>
+        </w:rPr>
         <w:fldChar w:fldCharType="end"/>
       </w:r>
       <w:r>
+        <w:rPr>
+          <w:color w:val="FFC000"/>
+        </w:rPr>
         <w:t>)</w:t>
       </w:r>
       <w:r>
+        <w:rPr>
+          <w:color w:val="FFC000"/>
+        </w:rPr>
         <w:t xml:space="preserve"> aanwezig di</w:t>
       </w:r>
       <w:r>
+        <w:rPr>
+          <w:color w:val="FFC000"/>
+        </w:rPr>
         <w:t>e het platform zal hosten.</w:t>
       </w:r>
       <w:r>
+        <w:rPr>
+          <w:color w:val="FFC000"/>
+        </w:rPr>
         <w:t xml:space="preserve"> Productieversies worden aan de hand van </w:t>
       </w:r>
       <w:r>
+        <w:rPr>
+          <w:color w:val="FFC000"/>
+        </w:rPr>
         <w:t xml:space="preserve">een </w:t>
       </w:r>
       <w:r>
+        <w:rPr>
+          <w:color w:val="FFC000"/>
+        </w:rPr>
         <w:t>CI/CD</w:t>
       </w:r>
       <w:r>
+        <w:rPr>
+          <w:color w:val="FFC000"/>
+        </w:rPr>
         <w:t>-server</w:t>
       </w:r>
       <w:r>
+        <w:rPr>
+          <w:color w:val="FFC000"/>
+        </w:rPr>
         <w:t xml:space="preserve"> </w:t>
       </w:r>
       <w:r>
+        <w:rPr>
+          <w:color w:val="FFC000"/>
+        </w:rPr>
         <w:t xml:space="preserve">(Jenkins-srv) getest en </w:t>
       </w:r>
       <w:r>
+        <w:rPr>
+          <w:color w:val="FFC000"/>
+        </w:rPr>
         <w:t>beschikbaar</w:t>
       </w:r>
       <w:r>
+        <w:rPr>
+          <w:color w:val="FFC000"/>
+        </w:rPr>
         <w:t xml:space="preserve"> gemaakt. Op die manier kunnen werknemers en andere partners gebruik maken van het gerealiseerde platform/service. </w:t>
       </w:r>
       <w:r>
+        <w:rPr>
+          <w:color w:val="FFC000"/>
+        </w:rPr>
         <w:t>Het</w:t>
       </w:r>
       <w:r>
+        <w:rPr>
+          <w:color w:val="FFC000"/>
+        </w:rPr>
         <w:t xml:space="preserve"> netwerk diagram (</w:t>
       </w:r>
       <w:r>
+        <w:rPr>
+          <w:color w:val="FFC000"/>
+        </w:rPr>
         <w:fldChar w:fldCharType="begin"/>
       </w:r>
       <w:r>
+        <w:rPr>
+          <w:color w:val="FFC000"/>
+        </w:rPr>
         <w:instrText xml:space="preserve"> REF _Ref100751803 \h </w:instrText>
       </w:r>
       <w:r>
+        <w:rPr>
+          <w:color w:val="FFC000"/>
+        </w:rPr>
+      </w:r>
+      <w:r>
+        <w:rPr>
+          <w:color w:val="FFC000"/>
+        </w:rPr>
         <w:fldChar w:fldCharType="separate"/>
       </w:r>
       <w:r>
+        <w:rPr>
+          <w:color w:val="FFC000"/>
+        </w:rPr>
         <w:t xml:space="preserve">Figuur </w:t>
       </w:r>
       <w:r>
         <w:rPr>
           <w:noProof/>
+          <w:color w:val="FFC000"/>
         </w:rPr>
         <w:t>3</w:t>
       </w:r>
       <w:r>
+        <w:rPr>
+          <w:color w:val="FFC000"/>
+        </w:rPr>
         <w:t>: Netwerk/hosting diagram</w:t>
       </w:r>
       <w:r>
+        <w:rPr>
+          <w:color w:val="FFC000"/>
+        </w:rPr>
         <w:fldChar w:fldCharType="end"/>
       </w:r>
       <w:r>
+        <w:rPr>
+          <w:color w:val="FFC000"/>
+        </w:rPr>
         <w:t xml:space="preserve">) zal ook opnieuw een beter beeld geven van welke componenten </w:t>
       </w:r>
       <w:r>
+        <w:rPr>
+          <w:color w:val="FFC000"/>
+        </w:rPr>
         <w:t>samen werken.</w:t>
       </w:r>
       <w:r>
+        <w:rPr>
+          <w:color w:val="FFC000"/>
+        </w:rPr>
         <w:t xml:space="preserve"> Omdat </w:t>
       </w:r>
       <w:r>
+        <w:rPr>
+          <w:color w:val="FFC000"/>
+        </w:rPr>
         <w:t>de toestellen in</w:t>
       </w:r>
       <w:r>
+        <w:rPr>
+          <w:color w:val="FFC000"/>
+        </w:rPr>
         <w:t xml:space="preserve"> een labo</w:t>
       </w:r>
       <w:r>
+        <w:rPr>
+          <w:color w:val="FFC000"/>
+        </w:rPr>
         <w:t xml:space="preserve"> omgeving zijn opgesteld zal er een VPN nodig zijn om het platform en beschikbare toestellen te consulteren.</w:t>
       </w:r>
       <w:r>
+        <w:rPr>
+          <w:color w:val="FFC000"/>
+        </w:rPr>
         <w:t xml:space="preserve"> </w:t>
       </w:r>
       <w:r>
+        <w:rPr>
+          <w:color w:val="FFC000"/>
+        </w:rPr>
         <w:t>Na een aantal test fasen zal onderstaande opstelling</w:t>
       </w:r>
       <w:r>
+        <w:rPr>
+          <w:color w:val="FFC000"/>
+        </w:rPr>
         <w:t xml:space="preserve"> later</w:t>
       </w:r>
       <w:r>
+        <w:rPr>
+          <w:color w:val="FFC000"/>
+        </w:rPr>
         <w:t xml:space="preserve"> worden gerecreëerd in productieomgeving op voorziene infrastructuur van de </w:t>
       </w:r>
       <w:r>
+        <w:rPr>
+          <w:color w:val="FFC000"/>
+        </w:rPr>
         <w:t>opdrachtgever (</w:t>
       </w:r>
       <w:r>
+        <w:rPr>
+          <w:color w:val="FFC000"/>
+        </w:rPr>
         <w:t>bank</w:t>
       </w:r>
       <w:r>
+        <w:rPr>
+          <w:color w:val="FFC000"/>
+        </w:rPr>
         <w:t>)</w:t>
       </w:r>
       <w:r>
+        <w:rPr>
+          <w:color w:val="FFC000"/>
+        </w:rPr>
         <w:t>.</w:t>
       </w:r>
     </w:p>
@@ -10358,7 +10589,13 @@
         <w:t>een potentiële overweging voor</w:t>
       </w:r>
       <w:r>
-        <w:t xml:space="preserve"> eventuele andere frameworks worst uitgesloten.</w:t>
+        <w:t xml:space="preserve"> eventuele andere frameworks wor</w:t>
+      </w:r>
+      <w:r>
+        <w:t>d</w:t>
+      </w:r>
+      <w:r>
+        <w:t>t uitgesloten.</w:t>
       </w:r>
     </w:p>
     <w:p>
@@ -10387,7 +10624,13 @@
         <w:t xml:space="preserve">, </w:t>
       </w:r>
       <w:r>
-        <w:t xml:space="preserve">en zal vergeleken worden </w:t>
+        <w:t xml:space="preserve">en zal </w:t>
+      </w:r>
+      <w:r>
+        <w:t xml:space="preserve">kort </w:t>
+      </w:r>
+      <w:r>
+        <w:t xml:space="preserve">vergeleken worden </w:t>
       </w:r>
       <w:r>
         <w:t xml:space="preserve">met andere </w:t>
@@ -10411,7 +10654,13 @@
         <w:t>gecreëerd</w:t>
       </w:r>
       <w:r>
-        <w:t xml:space="preserve"> over de verschillende frameworks en voor welke toepassingen ze best</w:t>
+        <w:t xml:space="preserve"> over de verschillende frameworks en </w:t>
+      </w:r>
+      <w:r>
+        <w:t>bij</w:t>
+      </w:r>
+      <w:r>
+        <w:t xml:space="preserve"> welke toepassingen ze best</w:t>
       </w:r>
       <w:r>
         <w:t xml:space="preserve"> </w:t>
@@ -10595,27 +10844,14 @@
                             <w:r>
                               <w:t xml:space="preserve">Figuur </w:t>
                             </w:r>
-                            <w:r>
-                              <w:fldChar w:fldCharType="begin"/>
-                            </w:r>
-                            <w:r>
-                              <w:instrText xml:space="preserve"> SEQ Figuur \* ARABIC </w:instrText>
-                            </w:r>
-                            <w:r>
-                              <w:fldChar w:fldCharType="separate"/>
-                            </w:r>
-                            <w:r>
-                              <w:rPr>
-                                <w:noProof/>
-                              </w:rPr>
-                              <w:t>6</w:t>
-                            </w:r>
-                            <w:r>
-                              <w:rPr>
-                                <w:noProof/>
-                              </w:rPr>
-                              <w:fldChar w:fldCharType="end"/>
-                            </w:r>
+                            <w:fldSimple w:instr=" SEQ Figuur \* ARABIC ">
+                              <w:r>
+                                <w:rPr>
+                                  <w:noProof/>
+                                </w:rPr>
+                                <w:t>6</w:t>
+                              </w:r>
+                            </w:fldSimple>
                             <w:r>
                               <w:t>: Django tijdlijn</w:t>
                             </w:r>
@@ -10685,27 +10921,14 @@
                       <w:r>
                         <w:t xml:space="preserve">Figuur </w:t>
                       </w:r>
-                      <w:r>
-                        <w:fldChar w:fldCharType="begin"/>
-                      </w:r>
-                      <w:r>
-                        <w:instrText xml:space="preserve"> SEQ Figuur \* ARABIC </w:instrText>
-                      </w:r>
-                      <w:r>
-                        <w:fldChar w:fldCharType="separate"/>
-                      </w:r>
-                      <w:r>
-                        <w:rPr>
-                          <w:noProof/>
-                        </w:rPr>
-                        <w:t>6</w:t>
-                      </w:r>
-                      <w:r>
-                        <w:rPr>
-                          <w:noProof/>
-                        </w:rPr>
-                        <w:fldChar w:fldCharType="end"/>
-                      </w:r>
+                      <w:fldSimple w:instr=" SEQ Figuur \* ARABIC ">
+                        <w:r>
+                          <w:rPr>
+                            <w:noProof/>
+                          </w:rPr>
+                          <w:t>6</w:t>
+                        </w:r>
+                      </w:fldSimple>
                       <w:r>
                         <w:t>: Django tijdlijn</w:t>
                       </w:r>
@@ -10829,7 +11052,7 @@
     <w:p>
       <w:pPr>
         <w:pStyle w:val="Heading2"/>
-        <w:ind w:firstLine="360"/>
+        <w:ind w:firstLine="708"/>
       </w:pPr>
       <w:bookmarkStart w:id="48" w:name="_Toc104019032"/>
       <w:r>
@@ -10849,193 +11072,64 @@
     </w:p>
     <w:p>
       <w:r>
-        <w:t>Django is een</w:t>
-      </w:r>
-      <w:r>
-        <w:t xml:space="preserve"> gratis</w:t>
-      </w:r>
-      <w:r>
-        <w:t xml:space="preserve"> open</w:t>
+        <w:t>Django is een gratis open-source framework, gemaakt om te focussen op het ontwikkelen van onderhoudbare websites. Sinds 2005 geeft het de mogelijkheid om snel maar ook veilige en schaalbare websites te ontwikkelen in de Python programmeertaal. Het framework heeft een zeer actieve gemeenschap waar elke ontwikkelaar steeds terecht kan voor vragen. Daarnaast is de documentatie ook zeer uitgebreid en goed onderhouden. Het</w:t>
+      </w:r>
+      <w:r>
+        <w:t xml:space="preserve"> grootste voordeel aan dit</w:t>
+      </w:r>
+      <w:r>
+        <w:t xml:space="preserve"> framework </w:t>
+      </w:r>
+      <w:r>
+        <w:t>is dat het over een rijke feature set beschikt van</w:t>
+      </w:r>
+      <w:r>
+        <w:t xml:space="preserve"> meer dan 10 000 packages</w:t>
+      </w:r>
+      <w:r>
+        <w:t xml:space="preserve">. </w:t>
+      </w:r>
+      <w:r>
+        <w:t xml:space="preserve">Handig ingebouwde packages zijn bijvoorbeeld, </w:t>
+      </w:r>
+      <w:r>
+        <w:t>API’s, CMS, UA, CAPTCHA-ondersteuning en form validatie.</w:t>
       </w:r>
       <w:r>
         <w:t xml:space="preserve"> </w:t>
       </w:r>
       <w:r>
-        <w:t xml:space="preserve">source </w:t>
-      </w:r>
-      <w:r>
-        <w:t>framework</w:t>
-      </w:r>
-      <w:r>
-        <w:t>, gemaakt om</w:t>
+        <w:t xml:space="preserve">Daarnaast wordt ontwikkeling </w:t>
+      </w:r>
+      <w:r>
+        <w:t>supported</w:t>
+      </w:r>
+      <w:r>
+        <w:t xml:space="preserve"> door een</w:t>
+      </w:r>
+      <w:r>
+        <w:t xml:space="preserve"> non-profit organisatie</w:t>
       </w:r>
       <w:r>
         <w:t xml:space="preserve"> </w:t>
       </w:r>
       <w:r>
-        <w:t xml:space="preserve">te focussen op </w:t>
-      </w:r>
-      <w:r>
-        <w:t>het ontwikkelen</w:t>
-      </w:r>
-      <w:r>
-        <w:t xml:space="preserve"> </w:t>
-      </w:r>
-      <w:r>
-        <w:t xml:space="preserve">van </w:t>
-      </w:r>
-      <w:r>
-        <w:t>onderhoudbare websites</w:t>
-      </w:r>
-      <w:r>
-        <w:t>.</w:t>
-      </w:r>
-      <w:r>
-        <w:t xml:space="preserve"> </w:t>
-      </w:r>
-      <w:r>
-        <w:t>Sinds 2005 geeft h</w:t>
-      </w:r>
-      <w:r>
-        <w:t xml:space="preserve">et de mogelijkheid om </w:t>
-      </w:r>
-      <w:r>
-        <w:t>snel maar ook veilige</w:t>
-      </w:r>
-      <w:r>
-        <w:t xml:space="preserve"> en schaalbare</w:t>
-      </w:r>
-      <w:r>
-        <w:t xml:space="preserve"> websites te ontwikkelen</w:t>
-      </w:r>
-      <w:r>
-        <w:t xml:space="preserve"> in de Python </w:t>
-      </w:r>
-      <w:r>
-        <w:t>programmeertaal</w:t>
-      </w:r>
-      <w:r>
-        <w:t xml:space="preserve">. </w:t>
-      </w:r>
-      <w:r>
-        <w:t>Het framework</w:t>
-      </w:r>
-      <w:r>
-        <w:t xml:space="preserve"> heeft een zeer actieve gemeenschap waar </w:t>
-      </w:r>
-      <w:r>
-        <w:t>elke ontwikkelaar</w:t>
-      </w:r>
-      <w:r>
-        <w:t xml:space="preserve"> steeds terecht kan voor vragen</w:t>
-      </w:r>
-      <w:r>
-        <w:t>. D</w:t>
-      </w:r>
-      <w:r>
-        <w:t xml:space="preserve">aarnaast is de documentatie ook zeer </w:t>
-      </w:r>
-      <w:r>
-        <w:t>uitgebreid</w:t>
-      </w:r>
-      <w:r>
-        <w:t xml:space="preserve"> en</w:t>
-      </w:r>
-      <w:r>
-        <w:t xml:space="preserve"> </w:t>
-      </w:r>
-      <w:r>
-        <w:t>goed onderhouden</w:t>
-      </w:r>
-      <w:r>
-        <w:t>. Het framework h</w:t>
-      </w:r>
-      <w:r>
-        <w:t xml:space="preserve">eeft </w:t>
-      </w:r>
-      <w:r>
-        <w:t>ook een</w:t>
-      </w:r>
-      <w:r>
-        <w:t xml:space="preserve"> non-profit </w:t>
-      </w:r>
-      <w:r>
-        <w:t>waarbij meer dan 10 000 packages</w:t>
-      </w:r>
-      <w:r>
-        <w:t xml:space="preserve"> worden </w:t>
-      </w:r>
-      <w:r>
-        <w:t>ondersteund</w:t>
-      </w:r>
-      <w:r>
-        <w:t>, wat</w:t>
-      </w:r>
-      <w:r>
-        <w:t xml:space="preserve"> </w:t>
-      </w:r>
-      <w:r>
-        <w:t>voor een rijke set aan features zorg</w:t>
-      </w:r>
-      <w:r>
-        <w:t>t.</w:t>
-      </w:r>
-      <w:r>
-        <w:t xml:space="preserve"> </w:t>
-      </w:r>
-      <w:r>
-        <w:t>Alle packages/fe</w:t>
-      </w:r>
-      <w:r>
-        <w:t>atures</w:t>
-      </w:r>
-      <w:r>
-        <w:t xml:space="preserve"> worden</w:t>
-      </w:r>
-      <w:r>
-        <w:t xml:space="preserve"> </w:t>
-      </w:r>
-      <w:r>
-        <w:t xml:space="preserve">steeds frequent </w:t>
-      </w:r>
-      <w:r>
-        <w:t>onderhouden</w:t>
-      </w:r>
-      <w:r>
-        <w:t xml:space="preserve"> en ond</w:t>
-      </w:r>
-      <w:r>
-        <w:t>ersteund.</w:t>
-      </w:r>
-      <w:r>
-        <w:t xml:space="preserve"> </w:t>
-      </w:r>
-      <w:r>
-        <w:t>Met een rijke set aan features en packages</w:t>
-      </w:r>
-      <w:r>
-        <w:t xml:space="preserve">, bijvoorbeeld </w:t>
-      </w:r>
-      <w:r>
-        <w:t xml:space="preserve">ingebouwde API’s, </w:t>
-      </w:r>
-      <w:r>
-        <w:t>CMS, UA</w:t>
-      </w:r>
-      <w:r>
-        <w:t>,</w:t>
-      </w:r>
-      <w:r>
-        <w:t xml:space="preserve"> </w:t>
-      </w:r>
-      <w:r>
-        <w:t xml:space="preserve">CAPTCHA-ondersteuning en </w:t>
-      </w:r>
-      <w:r>
-        <w:t>form validatie</w:t>
-      </w:r>
-      <w:r>
-        <w:t>.</w:t>
+        <w:t xml:space="preserve">wat </w:t>
+      </w:r>
+      <w:r>
+        <w:t xml:space="preserve">de ontwikkeling vooruit helpt en </w:t>
+      </w:r>
+      <w:r>
+        <w:t>bedrijven</w:t>
+      </w:r>
+      <w:r>
+        <w:t>/</w:t>
+      </w:r>
+      <w:r>
+        <w:t xml:space="preserve">individuen zekerheid geeft over </w:t>
+      </w:r>
+      <w:r>
+        <w:t>de levensduur en vooruitzichten van het framework.</w:t>
       </w:r>
     </w:p>
     <w:p>
@@ -11049,6 +11143,15 @@
           <w:color w:val="C00000"/>
         </w:rPr>
         <w:t>Apart hoofdstuk voor MVT te illustreren!</w:t>
+      </w:r>
+    </w:p>
+    <w:p>
+      <w:pPr>
+        <w:pStyle w:val="Heading2"/>
+        <w:ind w:firstLine="708"/>
+      </w:pPr>
+      <w:r>
+        <w:t>4.3 Django architectuur (MVT)</w:t>
       </w:r>
     </w:p>
     <w:p>
@@ -11105,27 +11208,14 @@
                             <w:r>
                               <w:t xml:space="preserve">Figuur </w:t>
                             </w:r>
-                            <w:r>
-                              <w:fldChar w:fldCharType="begin"/>
-                            </w:r>
-                            <w:r>
-                              <w:instrText xml:space="preserve"> SEQ Figuur \* ARABIC </w:instrText>
-                            </w:r>
-                            <w:r>
-                              <w:fldChar w:fldCharType="separate"/>
-                            </w:r>
-                            <w:r>
-                              <w:rPr>
-                                <w:noProof/>
-                              </w:rPr>
-                              <w:t>7</w:t>
-                            </w:r>
-                            <w:r>
-                              <w:rPr>
-                                <w:noProof/>
-                              </w:rPr>
-                              <w:fldChar w:fldCharType="end"/>
-                            </w:r>
+                            <w:fldSimple w:instr=" SEQ Figuur \* ARABIC ">
+                              <w:r>
+                                <w:rPr>
+                                  <w:noProof/>
+                                </w:rPr>
+                                <w:t>7</w:t>
+                              </w:r>
+                            </w:fldSimple>
                             <w:r>
                               <w:t>: Django MVT werking</w:t>
                             </w:r>
@@ -11195,27 +11285,14 @@
                       <w:r>
                         <w:t xml:space="preserve">Figuur </w:t>
                       </w:r>
-                      <w:r>
-                        <w:fldChar w:fldCharType="begin"/>
-                      </w:r>
-                      <w:r>
-                        <w:instrText xml:space="preserve"> SEQ Figuur \* ARABIC </w:instrText>
-                      </w:r>
-                      <w:r>
-                        <w:fldChar w:fldCharType="separate"/>
-                      </w:r>
-                      <w:r>
-                        <w:rPr>
-                          <w:noProof/>
-                        </w:rPr>
-                        <w:t>7</w:t>
-                      </w:r>
-                      <w:r>
-                        <w:rPr>
-                          <w:noProof/>
-                        </w:rPr>
-                        <w:fldChar w:fldCharType="end"/>
-                      </w:r>
+                      <w:fldSimple w:instr=" SEQ Figuur \* ARABIC ">
+                        <w:r>
+                          <w:rPr>
+                            <w:noProof/>
+                          </w:rPr>
+                          <w:t>7</w:t>
+                        </w:r>
+                      </w:fldSimple>
                       <w:r>
                         <w:t>: Django MVT werking</w:t>
                       </w:r>
@@ -11392,7 +11469,13 @@
         <w:t>Template.</w:t>
       </w:r>
       <w:r>
-        <w:t xml:space="preserve"> Het Model helpt met beheer van de databank en is de laag die zorgt voor toegang tot de data. De Template is de presentatie laag die de gebruikser interface volledig behandeld. De View wordt gebruikt als logica laag die zorgt voor interactie met de modellen om data te dragen, deze data wordt later weergegeven in een Template. Er is geen aparte controller en de complete applicatie is gebaseerd op het Model View Template design, de applicatie wordt dus volledig behandeld door </w:t>
+        <w:t xml:space="preserve"> </w:t>
+      </w:r>
+      <w:r>
+        <w:br/>
+      </w:r>
+      <w:r>
+        <w:t xml:space="preserve">Het Model helpt met beheer van de databank en is de laag die zorgt voor toegang tot de data. De Template is de presentatie laag die de gebruikser interface volledig behandeld. De View wordt gebruikt als logica laag die zorgt voor interactie met de modellen om data te dragen, deze data wordt later weergegeven in een Template. Er is geen aparte controller en de complete applicatie is gebaseerd op het Model View Template design, de applicatie wordt dus volledig behandeld door </w:t>
       </w:r>
       <w:r>
         <w:t xml:space="preserve">het </w:t>
@@ -11628,7 +11711,11 @@
         <w:t>beslist</w:t>
       </w:r>
       <w:r>
-        <w:t xml:space="preserve"> door meerdere achterliggende redenen. Het framework laat toe om een volledig datamodel op te bouwen in Python zonder dat men MySQL nodig heeft. Het JSON-formaat en andere vaak voorkomende data typen worden actief ondersteund door Django MySQL. Gebruik makende van een ORM kan Django traditionele databank structuren en tabellen converteren in Python klassen. Op deze manier kan men sneller en gemakkelijker werken </w:t>
+        <w:t xml:space="preserve"> door meerdere achterliggende redenen. Het framework laat toe om een volledig datamodel op te bouwen in Python zonder dat men MySQL nodig heeft. Het JSON-formaat en andere vaak voorkomende data typen worden actief ondersteund door Django MySQL. Gebruik makende van een ORM kan Django traditionele databank </w:t>
+      </w:r>
+      <w:r>
+        <w:lastRenderedPageBreak/>
+        <w:t xml:space="preserve">structuren en tabellen converteren in Python klassen. Op deze manier kan men sneller en gemakkelijker werken </w:t>
       </w:r>
     </w:p>
     <w:p>
@@ -11638,7 +11725,6 @@
         </w:rPr>
       </w:pPr>
       <w:r>
-        <w:lastRenderedPageBreak/>
         <w:br/>
       </w:r>
       <w:r>
@@ -12434,27 +12520,14 @@
                             <w:r>
                               <w:t xml:space="preserve">Figuur </w:t>
                             </w:r>
-                            <w:r>
-                              <w:fldChar w:fldCharType="begin"/>
-                            </w:r>
-                            <w:r>
-                              <w:instrText xml:space="preserve"> SEQ Figuur \* ARABIC </w:instrText>
-                            </w:r>
-                            <w:r>
-                              <w:fldChar w:fldCharType="separate"/>
-                            </w:r>
-                            <w:r>
-                              <w:rPr>
-                                <w:noProof/>
-                              </w:rPr>
-                              <w:t>8</w:t>
-                            </w:r>
-                            <w:r>
-                              <w:rPr>
-                                <w:noProof/>
-                              </w:rPr>
-                              <w:fldChar w:fldCharType="end"/>
-                            </w:r>
+                            <w:fldSimple w:instr=" SEQ Figuur \* ARABIC ">
+                              <w:r>
+                                <w:rPr>
+                                  <w:noProof/>
+                                </w:rPr>
+                                <w:t>8</w:t>
+                              </w:r>
+                            </w:fldSimple>
                             <w:r>
                               <w:t>: Python v</w:t>
                             </w:r>
@@ -12534,27 +12607,14 @@
                       <w:r>
                         <w:t xml:space="preserve">Figuur </w:t>
                       </w:r>
-                      <w:r>
-                        <w:fldChar w:fldCharType="begin"/>
-                      </w:r>
-                      <w:r>
-                        <w:instrText xml:space="preserve"> SEQ Figuur \* ARABIC </w:instrText>
-                      </w:r>
-                      <w:r>
-                        <w:fldChar w:fldCharType="separate"/>
-                      </w:r>
-                      <w:r>
-                        <w:rPr>
-                          <w:noProof/>
-                        </w:rPr>
-                        <w:t>8</w:t>
-                      </w:r>
-                      <w:r>
-                        <w:rPr>
-                          <w:noProof/>
-                        </w:rPr>
-                        <w:fldChar w:fldCharType="end"/>
-                      </w:r>
+                      <w:fldSimple w:instr=" SEQ Figuur \* ARABIC ">
+                        <w:r>
+                          <w:rPr>
+                            <w:noProof/>
+                          </w:rPr>
+                          <w:t>8</w:t>
+                        </w:r>
+                      </w:fldSimple>
                       <w:r>
                         <w:t>: Python v</w:t>
                       </w:r>
@@ -12680,11 +12740,11 @@
         </w:drawing>
       </w:r>
       <w:r>
-        <w:t xml:space="preserve">Een virtuele Python omgeving bestaat uit twee componenten. De Python interpreter waarop de virtuele omgeving draait en een map met bibliotheken van derden die in de virtuele omgeving zijn geïnstalleerd. Deze virtuele omgevingen zijn gescheiden van de andere virtuele omgevingen, waardoor eventuele wijzigingen of geïnstalleerde packages aangebracht in die virtuele omgeving geen invloed hebben op de andere virtuele omgevingen of de systeembibliotheken. Er kunnen dus meerdere virtuele omgevingen </w:t>
+        <w:t xml:space="preserve">Een virtuele Python omgeving bestaat uit twee componenten. De Python interpreter waarop de virtuele omgeving draait en een map met bibliotheken van derden die in de virtuele omgeving zijn geïnstalleerd. Deze virtuele omgevingen zijn gescheiden van de andere virtuele omgevingen, waardoor eventuele wijzigingen of geïnstalleerde packages aangebracht in die virtuele omgeving geen invloed hebben op de andere virtuele </w:t>
       </w:r>
       <w:r>
         <w:lastRenderedPageBreak/>
-        <w:t>worden gecreëerd met verschillende Python versies, bibliotheken of dezelfde bibliotheken in verschillende versies omdat elke virtuele omgeving onafhankelijk is van elkaar.</w:t>
+        <w:t>omgevingen of de systeembibliotheken. Er kunnen dus meerdere virtuele omgevingen worden gecreëerd met verschillende Python versies, bibliotheken of dezelfde bibliotheken in verschillende versies omdat elke virtuele omgeving onafhankelijk is van elkaar.</w:t>
       </w:r>
     </w:p>
     <w:p/>
@@ -13077,7 +13137,7 @@
         <w:rPr>
           <w:noProof/>
         </w:rPr>
-        <w:object w:dxaOrig="9026" w:dyaOrig="10513" w14:anchorId="6D361D06">
+        <w:object w:dxaOrig="9026" w:dyaOrig="10513" w14:anchorId="69F6B24B">
           <v:shapetype id="_x0000_t75" coordsize="21600,21600" o:spt="75" o:preferrelative="t" path="m@4@5l@4@11@9@11@9@5xe" filled="f" stroked="f">
             <v:stroke joinstyle="miter"/>
             <v:formulas>
@@ -13100,7 +13160,7 @@
           <v:shape id="_x0000_i1025" type="#_x0000_t75" alt="" style="width:231.95pt;height:270.2pt;mso-width-percent:0;mso-height-percent:0;mso-width-percent:0;mso-height-percent:0" o:ole="">
             <v:imagedata r:id="rId36" o:title=""/>
           </v:shape>
-          <o:OLEObject Type="Embed" ProgID="Word.OpenDocumentText.12" ShapeID="_x0000_i1025" DrawAspect="Content" ObjectID="_1714638332" r:id="rId37"/>
+          <o:OLEObject Type="Embed" ProgID="Word.OpenDocumentText.12" ShapeID="_x0000_i1025" DrawAspect="Content" ObjectID="_1714671435" r:id="rId37"/>
         </w:object>
       </w:r>
     </w:p>
@@ -14203,14 +14263,27 @@
                             <w:r>
                               <w:t xml:space="preserve">Figuur </w:t>
                             </w:r>
-                            <w:fldSimple w:instr=" SEQ Figuur \* ARABIC ">
-                              <w:r>
-                                <w:rPr>
-                                  <w:noProof/>
-                                </w:rPr>
-                                <w:t>10</w:t>
-                              </w:r>
-                            </w:fldSimple>
+                            <w:r>
+                              <w:fldChar w:fldCharType="begin"/>
+                            </w:r>
+                            <w:r>
+                              <w:instrText xml:space="preserve"> SEQ Figuur \* ARABIC </w:instrText>
+                            </w:r>
+                            <w:r>
+                              <w:fldChar w:fldCharType="separate"/>
+                            </w:r>
+                            <w:r>
+                              <w:rPr>
+                                <w:noProof/>
+                              </w:rPr>
+                              <w:t>10</w:t>
+                            </w:r>
+                            <w:r>
+                              <w:rPr>
+                                <w:noProof/>
+                              </w:rPr>
+                              <w:fldChar w:fldCharType="end"/>
+                            </w:r>
                             <w:r>
                               <w:t>: Ansible stage levenscyclus</w:t>
                             </w:r>
@@ -14281,14 +14354,27 @@
                       <w:r>
                         <w:t xml:space="preserve">Figuur </w:t>
                       </w:r>
-                      <w:fldSimple w:instr=" SEQ Figuur \* ARABIC ">
-                        <w:r>
-                          <w:rPr>
-                            <w:noProof/>
-                          </w:rPr>
-                          <w:t>10</w:t>
-                        </w:r>
-                      </w:fldSimple>
+                      <w:r>
+                        <w:fldChar w:fldCharType="begin"/>
+                      </w:r>
+                      <w:r>
+                        <w:instrText xml:space="preserve"> SEQ Figuur \* ARABIC </w:instrText>
+                      </w:r>
+                      <w:r>
+                        <w:fldChar w:fldCharType="separate"/>
+                      </w:r>
+                      <w:r>
+                        <w:rPr>
+                          <w:noProof/>
+                        </w:rPr>
+                        <w:t>10</w:t>
+                      </w:r>
+                      <w:r>
+                        <w:rPr>
+                          <w:noProof/>
+                        </w:rPr>
+                        <w:fldChar w:fldCharType="end"/>
+                      </w:r>
                       <w:r>
                         <w:t>: Ansible stage levenscyclus</w:t>
                       </w:r>
@@ -14926,14 +15012,27 @@
                             <w:r>
                               <w:t xml:space="preserve">Figuur </w:t>
                             </w:r>
-                            <w:fldSimple w:instr=" SEQ Figuur \* ARABIC ">
-                              <w:r>
-                                <w:rPr>
-                                  <w:noProof/>
-                                </w:rPr>
-                                <w:t>11</w:t>
-                              </w:r>
-                            </w:fldSimple>
+                            <w:r>
+                              <w:fldChar w:fldCharType="begin"/>
+                            </w:r>
+                            <w:r>
+                              <w:instrText xml:space="preserve"> SEQ Figuur \* ARABIC </w:instrText>
+                            </w:r>
+                            <w:r>
+                              <w:fldChar w:fldCharType="separate"/>
+                            </w:r>
+                            <w:r>
+                              <w:rPr>
+                                <w:noProof/>
+                              </w:rPr>
+                              <w:t>11</w:t>
+                            </w:r>
+                            <w:r>
+                              <w:rPr>
+                                <w:noProof/>
+                              </w:rPr>
+                              <w:fldChar w:fldCharType="end"/>
+                            </w:r>
                             <w:bookmarkEnd w:id="79"/>
                             <w:r>
                               <w:t xml:space="preserve">: </w:t>
@@ -15015,14 +15114,27 @@
                       <w:r>
                         <w:t xml:space="preserve">Figuur </w:t>
                       </w:r>
-                      <w:fldSimple w:instr=" SEQ Figuur \* ARABIC ">
-                        <w:r>
-                          <w:rPr>
-                            <w:noProof/>
-                          </w:rPr>
-                          <w:t>11</w:t>
-                        </w:r>
-                      </w:fldSimple>
+                      <w:r>
+                        <w:fldChar w:fldCharType="begin"/>
+                      </w:r>
+                      <w:r>
+                        <w:instrText xml:space="preserve"> SEQ Figuur \* ARABIC </w:instrText>
+                      </w:r>
+                      <w:r>
+                        <w:fldChar w:fldCharType="separate"/>
+                      </w:r>
+                      <w:r>
+                        <w:rPr>
+                          <w:noProof/>
+                        </w:rPr>
+                        <w:t>11</w:t>
+                      </w:r>
+                      <w:r>
+                        <w:rPr>
+                          <w:noProof/>
+                        </w:rPr>
+                        <w:fldChar w:fldCharType="end"/>
+                      </w:r>
                       <w:bookmarkEnd w:id="81"/>
                       <w:r>
                         <w:t xml:space="preserve">: </w:t>
@@ -16129,14 +16241,27 @@
                             <w:r>
                               <w:t xml:space="preserve">Figuur </w:t>
                             </w:r>
-                            <w:fldSimple w:instr=" SEQ Figuur \* ARABIC ">
-                              <w:r>
-                                <w:rPr>
-                                  <w:noProof/>
-                                </w:rPr>
-                                <w:t>12</w:t>
-                              </w:r>
-                            </w:fldSimple>
+                            <w:r>
+                              <w:fldChar w:fldCharType="begin"/>
+                            </w:r>
+                            <w:r>
+                              <w:instrText xml:space="preserve"> SEQ Figuur \* ARABIC </w:instrText>
+                            </w:r>
+                            <w:r>
+                              <w:fldChar w:fldCharType="separate"/>
+                            </w:r>
+                            <w:r>
+                              <w:rPr>
+                                <w:noProof/>
+                              </w:rPr>
+                              <w:t>12</w:t>
+                            </w:r>
+                            <w:r>
+                              <w:rPr>
+                                <w:noProof/>
+                              </w:rPr>
+                              <w:fldChar w:fldCharType="end"/>
+                            </w:r>
                             <w:r>
                               <w:t>: Jenkins master-slave architectuur</w:t>
                             </w:r>
@@ -16208,14 +16333,27 @@
                       <w:r>
                         <w:t xml:space="preserve">Figuur </w:t>
                       </w:r>
-                      <w:fldSimple w:instr=" SEQ Figuur \* ARABIC ">
-                        <w:r>
-                          <w:rPr>
-                            <w:noProof/>
-                          </w:rPr>
-                          <w:t>12</w:t>
-                        </w:r>
-                      </w:fldSimple>
+                      <w:r>
+                        <w:fldChar w:fldCharType="begin"/>
+                      </w:r>
+                      <w:r>
+                        <w:instrText xml:space="preserve"> SEQ Figuur \* ARABIC </w:instrText>
+                      </w:r>
+                      <w:r>
+                        <w:fldChar w:fldCharType="separate"/>
+                      </w:r>
+                      <w:r>
+                        <w:rPr>
+                          <w:noProof/>
+                        </w:rPr>
+                        <w:t>12</w:t>
+                      </w:r>
+                      <w:r>
+                        <w:rPr>
+                          <w:noProof/>
+                        </w:rPr>
+                        <w:fldChar w:fldCharType="end"/>
+                      </w:r>
                       <w:r>
                         <w:t>: Jenkins master-slave architectuur</w:t>
                       </w:r>
@@ -16717,14 +16855,27 @@
                             <w:r>
                               <w:t xml:space="preserve">Figuur </w:t>
                             </w:r>
-                            <w:fldSimple w:instr=" SEQ Figuur \* ARABIC ">
-                              <w:r>
-                                <w:rPr>
-                                  <w:noProof/>
-                                </w:rPr>
-                                <w:t>13</w:t>
-                              </w:r>
-                            </w:fldSimple>
+                            <w:r>
+                              <w:fldChar w:fldCharType="begin"/>
+                            </w:r>
+                            <w:r>
+                              <w:instrText xml:space="preserve"> SEQ Figuur \* ARABIC </w:instrText>
+                            </w:r>
+                            <w:r>
+                              <w:fldChar w:fldCharType="separate"/>
+                            </w:r>
+                            <w:r>
+                              <w:rPr>
+                                <w:noProof/>
+                              </w:rPr>
+                              <w:t>13</w:t>
+                            </w:r>
+                            <w:r>
+                              <w:rPr>
+                                <w:noProof/>
+                              </w:rPr>
+                              <w:fldChar w:fldCharType="end"/>
+                            </w:r>
                             <w:r>
                               <w:t>: Jenkins visuele werking</w:t>
                             </w:r>
@@ -16797,14 +16948,27 @@
                       <w:r>
                         <w:t xml:space="preserve">Figuur </w:t>
                       </w:r>
-                      <w:fldSimple w:instr=" SEQ Figuur \* ARABIC ">
-                        <w:r>
-                          <w:rPr>
-                            <w:noProof/>
-                          </w:rPr>
-                          <w:t>13</w:t>
-                        </w:r>
-                      </w:fldSimple>
+                      <w:r>
+                        <w:fldChar w:fldCharType="begin"/>
+                      </w:r>
+                      <w:r>
+                        <w:instrText xml:space="preserve"> SEQ Figuur \* ARABIC </w:instrText>
+                      </w:r>
+                      <w:r>
+                        <w:fldChar w:fldCharType="separate"/>
+                      </w:r>
+                      <w:r>
+                        <w:rPr>
+                          <w:noProof/>
+                        </w:rPr>
+                        <w:t>13</w:t>
+                      </w:r>
+                      <w:r>
+                        <w:rPr>
+                          <w:noProof/>
+                        </w:rPr>
+                        <w:fldChar w:fldCharType="end"/>
+                      </w:r>
                       <w:r>
                         <w:t>: Jenkins visuele werking</w:t>
                       </w:r>
@@ -17063,14 +17227,27 @@
       <w:r>
         <w:t xml:space="preserve">Tabel </w:t>
       </w:r>
-      <w:fldSimple w:instr=" SEQ Tabel \* ARABIC ">
-        <w:r>
-          <w:rPr>
-            <w:noProof/>
-          </w:rPr>
-          <w:t>1</w:t>
-        </w:r>
-      </w:fldSimple>
+      <w:r>
+        <w:fldChar w:fldCharType="begin"/>
+      </w:r>
+      <w:r>
+        <w:instrText xml:space="preserve"> SEQ Tabel \* ARABIC </w:instrText>
+      </w:r>
+      <w:r>
+        <w:fldChar w:fldCharType="separate"/>
+      </w:r>
+      <w:r>
+        <w:rPr>
+          <w:noProof/>
+        </w:rPr>
+        <w:t>1</w:t>
+      </w:r>
+      <w:r>
+        <w:rPr>
+          <w:noProof/>
+        </w:rPr>
+        <w:fldChar w:fldCharType="end"/>
+      </w:r>
       <w:r>
         <w:t xml:space="preserve">: </w:t>
       </w:r>
@@ -17494,14 +17671,27 @@
       <w:r>
         <w:t xml:space="preserve">Tabel </w:t>
       </w:r>
-      <w:fldSimple w:instr=" SEQ Tabel \* ARABIC ">
-        <w:r>
-          <w:rPr>
-            <w:noProof/>
-          </w:rPr>
-          <w:t>2</w:t>
-        </w:r>
-      </w:fldSimple>
+      <w:r>
+        <w:fldChar w:fldCharType="begin"/>
+      </w:r>
+      <w:r>
+        <w:instrText xml:space="preserve"> SEQ Tabel \* ARABIC </w:instrText>
+      </w:r>
+      <w:r>
+        <w:fldChar w:fldCharType="separate"/>
+      </w:r>
+      <w:r>
+        <w:rPr>
+          <w:noProof/>
+        </w:rPr>
+        <w:t>2</w:t>
+      </w:r>
+      <w:r>
+        <w:rPr>
+          <w:noProof/>
+        </w:rPr>
+        <w:fldChar w:fldCharType="end"/>
+      </w:r>
       <w:r>
         <w:t>: Jenkins minimumsoftware voorwaarden</w:t>
       </w:r>

</xml_diff>

<commit_message>
update paper(v3.2) Django MVT vs MVC
</commit_message>
<xml_diff>
--- a/Documents/Papers/V3.2_AutomatisatiePlatform-GerritVanMol.docx
+++ b/Documents/Papers/V3.2_AutomatisatiePlatform-GerritVanMol.docx
@@ -6807,7 +6807,6 @@
         </w:rPr>
       </w:pPr>
       <w:bookmarkStart w:id="4" w:name="_Toc104019020"/>
-      <w:proofErr w:type="spellStart"/>
       <w:r>
         <w:rPr>
           <w:lang w:val="en-US"/>
@@ -6816,7 +6815,6 @@
         <w:t>Afkortingenlijst</w:t>
       </w:r>
       <w:bookmarkEnd w:id="4"/>
-      <w:proofErr w:type="spellEnd"/>
     </w:p>
     <w:p>
       <w:pPr>
@@ -8546,27 +8544,14 @@
                             <w:r>
                               <w:t xml:space="preserve">Figuur </w:t>
                             </w:r>
-                            <w:r>
-                              <w:fldChar w:fldCharType="begin"/>
-                            </w:r>
-                            <w:r>
-                              <w:instrText xml:space="preserve"> SEQ Figuur \* ARABIC </w:instrText>
-                            </w:r>
-                            <w:r>
-                              <w:fldChar w:fldCharType="separate"/>
-                            </w:r>
-                            <w:r>
-                              <w:rPr>
-                                <w:noProof/>
-                              </w:rPr>
-                              <w:t>1</w:t>
-                            </w:r>
-                            <w:r>
-                              <w:rPr>
-                                <w:noProof/>
-                              </w:rPr>
-                              <w:fldChar w:fldCharType="end"/>
-                            </w:r>
+                            <w:fldSimple w:instr=" SEQ Figuur \* ARABIC ">
+                              <w:r>
+                                <w:rPr>
+                                  <w:noProof/>
+                                </w:rPr>
+                                <w:t>1</w:t>
+                              </w:r>
+                            </w:fldSimple>
                             <w:r>
                               <w:t xml:space="preserve">: Huidig </w:t>
                             </w:r>
@@ -8623,27 +8608,14 @@
                       <w:r>
                         <w:t xml:space="preserve">Figuur </w:t>
                       </w:r>
-                      <w:r>
-                        <w:fldChar w:fldCharType="begin"/>
-                      </w:r>
-                      <w:r>
-                        <w:instrText xml:space="preserve"> SEQ Figuur \* ARABIC </w:instrText>
-                      </w:r>
-                      <w:r>
-                        <w:fldChar w:fldCharType="separate"/>
-                      </w:r>
-                      <w:r>
-                        <w:rPr>
-                          <w:noProof/>
-                        </w:rPr>
-                        <w:t>1</w:t>
-                      </w:r>
-                      <w:r>
-                        <w:rPr>
-                          <w:noProof/>
-                        </w:rPr>
-                        <w:fldChar w:fldCharType="end"/>
-                      </w:r>
+                      <w:fldSimple w:instr=" SEQ Figuur \* ARABIC ">
+                        <w:r>
+                          <w:rPr>
+                            <w:noProof/>
+                          </w:rPr>
+                          <w:t>1</w:t>
+                        </w:r>
+                      </w:fldSimple>
                       <w:r>
                         <w:t xml:space="preserve">: Huidig </w:t>
                       </w:r>
@@ -8826,27 +8798,14 @@
                             <w:r>
                               <w:t xml:space="preserve">Figuur </w:t>
                             </w:r>
-                            <w:r>
-                              <w:fldChar w:fldCharType="begin"/>
-                            </w:r>
-                            <w:r>
-                              <w:instrText xml:space="preserve"> SEQ Figuur \* ARABIC </w:instrText>
-                            </w:r>
-                            <w:r>
-                              <w:fldChar w:fldCharType="separate"/>
-                            </w:r>
-                            <w:r>
-                              <w:rPr>
-                                <w:noProof/>
-                              </w:rPr>
-                              <w:t>2</w:t>
-                            </w:r>
-                            <w:r>
-                              <w:rPr>
-                                <w:noProof/>
-                              </w:rPr>
-                              <w:fldChar w:fldCharType="end"/>
-                            </w:r>
+                            <w:fldSimple w:instr=" SEQ Figuur \* ARABIC ">
+                              <w:r>
+                                <w:rPr>
+                                  <w:noProof/>
+                                </w:rPr>
+                                <w:t>2</w:t>
+                              </w:r>
+                            </w:fldSimple>
                             <w:r>
                               <w:t>: Nieuwe werkwijze a.d.h.v. platform</w:t>
                             </w:r>
@@ -8914,27 +8873,14 @@
                       <w:r>
                         <w:t xml:space="preserve">Figuur </w:t>
                       </w:r>
-                      <w:r>
-                        <w:fldChar w:fldCharType="begin"/>
-                      </w:r>
-                      <w:r>
-                        <w:instrText xml:space="preserve"> SEQ Figuur \* ARABIC </w:instrText>
-                      </w:r>
-                      <w:r>
-                        <w:fldChar w:fldCharType="separate"/>
-                      </w:r>
-                      <w:r>
-                        <w:rPr>
-                          <w:noProof/>
-                        </w:rPr>
-                        <w:t>2</w:t>
-                      </w:r>
-                      <w:r>
-                        <w:rPr>
-                          <w:noProof/>
-                        </w:rPr>
-                        <w:fldChar w:fldCharType="end"/>
-                      </w:r>
+                      <w:fldSimple w:instr=" SEQ Figuur \* ARABIC ">
+                        <w:r>
+                          <w:rPr>
+                            <w:noProof/>
+                          </w:rPr>
+                          <w:t>2</w:t>
+                        </w:r>
+                      </w:fldSimple>
                       <w:r>
                         <w:t>: Nieuwe werkwijze a.d.h.v. platform</w:t>
                       </w:r>
@@ -9398,14 +9344,30 @@
                             <w:r>
                               <w:t xml:space="preserve">Figuur </w:t>
                             </w:r>
-                            <w:fldSimple w:instr=" SEQ Figuur \* ARABIC ">
-                              <w:r>
-                                <w:rPr>
-                                  <w:noProof/>
-                                </w:rPr>
-                                <w:t>3</w:t>
-                              </w:r>
-                            </w:fldSimple>
+                            <w:r>
+                              <w:fldChar w:fldCharType="begin"/>
+                            </w:r>
+                            <w:r>
+                              <w:instrText xml:space="preserve"> SEQ Figuur</w:instrText>
+                            </w:r>
+                            <w:r>
+                              <w:instrText xml:space="preserve"> \* ARABIC </w:instrText>
+                            </w:r>
+                            <w:r>
+                              <w:fldChar w:fldCharType="separate"/>
+                            </w:r>
+                            <w:r>
+                              <w:rPr>
+                                <w:noProof/>
+                              </w:rPr>
+                              <w:t>3</w:t>
+                            </w:r>
+                            <w:r>
+                              <w:rPr>
+                                <w:noProof/>
+                              </w:rPr>
+                              <w:fldChar w:fldCharType="end"/>
+                            </w:r>
                             <w:r>
                               <w:t>: Django platform pagina structuur</w:t>
                             </w:r>
@@ -9443,14 +9405,30 @@
                       <w:r>
                         <w:t xml:space="preserve">Figuur </w:t>
                       </w:r>
-                      <w:fldSimple w:instr=" SEQ Figuur \* ARABIC ">
-                        <w:r>
-                          <w:rPr>
-                            <w:noProof/>
-                          </w:rPr>
-                          <w:t>3</w:t>
-                        </w:r>
-                      </w:fldSimple>
+                      <w:r>
+                        <w:fldChar w:fldCharType="begin"/>
+                      </w:r>
+                      <w:r>
+                        <w:instrText xml:space="preserve"> SEQ Figuur</w:instrText>
+                      </w:r>
+                      <w:r>
+                        <w:instrText xml:space="preserve"> \* ARABIC </w:instrText>
+                      </w:r>
+                      <w:r>
+                        <w:fldChar w:fldCharType="separate"/>
+                      </w:r>
+                      <w:r>
+                        <w:rPr>
+                          <w:noProof/>
+                        </w:rPr>
+                        <w:t>3</w:t>
+                      </w:r>
+                      <w:r>
+                        <w:rPr>
+                          <w:noProof/>
+                        </w:rPr>
+                        <w:fldChar w:fldCharType="end"/>
+                      </w:r>
                       <w:r>
                         <w:t>: Django platform pagina structuur</w:t>
                       </w:r>
@@ -9912,14 +9890,27 @@
                             <w:r>
                               <w:t xml:space="preserve">Figuur </w:t>
                             </w:r>
-                            <w:fldSimple w:instr=" SEQ Figuur \* ARABIC ">
-                              <w:r>
-                                <w:rPr>
-                                  <w:noProof/>
-                                </w:rPr>
-                                <w:t>4</w:t>
-                              </w:r>
-                            </w:fldSimple>
+                            <w:r>
+                              <w:fldChar w:fldCharType="begin"/>
+                            </w:r>
+                            <w:r>
+                              <w:instrText xml:space="preserve"> SEQ Figuur \* ARABIC </w:instrText>
+                            </w:r>
+                            <w:r>
+                              <w:fldChar w:fldCharType="separate"/>
+                            </w:r>
+                            <w:r>
+                              <w:rPr>
+                                <w:noProof/>
+                              </w:rPr>
+                              <w:t>4</w:t>
+                            </w:r>
+                            <w:r>
+                              <w:rPr>
+                                <w:noProof/>
+                              </w:rPr>
+                              <w:fldChar w:fldCharType="end"/>
+                            </w:r>
                             <w:bookmarkEnd w:id="29"/>
                             <w:r>
                               <w:t>: Connectie relatie diagram</w:t>
@@ -9965,14 +9956,27 @@
                       <w:r>
                         <w:t xml:space="preserve">Figuur </w:t>
                       </w:r>
-                      <w:fldSimple w:instr=" SEQ Figuur \* ARABIC ">
-                        <w:r>
-                          <w:rPr>
-                            <w:noProof/>
-                          </w:rPr>
-                          <w:t>4</w:t>
-                        </w:r>
-                      </w:fldSimple>
+                      <w:r>
+                        <w:fldChar w:fldCharType="begin"/>
+                      </w:r>
+                      <w:r>
+                        <w:instrText xml:space="preserve"> SEQ Figuur \* ARABIC </w:instrText>
+                      </w:r>
+                      <w:r>
+                        <w:fldChar w:fldCharType="separate"/>
+                      </w:r>
+                      <w:r>
+                        <w:rPr>
+                          <w:noProof/>
+                        </w:rPr>
+                        <w:t>4</w:t>
+                      </w:r>
+                      <w:r>
+                        <w:rPr>
+                          <w:noProof/>
+                        </w:rPr>
+                        <w:fldChar w:fldCharType="end"/>
+                      </w:r>
                       <w:bookmarkEnd w:id="33"/>
                       <w:r>
                         <w:t>: Connectie relatie diagram</w:t>
@@ -10072,14 +10076,27 @@
                             <w:r>
                               <w:t xml:space="preserve">Figuur </w:t>
                             </w:r>
-                            <w:fldSimple w:instr=" SEQ Figuur \* ARABIC ">
-                              <w:r>
-                                <w:rPr>
-                                  <w:noProof/>
-                                </w:rPr>
-                                <w:t>5</w:t>
-                              </w:r>
-                            </w:fldSimple>
+                            <w:r>
+                              <w:fldChar w:fldCharType="begin"/>
+                            </w:r>
+                            <w:r>
+                              <w:instrText xml:space="preserve"> SEQ Figuur \* ARABIC </w:instrText>
+                            </w:r>
+                            <w:r>
+                              <w:fldChar w:fldCharType="separate"/>
+                            </w:r>
+                            <w:r>
+                              <w:rPr>
+                                <w:noProof/>
+                              </w:rPr>
+                              <w:t>5</w:t>
+                            </w:r>
+                            <w:r>
+                              <w:rPr>
+                                <w:noProof/>
+                              </w:rPr>
+                              <w:fldChar w:fldCharType="end"/>
+                            </w:r>
                             <w:bookmarkEnd w:id="38"/>
                             <w:r>
                               <w:t>: Netwerk/hosting diagram</w:t>
@@ -10119,14 +10136,27 @@
                       <w:r>
                         <w:t xml:space="preserve">Figuur </w:t>
                       </w:r>
-                      <w:fldSimple w:instr=" SEQ Figuur \* ARABIC ">
-                        <w:r>
-                          <w:rPr>
-                            <w:noProof/>
-                          </w:rPr>
-                          <w:t>5</w:t>
-                        </w:r>
-                      </w:fldSimple>
+                      <w:r>
+                        <w:fldChar w:fldCharType="begin"/>
+                      </w:r>
+                      <w:r>
+                        <w:instrText xml:space="preserve"> SEQ Figuur \* ARABIC </w:instrText>
+                      </w:r>
+                      <w:r>
+                        <w:fldChar w:fldCharType="separate"/>
+                      </w:r>
+                      <w:r>
+                        <w:rPr>
+                          <w:noProof/>
+                        </w:rPr>
+                        <w:t>5</w:t>
+                      </w:r>
+                      <w:r>
+                        <w:rPr>
+                          <w:noProof/>
+                        </w:rPr>
+                        <w:fldChar w:fldCharType="end"/>
+                      </w:r>
                       <w:bookmarkEnd w:id="41"/>
                       <w:r>
                         <w:t>: Netwerk/hosting diagram</w:t>
@@ -10844,14 +10874,27 @@
                             <w:r>
                               <w:t xml:space="preserve">Figuur </w:t>
                             </w:r>
-                            <w:fldSimple w:instr=" SEQ Figuur \* ARABIC ">
-                              <w:r>
-                                <w:rPr>
-                                  <w:noProof/>
-                                </w:rPr>
-                                <w:t>6</w:t>
-                              </w:r>
-                            </w:fldSimple>
+                            <w:r>
+                              <w:fldChar w:fldCharType="begin"/>
+                            </w:r>
+                            <w:r>
+                              <w:instrText xml:space="preserve"> SEQ Figuur \* ARABIC </w:instrText>
+                            </w:r>
+                            <w:r>
+                              <w:fldChar w:fldCharType="separate"/>
+                            </w:r>
+                            <w:r>
+                              <w:rPr>
+                                <w:noProof/>
+                              </w:rPr>
+                              <w:t>6</w:t>
+                            </w:r>
+                            <w:r>
+                              <w:rPr>
+                                <w:noProof/>
+                              </w:rPr>
+                              <w:fldChar w:fldCharType="end"/>
+                            </w:r>
                             <w:r>
                               <w:t>: Django tijdlijn</w:t>
                             </w:r>
@@ -10921,14 +10964,27 @@
                       <w:r>
                         <w:t xml:space="preserve">Figuur </w:t>
                       </w:r>
-                      <w:fldSimple w:instr=" SEQ Figuur \* ARABIC ">
-                        <w:r>
-                          <w:rPr>
-                            <w:noProof/>
-                          </w:rPr>
-                          <w:t>6</w:t>
-                        </w:r>
-                      </w:fldSimple>
+                      <w:r>
+                        <w:fldChar w:fldCharType="begin"/>
+                      </w:r>
+                      <w:r>
+                        <w:instrText xml:space="preserve"> SEQ Figuur \* ARABIC </w:instrText>
+                      </w:r>
+                      <w:r>
+                        <w:fldChar w:fldCharType="separate"/>
+                      </w:r>
+                      <w:r>
+                        <w:rPr>
+                          <w:noProof/>
+                        </w:rPr>
+                        <w:t>6</w:t>
+                      </w:r>
+                      <w:r>
+                        <w:rPr>
+                          <w:noProof/>
+                        </w:rPr>
+                        <w:fldChar w:fldCharType="end"/>
+                      </w:r>
                       <w:r>
                         <w:t>: Django tijdlijn</w:t>
                       </w:r>
@@ -11072,64 +11128,77 @@
     </w:p>
     <w:p>
       <w:r>
-        <w:t>Django is een gratis open-source framework, gemaakt om te focussen op het ontwikkelen van onderhoudbare websites. Sinds 2005 geeft het de mogelijkheid om snel maar ook veilige en schaalbare websites te ontwikkelen in de Python programmeertaal. Het framework heeft een zeer actieve gemeenschap waar elke ontwikkelaar steeds terecht kan voor vragen. Daarnaast is de documentatie ook zeer uitgebreid en goed onderhouden. Het</w:t>
-      </w:r>
-      <w:r>
-        <w:t xml:space="preserve"> grootste voordeel aan dit</w:t>
-      </w:r>
-      <w:r>
-        <w:t xml:space="preserve"> framework </w:t>
-      </w:r>
-      <w:r>
-        <w:t>is dat het over een rijke feature set beschikt van</w:t>
-      </w:r>
-      <w:r>
-        <w:t xml:space="preserve"> meer dan 10 000 packages</w:t>
-      </w:r>
-      <w:r>
-        <w:t xml:space="preserve">. </w:t>
-      </w:r>
-      <w:r>
-        <w:t xml:space="preserve">Handig ingebouwde packages zijn bijvoorbeeld, </w:t>
-      </w:r>
-      <w:r>
-        <w:t>API’s, CMS, UA, CAPTCHA-ondersteuning en form validatie.</w:t>
+        <w:t>Django is een gratis open-source framework, gemaakt om te focussen op het ontwikkelen van onderhoudbare websites. Sinds 2005 geeft het de mogelijkheid om snel maar ook veilige en schaalbare websites te ontwikkelen in de Python programmeertaal. Het framework heeft een zeer actieve gemeenschap waar elke ontwikkelaar steeds terecht kan voor vragen. Daarnaast is de documentatie ook zeer uitgebreid en goed onderhouden. Het grootste voordeel aan dit framework is dat het over een rijke feature set beschikt van meer dan 10 000 packages. Handig ingebouwde packages zijn bijvoorbeeld, API’s, CMS, UA, CAPTCHA-ondersteuning en form validatie. Django is gekend voor de “batteries-included” filosofie. Het principe achter “batteries-included” is dat de algemene functionaliteit voor het bouwen van een web-applicatie zou moeten mee geleverd worden in het framework, in plaats van aparte bibliotheken die deze functionaliteit leveren. Daarnaast wordt ontwikkeling ondersteund door een non-profit organisatie, wat de ontwikkeling vooruit helpt en bedrijven/individuen zekerheid geeft over de levensduur en vooruitzichten van het framework</w:t>
       </w:r>
       <w:r>
         <w:t xml:space="preserve"> </w:t>
       </w:r>
-      <w:r>
-        <w:t xml:space="preserve">Daarnaast wordt ontwikkeling </w:t>
-      </w:r>
-      <w:r>
-        <w:t>supported</w:t>
-      </w:r>
-      <w:r>
-        <w:t xml:space="preserve"> door een</w:t>
-      </w:r>
-      <w:r>
-        <w:t xml:space="preserve"> non-profit organisatie</w:t>
-      </w:r>
-      <w:r>
-        <w:t xml:space="preserve"> </w:t>
-      </w:r>
-      <w:r>
-        <w:t xml:space="preserve">wat </w:t>
-      </w:r>
-      <w:r>
-        <w:t xml:space="preserve">de ontwikkeling vooruit helpt en </w:t>
-      </w:r>
-      <w:r>
-        <w:t>bedrijven</w:t>
-      </w:r>
-      <w:r>
-        <w:t>/</w:t>
-      </w:r>
-      <w:r>
-        <w:t xml:space="preserve">individuen zekerheid geeft over </w:t>
-      </w:r>
-      <w:r>
-        <w:t>de levensduur en vooruitzichten van het framework.</w:t>
+      <w:sdt>
+        <w:sdtPr>
+          <w:id w:val="1759945793"/>
+          <w:citation/>
+        </w:sdtPr>
+        <w:sdtContent>
+          <w:r>
+            <w:fldChar w:fldCharType="begin"/>
+          </w:r>
+          <w:r>
+            <w:instrText xml:space="preserve"> CITATION ICE21 \l 2067 </w:instrText>
+          </w:r>
+          <w:r>
+            <w:fldChar w:fldCharType="separate"/>
+          </w:r>
+          <w:r>
+            <w:rPr>
+              <w:noProof/>
+            </w:rPr>
+            <w:t xml:space="preserve"> </w:t>
+          </w:r>
+          <w:r>
+            <w:rPr>
+              <w:noProof/>
+            </w:rPr>
+            <w:t>[3]</w:t>
+          </w:r>
+          <w:r>
+            <w:fldChar w:fldCharType="end"/>
+          </w:r>
+        </w:sdtContent>
+      </w:sdt>
+      <w:sdt>
+        <w:sdtPr>
+          <w:id w:val="-1036885202"/>
+          <w:citation/>
+        </w:sdtPr>
+        <w:sdtContent>
+          <w:r>
+            <w:fldChar w:fldCharType="begin"/>
+          </w:r>
+          <w:r>
+            <w:instrText xml:space="preserve"> CITATION FulDj22 \l 2067 </w:instrText>
+          </w:r>
+          <w:r>
+            <w:fldChar w:fldCharType="separate"/>
+          </w:r>
+          <w:r>
+            <w:rPr>
+              <w:noProof/>
+            </w:rPr>
+            <w:t xml:space="preserve"> </w:t>
+          </w:r>
+          <w:r>
+            <w:rPr>
+              <w:noProof/>
+            </w:rPr>
+            <w:t>[4]</w:t>
+          </w:r>
+          <w:r>
+            <w:fldChar w:fldCharType="end"/>
+          </w:r>
+        </w:sdtContent>
+      </w:sdt>
+      <w:r>
+        <w:t>.</w:t>
       </w:r>
     </w:p>
     <w:p>
@@ -11151,10 +11220,240 @@
         <w:ind w:firstLine="708"/>
       </w:pPr>
       <w:r>
-        <w:t>4.3 Django architectuur (MVT)</w:t>
-      </w:r>
-    </w:p>
-    <w:p>
+        <w:t>4.3 Django architectuur (</w:t>
+      </w:r>
+      <w:r>
+        <w:t>MVC/</w:t>
+      </w:r>
+      <w:r>
+        <w:t>MVT)</w:t>
+      </w:r>
+    </w:p>
+    <w:p>
+      <w:r>
+        <w:t xml:space="preserve">Het </w:t>
+      </w:r>
+      <w:r>
+        <w:t>makkelijke aan Django is dat alle achterliggende delen al inbegrepen zijn</w:t>
+      </w:r>
+      <w:r>
+        <w:t>, zo is het niet nodig om een backend te maken</w:t>
+      </w:r>
+      <w:r>
+        <w:t xml:space="preserve"> </w:t>
+      </w:r>
+      <w:r>
+        <w:t>aan de hand van</w:t>
+      </w:r>
+      <w:r>
+        <w:t xml:space="preserve"> API’s, </w:t>
+      </w:r>
+      <w:r>
+        <w:t>J</w:t>
+      </w:r>
+      <w:r>
+        <w:t>ava</w:t>
+      </w:r>
+      <w:r>
+        <w:t>S</w:t>
+      </w:r>
+      <w:r>
+        <w:t xml:space="preserve">cript, etc. </w:t>
+      </w:r>
+      <w:r>
+        <w:t xml:space="preserve">Omdat Django gebruik maakt van het </w:t>
+      </w:r>
+      <w:r>
+        <w:t>MVC-MVT software design</w:t>
+      </w:r>
+      <w:r>
+        <w:t xml:space="preserve"> is het niet </w:t>
+      </w:r>
+      <w:r>
+        <w:t>meteen nodig om gebruik te maken van alternatieve backend opties</w:t>
+      </w:r>
+      <w:r>
+        <w:t xml:space="preserve">. </w:t>
+      </w:r>
+      <w:r>
+        <w:t>Dit software design is een collectie van drie belangrijke componenten Model</w:t>
+      </w:r>
+      <w:r>
+        <w:t xml:space="preserve">, </w:t>
+      </w:r>
+      <w:r>
+        <w:t xml:space="preserve">View </w:t>
+      </w:r>
+      <w:r>
+        <w:t xml:space="preserve">en </w:t>
+      </w:r>
+      <w:r>
+        <w:t>Template</w:t>
+      </w:r>
+      <w:r>
+        <w:t xml:space="preserve"> (controller)</w:t>
+      </w:r>
+      <w:r>
+        <w:t>.</w:t>
+      </w:r>
+      <w:r>
+        <w:t xml:space="preserve"> In andere programmeer talen </w:t>
+      </w:r>
+      <w:r>
+        <w:t>is de</w:t>
+      </w:r>
+      <w:r>
+        <w:t xml:space="preserve"> “Model View Controller” (MVC) </w:t>
+      </w:r>
+      <w:r>
+        <w:t xml:space="preserve">architectuur een gekende standaard. Het Django framework daar in tegen beschikt over de “Model View Template” architectuur. </w:t>
+      </w:r>
+      <w:r>
+        <w:t xml:space="preserve">Het grootste verschil zit in de “view” </w:t>
+      </w:r>
+      <w:r>
+        <w:t xml:space="preserve">deel </w:t>
+      </w:r>
+      <w:r>
+        <w:t>van beide architecturen.</w:t>
+      </w:r>
+      <w:r>
+        <w:t xml:space="preserve"> </w:t>
+      </w:r>
+      <w:r>
+        <w:br/>
+      </w:r>
+      <w:r>
+        <w:br/>
+        <w:t xml:space="preserve">Bij </w:t>
+      </w:r>
+      <w:r>
+        <w:t xml:space="preserve">Django wordt de view van MVC gezien als de data logica en beschrijft de data die wordt gepresenteerd aan de gebruiker. In tegenstelling tot hoe iets wordt gepresenteerd naar de gebruiker. De view beschrijft dus welke data </w:t>
+      </w:r>
+      <w:r>
+        <w:t>wordt vertoond</w:t>
+      </w:r>
+      <w:r>
+        <w:t xml:space="preserve">, en niet hoe de data kan </w:t>
+      </w:r>
+      <w:r>
+        <w:t>wordt vertoond</w:t>
+      </w:r>
+      <w:r>
+        <w:t xml:space="preserve"> aan de gebruiker</w:t>
+      </w:r>
+      <w:sdt>
+        <w:sdtPr>
+          <w:id w:val="-859978503"/>
+          <w:citation/>
+        </w:sdtPr>
+        <w:sdtContent>
+          <w:r>
+            <w:fldChar w:fldCharType="begin"/>
+          </w:r>
+          <w:r>
+            <w:instrText xml:space="preserve"> CITATION FAQDja22 \l 2067 </w:instrText>
+          </w:r>
+          <w:r>
+            <w:fldChar w:fldCharType="separate"/>
+          </w:r>
+          <w:r>
+            <w:rPr>
+              <w:noProof/>
+            </w:rPr>
+            <w:t xml:space="preserve"> </w:t>
+          </w:r>
+          <w:r>
+            <w:rPr>
+              <w:noProof/>
+            </w:rPr>
+            <w:t>[2]</w:t>
+          </w:r>
+          <w:r>
+            <w:fldChar w:fldCharType="end"/>
+          </w:r>
+        </w:sdtContent>
+      </w:sdt>
+      <w:r>
+        <w:t>.</w:t>
+      </w:r>
+      <w:r>
+        <w:t xml:space="preserve"> </w:t>
+      </w:r>
+      <w:r>
+        <w:br/>
+      </w:r>
+      <w:r>
+        <w:br/>
+      </w:r>
+    </w:p>
+    <w:p/>
+    <w:p/>
+    <w:p/>
+    <w:p/>
+    <w:p/>
+    <w:p>
+      <w:r>
+        <w:rPr>
+          <w:noProof/>
+        </w:rPr>
+        <w:lastRenderedPageBreak/>
+        <w:drawing>
+          <wp:anchor distT="0" distB="0" distL="114300" distR="114300" simplePos="0" relativeHeight="251803648" behindDoc="0" locked="0" layoutInCell="1" allowOverlap="1" wp14:anchorId="3C324231" wp14:editId="4F7C35C6">
+            <wp:simplePos x="0" y="0"/>
+            <wp:positionH relativeFrom="column">
+              <wp:posOffset>1076325</wp:posOffset>
+            </wp:positionH>
+            <wp:positionV relativeFrom="paragraph">
+              <wp:posOffset>1270</wp:posOffset>
+            </wp:positionV>
+            <wp:extent cx="3552825" cy="1680210"/>
+            <wp:effectExtent l="0" t="0" r="3175" b="0"/>
+            <wp:wrapTopAndBottom/>
+            <wp:docPr id="46" name="Picture 46" descr="Diagram&#10;&#10;Description automatically generated"/>
+            <wp:cNvGraphicFramePr>
+              <a:graphicFrameLocks xmlns:a="http://schemas.openxmlformats.org/drawingml/2006/main" noChangeAspect="1"/>
+            </wp:cNvGraphicFramePr>
+            <a:graphic xmlns:a="http://schemas.openxmlformats.org/drawingml/2006/main">
+              <a:graphicData uri="http://schemas.openxmlformats.org/drawingml/2006/picture">
+                <pic:pic xmlns:pic="http://schemas.openxmlformats.org/drawingml/2006/picture">
+                  <pic:nvPicPr>
+                    <pic:cNvPr id="46" name="Picture 46" descr="Diagram&#10;&#10;Description automatically generated"/>
+                    <pic:cNvPicPr/>
+                  </pic:nvPicPr>
+                  <pic:blipFill>
+                    <a:blip r:embed="rId34" cstate="print">
+                      <a:extLst>
+                        <a:ext uri="{28A0092B-C50C-407E-A947-70E740481C1C}">
+                          <a14:useLocalDpi xmlns:a14="http://schemas.microsoft.com/office/drawing/2010/main" val="0"/>
+                        </a:ext>
+                      </a:extLst>
+                    </a:blip>
+                    <a:stretch>
+                      <a:fillRect/>
+                    </a:stretch>
+                  </pic:blipFill>
+                  <pic:spPr>
+                    <a:xfrm>
+                      <a:off x="0" y="0"/>
+                      <a:ext cx="3552825" cy="1680210"/>
+                    </a:xfrm>
+                    <a:prstGeom prst="rect">
+                      <a:avLst/>
+                    </a:prstGeom>
+                  </pic:spPr>
+                </pic:pic>
+              </a:graphicData>
+            </a:graphic>
+            <wp14:sizeRelH relativeFrom="page">
+              <wp14:pctWidth>0</wp14:pctWidth>
+            </wp14:sizeRelH>
+            <wp14:sizeRelV relativeFrom="page">
+              <wp14:pctHeight>0</wp14:pctHeight>
+            </wp14:sizeRelV>
+          </wp:anchor>
+        </w:drawing>
+      </w:r>
       <w:r>
         <w:rPr>
           <w:noProof/>
@@ -11162,13 +11461,13 @@
         <mc:AlternateContent>
           <mc:Choice Requires="wps">
             <w:drawing>
-              <wp:anchor distT="0" distB="0" distL="114300" distR="114300" simplePos="0" relativeHeight="251805696" behindDoc="0" locked="0" layoutInCell="1" allowOverlap="1" wp14:anchorId="0394035D" wp14:editId="58BA923B">
+              <wp:anchor distT="0" distB="0" distL="114300" distR="114300" simplePos="0" relativeHeight="251805696" behindDoc="0" locked="0" layoutInCell="1" allowOverlap="1" wp14:anchorId="0394035D" wp14:editId="44C1879C">
                 <wp:simplePos x="0" y="0"/>
                 <wp:positionH relativeFrom="column">
                   <wp:posOffset>1076325</wp:posOffset>
                 </wp:positionH>
                 <wp:positionV relativeFrom="paragraph">
-                  <wp:posOffset>4618990</wp:posOffset>
+                  <wp:posOffset>1751965</wp:posOffset>
                 </wp:positionV>
                 <wp:extent cx="3552825" cy="635"/>
                 <wp:effectExtent l="0" t="0" r="3175" b="12065"/>
@@ -11208,14 +11507,27 @@
                             <w:r>
                               <w:t xml:space="preserve">Figuur </w:t>
                             </w:r>
-                            <w:fldSimple w:instr=" SEQ Figuur \* ARABIC ">
-                              <w:r>
-                                <w:rPr>
-                                  <w:noProof/>
-                                </w:rPr>
-                                <w:t>7</w:t>
-                              </w:r>
-                            </w:fldSimple>
+                            <w:r>
+                              <w:fldChar w:fldCharType="begin"/>
+                            </w:r>
+                            <w:r>
+                              <w:instrText xml:space="preserve"> SEQ Figuur \* ARABIC </w:instrText>
+                            </w:r>
+                            <w:r>
+                              <w:fldChar w:fldCharType="separate"/>
+                            </w:r>
+                            <w:r>
+                              <w:rPr>
+                                <w:noProof/>
+                              </w:rPr>
+                              <w:t>7</w:t>
+                            </w:r>
+                            <w:r>
+                              <w:rPr>
+                                <w:noProof/>
+                              </w:rPr>
+                              <w:fldChar w:fldCharType="end"/>
+                            </w:r>
                             <w:r>
                               <w:t>: Django MVT werking</w:t>
                             </w:r>
@@ -11270,7 +11582,7 @@
           </mc:Choice>
           <mc:Fallback>
             <w:pict>
-              <v:shape w14:anchorId="0394035D" id="Text Box 47" o:spid="_x0000_s1036" type="#_x0000_t202" style="position:absolute;margin-left:84.75pt;margin-top:363.7pt;width:279.75pt;height:.05pt;z-index:251805696;visibility:visible;mso-wrap-style:square;mso-wrap-distance-left:9pt;mso-wrap-distance-top:0;mso-wrap-distance-right:9pt;mso-wrap-distance-bottom:0;mso-position-horizontal:absolute;mso-position-horizontal-relative:text;mso-position-vertical:absolute;mso-position-vertical-relative:text;v-text-anchor:top" o:gfxdata="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" stroked="f">
+              <v:shape w14:anchorId="0394035D" id="Text Box 47" o:spid="_x0000_s1036" type="#_x0000_t202" style="position:absolute;margin-left:84.75pt;margin-top:137.95pt;width:279.75pt;height:.05pt;z-index:251805696;visibility:visible;mso-wrap-style:square;mso-wrap-distance-left:9pt;mso-wrap-distance-top:0;mso-wrap-distance-right:9pt;mso-wrap-distance-bottom:0;mso-position-horizontal:absolute;mso-position-horizontal-relative:text;mso-position-vertical:absolute;mso-position-vertical-relative:text;v-text-anchor:top" o:gfxdata="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" stroked="f">
                 <v:textbox style="mso-fit-shape-to-text:t" inset="0,0,0,0">
                   <w:txbxContent>
                     <w:p>
@@ -11285,14 +11597,27 @@
                       <w:r>
                         <w:t xml:space="preserve">Figuur </w:t>
                       </w:r>
-                      <w:fldSimple w:instr=" SEQ Figuur \* ARABIC ">
-                        <w:r>
-                          <w:rPr>
-                            <w:noProof/>
-                          </w:rPr>
-                          <w:t>7</w:t>
-                        </w:r>
-                      </w:fldSimple>
+                      <w:r>
+                        <w:fldChar w:fldCharType="begin"/>
+                      </w:r>
+                      <w:r>
+                        <w:instrText xml:space="preserve"> SEQ Figuur \* ARABIC </w:instrText>
+                      </w:r>
+                      <w:r>
+                        <w:fldChar w:fldCharType="separate"/>
+                      </w:r>
+                      <w:r>
+                        <w:rPr>
+                          <w:noProof/>
+                        </w:rPr>
+                        <w:t>7</w:t>
+                      </w:r>
+                      <w:r>
+                        <w:rPr>
+                          <w:noProof/>
+                        </w:rPr>
+                        <w:fldChar w:fldCharType="end"/>
+                      </w:r>
                       <w:r>
                         <w:t>: Django MVT werking</w:t>
                       </w:r>
@@ -11339,137 +11664,24 @@
           </mc:Fallback>
         </mc:AlternateContent>
       </w:r>
-      <w:r>
-        <w:rPr>
-          <w:noProof/>
-        </w:rPr>
-        <w:drawing>
-          <wp:anchor distT="0" distB="0" distL="114300" distR="114300" simplePos="0" relativeHeight="251803648" behindDoc="0" locked="0" layoutInCell="1" allowOverlap="1" wp14:anchorId="3C324231" wp14:editId="6432BCC9">
-            <wp:simplePos x="0" y="0"/>
-            <wp:positionH relativeFrom="column">
-              <wp:posOffset>1076325</wp:posOffset>
-            </wp:positionH>
-            <wp:positionV relativeFrom="paragraph">
-              <wp:posOffset>2868295</wp:posOffset>
-            </wp:positionV>
-            <wp:extent cx="3552825" cy="1680210"/>
-            <wp:effectExtent l="0" t="0" r="3175" b="0"/>
-            <wp:wrapTopAndBottom/>
-            <wp:docPr id="46" name="Picture 46" descr="Diagram&#10;&#10;Description automatically generated"/>
-            <wp:cNvGraphicFramePr>
-              <a:graphicFrameLocks xmlns:a="http://schemas.openxmlformats.org/drawingml/2006/main" noChangeAspect="1"/>
-            </wp:cNvGraphicFramePr>
-            <a:graphic xmlns:a="http://schemas.openxmlformats.org/drawingml/2006/main">
-              <a:graphicData uri="http://schemas.openxmlformats.org/drawingml/2006/picture">
-                <pic:pic xmlns:pic="http://schemas.openxmlformats.org/drawingml/2006/picture">
-                  <pic:nvPicPr>
-                    <pic:cNvPr id="46" name="Picture 46" descr="Diagram&#10;&#10;Description automatically generated"/>
-                    <pic:cNvPicPr/>
-                  </pic:nvPicPr>
-                  <pic:blipFill>
-                    <a:blip r:embed="rId34" cstate="print">
-                      <a:extLst>
-                        <a:ext uri="{28A0092B-C50C-407E-A947-70E740481C1C}">
-                          <a14:useLocalDpi xmlns:a14="http://schemas.microsoft.com/office/drawing/2010/main" val="0"/>
-                        </a:ext>
-                      </a:extLst>
-                    </a:blip>
-                    <a:stretch>
-                      <a:fillRect/>
-                    </a:stretch>
-                  </pic:blipFill>
-                  <pic:spPr>
-                    <a:xfrm>
-                      <a:off x="0" y="0"/>
-                      <a:ext cx="3552825" cy="1680210"/>
-                    </a:xfrm>
-                    <a:prstGeom prst="rect">
-                      <a:avLst/>
-                    </a:prstGeom>
-                  </pic:spPr>
-                </pic:pic>
-              </a:graphicData>
-            </a:graphic>
-            <wp14:sizeRelH relativeFrom="page">
-              <wp14:pctWidth>0</wp14:pctWidth>
-            </wp14:sizeRelH>
-            <wp14:sizeRelV relativeFrom="page">
-              <wp14:pctHeight>0</wp14:pctHeight>
-            </wp14:sizeRelV>
-          </wp:anchor>
-        </w:drawing>
-      </w:r>
-      <w:r>
-        <w:t xml:space="preserve">Het </w:t>
-      </w:r>
-      <w:r>
-        <w:t>makkelijke aan Django is dat alle achterliggende delen al inbegrepen zijn</w:t>
-      </w:r>
-      <w:r>
-        <w:t>, zo is het niet nodig om een backend te maken</w:t>
-      </w:r>
-      <w:r>
+    </w:p>
+    <w:p/>
+    <w:p>
+      <w:r>
+        <w:br/>
+      </w:r>
+      <w:r>
+        <w:br/>
         <w:t xml:space="preserve"> </w:t>
       </w:r>
       <w:r>
-        <w:t>aan de hand van</w:t>
-      </w:r>
-      <w:r>
-        <w:t xml:space="preserve"> API’s, </w:t>
-      </w:r>
-      <w:r>
-        <w:t>J</w:t>
-      </w:r>
-      <w:r>
-        <w:t>ava</w:t>
-      </w:r>
-      <w:r>
-        <w:t>S</w:t>
-      </w:r>
-      <w:r>
-        <w:t xml:space="preserve">cript, etc. </w:t>
-      </w:r>
-      <w:r>
-        <w:t>H</w:t>
-      </w:r>
-      <w:r>
-        <w:t>et</w:t>
-      </w:r>
-      <w:r>
-        <w:t xml:space="preserve"> is</w:t>
-      </w:r>
-      <w:r>
-        <w:t xml:space="preserve"> niet meteen nodig om gebruik te maken van alternatieve backend opties</w:t>
-      </w:r>
-      <w:r>
-        <w:t xml:space="preserve"> omdat</w:t>
-      </w:r>
-      <w:r>
-        <w:t xml:space="preserve"> </w:t>
-      </w:r>
-      <w:r>
-        <w:t xml:space="preserve">Django beschikt over een MVC-MVT </w:t>
-      </w:r>
-      <w:r>
-        <w:t xml:space="preserve">software design. </w:t>
-      </w:r>
-      <w:r>
-        <w:t>Dit software design is een collectie van drie belangrijke componenten Model</w:t>
-      </w:r>
-      <w:r>
-        <w:t xml:space="preserve">, </w:t>
-      </w:r>
-      <w:r>
-        <w:t xml:space="preserve">View </w:t>
-      </w:r>
-      <w:r>
-        <w:t xml:space="preserve">en </w:t>
-      </w:r>
-      <w:r>
-        <w:t>Template.</w:t>
-      </w:r>
-      <w:r>
-        <w:t xml:space="preserve"> </w:t>
+        <w:t>zorgt de view voor de data dat wordt gepresenteerd naar de eindgebruiker</w:t>
+      </w:r>
+      <w:r>
+        <w:br/>
+      </w:r>
+      <w:r>
+        <w:br/>
       </w:r>
       <w:r>
         <w:br/>
@@ -11573,39 +11785,6 @@
       <w:r>
         <w:t xml:space="preserve"> beginnen</w:t>
       </w:r>
-      <w:sdt>
-        <w:sdtPr>
-          <w:id w:val="1759945793"/>
-          <w:citation/>
-        </w:sdtPr>
-        <w:sdtEndPr/>
-        <w:sdtContent>
-          <w:r>
-            <w:fldChar w:fldCharType="begin"/>
-          </w:r>
-          <w:r>
-            <w:instrText xml:space="preserve"> CITATION ICE21 \l 2067 </w:instrText>
-          </w:r>
-          <w:r>
-            <w:fldChar w:fldCharType="separate"/>
-          </w:r>
-          <w:r>
-            <w:rPr>
-              <w:noProof/>
-            </w:rPr>
-            <w:t xml:space="preserve"> </w:t>
-          </w:r>
-          <w:r>
-            <w:rPr>
-              <w:noProof/>
-            </w:rPr>
-            <w:t>[3]</w:t>
-          </w:r>
-          <w:r>
-            <w:fldChar w:fldCharType="end"/>
-          </w:r>
-        </w:sdtContent>
-      </w:sdt>
       <w:r>
         <w:t>. Andere</w:t>
       </w:r>
@@ -11711,256 +11890,227 @@
         <w:t>beslist</w:t>
       </w:r>
       <w:r>
-        <w:t xml:space="preserve"> door meerdere achterliggende redenen. Het framework laat toe om een volledig datamodel op te bouwen in Python zonder dat men MySQL nodig heeft. Het JSON-formaat en andere vaak voorkomende data typen worden actief ondersteund door Django MySQL. Gebruik makende van een ORM kan Django traditionele databank </w:t>
-      </w:r>
-      <w:r>
+        <w:t xml:space="preserve"> door meerdere achterliggende redenen. Het framework laat toe om een volledig datamodel op te bouwen in Python zonder dat men MySQL nodig heeft. Het JSON-formaat en andere vaak voorkomende data typen worden actief ondersteund door Django MySQL. Gebruik makende van een ORM kan Django traditionele databank structuren en tabellen converteren in Python klassen. Op deze manier kan men sneller en gemakkelijker werken </w:t>
+      </w:r>
+    </w:p>
+    <w:p>
+      <w:pPr>
+        <w:rPr>
+          <w:lang w:val="en-BE"/>
+        </w:rPr>
+      </w:pPr>
+      <w:r>
+        <w:br/>
+      </w:r>
+      <w:r>
+        <w:br/>
+      </w:r>
+      <w:r>
+        <w:t>Uiteindelijk</w:t>
+      </w:r>
+      <w:r>
+        <w:t xml:space="preserve"> komt het </w:t>
+      </w:r>
+      <w:r>
+        <w:t>erop</w:t>
+      </w:r>
+      <w:r>
+        <w:t xml:space="preserve"> neer dat</w:t>
+      </w:r>
+      <w:r>
+        <w:rPr>
+          <w:lang w:val="en-BE"/>
+        </w:rPr>
+        <w:t xml:space="preserve"> Django </w:t>
+      </w:r>
+      <w:r>
+        <w:rPr>
+          <w:lang w:val="nl-NL"/>
+        </w:rPr>
+        <w:t>voorbestemd is</w:t>
+      </w:r>
+      <w:r>
+        <w:rPr>
+          <w:lang w:val="en-BE"/>
+        </w:rPr>
+        <w:t xml:space="preserve"> </w:t>
+      </w:r>
+      <w:r>
+        <w:rPr>
+          <w:lang w:val="nl-NL"/>
+        </w:rPr>
+        <w:t>voor snelle</w:t>
+      </w:r>
+      <w:r>
+        <w:rPr>
+          <w:lang w:val="en-BE"/>
+        </w:rPr>
+        <w:t xml:space="preserve"> webontwikkeling</w:t>
+      </w:r>
+      <w:r>
+        <w:rPr>
+          <w:lang w:val="nl-NL"/>
+        </w:rPr>
+        <w:t>. Deze snelheid</w:t>
+      </w:r>
+      <w:r>
+        <w:rPr>
+          <w:lang w:val="en-BE"/>
+        </w:rPr>
+        <w:t xml:space="preserve"> is </w:t>
+      </w:r>
+      <w:r>
+        <w:rPr>
+          <w:lang w:val="nl-NL"/>
+        </w:rPr>
+        <w:t>één</w:t>
+      </w:r>
+      <w:r>
+        <w:rPr>
+          <w:lang w:val="en-BE"/>
+        </w:rPr>
+        <w:t xml:space="preserve"> van de beste eigenschappen van Django</w:t>
+      </w:r>
+      <w:r>
+        <w:rPr>
+          <w:lang w:val="nl-NL"/>
+        </w:rPr>
+        <w:t xml:space="preserve"> en de kracht</w:t>
+      </w:r>
+      <w:r>
+        <w:rPr>
+          <w:lang w:val="en-BE"/>
+        </w:rPr>
+        <w:t xml:space="preserve"> die die het de ontwikkelaar biedt zonder </w:t>
+      </w:r>
+      <w:r>
+        <w:rPr>
+          <w:lang w:val="nl-NL"/>
+        </w:rPr>
+        <w:t>de</w:t>
+      </w:r>
+      <w:r>
+        <w:rPr>
+          <w:lang w:val="en-BE"/>
+        </w:rPr>
+        <w:t xml:space="preserve"> functionaliteit en</w:t>
+      </w:r>
+      <w:r>
+        <w:rPr>
+          <w:lang w:val="nl-NL"/>
+        </w:rPr>
+        <w:t xml:space="preserve"> beveiliging naar beneden te brengen</w:t>
+      </w:r>
+      <w:r>
+        <w:rPr>
+          <w:lang w:val="en-BE"/>
+        </w:rPr>
+        <w:t xml:space="preserve">. Dat alles in de eenvoudigste en </w:t>
+      </w:r>
+      <w:r>
+        <w:rPr>
+          <w:lang w:val="nl-NL"/>
+        </w:rPr>
+        <w:t xml:space="preserve">één </w:t>
+      </w:r>
+      <w:r>
+        <w:rPr>
+          <w:lang w:val="en-BE"/>
+        </w:rPr>
+        <w:t xml:space="preserve">van de </w:t>
+      </w:r>
+      <w:r>
+        <w:rPr>
+          <w:lang w:val="nl-NL"/>
+        </w:rPr>
+        <w:t>populairste</w:t>
+      </w:r>
+      <w:r>
+        <w:rPr>
+          <w:lang w:val="en-BE"/>
+        </w:rPr>
+        <w:t xml:space="preserve"> talen ter wereld</w:t>
+      </w:r>
+      <w:r>
+        <w:rPr>
+          <w:lang w:val="nl-NL"/>
+        </w:rPr>
+        <w:t xml:space="preserve"> gekend als </w:t>
+      </w:r>
+      <w:r>
+        <w:rPr>
+          <w:lang w:val="en-BE"/>
+        </w:rPr>
+        <w:t>Python.</w:t>
+      </w:r>
+    </w:p>
+    <w:p>
+      <w:pPr>
+        <w:rPr>
+          <w:lang w:val="nl-NL"/>
+        </w:rPr>
+      </w:pPr>
+      <w:r>
+        <w:rPr>
+          <w:lang w:val="en-BE"/>
+        </w:rPr>
+        <w:t xml:space="preserve">Django is het </w:t>
+      </w:r>
+      <w:r>
+        <w:rPr>
+          <w:lang w:val="nl-NL"/>
+        </w:rPr>
+        <w:t>framework</w:t>
+      </w:r>
+      <w:r>
+        <w:rPr>
+          <w:lang w:val="en-BE"/>
+        </w:rPr>
+        <w:t xml:space="preserve"> van de toekomst dat integratie biedt met de meeste </w:t>
+      </w:r>
+      <w:r>
+        <w:rPr>
+          <w:lang w:val="nl-NL"/>
+        </w:rPr>
+        <w:t>hedendaagse</w:t>
+      </w:r>
+      <w:r>
+        <w:rPr>
+          <w:lang w:val="en-BE"/>
+        </w:rPr>
+        <w:t xml:space="preserve"> technologieën. Ook ontwikkelt de gemeenschap voortdurend nieuwe en interessante functies en functionaliteiten </w:t>
+      </w:r>
+      <w:r>
+        <w:rPr>
+          <w:lang w:val="nl-NL"/>
+        </w:rPr>
+        <w:t xml:space="preserve">om toe te voegen aan dit reeds fantastisch </w:t>
+      </w:r>
+      <w:r>
+        <w:rPr>
+          <w:lang w:val="nl-NL"/>
+        </w:rPr>
         <w:lastRenderedPageBreak/>
-        <w:t xml:space="preserve">structuren en tabellen converteren in Python klassen. Op deze manier kan men sneller en gemakkelijker werken </w:t>
-      </w:r>
-    </w:p>
-    <w:p>
-      <w:pPr>
-        <w:rPr>
-          <w:lang w:val="en-BE"/>
-        </w:rPr>
-      </w:pPr>
-      <w:r>
-        <w:br/>
-      </w:r>
-      <w:r>
-        <w:br/>
-      </w:r>
-      <w:r>
-        <w:t>Uiteindelijk</w:t>
-      </w:r>
-      <w:r>
-        <w:t xml:space="preserve"> komt het </w:t>
-      </w:r>
-      <w:r>
-        <w:t>erop</w:t>
-      </w:r>
-      <w:r>
-        <w:t xml:space="preserve"> neer dat</w:t>
-      </w:r>
-      <w:r>
-        <w:rPr>
-          <w:lang w:val="en-BE"/>
-        </w:rPr>
-        <w:t xml:space="preserve"> Django </w:t>
+        <w:t>framework.</w:t>
       </w:r>
       <w:r>
         <w:rPr>
           <w:lang w:val="nl-NL"/>
         </w:rPr>
-        <w:t>voorbestemd is</w:t>
-      </w:r>
-      <w:r>
-        <w:rPr>
-          <w:lang w:val="en-BE"/>
-        </w:rPr>
         <w:t xml:space="preserve"> </w:t>
       </w:r>
       <w:r>
         <w:rPr>
           <w:lang w:val="nl-NL"/>
         </w:rPr>
-        <w:t>voor snelle</w:t>
-      </w:r>
-      <w:r>
-        <w:rPr>
-          <w:lang w:val="en-BE"/>
-        </w:rPr>
-        <w:t xml:space="preserve"> webontwikkeling</w:t>
+        <w:t xml:space="preserve">Dit framework is geschikt voor beginners als voor ervaren ontwikkelaars en kan iedereen zijn </w:t>
       </w:r>
       <w:r>
         <w:rPr>
           <w:lang w:val="nl-NL"/>
         </w:rPr>
-        <w:t>. Deze snelheid</w:t>
-      </w:r>
-      <w:r>
-        <w:rPr>
-          <w:lang w:val="en-BE"/>
-        </w:rPr>
-        <w:t xml:space="preserve"> is </w:t>
-      </w:r>
-      <w:r>
-        <w:rPr>
-          <w:lang w:val="nl-NL"/>
-        </w:rPr>
-        <w:t>één</w:t>
-      </w:r>
-      <w:r>
-        <w:rPr>
-          <w:lang w:val="en-BE"/>
-        </w:rPr>
-        <w:t xml:space="preserve"> van de beste eigenschappen van Django</w:t>
-      </w:r>
-      <w:r>
-        <w:rPr>
-          <w:lang w:val="nl-NL"/>
-        </w:rPr>
-        <w:t xml:space="preserve"> en de kracht</w:t>
-      </w:r>
-      <w:r>
-        <w:rPr>
-          <w:lang w:val="en-BE"/>
-        </w:rPr>
-        <w:t xml:space="preserve"> die die het de ontwikkelaar biedt zonder </w:t>
-      </w:r>
-      <w:r>
-        <w:rPr>
-          <w:lang w:val="nl-NL"/>
-        </w:rPr>
-        <w:t>de</w:t>
-      </w:r>
-      <w:r>
-        <w:rPr>
-          <w:lang w:val="en-BE"/>
-        </w:rPr>
-        <w:t xml:space="preserve"> functionaliteit en</w:t>
-      </w:r>
-      <w:r>
-        <w:rPr>
-          <w:lang w:val="nl-NL"/>
-        </w:rPr>
-        <w:t xml:space="preserve"> beveiliging naar beneden te brengen</w:t>
-      </w:r>
-      <w:r>
-        <w:rPr>
-          <w:lang w:val="en-BE"/>
-        </w:rPr>
-        <w:t xml:space="preserve">. Dat alles in de eenvoudigste en </w:t>
-      </w:r>
-      <w:r>
-        <w:rPr>
-          <w:lang w:val="nl-NL"/>
-        </w:rPr>
-        <w:t xml:space="preserve">één </w:t>
-      </w:r>
-      <w:r>
-        <w:rPr>
-          <w:lang w:val="en-BE"/>
-        </w:rPr>
-        <w:t xml:space="preserve">van de </w:t>
-      </w:r>
-      <w:r>
-        <w:rPr>
-          <w:lang w:val="nl-NL"/>
-        </w:rPr>
-        <w:t>populairste</w:t>
-      </w:r>
-      <w:r>
-        <w:rPr>
-          <w:lang w:val="en-BE"/>
-        </w:rPr>
-        <w:t xml:space="preserve"> talen ter wereld</w:t>
-      </w:r>
-      <w:r>
-        <w:rPr>
-          <w:lang w:val="nl-NL"/>
-        </w:rPr>
-        <w:t xml:space="preserve"> gekend als </w:t>
-      </w:r>
-      <w:r>
-        <w:rPr>
-          <w:lang w:val="en-BE"/>
-        </w:rPr>
-        <w:t>Python.</w:t>
-      </w:r>
-    </w:p>
-    <w:p>
-      <w:pPr>
-        <w:rPr>
-          <w:lang w:val="nl-NL"/>
-        </w:rPr>
-      </w:pPr>
-      <w:r>
-        <w:rPr>
-          <w:lang w:val="en-BE"/>
-        </w:rPr>
-        <w:t xml:space="preserve">Django is het </w:t>
-      </w:r>
-      <w:proofErr w:type="spellStart"/>
-      <w:r>
-        <w:rPr>
-          <w:lang w:val="nl-NL"/>
-        </w:rPr>
-        <w:t>framework</w:t>
-      </w:r>
-      <w:proofErr w:type="spellEnd"/>
-      <w:r>
-        <w:rPr>
-          <w:lang w:val="en-BE"/>
-        </w:rPr>
-        <w:t xml:space="preserve"> van de toekomst dat integratie biedt met de meeste </w:t>
-      </w:r>
-      <w:r>
-        <w:rPr>
-          <w:lang w:val="nl-NL"/>
-        </w:rPr>
-        <w:t>hedendaagse</w:t>
-      </w:r>
-      <w:r>
-        <w:rPr>
-          <w:lang w:val="en-BE"/>
-        </w:rPr>
-        <w:t xml:space="preserve"> technologieën. Ook ontwikkelt de gemeenschap voortdurend nieuwe en interessante functies en functionaliteiten </w:t>
-      </w:r>
-      <w:r>
-        <w:rPr>
-          <w:lang w:val="nl-NL"/>
-        </w:rPr>
-        <w:t xml:space="preserve">om toe te voegen aan dit reeds fantastisch </w:t>
-      </w:r>
-      <w:proofErr w:type="spellStart"/>
-      <w:r>
-        <w:rPr>
-          <w:lang w:val="nl-NL"/>
-        </w:rPr>
-        <w:t>framework</w:t>
-      </w:r>
-      <w:proofErr w:type="spellEnd"/>
-      <w:r>
-        <w:rPr>
-          <w:lang w:val="nl-NL"/>
-        </w:rPr>
-        <w:t>.</w:t>
-      </w:r>
-      <w:r>
-        <w:rPr>
-          <w:lang w:val="nl-NL"/>
-        </w:rPr>
-        <w:t xml:space="preserve"> </w:t>
-      </w:r>
-      <w:r>
-        <w:rPr>
-          <w:lang w:val="nl-NL"/>
-        </w:rPr>
-        <w:t xml:space="preserve">Dit </w:t>
-      </w:r>
-      <w:proofErr w:type="spellStart"/>
-      <w:r>
-        <w:rPr>
-          <w:lang w:val="nl-NL"/>
-        </w:rPr>
-        <w:t>framework</w:t>
-      </w:r>
-      <w:proofErr w:type="spellEnd"/>
-      <w:r>
-        <w:rPr>
-          <w:lang w:val="nl-NL"/>
-        </w:rPr>
-        <w:t xml:space="preserve"> is geschikt voor beginners als voor ervaren ontwikkelaars en kan iedereen zijn </w:t>
-      </w:r>
-      <w:proofErr w:type="spellStart"/>
-      <w:r>
-        <w:rPr>
-          <w:lang w:val="nl-NL"/>
-        </w:rPr>
         <w:t>webontwikkeling</w:t>
       </w:r>
-      <w:proofErr w:type="spellEnd"/>
       <w:r>
         <w:rPr>
           <w:lang w:val="nl-NL"/>
@@ -12147,167 +12297,133 @@
           <w:color w:val="C00000"/>
           <w:lang w:val="nl-NL"/>
         </w:rPr>
-        <w:t xml:space="preserve"> waar </w:t>
-      </w:r>
-      <w:proofErr w:type="spellStart"/>
+        <w:t xml:space="preserve"> waar Flask dan sterker uitkomt</w:t>
+      </w:r>
       <w:r>
         <w:rPr>
           <w:color w:val="C00000"/>
           <w:lang w:val="nl-NL"/>
         </w:rPr>
-        <w:t>Flask</w:t>
-      </w:r>
-      <w:proofErr w:type="spellEnd"/>
+        <w:t>.</w:t>
+      </w:r>
+      <w:r>
+        <w:rPr>
+          <w:color w:val="C00000"/>
+          <w:lang w:val="en-BE"/>
+        </w:rPr>
+        <w:t xml:space="preserve"> </w:t>
+      </w:r>
+    </w:p>
+    <w:p>
+      <w:pPr>
+        <w:rPr>
+          <w:color w:val="C00000"/>
+          <w:lang w:val="en-BE"/>
+        </w:rPr>
+      </w:pPr>
       <w:r>
         <w:rPr>
           <w:color w:val="C00000"/>
           <w:lang w:val="nl-NL"/>
         </w:rPr>
-        <w:t xml:space="preserve"> dan sterker uitkomt</w:t>
+        <w:t xml:space="preserve">In </w:t>
+      </w:r>
+      <w:r>
+        <w:rPr>
+          <w:color w:val="C00000"/>
+          <w:lang w:val="en-BE"/>
+        </w:rPr>
+        <w:t>dergelijke gevallen</w:t>
       </w:r>
       <w:r>
         <w:rPr>
           <w:color w:val="C00000"/>
           <w:lang w:val="nl-NL"/>
         </w:rPr>
-        <w:t>.</w:t>
+        <w:t xml:space="preserve"> kunnen</w:t>
       </w:r>
       <w:r>
         <w:rPr>
           <w:color w:val="C00000"/>
           <w:lang w:val="en-BE"/>
         </w:rPr>
-        <w:t xml:space="preserve"> </w:t>
-      </w:r>
-    </w:p>
-    <w:p>
-      <w:pPr>
+        <w:t xml:space="preserve"> alternatieven voor Django </w:t>
+      </w:r>
+      <w:r>
+        <w:rPr>
+          <w:color w:val="C00000"/>
+          <w:lang w:val="nl-NL"/>
+        </w:rPr>
+        <w:t>worden gebruikt</w:t>
+      </w:r>
+      <w:r>
         <w:rPr>
           <w:color w:val="C00000"/>
           <w:lang w:val="en-BE"/>
         </w:rPr>
-      </w:pPr>
+        <w:t xml:space="preserve">, zoals Flask, CherryPy, </w:t>
+      </w:r>
       <w:r>
         <w:rPr>
           <w:color w:val="C00000"/>
           <w:lang w:val="nl-NL"/>
         </w:rPr>
-        <w:t xml:space="preserve">In </w:t>
+        <w:t>etc</w:t>
       </w:r>
       <w:r>
         <w:rPr>
           <w:color w:val="C00000"/>
           <w:lang w:val="en-BE"/>
         </w:rPr>
-        <w:t>dergelijke gevallen</w:t>
+        <w:t>. Dit zijn web frameworks die kunnen worden gebruikt voor</w:t>
       </w:r>
       <w:r>
         <w:rPr>
           <w:color w:val="C00000"/>
           <w:lang w:val="nl-NL"/>
         </w:rPr>
-        <w:t xml:space="preserve"> kunnen</w:t>
+        <w:t xml:space="preserve"> </w:t>
       </w:r>
       <w:r>
         <w:rPr>
           <w:color w:val="C00000"/>
           <w:lang w:val="en-BE"/>
         </w:rPr>
-        <w:t xml:space="preserve"> alternatieven voor Django </w:t>
+        <w:t xml:space="preserve">meer </w:t>
+      </w:r>
+      <w:r>
+        <w:rPr>
+          <w:color w:val="C00000"/>
+        </w:rPr>
+        <w:t xml:space="preserve">eenvoudig </w:t>
+      </w:r>
+      <w:r>
+        <w:rPr>
+          <w:color w:val="C00000"/>
+          <w:lang w:val="en-BE"/>
+        </w:rPr>
+        <w:t>flexibele website</w:t>
       </w:r>
       <w:r>
         <w:rPr>
           <w:color w:val="C00000"/>
           <w:lang w:val="nl-NL"/>
         </w:rPr>
-        <w:t>worden gebruikt</w:t>
+        <w:t>s</w:t>
       </w:r>
       <w:r>
         <w:rPr>
           <w:color w:val="C00000"/>
           <w:lang w:val="en-BE"/>
         </w:rPr>
-        <w:t xml:space="preserve">, zoals Flask, CherryPy, </w:t>
-      </w:r>
-      <w:proofErr w:type="spellStart"/>
+        <w:t>.</w:t>
+      </w:r>
       <w:r>
         <w:rPr>
           <w:color w:val="C00000"/>
           <w:lang w:val="nl-NL"/>
         </w:rPr>
-        <w:t>etc</w:t>
-      </w:r>
-      <w:proofErr w:type="spellEnd"/>
-      <w:r>
-        <w:rPr>
-          <w:color w:val="C00000"/>
-          <w:lang w:val="en-BE"/>
-        </w:rPr>
-        <w:t>. Dit zijn web frameworks die kunnen worden gebruikt voor</w:t>
-      </w:r>
-      <w:r>
-        <w:rPr>
-          <w:color w:val="C00000"/>
-          <w:lang w:val="nl-NL"/>
-        </w:rPr>
-        <w:t xml:space="preserve"> </w:t>
-      </w:r>
-      <w:r>
-        <w:rPr>
-          <w:color w:val="C00000"/>
-          <w:lang w:val="en-BE"/>
-        </w:rPr>
-        <w:t xml:space="preserve">meer </w:t>
-      </w:r>
-      <w:r>
-        <w:rPr>
-          <w:color w:val="C00000"/>
-        </w:rPr>
-        <w:t xml:space="preserve">eenvoudig </w:t>
-      </w:r>
-      <w:r>
-        <w:rPr>
-          <w:color w:val="C00000"/>
-          <w:lang w:val="en-BE"/>
-        </w:rPr>
-        <w:t>flexibele website</w:t>
-      </w:r>
-      <w:r>
-        <w:rPr>
-          <w:color w:val="C00000"/>
-          <w:lang w:val="nl-NL"/>
-        </w:rPr>
-        <w:t>s</w:t>
-      </w:r>
-      <w:r>
-        <w:rPr>
-          <w:color w:val="C00000"/>
-          <w:lang w:val="en-BE"/>
-        </w:rPr>
-        <w:t>.</w:t>
-      </w:r>
-      <w:r>
-        <w:rPr>
-          <w:color w:val="C00000"/>
-          <w:lang w:val="nl-NL"/>
-        </w:rPr>
-        <w:t xml:space="preserve"> Daarnaast zijn er nog enkele niet-Python </w:t>
-      </w:r>
-      <w:proofErr w:type="spellStart"/>
-      <w:r>
-        <w:rPr>
-          <w:color w:val="C00000"/>
-          <w:lang w:val="nl-NL"/>
-        </w:rPr>
-        <w:t>frameworks</w:t>
-      </w:r>
-      <w:proofErr w:type="spellEnd"/>
-      <w:r>
-        <w:rPr>
-          <w:color w:val="C00000"/>
-          <w:lang w:val="nl-NL"/>
-        </w:rPr>
-        <w:t xml:space="preserve"> zoals </w:t>
+        <w:t xml:space="preserve"> Daarnaast zijn er nog enkele niet-Python frameworks zoals </w:t>
       </w:r>
       <w:r>
         <w:rPr>
@@ -12520,14 +12636,27 @@
                             <w:r>
                               <w:t xml:space="preserve">Figuur </w:t>
                             </w:r>
-                            <w:fldSimple w:instr=" SEQ Figuur \* ARABIC ">
-                              <w:r>
-                                <w:rPr>
-                                  <w:noProof/>
-                                </w:rPr>
-                                <w:t>8</w:t>
-                              </w:r>
-                            </w:fldSimple>
+                            <w:r>
+                              <w:fldChar w:fldCharType="begin"/>
+                            </w:r>
+                            <w:r>
+                              <w:instrText xml:space="preserve"> SEQ Figuur \* ARABIC </w:instrText>
+                            </w:r>
+                            <w:r>
+                              <w:fldChar w:fldCharType="separate"/>
+                            </w:r>
+                            <w:r>
+                              <w:rPr>
+                                <w:noProof/>
+                              </w:rPr>
+                              <w:t>8</w:t>
+                            </w:r>
+                            <w:r>
+                              <w:rPr>
+                                <w:noProof/>
+                              </w:rPr>
+                              <w:fldChar w:fldCharType="end"/>
+                            </w:r>
                             <w:r>
                               <w:t>: Python v</w:t>
                             </w:r>
@@ -12607,14 +12736,27 @@
                       <w:r>
                         <w:t xml:space="preserve">Figuur </w:t>
                       </w:r>
-                      <w:fldSimple w:instr=" SEQ Figuur \* ARABIC ">
-                        <w:r>
-                          <w:rPr>
-                            <w:noProof/>
-                          </w:rPr>
-                          <w:t>8</w:t>
-                        </w:r>
-                      </w:fldSimple>
+                      <w:r>
+                        <w:fldChar w:fldCharType="begin"/>
+                      </w:r>
+                      <w:r>
+                        <w:instrText xml:space="preserve"> SEQ Figuur \* ARABIC </w:instrText>
+                      </w:r>
+                      <w:r>
+                        <w:fldChar w:fldCharType="separate"/>
+                      </w:r>
+                      <w:r>
+                        <w:rPr>
+                          <w:noProof/>
+                        </w:rPr>
+                        <w:t>8</w:t>
+                      </w:r>
+                      <w:r>
+                        <w:rPr>
+                          <w:noProof/>
+                        </w:rPr>
+                        <w:fldChar w:fldCharType="end"/>
+                      </w:r>
                       <w:r>
                         <w:t>: Python v</w:t>
                       </w:r>
@@ -12740,11 +12882,7 @@
         </w:drawing>
       </w:r>
       <w:r>
-        <w:t xml:space="preserve">Een virtuele Python omgeving bestaat uit twee componenten. De Python interpreter waarop de virtuele omgeving draait en een map met bibliotheken van derden die in de virtuele omgeving zijn geïnstalleerd. Deze virtuele omgevingen zijn gescheiden van de andere virtuele omgevingen, waardoor eventuele wijzigingen of geïnstalleerde packages aangebracht in die virtuele omgeving geen invloed hebben op de andere virtuele </w:t>
-      </w:r>
-      <w:r>
-        <w:lastRenderedPageBreak/>
-        <w:t>omgevingen of de systeembibliotheken. Er kunnen dus meerdere virtuele omgevingen worden gecreëerd met verschillende Python versies, bibliotheken of dezelfde bibliotheken in verschillende versies omdat elke virtuele omgeving onafhankelijk is van elkaar.</w:t>
+        <w:t>Een virtuele Python omgeving bestaat uit twee componenten. De Python interpreter waarop de virtuele omgeving draait en een map met bibliotheken van derden die in de virtuele omgeving zijn geïnstalleerd. Deze virtuele omgevingen zijn gescheiden van de andere virtuele omgevingen, waardoor eventuele wijzigingen of geïnstalleerde packages aangebracht in die virtuele omgeving geen invloed hebben op de andere virtuele omgevingen of de systeembibliotheken. Er kunnen dus meerdere virtuele omgevingen worden gecreëerd met verschillende Python versies, bibliotheken of dezelfde bibliotheken in verschillende versies omdat elke virtuele omgeving onafhankelijk is van elkaar.</w:t>
       </w:r>
     </w:p>
     <w:p/>
@@ -12871,6 +13009,7 @@
         <w:t xml:space="preserve">r </w:t>
       </w:r>
       <w:r>
+        <w:lastRenderedPageBreak/>
         <w:t>zijn geen</w:t>
       </w:r>
       <w:r>
@@ -13137,7 +13276,7 @@
         <w:rPr>
           <w:noProof/>
         </w:rPr>
-        <w:object w:dxaOrig="9026" w:dyaOrig="10513" w14:anchorId="69F6B24B">
+        <w:object w:dxaOrig="9026" w:dyaOrig="10513" w14:anchorId="6E3853C9">
           <v:shapetype id="_x0000_t75" coordsize="21600,21600" o:spt="75" o:preferrelative="t" path="m@4@5l@4@11@9@11@9@5xe" filled="f" stroked="f">
             <v:stroke joinstyle="miter"/>
             <v:formulas>
@@ -13160,7 +13299,7 @@
           <v:shape id="_x0000_i1025" type="#_x0000_t75" alt="" style="width:231.95pt;height:270.2pt;mso-width-percent:0;mso-height-percent:0;mso-width-percent:0;mso-height-percent:0" o:ole="">
             <v:imagedata r:id="rId36" o:title=""/>
           </v:shape>
-          <o:OLEObject Type="Embed" ProgID="Word.OpenDocumentText.12" ShapeID="_x0000_i1025" DrawAspect="Content" ObjectID="_1714671435" r:id="rId37"/>
+          <o:OLEObject Type="Embed" ProgID="Word.OpenDocumentText.12" ShapeID="_x0000_i1025" DrawAspect="Content" ObjectID="_1714680625" r:id="rId37"/>
         </w:object>
       </w:r>
     </w:p>
@@ -13174,27 +13313,14 @@
       <w:r>
         <w:t xml:space="preserve">Codefragment </w:t>
       </w:r>
-      <w:r>
-        <w:fldChar w:fldCharType="begin"/>
-      </w:r>
-      <w:r>
-        <w:instrText xml:space="preserve"> SEQ Codefragment \* ARABIC </w:instrText>
-      </w:r>
-      <w:r>
-        <w:fldChar w:fldCharType="separate"/>
-      </w:r>
-      <w:r>
-        <w:rPr>
-          <w:noProof/>
-        </w:rPr>
-        <w:t>1</w:t>
-      </w:r>
-      <w:r>
-        <w:rPr>
-          <w:noProof/>
-        </w:rPr>
-        <w:fldChar w:fldCharType="end"/>
-      </w:r>
+      <w:fldSimple w:instr=" SEQ Codefragment \* ARABIC ">
+        <w:r>
+          <w:rPr>
+            <w:noProof/>
+          </w:rPr>
+          <w:t>1</w:t>
+        </w:r>
+      </w:fldSimple>
       <w:r>
         <w:t>: Folder structuur virtuele omgeving</w:t>
       </w:r>
@@ -13464,19 +13590,11 @@
                               </w:rPr>
                             </w:pPr>
                             <w:bookmarkStart w:id="66" w:name="_Toc103865262"/>
-                            <w:proofErr w:type="spellStart"/>
                             <w:r>
                               <w:rPr>
                                 <w:lang w:val="en-US"/>
                               </w:rPr>
-                              <w:t>Figuur</w:t>
-                            </w:r>
-                            <w:proofErr w:type="spellEnd"/>
-                            <w:r>
-                              <w:rPr>
-                                <w:lang w:val="en-US"/>
-                              </w:rPr>
-                              <w:t xml:space="preserve"> </w:t>
+                              <w:t xml:space="preserve">Figuur </w:t>
                             </w:r>
                             <w:r>
                               <w:fldChar w:fldCharType="begin"/>
@@ -13504,21 +13622,7 @@
                               <w:rPr>
                                 <w:lang w:val="en-US"/>
                               </w:rPr>
-                              <w:t>: Zero touch provisioning (</w:t>
-                            </w:r>
-                            <w:proofErr w:type="spellStart"/>
-                            <w:r>
-                              <w:rPr>
-                                <w:lang w:val="en-US"/>
-                              </w:rPr>
-                              <w:t>FortiManager</w:t>
-                            </w:r>
-                            <w:proofErr w:type="spellEnd"/>
-                            <w:r>
-                              <w:rPr>
-                                <w:lang w:val="en-US"/>
-                              </w:rPr>
-                              <w:t>)</w:t>
+                              <w:t>: Zero touch provisioning (FortiManager)</w:t>
                             </w:r>
                             <w:sdt>
                               <w:sdtPr>
@@ -13598,19 +13702,11 @@
                         </w:rPr>
                       </w:pPr>
                       <w:bookmarkStart w:id="67" w:name="_Toc103865262"/>
-                      <w:proofErr w:type="spellStart"/>
                       <w:r>
                         <w:rPr>
                           <w:lang w:val="en-US"/>
                         </w:rPr>
-                        <w:t>Figuur</w:t>
-                      </w:r>
-                      <w:proofErr w:type="spellEnd"/>
-                      <w:r>
-                        <w:rPr>
-                          <w:lang w:val="en-US"/>
-                        </w:rPr>
-                        <w:t xml:space="preserve"> </w:t>
+                        <w:t xml:space="preserve">Figuur </w:t>
                       </w:r>
                       <w:r>
                         <w:fldChar w:fldCharType="begin"/>
@@ -13638,21 +13734,7 @@
                         <w:rPr>
                           <w:lang w:val="en-US"/>
                         </w:rPr>
-                        <w:t>: Zero touch provisioning (</w:t>
-                      </w:r>
-                      <w:proofErr w:type="spellStart"/>
-                      <w:r>
-                        <w:rPr>
-                          <w:lang w:val="en-US"/>
-                        </w:rPr>
-                        <w:t>FortiManager</w:t>
-                      </w:r>
-                      <w:proofErr w:type="spellEnd"/>
-                      <w:r>
-                        <w:rPr>
-                          <w:lang w:val="en-US"/>
-                        </w:rPr>
-                        <w:t>)</w:t>
+                        <w:t>: Zero touch provisioning (FortiManager)</w:t>
                       </w:r>
                       <w:sdt>
                         <w:sdtPr>
@@ -13853,18 +13935,9 @@
           <w:color w:val="FF0000"/>
           <w:lang w:val="en-US"/>
         </w:rPr>
-        <w:t xml:space="preserve">.2 Network </w:t>
-      </w:r>
-      <w:proofErr w:type="spellStart"/>
-      <w:r>
-        <w:rPr>
-          <w:color w:val="FF0000"/>
-          <w:lang w:val="en-US"/>
-        </w:rPr>
-        <w:t>automatisatie</w:t>
+        <w:t>.2 Network automatisatie</w:t>
       </w:r>
       <w:bookmarkEnd w:id="68"/>
-      <w:proofErr w:type="spellEnd"/>
     </w:p>
     <w:p>
       <w:pPr>
@@ -14263,27 +14336,14 @@
                             <w:r>
                               <w:t xml:space="preserve">Figuur </w:t>
                             </w:r>
-                            <w:r>
-                              <w:fldChar w:fldCharType="begin"/>
-                            </w:r>
-                            <w:r>
-                              <w:instrText xml:space="preserve"> SEQ Figuur \* ARABIC </w:instrText>
-                            </w:r>
-                            <w:r>
-                              <w:fldChar w:fldCharType="separate"/>
-                            </w:r>
-                            <w:r>
-                              <w:rPr>
-                                <w:noProof/>
-                              </w:rPr>
-                              <w:t>10</w:t>
-                            </w:r>
-                            <w:r>
-                              <w:rPr>
-                                <w:noProof/>
-                              </w:rPr>
-                              <w:fldChar w:fldCharType="end"/>
-                            </w:r>
+                            <w:fldSimple w:instr=" SEQ Figuur \* ARABIC ">
+                              <w:r>
+                                <w:rPr>
+                                  <w:noProof/>
+                                </w:rPr>
+                                <w:t>10</w:t>
+                              </w:r>
+                            </w:fldSimple>
                             <w:r>
                               <w:t>: Ansible stage levenscyclus</w:t>
                             </w:r>
@@ -14354,27 +14414,14 @@
                       <w:r>
                         <w:t xml:space="preserve">Figuur </w:t>
                       </w:r>
-                      <w:r>
-                        <w:fldChar w:fldCharType="begin"/>
-                      </w:r>
-                      <w:r>
-                        <w:instrText xml:space="preserve"> SEQ Figuur \* ARABIC </w:instrText>
-                      </w:r>
-                      <w:r>
-                        <w:fldChar w:fldCharType="separate"/>
-                      </w:r>
-                      <w:r>
-                        <w:rPr>
-                          <w:noProof/>
-                        </w:rPr>
-                        <w:t>10</w:t>
-                      </w:r>
-                      <w:r>
-                        <w:rPr>
-                          <w:noProof/>
-                        </w:rPr>
-                        <w:fldChar w:fldCharType="end"/>
-                      </w:r>
+                      <w:fldSimple w:instr=" SEQ Figuur \* ARABIC ">
+                        <w:r>
+                          <w:rPr>
+                            <w:noProof/>
+                          </w:rPr>
+                          <w:t>10</w:t>
+                        </w:r>
+                      </w:fldSimple>
                       <w:r>
                         <w:t>: Ansible stage levenscyclus</w:t>
                       </w:r>
@@ -15012,27 +15059,14 @@
                             <w:r>
                               <w:t xml:space="preserve">Figuur </w:t>
                             </w:r>
-                            <w:r>
-                              <w:fldChar w:fldCharType="begin"/>
-                            </w:r>
-                            <w:r>
-                              <w:instrText xml:space="preserve"> SEQ Figuur \* ARABIC </w:instrText>
-                            </w:r>
-                            <w:r>
-                              <w:fldChar w:fldCharType="separate"/>
-                            </w:r>
-                            <w:r>
-                              <w:rPr>
-                                <w:noProof/>
-                              </w:rPr>
-                              <w:t>11</w:t>
-                            </w:r>
-                            <w:r>
-                              <w:rPr>
-                                <w:noProof/>
-                              </w:rPr>
-                              <w:fldChar w:fldCharType="end"/>
-                            </w:r>
+                            <w:fldSimple w:instr=" SEQ Figuur \* ARABIC ">
+                              <w:r>
+                                <w:rPr>
+                                  <w:noProof/>
+                                </w:rPr>
+                                <w:t>11</w:t>
+                              </w:r>
+                            </w:fldSimple>
                             <w:bookmarkEnd w:id="79"/>
                             <w:r>
                               <w:t xml:space="preserve">: </w:t>
@@ -15114,27 +15148,14 @@
                       <w:r>
                         <w:t xml:space="preserve">Figuur </w:t>
                       </w:r>
-                      <w:r>
-                        <w:fldChar w:fldCharType="begin"/>
-                      </w:r>
-                      <w:r>
-                        <w:instrText xml:space="preserve"> SEQ Figuur \* ARABIC </w:instrText>
-                      </w:r>
-                      <w:r>
-                        <w:fldChar w:fldCharType="separate"/>
-                      </w:r>
-                      <w:r>
-                        <w:rPr>
-                          <w:noProof/>
-                        </w:rPr>
-                        <w:t>11</w:t>
-                      </w:r>
-                      <w:r>
-                        <w:rPr>
-                          <w:noProof/>
-                        </w:rPr>
-                        <w:fldChar w:fldCharType="end"/>
-                      </w:r>
+                      <w:fldSimple w:instr=" SEQ Figuur \* ARABIC ">
+                        <w:r>
+                          <w:rPr>
+                            <w:noProof/>
+                          </w:rPr>
+                          <w:t>11</w:t>
+                        </w:r>
+                      </w:fldSimple>
                       <w:bookmarkEnd w:id="81"/>
                       <w:r>
                         <w:t xml:space="preserve">: </w:t>
@@ -15586,11 +15607,7 @@
         <w:t>play</w:t>
       </w:r>
       <w:r>
-        <w:t xml:space="preserve">" klaar is, kan het worden </w:t>
-      </w:r>
-      <w:r>
-        <w:lastRenderedPageBreak/>
-        <w:t xml:space="preserve">getest op de </w:t>
+        <w:t xml:space="preserve">" klaar is, kan het worden getest op de </w:t>
       </w:r>
       <w:r>
         <w:t>staging</w:t>
@@ -15921,6 +15938,7 @@
       </w:pPr>
       <w:bookmarkStart w:id="87" w:name="_Toc104019048"/>
       <w:r>
+        <w:lastRenderedPageBreak/>
         <w:t>10</w:t>
       </w:r>
       <w:r>
@@ -16173,7 +16191,6 @@
     </w:p>
     <w:p>
       <w:r>
-        <w:lastRenderedPageBreak/>
         <w:t>Zoals eerder vermeld is Ansible ook in staat om CI/CD te voorzien. Hoe dan ook is dit niet het kerndoel van Ansible, daarom zal gebruik gemaakt worden van Jenkins. Enige tekortkomingen of andere zaken dat Jenkins en/of Ansible hebben</w:t>
       </w:r>
       <w:r>
@@ -16241,27 +16258,14 @@
                             <w:r>
                               <w:t xml:space="preserve">Figuur </w:t>
                             </w:r>
-                            <w:r>
-                              <w:fldChar w:fldCharType="begin"/>
-                            </w:r>
-                            <w:r>
-                              <w:instrText xml:space="preserve"> SEQ Figuur \* ARABIC </w:instrText>
-                            </w:r>
-                            <w:r>
-                              <w:fldChar w:fldCharType="separate"/>
-                            </w:r>
-                            <w:r>
-                              <w:rPr>
-                                <w:noProof/>
-                              </w:rPr>
-                              <w:t>12</w:t>
-                            </w:r>
-                            <w:r>
-                              <w:rPr>
-                                <w:noProof/>
-                              </w:rPr>
-                              <w:fldChar w:fldCharType="end"/>
-                            </w:r>
+                            <w:fldSimple w:instr=" SEQ Figuur \* ARABIC ">
+                              <w:r>
+                                <w:rPr>
+                                  <w:noProof/>
+                                </w:rPr>
+                                <w:t>12</w:t>
+                              </w:r>
+                            </w:fldSimple>
                             <w:r>
                               <w:t>: Jenkins master-slave architectuur</w:t>
                             </w:r>
@@ -16333,27 +16337,14 @@
                       <w:r>
                         <w:t xml:space="preserve">Figuur </w:t>
                       </w:r>
-                      <w:r>
-                        <w:fldChar w:fldCharType="begin"/>
-                      </w:r>
-                      <w:r>
-                        <w:instrText xml:space="preserve"> SEQ Figuur \* ARABIC </w:instrText>
-                      </w:r>
-                      <w:r>
-                        <w:fldChar w:fldCharType="separate"/>
-                      </w:r>
-                      <w:r>
-                        <w:rPr>
-                          <w:noProof/>
-                        </w:rPr>
-                        <w:t>12</w:t>
-                      </w:r>
-                      <w:r>
-                        <w:rPr>
-                          <w:noProof/>
-                        </w:rPr>
-                        <w:fldChar w:fldCharType="end"/>
-                      </w:r>
+                      <w:fldSimple w:instr=" SEQ Figuur \* ARABIC ">
+                        <w:r>
+                          <w:rPr>
+                            <w:noProof/>
+                          </w:rPr>
+                          <w:t>12</w:t>
+                        </w:r>
+                      </w:fldSimple>
                       <w:r>
                         <w:t>: Jenkins master-slave architectuur</w:t>
                       </w:r>
@@ -16686,6 +16677,7 @@
     </w:p>
     <w:p>
       <w:r>
+        <w:lastRenderedPageBreak/>
         <w:t xml:space="preserve">De reden achter het gebruik van Jenkins in plaats van </w:t>
       </w:r>
       <w:r>
@@ -16736,7 +16728,6 @@
         <w:rPr>
           <w:noProof/>
         </w:rPr>
-        <w:lastRenderedPageBreak/>
         <w:drawing>
           <wp:anchor distT="0" distB="0" distL="114300" distR="114300" simplePos="0" relativeHeight="251796480" behindDoc="0" locked="0" layoutInCell="1" allowOverlap="1" wp14:anchorId="74C263D7" wp14:editId="39D63219">
             <wp:simplePos x="0" y="0"/>
@@ -16855,27 +16846,14 @@
                             <w:r>
                               <w:t xml:space="preserve">Figuur </w:t>
                             </w:r>
-                            <w:r>
-                              <w:fldChar w:fldCharType="begin"/>
-                            </w:r>
-                            <w:r>
-                              <w:instrText xml:space="preserve"> SEQ Figuur \* ARABIC </w:instrText>
-                            </w:r>
-                            <w:r>
-                              <w:fldChar w:fldCharType="separate"/>
-                            </w:r>
-                            <w:r>
-                              <w:rPr>
-                                <w:noProof/>
-                              </w:rPr>
-                              <w:t>13</w:t>
-                            </w:r>
-                            <w:r>
-                              <w:rPr>
-                                <w:noProof/>
-                              </w:rPr>
-                              <w:fldChar w:fldCharType="end"/>
-                            </w:r>
+                            <w:fldSimple w:instr=" SEQ Figuur \* ARABIC ">
+                              <w:r>
+                                <w:rPr>
+                                  <w:noProof/>
+                                </w:rPr>
+                                <w:t>13</w:t>
+                              </w:r>
+                            </w:fldSimple>
                             <w:r>
                               <w:t>: Jenkins visuele werking</w:t>
                             </w:r>
@@ -16948,27 +16926,14 @@
                       <w:r>
                         <w:t xml:space="preserve">Figuur </w:t>
                       </w:r>
-                      <w:r>
-                        <w:fldChar w:fldCharType="begin"/>
-                      </w:r>
-                      <w:r>
-                        <w:instrText xml:space="preserve"> SEQ Figuur \* ARABIC </w:instrText>
-                      </w:r>
-                      <w:r>
-                        <w:fldChar w:fldCharType="separate"/>
-                      </w:r>
-                      <w:r>
-                        <w:rPr>
-                          <w:noProof/>
-                        </w:rPr>
-                        <w:t>13</w:t>
-                      </w:r>
-                      <w:r>
-                        <w:rPr>
-                          <w:noProof/>
-                        </w:rPr>
-                        <w:fldChar w:fldCharType="end"/>
-                      </w:r>
+                      <w:fldSimple w:instr=" SEQ Figuur \* ARABIC ">
+                        <w:r>
+                          <w:rPr>
+                            <w:noProof/>
+                          </w:rPr>
+                          <w:t>13</w:t>
+                        </w:r>
+                      </w:fldSimple>
                       <w:r>
                         <w:t>: Jenkins visuele werking</w:t>
                       </w:r>
@@ -17227,66 +17192,53 @@
       <w:r>
         <w:t xml:space="preserve">Tabel </w:t>
       </w:r>
+      <w:fldSimple w:instr=" SEQ Tabel \* ARABIC ">
+        <w:r>
+          <w:rPr>
+            <w:noProof/>
+          </w:rPr>
+          <w:t>1</w:t>
+        </w:r>
+      </w:fldSimple>
+      <w:r>
+        <w:t xml:space="preserve">: </w:t>
+      </w:r>
+      <w:r>
+        <w:t>Jenkins minimum hardware voorwaarden</w:t>
+      </w:r>
+      <w:bookmarkEnd w:id="97"/>
+    </w:p>
+    <w:p/>
+    <w:p/>
+    <w:p>
+      <w:r>
+        <w:t>De hardware voorwaarden van bovenstaande tabel (</w:t>
+      </w:r>
       <w:r>
         <w:fldChar w:fldCharType="begin"/>
       </w:r>
       <w:r>
-        <w:instrText xml:space="preserve"> SEQ Tabel \* ARABIC </w:instrText>
+        <w:instrText xml:space="preserve"> REF _Ref103437174 \h </w:instrText>
       </w:r>
       <w:r>
         <w:fldChar w:fldCharType="separate"/>
       </w:r>
       <w:r>
+        <w:t xml:space="preserve">Tabel </w:t>
+      </w:r>
+      <w:r>
         <w:rPr>
           <w:noProof/>
         </w:rPr>
-        <w:t>1</w:t>
-      </w:r>
-      <w:r>
-        <w:rPr>
-          <w:noProof/>
-        </w:rPr>
+        <w:t>6</w:t>
+      </w:r>
+      <w:r>
+        <w:t>: Jenkins minimum hardware voorwaarden</w:t>
+      </w:r>
+      <w:r>
         <w:fldChar w:fldCharType="end"/>
       </w:r>
       <w:r>
-        <w:t xml:space="preserve">: </w:t>
-      </w:r>
-      <w:r>
-        <w:t>Jenkins minimum hardware voorwaarden</w:t>
-      </w:r>
-      <w:bookmarkEnd w:id="97"/>
-    </w:p>
-    <w:p/>
-    <w:p/>
-    <w:p>
-      <w:r>
-        <w:t>De hardware voorwaarden van bovenstaande tabel (</w:t>
-      </w:r>
-      <w:r>
-        <w:fldChar w:fldCharType="begin"/>
-      </w:r>
-      <w:r>
-        <w:instrText xml:space="preserve"> REF _Ref103437174 \h </w:instrText>
-      </w:r>
-      <w:r>
-        <w:fldChar w:fldCharType="separate"/>
-      </w:r>
-      <w:r>
-        <w:t xml:space="preserve">Tabel </w:t>
-      </w:r>
-      <w:r>
-        <w:rPr>
-          <w:noProof/>
-        </w:rPr>
-        <w:t>6</w:t>
-      </w:r>
-      <w:r>
-        <w:t>: Jenkins minimum hardware voorwaarden</w:t>
-      </w:r>
-      <w:r>
-        <w:fldChar w:fldCharType="end"/>
-      </w:r>
-      <w:r>
         <w:t xml:space="preserve">) zijn vaak niet genoeg wanneer meerdere </w:t>
       </w:r>
       <w:r>
@@ -17328,6 +17280,7 @@
     </w:p>
     <w:p>
       <w:r>
+        <w:lastRenderedPageBreak/>
         <w:t xml:space="preserve">Naast hardware voorwaarden </w:t>
       </w:r>
       <w:r>
@@ -17465,7 +17418,6 @@
                 <w:b/>
                 <w:bCs/>
               </w:rPr>
-              <w:lastRenderedPageBreak/>
               <w:t>S</w:t>
             </w:r>
             <w:r>
@@ -17597,14 +17549,12 @@
                 <w:lang w:val="en-US"/>
               </w:rPr>
             </w:pPr>
-            <w:proofErr w:type="spellStart"/>
             <w:r>
               <w:rPr>
                 <w:lang w:val="en-US"/>
               </w:rPr>
               <w:t>Besturingssysteem</w:t>
             </w:r>
-            <w:proofErr w:type="spellEnd"/>
           </w:p>
         </w:tc>
         <w:tc>
@@ -17621,41 +17571,13 @@
               <w:rPr>
                 <w:lang w:val="fr-BE"/>
               </w:rPr>
-              <w:t xml:space="preserve">Windows, </w:t>
-            </w:r>
-            <w:proofErr w:type="spellStart"/>
+              <w:t>Windows, macOS, Linux (Ubuntu, et</w:t>
+            </w:r>
             <w:r>
               <w:rPr>
                 <w:lang w:val="fr-BE"/>
               </w:rPr>
-              <w:t>macOS</w:t>
-            </w:r>
-            <w:proofErr w:type="spellEnd"/>
-            <w:r>
-              <w:rPr>
-                <w:lang w:val="fr-BE"/>
-              </w:rPr>
-              <w:t xml:space="preserve">, Linux (Ubuntu, </w:t>
-            </w:r>
-            <w:proofErr w:type="spellStart"/>
-            <w:r>
-              <w:rPr>
-                <w:lang w:val="fr-BE"/>
-              </w:rPr>
-              <w:t>et</w:t>
-            </w:r>
-            <w:r>
-              <w:rPr>
-                <w:lang w:val="fr-BE"/>
-              </w:rPr>
-              <w:t>c</w:t>
-            </w:r>
-            <w:proofErr w:type="spellEnd"/>
-            <w:r>
-              <w:rPr>
-                <w:lang w:val="fr-BE"/>
-              </w:rPr>
-              <w:t>)</w:t>
+              <w:t>c)</w:t>
             </w:r>
           </w:p>
         </w:tc>
@@ -17671,27 +17593,14 @@
       <w:r>
         <w:t xml:space="preserve">Tabel </w:t>
       </w:r>
-      <w:r>
-        <w:fldChar w:fldCharType="begin"/>
-      </w:r>
-      <w:r>
-        <w:instrText xml:space="preserve"> SEQ Tabel \* ARABIC </w:instrText>
-      </w:r>
-      <w:r>
-        <w:fldChar w:fldCharType="separate"/>
-      </w:r>
-      <w:r>
-        <w:rPr>
-          <w:noProof/>
-        </w:rPr>
-        <w:t>2</w:t>
-      </w:r>
-      <w:r>
-        <w:rPr>
-          <w:noProof/>
-        </w:rPr>
-        <w:fldChar w:fldCharType="end"/>
-      </w:r>
+      <w:fldSimple w:instr=" SEQ Tabel \* ARABIC ">
+        <w:r>
+          <w:rPr>
+            <w:noProof/>
+          </w:rPr>
+          <w:t>2</w:t>
+        </w:r>
+      </w:fldSimple>
       <w:r>
         <w:t>: Jenkins minimumsoftware voorwaarden</w:t>
       </w:r>
@@ -18098,6 +18007,7 @@
       </w:pPr>
       <w:bookmarkStart w:id="102" w:name="_Toc104019051"/>
       <w:r>
+        <w:lastRenderedPageBreak/>
         <w:t>11</w:t>
       </w:r>
       <w:r>
@@ -18149,7 +18059,6 @@
         </w:numPr>
       </w:pPr>
       <w:r>
-        <w:lastRenderedPageBreak/>
         <w:t xml:space="preserve">Installeren/exporteren </w:t>
       </w:r>
       <w:r>
@@ -18220,6 +18129,7 @@
       </w:pPr>
       <w:bookmarkStart w:id="103" w:name="_Toc104019052"/>
       <w:r>
+        <w:lastRenderedPageBreak/>
         <w:t>1</w:t>
       </w:r>
       <w:r>
@@ -18259,69 +18169,66 @@
         <w:t>at voor</w:t>
       </w:r>
       <w:r>
-        <w:t xml:space="preserve"> servers of services </w:t>
-      </w:r>
+        <w:t xml:space="preserve"> servers of services zijn </w:t>
+      </w:r>
+      <w:r>
+        <w:t>no</w:t>
+      </w:r>
+      <w:r>
+        <w:t>dig</w:t>
+      </w:r>
+      <w:r>
+        <w:t xml:space="preserve"> om een Django platform te lanceren?</w:t>
+      </w:r>
+      <w:r>
+        <w:t xml:space="preserve"> Hoe zal een service engineer verbinding kunnen maken met</w:t>
+      </w:r>
+      <w:r>
+        <w:t xml:space="preserve"> het platform</w:t>
+      </w:r>
+      <w:r>
+        <w:t xml:space="preserve"> (via VPN of andere manier)</w:t>
+      </w:r>
+      <w:r>
+        <w:t>?</w:t>
+      </w:r>
+    </w:p>
+    <w:p/>
+    <w:p/>
+    <w:p/>
+    <w:p/>
+    <w:p/>
+    <w:p/>
+    <w:p/>
+    <w:p/>
+    <w:p/>
+    <w:p/>
+    <w:p/>
+    <w:p/>
+    <w:p/>
+    <w:p/>
+    <w:p/>
+    <w:p/>
+    <w:p/>
+    <w:p/>
+    <w:p/>
+    <w:p/>
+    <w:p/>
+    <w:p/>
+    <w:p/>
+    <w:p/>
+    <w:p/>
+    <w:p/>
+    <w:p/>
+    <w:p/>
+    <w:p/>
+    <w:p>
+      <w:pPr>
+        <w:pStyle w:val="Heading1"/>
+      </w:pPr>
+      <w:bookmarkStart w:id="104" w:name="_Toc104019053"/>
       <w:r>
         <w:lastRenderedPageBreak/>
-        <w:t xml:space="preserve">zijn </w:t>
-      </w:r>
-      <w:r>
-        <w:t>no</w:t>
-      </w:r>
-      <w:r>
-        <w:t>dig</w:t>
-      </w:r>
-      <w:r>
-        <w:t xml:space="preserve"> om een Django platform te lanceren?</w:t>
-      </w:r>
-      <w:r>
-        <w:t xml:space="preserve"> Hoe zal een service engineer verbinding kunnen maken met</w:t>
-      </w:r>
-      <w:r>
-        <w:t xml:space="preserve"> het platform</w:t>
-      </w:r>
-      <w:r>
-        <w:t xml:space="preserve"> (via VPN of andere manier)</w:t>
-      </w:r>
-      <w:r>
-        <w:t>?</w:t>
-      </w:r>
-    </w:p>
-    <w:p/>
-    <w:p/>
-    <w:p/>
-    <w:p/>
-    <w:p/>
-    <w:p/>
-    <w:p/>
-    <w:p/>
-    <w:p/>
-    <w:p/>
-    <w:p/>
-    <w:p/>
-    <w:p/>
-    <w:p/>
-    <w:p/>
-    <w:p/>
-    <w:p/>
-    <w:p/>
-    <w:p/>
-    <w:p/>
-    <w:p/>
-    <w:p/>
-    <w:p/>
-    <w:p/>
-    <w:p/>
-    <w:p/>
-    <w:p/>
-    <w:p/>
-    <w:p/>
-    <w:p>
-      <w:pPr>
-        <w:pStyle w:val="Heading1"/>
-      </w:pPr>
-      <w:bookmarkStart w:id="104" w:name="_Toc104019053"/>
-      <w:r>
         <w:t>1</w:t>
       </w:r>
       <w:r>
@@ -18580,7 +18487,7 @@
               </w:tblGrid>
               <w:tr>
                 <w:trPr>
-                  <w:divId w:val="831024321"/>
+                  <w:divId w:val="688991320"/>
                   <w:tblCellSpacing w:w="15" w:type="dxa"/>
                 </w:trPr>
                 <w:tc>
@@ -18635,7 +18542,7 @@
               </w:tr>
               <w:tr>
                 <w:trPr>
-                  <w:divId w:val="831024321"/>
+                  <w:divId w:val="688991320"/>
                   <w:tblCellSpacing w:w="15" w:type="dxa"/>
                 </w:trPr>
                 <w:tc>
@@ -18688,7 +18595,7 @@
               </w:tr>
               <w:tr>
                 <w:trPr>
-                  <w:divId w:val="831024321"/>
+                  <w:divId w:val="688991320"/>
                   <w:tblCellSpacing w:w="15" w:type="dxa"/>
                 </w:trPr>
                 <w:tc>
@@ -18728,20 +18635,20 @@
                         <w:noProof/>
                         <w:lang w:val="en-US"/>
                       </w:rPr>
-                      <w:t xml:space="preserve">Javapoint, „Django MVT - javatpoint,” [Online]. Available: https://www.javatpoint.com/django-mvt. </w:t>
+                      <w:t xml:space="preserve">I. Education, „What is Django - IBM,” 29 03 2021. [Online]. Available: https://www.ibm.com/cloud/learn/django-explained. </w:t>
                     </w:r>
                     <w:r>
                       <w:rPr>
                         <w:noProof/>
                       </w:rPr>
-                      <w:t>[Geopend 17 05 2022].</w:t>
+                      <w:t>[Geopend 21 03 2022].</w:t>
                     </w:r>
                   </w:p>
                 </w:tc>
               </w:tr>
               <w:tr>
                 <w:trPr>
-                  <w:divId w:val="831024321"/>
+                  <w:divId w:val="688991320"/>
                   <w:tblCellSpacing w:w="15" w:type="dxa"/>
                 </w:trPr>
                 <w:tc>
@@ -18774,6 +18681,7 @@
                       <w:pStyle w:val="Bibliography"/>
                       <w:rPr>
                         <w:noProof/>
+                        <w:lang w:val="en-US"/>
                       </w:rPr>
                     </w:pPr>
                     <w:r>
@@ -18781,20 +18689,14 @@
                         <w:noProof/>
                         <w:lang w:val="en-US"/>
                       </w:rPr>
-                      <w:t xml:space="preserve">I. Education, „What is Django - IBM,” 29 03 2021. [Online]. Available: https://www.ibm.com/cloud/learn/django-explained. </w:t>
-                    </w:r>
-                    <w:r>
-                      <w:rPr>
-                        <w:noProof/>
-                      </w:rPr>
-                      <w:t>[Geopend 21 03 2022].</w:t>
+                      <w:t>„Full Stack Python - Django framework,” [Online]. Available: https://www.fullstackpython.com/django.html. [Geopend 21 05 2022].</w:t>
                     </w:r>
                   </w:p>
                 </w:tc>
               </w:tr>
               <w:tr>
                 <w:trPr>
-                  <w:divId w:val="831024321"/>
+                  <w:divId w:val="688991320"/>
                   <w:tblCellSpacing w:w="15" w:type="dxa"/>
                 </w:trPr>
                 <w:tc>
@@ -18834,20 +18736,20 @@
                         <w:noProof/>
                         <w:lang w:val="en-US"/>
                       </w:rPr>
-                      <w:t xml:space="preserve">„Django introduction,” MDN contributors, 18 02 2022. [Online]. Available: https://developer.mozilla.org/en-US/docs/Learn/Server-side/Django/Introduction. </w:t>
+                      <w:t xml:space="preserve">Javapoint, „Django MVT - javatpoint,” [Online]. Available: https://www.javatpoint.com/django-mvt. </w:t>
                     </w:r>
                     <w:r>
                       <w:rPr>
                         <w:noProof/>
                       </w:rPr>
-                      <w:t>[Geopend 20 03 2022].</w:t>
+                      <w:t>[Geopend 17 05 2022].</w:t>
                     </w:r>
                   </w:p>
                 </w:tc>
               </w:tr>
               <w:tr>
                 <w:trPr>
-                  <w:divId w:val="831024321"/>
+                  <w:divId w:val="688991320"/>
                   <w:tblCellSpacing w:w="15" w:type="dxa"/>
                 </w:trPr>
                 <w:tc>
@@ -18880,7 +18782,6 @@
                       <w:pStyle w:val="Bibliography"/>
                       <w:rPr>
                         <w:noProof/>
-                        <w:lang w:val="en-US"/>
                       </w:rPr>
                     </w:pPr>
                     <w:r>
@@ -18888,14 +18789,20 @@
                         <w:noProof/>
                         <w:lang w:val="en-US"/>
                       </w:rPr>
-                      <w:t>J. Patel, „Django Alternatives: Top 5 Python Frameworks To Use in 2022,” 02 03 2022. [Online]. Available: https://www.monocubed.com/blog/django-alternatives/. [Geopend 22 03 2022].</w:t>
+                      <w:t xml:space="preserve">„Django introduction,” MDN contributors, 18 02 2022. [Online]. Available: https://developer.mozilla.org/en-US/docs/Learn/Server-side/Django/Introduction. </w:t>
+                    </w:r>
+                    <w:r>
+                      <w:rPr>
+                        <w:noProof/>
+                      </w:rPr>
+                      <w:t>[Geopend 20 03 2022].</w:t>
                     </w:r>
                   </w:p>
                 </w:tc>
               </w:tr>
               <w:tr>
                 <w:trPr>
-                  <w:divId w:val="831024321"/>
+                  <w:divId w:val="688991320"/>
                   <w:tblCellSpacing w:w="15" w:type="dxa"/>
                 </w:trPr>
                 <w:tc>
@@ -18928,6 +18835,7 @@
                       <w:pStyle w:val="Bibliography"/>
                       <w:rPr>
                         <w:noProof/>
+                        <w:lang w:val="en-US"/>
                       </w:rPr>
                     </w:pPr>
                     <w:r>
@@ -18935,20 +18843,14 @@
                         <w:noProof/>
                         <w:lang w:val="en-US"/>
                       </w:rPr>
-                      <w:t xml:space="preserve">M. Lotfinejad, „Dataquest - A Complete Guide to Python Virtual Environments,” 09 03 2022. [Online]. Available: https://www.dataquest.io/blog/a-complete-guide-to-python-virtual-environments/. </w:t>
-                    </w:r>
-                    <w:r>
-                      <w:rPr>
-                        <w:noProof/>
-                      </w:rPr>
-                      <w:t>[Geopend 14 05 2022].</w:t>
+                      <w:t>J. Patel, „Django Alternatives: Top 5 Python Frameworks To Use in 2022,” 02 03 2022. [Online]. Available: https://www.monocubed.com/blog/django-alternatives/. [Geopend 22 03 2022].</w:t>
                     </w:r>
                   </w:p>
                 </w:tc>
               </w:tr>
               <w:tr>
                 <w:trPr>
-                  <w:divId w:val="831024321"/>
+                  <w:divId w:val="688991320"/>
                   <w:tblCellSpacing w:w="15" w:type="dxa"/>
                 </w:trPr>
                 <w:tc>
@@ -18988,20 +18890,20 @@
                         <w:noProof/>
                         <w:lang w:val="en-US"/>
                       </w:rPr>
-                      <w:t xml:space="preserve">J. Torian, „Zero(ish) Touch Provisioning with FortiManager – Explained,” 04 02 2019. [Online]. Available: https://www.historiantech.com/zeroish-touch-provisioning-with-fortimanager-explained/. </w:t>
+                      <w:t xml:space="preserve">M. Lotfinejad, „Dataquest - A Complete Guide to Python Virtual Environments,” 09 03 2022. [Online]. Available: https://www.dataquest.io/blog/a-complete-guide-to-python-virtual-environments/. </w:t>
                     </w:r>
                     <w:r>
                       <w:rPr>
                         <w:noProof/>
                       </w:rPr>
-                      <w:t>[Geopend 01 05 2022].</w:t>
+                      <w:t>[Geopend 14 05 2022].</w:t>
                     </w:r>
                   </w:p>
                 </w:tc>
               </w:tr>
               <w:tr>
                 <w:trPr>
-                  <w:divId w:val="831024321"/>
+                  <w:divId w:val="688991320"/>
                   <w:tblCellSpacing w:w="15" w:type="dxa"/>
                 </w:trPr>
                 <w:tc>
@@ -19034,7 +18936,6 @@
                       <w:pStyle w:val="Bibliography"/>
                       <w:rPr>
                         <w:noProof/>
-                        <w:lang w:val="en-US"/>
                       </w:rPr>
                     </w:pPr>
                     <w:r>
@@ -19042,14 +18943,20 @@
                         <w:noProof/>
                         <w:lang w:val="en-US"/>
                       </w:rPr>
-                      <w:t>R.H Ansible, „About Ansible - Ansible documentation,” [Online]. Available: https://docs.ansible.com/ansible/latest/index.html. [Geopend 03 11 2021].</w:t>
+                      <w:t xml:space="preserve">J. Torian, „Zero(ish) Touch Provisioning with FortiManager – Explained,” 04 02 2019. [Online]. Available: https://www.historiantech.com/zeroish-touch-provisioning-with-fortimanager-explained/. </w:t>
+                    </w:r>
+                    <w:r>
+                      <w:rPr>
+                        <w:noProof/>
+                      </w:rPr>
+                      <w:t>[Geopend 01 05 2022].</w:t>
                     </w:r>
                   </w:p>
                 </w:tc>
               </w:tr>
               <w:tr>
                 <w:trPr>
-                  <w:divId w:val="831024321"/>
+                  <w:divId w:val="688991320"/>
                   <w:tblCellSpacing w:w="15" w:type="dxa"/>
                 </w:trPr>
                 <w:tc>
@@ -19082,6 +18989,7 @@
                       <w:pStyle w:val="Bibliography"/>
                       <w:rPr>
                         <w:noProof/>
+                        <w:lang w:val="en-US"/>
                       </w:rPr>
                     </w:pPr>
                     <w:r>
@@ -19089,20 +18997,14 @@
                         <w:noProof/>
                         <w:lang w:val="en-US"/>
                       </w:rPr>
-                      <w:t xml:space="preserve">R.H Ansible, „Red Hat Ansible use case - Provisioning,” [Online]. </w:t>
-                    </w:r>
-                    <w:r>
-                      <w:rPr>
-                        <w:noProof/>
-                      </w:rPr>
-                      <w:t>Available: https://www.ansible.com/use-cases/provisioning. [Geopend 03 11 2021].</w:t>
+                      <w:t>R.H Ansible, „About Ansible - Ansible documentation,” [Online]. Available: https://docs.ansible.com/ansible/latest/index.html. [Geopend 03 11 2021].</w:t>
                     </w:r>
                   </w:p>
                 </w:tc>
               </w:tr>
               <w:tr>
                 <w:trPr>
-                  <w:divId w:val="831024321"/>
+                  <w:divId w:val="688991320"/>
                   <w:tblCellSpacing w:w="15" w:type="dxa"/>
                 </w:trPr>
                 <w:tc>
@@ -19142,20 +19044,20 @@
                         <w:noProof/>
                         <w:lang w:val="en-US"/>
                       </w:rPr>
-                      <w:t xml:space="preserve">R.H. Ansible, „Ansible for Configuration management,” [Online]. Available: https://www.ansible.com/use-cases/configuration-management. </w:t>
+                      <w:t xml:space="preserve">R.H Ansible, „Red Hat Ansible use case - Provisioning,” [Online]. </w:t>
                     </w:r>
                     <w:r>
                       <w:rPr>
                         <w:noProof/>
                       </w:rPr>
-                      <w:t>[Geopend 03 11 2021].</w:t>
+                      <w:t>Available: https://www.ansible.com/use-cases/provisioning. [Geopend 03 11 2021].</w:t>
                     </w:r>
                   </w:p>
                 </w:tc>
               </w:tr>
               <w:tr>
                 <w:trPr>
-                  <w:divId w:val="831024321"/>
+                  <w:divId w:val="688991320"/>
                   <w:tblCellSpacing w:w="15" w:type="dxa"/>
                 </w:trPr>
                 <w:tc>
@@ -19195,7 +19097,7 @@
                         <w:noProof/>
                         <w:lang w:val="en-US"/>
                       </w:rPr>
-                      <w:t xml:space="preserve">R.H. Ansible, „Ansible For Continuous Delivery,” [Online]. Available: https://www.ansible.com/use-cases/continuous-delivery. </w:t>
+                      <w:t xml:space="preserve">R.H. Ansible, „Ansible for Configuration management,” [Online]. Available: https://www.ansible.com/use-cases/configuration-management. </w:t>
                     </w:r>
                     <w:r>
                       <w:rPr>
@@ -19208,7 +19110,7 @@
               </w:tr>
               <w:tr>
                 <w:trPr>
-                  <w:divId w:val="831024321"/>
+                  <w:divId w:val="688991320"/>
                   <w:tblCellSpacing w:w="15" w:type="dxa"/>
                 </w:trPr>
                 <w:tc>
@@ -19248,6 +19150,59 @@
                         <w:noProof/>
                         <w:lang w:val="en-US"/>
                       </w:rPr>
+                      <w:t xml:space="preserve">R.H. Ansible, „Ansible For Continuous Delivery,” [Online]. Available: https://www.ansible.com/use-cases/continuous-delivery. </w:t>
+                    </w:r>
+                    <w:r>
+                      <w:rPr>
+                        <w:noProof/>
+                      </w:rPr>
+                      <w:t>[Geopend 03 11 2021].</w:t>
+                    </w:r>
+                  </w:p>
+                </w:tc>
+              </w:tr>
+              <w:tr>
+                <w:trPr>
+                  <w:divId w:val="688991320"/>
+                  <w:tblCellSpacing w:w="15" w:type="dxa"/>
+                </w:trPr>
+                <w:tc>
+                  <w:tcPr>
+                    <w:tcW w:w="50" w:type="pct"/>
+                    <w:hideMark/>
+                  </w:tcPr>
+                  <w:p>
+                    <w:pPr>
+                      <w:pStyle w:val="Bibliography"/>
+                      <w:rPr>
+                        <w:noProof/>
+                      </w:rPr>
+                    </w:pPr>
+                    <w:r>
+                      <w:rPr>
+                        <w:noProof/>
+                      </w:rPr>
+                      <w:t xml:space="preserve">[14] </w:t>
+                    </w:r>
+                  </w:p>
+                </w:tc>
+                <w:tc>
+                  <w:tcPr>
+                    <w:tcW w:w="0" w:type="auto"/>
+                    <w:hideMark/>
+                  </w:tcPr>
+                  <w:p>
+                    <w:pPr>
+                      <w:pStyle w:val="Bibliography"/>
+                      <w:rPr>
+                        <w:noProof/>
+                      </w:rPr>
+                    </w:pPr>
+                    <w:r>
+                      <w:rPr>
+                        <w:noProof/>
+                        <w:lang w:val="en-US"/>
+                      </w:rPr>
                       <w:t xml:space="preserve">J. McAllister, „packtpub - Mastering Jenkins,” [Online]. Available: https://subscription.packtpub.com/book/application-testing/9781784390891/2/ch02lvl1sec15/understanding-the-master-and-slave-architecture. </w:t>
                     </w:r>
                     <w:r>
@@ -19261,7 +19216,7 @@
               </w:tr>
               <w:tr>
                 <w:trPr>
-                  <w:divId w:val="831024321"/>
+                  <w:divId w:val="688991320"/>
                   <w:tblCellSpacing w:w="15" w:type="dxa"/>
                 </w:trPr>
                 <w:tc>
@@ -19281,7 +19236,7 @@
                         <w:noProof/>
                       </w:rPr>
                       <w:lastRenderedPageBreak/>
-                      <w:t xml:space="preserve">[14] </w:t>
+                      <w:t xml:space="preserve">[15] </w:t>
                     </w:r>
                   </w:p>
                 </w:tc>
@@ -19315,55 +19270,7 @@
               </w:tr>
               <w:tr>
                 <w:trPr>
-                  <w:divId w:val="831024321"/>
-                  <w:tblCellSpacing w:w="15" w:type="dxa"/>
-                </w:trPr>
-                <w:tc>
-                  <w:tcPr>
-                    <w:tcW w:w="50" w:type="pct"/>
-                    <w:hideMark/>
-                  </w:tcPr>
-                  <w:p>
-                    <w:pPr>
-                      <w:pStyle w:val="Bibliography"/>
-                      <w:rPr>
-                        <w:noProof/>
-                      </w:rPr>
-                    </w:pPr>
-                    <w:r>
-                      <w:rPr>
-                        <w:noProof/>
-                      </w:rPr>
-                      <w:t xml:space="preserve">[15] </w:t>
-                    </w:r>
-                  </w:p>
-                </w:tc>
-                <w:tc>
-                  <w:tcPr>
-                    <w:tcW w:w="0" w:type="auto"/>
-                    <w:hideMark/>
-                  </w:tcPr>
-                  <w:p>
-                    <w:pPr>
-                      <w:pStyle w:val="Bibliography"/>
-                      <w:rPr>
-                        <w:noProof/>
-                        <w:lang w:val="en-US"/>
-                      </w:rPr>
-                    </w:pPr>
-                    <w:r>
-                      <w:rPr>
-                        <w:noProof/>
-                        <w:lang w:val="en-US"/>
-                      </w:rPr>
-                      <w:t>J., „TOOLSQA - Jenkins What are the pre- requisites and procedure,” 14 05 2022. [Online]. Available: https://www.toolsqa.com/jenkins/install-jenkins/. [Geopend 14 05 2022].</w:t>
-                    </w:r>
-                  </w:p>
-                </w:tc>
-              </w:tr>
-              <w:tr>
-                <w:trPr>
-                  <w:divId w:val="831024321"/>
+                  <w:divId w:val="688991320"/>
                   <w:tblCellSpacing w:w="15" w:type="dxa"/>
                 </w:trPr>
                 <w:tc>
@@ -19396,6 +19303,7 @@
                       <w:pStyle w:val="Bibliography"/>
                       <w:rPr>
                         <w:noProof/>
+                        <w:lang w:val="en-US"/>
                       </w:rPr>
                     </w:pPr>
                     <w:r>
@@ -19403,20 +19311,14 @@
                         <w:noProof/>
                         <w:lang w:val="en-US"/>
                       </w:rPr>
-                      <w:t xml:space="preserve">A. Technologies, „Django timeline – Skillsets, Budget and Benefits,” 05 01 2021. [Online]. Available: https://www.agiratech.com/django-web-development-skillsets-budget-and-benefits. </w:t>
-                    </w:r>
-                    <w:r>
-                      <w:rPr>
-                        <w:noProof/>
-                      </w:rPr>
-                      <w:t>[Geopend 21 03 2022].</w:t>
+                      <w:t>J., „TOOLSQA - Jenkins What are the pre- requisites and procedure,” 14 05 2022. [Online]. Available: https://www.toolsqa.com/jenkins/install-jenkins/. [Geopend 14 05 2022].</w:t>
                     </w:r>
                   </w:p>
                 </w:tc>
               </w:tr>
               <w:tr>
                 <w:trPr>
-                  <w:divId w:val="831024321"/>
+                  <w:divId w:val="688991320"/>
                   <w:tblCellSpacing w:w="15" w:type="dxa"/>
                 </w:trPr>
                 <w:tc>
@@ -19456,20 +19358,20 @@
                         <w:noProof/>
                         <w:lang w:val="en-US"/>
                       </w:rPr>
-                      <w:t xml:space="preserve">A. Martin, „Django logo,” 03 08 2021. [Online]. Available: https://njkhanh.com/flask-django-or-pyramid-choose-the-right-python-framework-for-your-project-p5f33363134. </w:t>
+                      <w:t xml:space="preserve">A. Technologies, „Django timeline – Skillsets, Budget and Benefits,” 05 01 2021. [Online]. Available: https://www.agiratech.com/django-web-development-skillsets-budget-and-benefits. </w:t>
                     </w:r>
                     <w:r>
                       <w:rPr>
                         <w:noProof/>
                       </w:rPr>
-                      <w:t>[Geopend 24 03 2022].</w:t>
+                      <w:t>[Geopend 21 03 2022].</w:t>
                     </w:r>
                   </w:p>
                 </w:tc>
               </w:tr>
               <w:tr>
                 <w:trPr>
-                  <w:divId w:val="831024321"/>
+                  <w:divId w:val="688991320"/>
                   <w:tblCellSpacing w:w="15" w:type="dxa"/>
                 </w:trPr>
                 <w:tc>
@@ -19509,20 +19411,20 @@
                         <w:noProof/>
                         <w:lang w:val="en-US"/>
                       </w:rPr>
-                      <w:t xml:space="preserve">R.H. Ansible, „Ansible for application deployment,” [Online]. Available: https://www.ansible.com/use-cases/application-deployment. </w:t>
+                      <w:t xml:space="preserve">A. Martin, „Django logo,” 03 08 2021. [Online]. Available: https://njkhanh.com/flask-django-or-pyramid-choose-the-right-python-framework-for-your-project-p5f33363134. </w:t>
                     </w:r>
                     <w:r>
                       <w:rPr>
                         <w:noProof/>
                       </w:rPr>
-                      <w:t>[Geopend 03 11 2021].</w:t>
+                      <w:t>[Geopend 24 03 2022].</w:t>
                     </w:r>
                   </w:p>
                 </w:tc>
               </w:tr>
               <w:tr>
                 <w:trPr>
-                  <w:divId w:val="831024321"/>
+                  <w:divId w:val="688991320"/>
                   <w:tblCellSpacing w:w="15" w:type="dxa"/>
                 </w:trPr>
                 <w:tc>
@@ -19562,20 +19464,20 @@
                         <w:noProof/>
                         <w:lang w:val="en-US"/>
                       </w:rPr>
-                      <w:t xml:space="preserve">Wikipedia contributors, „Django (web framework),” 05 04 2022. [Online]. Available: https://en.wikipedia.org/wiki/Django_(web_framework). </w:t>
+                      <w:t xml:space="preserve">R.H. Ansible, „Ansible for application deployment,” [Online]. Available: https://www.ansible.com/use-cases/application-deployment. </w:t>
                     </w:r>
                     <w:r>
                       <w:rPr>
                         <w:noProof/>
                       </w:rPr>
-                      <w:t>[Geopend 13 04 2022].</w:t>
+                      <w:t>[Geopend 03 11 2021].</w:t>
                     </w:r>
                   </w:p>
                 </w:tc>
               </w:tr>
               <w:tr>
                 <w:trPr>
-                  <w:divId w:val="831024321"/>
+                  <w:divId w:val="688991320"/>
                   <w:tblCellSpacing w:w="15" w:type="dxa"/>
                 </w:trPr>
                 <w:tc>
@@ -19615,20 +19517,20 @@
                         <w:noProof/>
                         <w:lang w:val="en-US"/>
                       </w:rPr>
-                      <w:t xml:space="preserve">„Web2py Python Framework (Youtube),” 01 08 2014. [Online]. Available: https://www.youtube.com/watch?v=yKQNmutC0WY. </w:t>
+                      <w:t xml:space="preserve">Wikipedia contributors, „Django (web framework),” 05 04 2022. [Online]. Available: https://en.wikipedia.org/wiki/Django_(web_framework). </w:t>
                     </w:r>
                     <w:r>
                       <w:rPr>
                         <w:noProof/>
                       </w:rPr>
-                      <w:t>[Geopend 28 04 2022].</w:t>
+                      <w:t>[Geopend 13 04 2022].</w:t>
                     </w:r>
                   </w:p>
                 </w:tc>
               </w:tr>
               <w:tr>
                 <w:trPr>
-                  <w:divId w:val="831024321"/>
+                  <w:divId w:val="688991320"/>
                   <w:tblCellSpacing w:w="15" w:type="dxa"/>
                 </w:trPr>
                 <w:tc>
@@ -19668,7 +19570,7 @@
                         <w:noProof/>
                         <w:lang w:val="en-US"/>
                       </w:rPr>
-                      <w:t xml:space="preserve">P. ReviewDesk, „CherryPy - Python Web Framework,” 13 04 2022. [Online]. Available: https://www.predictiveanalyticstoday.com/cherrypy/. </w:t>
+                      <w:t xml:space="preserve">„Web2py Python Framework (Youtube),” 01 08 2014. [Online]. Available: https://www.youtube.com/watch?v=yKQNmutC0WY. </w:t>
                     </w:r>
                     <w:r>
                       <w:rPr>
@@ -19681,7 +19583,7 @@
               </w:tr>
               <w:tr>
                 <w:trPr>
-                  <w:divId w:val="831024321"/>
+                  <w:divId w:val="688991320"/>
                   <w:tblCellSpacing w:w="15" w:type="dxa"/>
                 </w:trPr>
                 <w:tc>
@@ -19721,20 +19623,20 @@
                         <w:noProof/>
                         <w:lang w:val="en-US"/>
                       </w:rPr>
-                      <w:t xml:space="preserve">W. Semik, „Flask vs. Django - STXNEXT,” 29 11 2021. [Online]. Available: https://www.stxnext.com/blog/flask-vs-django-comparison/. </w:t>
+                      <w:t xml:space="preserve">P. ReviewDesk, „CherryPy - Python Web Framework,” 13 04 2022. [Online]. Available: https://www.predictiveanalyticstoday.com/cherrypy/. </w:t>
                     </w:r>
                     <w:r>
                       <w:rPr>
                         <w:noProof/>
                       </w:rPr>
-                      <w:t>[Geopend 10 05 2022].</w:t>
+                      <w:t>[Geopend 28 04 2022].</w:t>
                     </w:r>
                   </w:p>
                 </w:tc>
               </w:tr>
               <w:tr>
                 <w:trPr>
-                  <w:divId w:val="831024321"/>
+                  <w:divId w:val="688991320"/>
                   <w:tblCellSpacing w:w="15" w:type="dxa"/>
                 </w:trPr>
                 <w:tc>
@@ -19767,7 +19669,6 @@
                       <w:pStyle w:val="Bibliography"/>
                       <w:rPr>
                         <w:noProof/>
-                        <w:lang w:val="en-US"/>
                       </w:rPr>
                     </w:pPr>
                     <w:r>
@@ -19775,14 +19676,20 @@
                         <w:noProof/>
                         <w:lang w:val="en-US"/>
                       </w:rPr>
-                      <w:t>„Web2Py pros and cons - Choosing a better framework,” [Online]. Available: https://www.tutorialspoint.com/python_web_development_libraries/python_web_development_libraries_choosing_a_better_framework.htm. [Geopend 10 05 2022].</w:t>
+                      <w:t xml:space="preserve">W. Semik, „Flask vs. Django - STXNEXT,” 29 11 2021. [Online]. Available: https://www.stxnext.com/blog/flask-vs-django-comparison/. </w:t>
+                    </w:r>
+                    <w:r>
+                      <w:rPr>
+                        <w:noProof/>
+                      </w:rPr>
+                      <w:t>[Geopend 10 05 2022].</w:t>
                     </w:r>
                   </w:p>
                 </w:tc>
               </w:tr>
               <w:tr>
                 <w:trPr>
-                  <w:divId w:val="831024321"/>
+                  <w:divId w:val="688991320"/>
                   <w:tblCellSpacing w:w="15" w:type="dxa"/>
                 </w:trPr>
                 <w:tc>
@@ -19802,6 +19709,54 @@
                         <w:noProof/>
                       </w:rPr>
                       <w:t xml:space="preserve">[24] </w:t>
+                    </w:r>
+                  </w:p>
+                </w:tc>
+                <w:tc>
+                  <w:tcPr>
+                    <w:tcW w:w="0" w:type="auto"/>
+                    <w:hideMark/>
+                  </w:tcPr>
+                  <w:p>
+                    <w:pPr>
+                      <w:pStyle w:val="Bibliography"/>
+                      <w:rPr>
+                        <w:noProof/>
+                        <w:lang w:val="en-US"/>
+                      </w:rPr>
+                    </w:pPr>
+                    <w:r>
+                      <w:rPr>
+                        <w:noProof/>
+                        <w:lang w:val="en-US"/>
+                      </w:rPr>
+                      <w:t>„Web2Py pros and cons - Choosing a better framework,” [Online]. Available: https://www.tutorialspoint.com/python_web_development_libraries/python_web_development_libraries_choosing_a_better_framework.htm. [Geopend 10 05 2022].</w:t>
+                    </w:r>
+                  </w:p>
+                </w:tc>
+              </w:tr>
+              <w:tr>
+                <w:trPr>
+                  <w:divId w:val="688991320"/>
+                  <w:tblCellSpacing w:w="15" w:type="dxa"/>
+                </w:trPr>
+                <w:tc>
+                  <w:tcPr>
+                    <w:tcW w:w="50" w:type="pct"/>
+                    <w:hideMark/>
+                  </w:tcPr>
+                  <w:p>
+                    <w:pPr>
+                      <w:pStyle w:val="Bibliography"/>
+                      <w:rPr>
+                        <w:noProof/>
+                      </w:rPr>
+                    </w:pPr>
+                    <w:r>
+                      <w:rPr>
+                        <w:noProof/>
+                      </w:rPr>
+                      <w:t xml:space="preserve">[25] </w:t>
                     </w:r>
                   </w:p>
                 </w:tc>
@@ -19835,7 +19790,7 @@
               </w:tr>
               <w:tr>
                 <w:trPr>
-                  <w:divId w:val="831024321"/>
+                  <w:divId w:val="688991320"/>
                   <w:tblCellSpacing w:w="15" w:type="dxa"/>
                 </w:trPr>
                 <w:tc>
@@ -19854,7 +19809,7 @@
                       <w:rPr>
                         <w:noProof/>
                       </w:rPr>
-                      <w:t xml:space="preserve">[25] </w:t>
+                      <w:t xml:space="preserve">[26] </w:t>
                     </w:r>
                   </w:p>
                 </w:tc>
@@ -19890,7 +19845,7 @@
             </w:tbl>
             <w:p>
               <w:pPr>
-                <w:divId w:val="831024321"/>
+                <w:divId w:val="688991320"/>
                 <w:rPr>
                   <w:rFonts w:eastAsia="Times New Roman"/>
                   <w:noProof/>
@@ -27914,7 +27869,7 @@
     <b:MonthAccessed>03</b:MonthAccessed>
     <b:DayAccessed>20</b:DayAccessed>
     <b:URL>https://developer.mozilla.org/en-US/docs/Learn/Server-side/Django/Introduction</b:URL>
-    <b:RefOrder>5</b:RefOrder>
+    <b:RefOrder>6</b:RefOrder>
   </b:Source>
   <b:Source>
     <b:Tag>ICE21</b:Tag>
@@ -27938,7 +27893,7 @@
     <b:MonthAccessed>03</b:MonthAccessed>
     <b:DayAccessed>21</b:DayAccessed>
     <b:URL>https://www.ibm.com/cloud/learn/django-explained</b:URL>
-    <b:RefOrder>4</b:RefOrder>
+    <b:RefOrder>3</b:RefOrder>
   </b:Source>
   <b:Source>
     <b:Tag>ATe21</b:Tag>
@@ -27962,7 +27917,7 @@
     <b:MonthAccessed>03</b:MonthAccessed>
     <b:DayAccessed>21</b:DayAccessed>
     <b:URL>https://www.agiratech.com/django-web-development-skillsets-budget-and-benefits</b:URL>
-    <b:RefOrder>16</b:RefOrder>
+    <b:RefOrder>17</b:RefOrder>
   </b:Source>
   <b:Source>
     <b:Tag>AMa21</b:Tag>
@@ -27986,7 +27941,7 @@
     <b:MonthAccessed>03</b:MonthAccessed>
     <b:DayAccessed>24</b:DayAccessed>
     <b:URL>https://njkhanh.com/flask-django-or-pyramid-choose-the-right-python-framework-for-your-project-p5f33363134</b:URL>
-    <b:RefOrder>17</b:RefOrder>
+    <b:RefOrder>18</b:RefOrder>
   </b:Source>
   <b:Source>
     <b:Tag>Jav22</b:Tag>
@@ -28026,7 +27981,7 @@
     <b:MonthAccessed>03</b:MonthAccessed>
     <b:DayAccessed>22</b:DayAccessed>
     <b:URL>https://www.monocubed.com/blog/django-alternatives/</b:URL>
-    <b:RefOrder>6</b:RefOrder>
+    <b:RefOrder>7</b:RefOrder>
   </b:Source>
   <b:Source>
     <b:Tag>Abo21</b:Tag>
@@ -28042,7 +27997,7 @@
         <b:Corporate>R.H Ansible</b:Corporate>
       </b:Author>
     </b:Author>
-    <b:RefOrder>9</b:RefOrder>
+    <b:RefOrder>10</b:RefOrder>
   </b:Source>
   <b:Source>
     <b:Tag>Ans21</b:Tag>
@@ -28058,7 +28013,7 @@
         <b:Corporate>R.H Ansible</b:Corporate>
       </b:Author>
     </b:Author>
-    <b:RefOrder>10</b:RefOrder>
+    <b:RefOrder>11</b:RefOrder>
   </b:Source>
   <b:Source>
     <b:Tag>RHA21</b:Tag>
@@ -28074,7 +28029,7 @@
     <b:MonthAccessed>11</b:MonthAccessed>
     <b:DayAccessed>03</b:DayAccessed>
     <b:URL>https://www.ansible.com/use-cases/configuration-management</b:URL>
-    <b:RefOrder>11</b:RefOrder>
+    <b:RefOrder>12</b:RefOrder>
   </b:Source>
   <b:Source>
     <b:Tag>RHA211</b:Tag>
@@ -28090,7 +28045,7 @@
     <b:MonthAccessed>11</b:MonthAccessed>
     <b:DayAccessed>03</b:DayAccessed>
     <b:URL>https://www.ansible.com/use-cases/application-deployment</b:URL>
-    <b:RefOrder>18</b:RefOrder>
+    <b:RefOrder>19</b:RefOrder>
   </b:Source>
   <b:Source>
     <b:Tag>CI_Ansible</b:Tag>
@@ -28106,7 +28061,7 @@
     <b:MonthAccessed>11</b:MonthAccessed>
     <b:DayAccessed>03</b:DayAccessed>
     <b:URL>https://www.ansible.com/use-cases/continuous-delivery</b:URL>
-    <b:RefOrder>12</b:RefOrder>
+    <b:RefOrder>13</b:RefOrder>
   </b:Source>
   <b:Source>
     <b:Tag>Wik22</b:Tag>
@@ -28125,7 +28080,7 @@
     <b:MonthAccessed>04</b:MonthAccessed>
     <b:DayAccessed>13</b:DayAccessed>
     <b:URL>https://en.wikipedia.org/wiki/Django_(web_framework)</b:URL>
-    <b:RefOrder>19</b:RefOrder>
+    <b:RefOrder>20</b:RefOrder>
   </b:Source>
   <b:Source>
     <b:Tag>Web14</b:Tag>
@@ -28139,7 +28094,7 @@
     <b:MonthAccessed>04</b:MonthAccessed>
     <b:DayAccessed>28</b:DayAccessed>
     <b:URL>https://www.youtube.com/watch?v=yKQNmutC0WY</b:URL>
-    <b:RefOrder>20</b:RefOrder>
+    <b:RefOrder>21</b:RefOrder>
   </b:Source>
   <b:Source>
     <b:Tag>JAt22</b:Tag>
@@ -28163,7 +28118,7 @@
     <b:MonthAccessed>04</b:MonthAccessed>
     <b:DayAccessed>28</b:DayAccessed>
     <b:URL>https://www.predictiveanalyticstoday.com/cherrypy/</b:URL>
-    <b:RefOrder>21</b:RefOrder>
+    <b:RefOrder>22</b:RefOrder>
   </b:Source>
   <b:Source>
     <b:Tag>JTo19</b:Tag>
@@ -28187,7 +28142,7 @@
     <b:MonthAccessed>05</b:MonthAccessed>
     <b:DayAccessed>01</b:DayAccessed>
     <b:URL>https://www.historiantech.com/zeroish-touch-provisioning-with-fortimanager-explained/</b:URL>
-    <b:RefOrder>8</b:RefOrder>
+    <b:RefOrder>9</b:RefOrder>
   </b:Source>
   <b:Source>
     <b:Tag>WSe21</b:Tag>
@@ -28211,7 +28166,7 @@
     <b:YearAccessed>2022</b:YearAccessed>
     <b:MonthAccessed>05</b:MonthAccessed>
     <b:DayAccessed>10</b:DayAccessed>
-    <b:RefOrder>22</b:RefOrder>
+    <b:RefOrder>23</b:RefOrder>
   </b:Source>
   <b:Source>
     <b:Tag>Web22</b:Tag>
@@ -28222,7 +28177,7 @@
     <b:YearAccessed>2022</b:YearAccessed>
     <b:MonthAccessed>05</b:MonthAccessed>
     <b:DayAccessed>10</b:DayAccessed>
-    <b:RefOrder>23</b:RefOrder>
+    <b:RefOrder>24</b:RefOrder>
   </b:Source>
   <b:Source>
     <b:Tag>Com21</b:Tag>
@@ -28236,7 +28191,7 @@
     <b:YearAccessed>2022</b:YearAccessed>
     <b:MonthAccessed>05</b:MonthAccessed>
     <b:DayAccessed>10</b:DayAccessed>
-    <b:RefOrder>24</b:RefOrder>
+    <b:RefOrder>25</b:RefOrder>
   </b:Source>
   <b:Source>
     <b:Tag>MLo22</b:Tag>
@@ -28260,7 +28215,7 @@
     <b:MonthAccessed>05</b:MonthAccessed>
     <b:DayAccessed>14</b:DayAccessed>
     <b:URL>https://www.dataquest.io/blog/a-complete-guide-to-python-virtual-environments/</b:URL>
-    <b:RefOrder>7</b:RefOrder>
+    <b:RefOrder>8</b:RefOrder>
   </b:Source>
   <b:Source>
     <b:Tag>J22</b:Tag>
@@ -28283,7 +28238,7 @@
     <b:MonthAccessed>05</b:MonthAccessed>
     <b:DayAccessed>14</b:DayAccessed>
     <b:URL>https://www.toolsqa.com/jenkins/install-jenkins/</b:URL>
-    <b:RefOrder>15</b:RefOrder>
+    <b:RefOrder>16</b:RefOrder>
   </b:Source>
   <b:Source>
     <b:Tag>Edu22</b:Tag>
@@ -28294,7 +28249,7 @@
     <b:MonthAccessed>05</b:MonthAccessed>
     <b:DayAccessed>15</b:DayAccessed>
     <b:URL>https://www.edureka.co/blog/content/ver.1531719070/uploads/2018/07/Asset-36-1.png</b:URL>
-    <b:RefOrder>25</b:RefOrder>
+    <b:RefOrder>26</b:RefOrder>
   </b:Source>
   <b:Source>
     <b:Tag>Jon22</b:Tag>
@@ -28315,7 +28270,7 @@
     <b:MonthAccessed>05</b:MonthAccessed>
     <b:DayAccessed>15</b:DayAccessed>
     <b:URL>https://subscription.packtpub.com/book/application-testing/9781784390891/2/ch02lvl1sec15/understanding-the-master-and-slave-architecture</b:URL>
-    <b:RefOrder>13</b:RefOrder>
+    <b:RefOrder>14</b:RefOrder>
   </b:Source>
   <b:Source>
     <b:Tag>SMi22</b:Tag>
@@ -28336,7 +28291,7 @@
     <b:MonthAccessed>05</b:MonthAccessed>
     <b:DayAccessed>v</b:DayAccessed>
     <b:URL>https://www.jobsity.com/blog/what-is-jenkins-and-why-should-you-use-it</b:URL>
-    <b:RefOrder>14</b:RefOrder>
+    <b:RefOrder>15</b:RefOrder>
   </b:Source>
   <b:Source>
     <b:Tag>FAQDja22</b:Tag>
@@ -28369,13 +28324,24 @@
     <b:YearAccessed>2022</b:YearAccessed>
     <b:MonthAccessed>05</b:MonthAccessed>
     <b:DayAccessed>17</b:DayAccessed>
-    <b:RefOrder>3</b:RefOrder>
+    <b:RefOrder>5</b:RefOrder>
+  </b:Source>
+  <b:Source>
+    <b:Tag>FulDj22</b:Tag>
+    <b:SourceType>InternetSite</b:SourceType>
+    <b:Guid>{7F4AA8EE-4224-2148-9C04-D70BFEE871B4}</b:Guid>
+    <b:Title>Full Stack Python - Django framework</b:Title>
+    <b:URL>https://www.fullstackpython.com/django.html</b:URL>
+    <b:YearAccessed>2022</b:YearAccessed>
+    <b:MonthAccessed>05</b:MonthAccessed>
+    <b:DayAccessed>21</b:DayAccessed>
+    <b:RefOrder>4</b:RefOrder>
   </b:Source>
 </b:Sources>
 </file>
 
 <file path=customXml/itemProps1.xml><?xml version="1.0" encoding="utf-8"?>
-<ds:datastoreItem xmlns:ds="http://schemas.openxmlformats.org/officeDocument/2006/customXml" ds:itemID="{17CD6502-4D14-8E47-825A-1298F3695C8B}">
+<ds:datastoreItem xmlns:ds="http://schemas.openxmlformats.org/officeDocument/2006/customXml" ds:itemID="{67D575C2-6FB6-4343-A926-17079BF8EC93}">
   <ds:schemaRefs>
     <ds:schemaRef ds:uri="http://schemas.openxmlformats.org/officeDocument/2006/bibliography"/>
   </ds:schemaRefs>

</xml_diff>